<commit_message>
Data Pipeline with Airflow, AWS Lambda, Redshift, and QuickSight
</commit_message>
<xml_diff>
--- a/docs/Real Estate Data Pipeline with Airflow, AWS Lambda, Redshift, and QuickSight copy.docx
+++ b/docs/Real Estate Data Pipeline with Airflow, AWS Lambda, Redshift, and QuickSight copy.docx
@@ -520,6 +520,198 @@
       </w:r>
       <w:r>
         <w:t>.</w:t>
+      </w:r>
+    </w:p>
+    <w:p>
+      <w:pPr>
+        <w:pStyle w:val="NormalWeb"/>
+        <w:numPr>
+          <w:ilvl w:val="1"/>
+          <w:numId w:val="17"/>
+        </w:numPr>
+        <w:spacing w:before="100" w:beforeAutospacing="1" w:after="100" w:afterAutospacing="1"/>
+      </w:pPr>
+      <w:r>
+        <w:rPr>
+          <w:rStyle w:val="Strong"/>
+        </w:rPr>
+        <w:t>S3 Zones &amp; AWS Lambda Triggers:</w:t>
+      </w:r>
+    </w:p>
+    <w:p>
+      <w:pPr>
+        <w:pStyle w:val="NormalWeb"/>
+        <w:numPr>
+          <w:ilvl w:val="0"/>
+          <w:numId w:val="10"/>
+        </w:numPr>
+        <w:tabs>
+          <w:tab w:val="clear" w:pos="720"/>
+          <w:tab w:val="num" w:pos="1080"/>
+        </w:tabs>
+        <w:spacing w:before="100" w:beforeAutospacing="1" w:after="100" w:afterAutospacing="1"/>
+        <w:ind w:left="1080"/>
+      </w:pPr>
+      <w:r>
+        <w:t xml:space="preserve">Once data lands in the </w:t>
+      </w:r>
+      <w:r>
+        <w:rPr>
+          <w:rStyle w:val="Strong"/>
+        </w:rPr>
+        <w:t>Landing Zone</w:t>
+      </w:r>
+      <w:r>
+        <w:t xml:space="preserve">, it triggers a </w:t>
+      </w:r>
+      <w:r>
+        <w:rPr>
+          <w:rStyle w:val="Strong"/>
+        </w:rPr>
+        <w:t>Lambda function</w:t>
+      </w:r>
+      <w:r>
+        <w:t xml:space="preserve"> that copies the data into an </w:t>
+      </w:r>
+      <w:r>
+        <w:rPr>
+          <w:rStyle w:val="Strong"/>
+        </w:rPr>
+        <w:t>Intermediate Zone bucket</w:t>
+      </w:r>
+      <w:r>
+        <w:t>.</w:t>
+      </w:r>
+    </w:p>
+    <w:p>
+      <w:pPr>
+        <w:pStyle w:val="NormalWeb"/>
+        <w:numPr>
+          <w:ilvl w:val="0"/>
+          <w:numId w:val="10"/>
+        </w:numPr>
+        <w:tabs>
+          <w:tab w:val="clear" w:pos="720"/>
+          <w:tab w:val="num" w:pos="1080"/>
+        </w:tabs>
+        <w:spacing w:before="100" w:beforeAutospacing="1" w:after="100" w:afterAutospacing="1"/>
+        <w:ind w:left="1080"/>
+      </w:pPr>
+      <w:r>
+        <w:t>The purpose of this separation is to preserve the integrity of the raw data in the Landing Zone and prevent unintentional modifications. All further processing is done in the Intermediate Zone.</w:t>
+      </w:r>
+    </w:p>
+    <w:p>
+      <w:pPr>
+        <w:pStyle w:val="NormalWeb"/>
+        <w:numPr>
+          <w:ilvl w:val="0"/>
+          <w:numId w:val="10"/>
+        </w:numPr>
+        <w:tabs>
+          <w:tab w:val="clear" w:pos="720"/>
+          <w:tab w:val="num" w:pos="1080"/>
+        </w:tabs>
+        <w:spacing w:before="100" w:beforeAutospacing="1" w:after="100" w:afterAutospacing="1"/>
+        <w:ind w:left="1080"/>
+      </w:pPr>
+      <w:r>
+        <w:t xml:space="preserve">A second </w:t>
+      </w:r>
+      <w:r>
+        <w:rPr>
+          <w:rStyle w:val="Strong"/>
+        </w:rPr>
+        <w:t>Lambda function</w:t>
+      </w:r>
+      <w:r>
+        <w:t xml:space="preserve"> is triggered from the Intermediate Zone, which performs data </w:t>
+      </w:r>
+      <w:r>
+        <w:rPr>
+          <w:rStyle w:val="Strong"/>
+        </w:rPr>
+        <w:t>transformation</w:t>
+      </w:r>
+      <w:r>
+        <w:t xml:space="preserve"> and </w:t>
+      </w:r>
+      <w:r>
+        <w:rPr>
+          <w:rStyle w:val="Strong"/>
+        </w:rPr>
+        <w:t>cleansing</w:t>
+      </w:r>
+      <w:r>
+        <w:t xml:space="preserve">, and writes the </w:t>
+      </w:r>
+      <w:r>
+        <w:rPr>
+          <w:rStyle w:val="Strong"/>
+        </w:rPr>
+        <w:t>transformed CSV</w:t>
+      </w:r>
+      <w:r>
+        <w:t xml:space="preserve"> output to another S3 bucket – the </w:t>
+      </w:r>
+      <w:r>
+        <w:rPr>
+          <w:rStyle w:val="Strong"/>
+        </w:rPr>
+        <w:t>Transformed Data Zone</w:t>
+      </w:r>
+      <w:r>
+        <w:t>.</w:t>
+      </w:r>
+    </w:p>
+    <w:p>
+      <w:pPr>
+        <w:pStyle w:val="Heading3"/>
+        <w:numPr>
+          <w:ilvl w:val="1"/>
+          <w:numId w:val="17"/>
+        </w:numPr>
+        <w:rPr>
+          <w:sz w:val="24"/>
+          <w:szCs w:val="24"/>
+        </w:rPr>
+      </w:pPr>
+      <w:r>
+        <w:rPr>
+          <w:rStyle w:val="Strong"/>
+          <w:b/>
+          <w:bCs/>
+          <w:sz w:val="24"/>
+          <w:szCs w:val="24"/>
+        </w:rPr>
+        <w:t>Data Warehouse Integration:</w:t>
+      </w:r>
+    </w:p>
+    <w:p>
+      <w:pPr>
+        <w:pStyle w:val="NormalWeb"/>
+        <w:numPr>
+          <w:ilvl w:val="0"/>
+          <w:numId w:val="11"/>
+        </w:numPr>
+        <w:tabs>
+          <w:tab w:val="clear" w:pos="720"/>
+          <w:tab w:val="num" w:pos="1080"/>
+        </w:tabs>
+        <w:spacing w:before="100" w:beforeAutospacing="1" w:after="100" w:afterAutospacing="1"/>
+        <w:ind w:left="1080"/>
+      </w:pPr>
+      <w:r>
+        <w:t xml:space="preserve">The transformed CSV file is loaded into a provisioned </w:t>
+      </w:r>
+      <w:r>
+        <w:rPr>
+          <w:rStyle w:val="Strong"/>
+        </w:rPr>
+        <w:t>Amazon Redshift cluster</w:t>
+      </w:r>
+      <w:r>
+        <w:t>. Redshift serves as the cloud-based data warehouse for persistent storage and analytical querying of the real estate dataset.</w:t>
       </w:r>
     </w:p>
     <w:p>

</xml_diff>

<commit_message>
Pipeline with Airflow, AWS Lambda, Redshift, and QuickSight
</commit_message>
<xml_diff>
--- a/docs/Real Estate Data Pipeline with Airflow, AWS Lambda, Redshift, and QuickSight copy.docx
+++ b/docs/Real Estate Data Pipeline with Airflow, AWS Lambda, Redshift, and QuickSight copy.docx
@@ -372,7 +372,7 @@
           <w:noProof/>
         </w:rPr>
         <w:pict w14:anchorId="77FE4E8C">
-          <v:rect id="_x0000_i1026" alt="" style="width:451pt;height:.05pt;mso-width-percent:0;mso-height-percent:0;mso-width-percent:0;mso-height-percent:0" o:hralign="center" o:hrstd="t" o:hr="t" fillcolor="#a0a0a0" stroked="f"/>
+          <v:rect id="_x0000_i1027" alt="" style="width:451pt;height:.05pt;mso-width-percent:0;mso-height-percent:0;mso-width-percent:0;mso-height-percent:0" o:hralign="center" o:hrstd="t" o:hr="t" fillcolor="#a0a0a0" stroked="f"/>
         </w:pict>
       </w:r>
     </w:p>
@@ -1637,7 +1637,15 @@
       </w:r>
       <w:proofErr w:type="gramEnd"/>
       <w:r>
-        <w:t xml:space="preserve"> (2 GiB) – may work with minor lag.</w:t>
+        <w:t xml:space="preserve"> (2 </w:t>
+      </w:r>
+      <w:proofErr w:type="spellStart"/>
+      <w:r>
+        <w:t>GiB</w:t>
+      </w:r>
+      <w:proofErr w:type="spellEnd"/>
+      <w:r>
+        <w:t>) – may work with minor lag.</w:t>
       </w:r>
     </w:p>
     <w:p>
@@ -1668,7 +1676,15 @@
       </w:r>
       <w:proofErr w:type="gramEnd"/>
       <w:r>
-        <w:t xml:space="preserve"> (4 GiB) – ideal for smooth operation.</w:t>
+        <w:t xml:space="preserve"> (4 </w:t>
+      </w:r>
+      <w:proofErr w:type="spellStart"/>
+      <w:r>
+        <w:t>GiB</w:t>
+      </w:r>
+      <w:proofErr w:type="spellEnd"/>
+      <w:r>
+        <w:t>) – ideal for smooth operation.</w:t>
       </w:r>
     </w:p>
     <w:p>
@@ -1833,7 +1849,7 @@
           <w:noProof/>
         </w:rPr>
         <w:pict w14:anchorId="764DA7F8">
-          <v:rect id="_x0000_i1025" alt="" style="width:432.95pt;height:.05pt;mso-width-percent:0;mso-height-percent:0;mso-width-percent:0;mso-height-percent:0" o:hrpct="960" o:hralign="center" o:hrstd="t" o:hr="t" fillcolor="#a0a0a0" stroked="f"/>
+          <v:rect id="_x0000_i1026" alt="" style="width:432.95pt;height:.05pt;mso-width-percent:0;mso-height-percent:0;mso-width-percent:0;mso-height-percent:0" o:hrpct="960" o:hralign="center" o:hrstd="t" o:hr="t" fillcolor="#a0a0a0" stroked="f"/>
         </w:pict>
       </w:r>
       <w:r>
@@ -2018,49 +2034,51 @@
           <w:szCs w:val="24"/>
         </w:rPr>
       </w:pPr>
+      <w:proofErr w:type="spellStart"/>
       <w:r>
         <w:rPr>
           <w:rStyle w:val="HTMLCode"/>
           <w:sz w:val="24"/>
           <w:szCs w:val="24"/>
         </w:rPr>
-        <w:t>sudo apt update</w:t>
-      </w:r>
-    </w:p>
-    <w:p>
-      <w:pPr>
-        <w:spacing w:line="270" w:lineRule="atLeast"/>
+        <w:t>sudo</w:t>
+      </w:r>
+      <w:proofErr w:type="spellEnd"/>
+      <w:r>
         <w:rPr>
           <w:rStyle w:val="HTMLCode"/>
           <w:sz w:val="24"/>
           <w:szCs w:val="24"/>
         </w:rPr>
-      </w:pPr>
-      <w:r>
+        <w:t xml:space="preserve"> apt update</w:t>
+      </w:r>
+    </w:p>
+    <w:p>
+      <w:pPr>
+        <w:spacing w:line="270" w:lineRule="atLeast"/>
         <w:rPr>
           <w:rStyle w:val="HTMLCode"/>
           <w:sz w:val="24"/>
           <w:szCs w:val="24"/>
         </w:rPr>
-        <w:t>sudo apt install python3-pip</w:t>
-      </w:r>
-    </w:p>
-    <w:p>
-      <w:pPr>
-        <w:spacing w:line="270" w:lineRule="atLeast"/>
+      </w:pPr>
+      <w:proofErr w:type="spellStart"/>
+      <w:r>
         <w:rPr>
           <w:rStyle w:val="HTMLCode"/>
           <w:sz w:val="24"/>
           <w:szCs w:val="24"/>
         </w:rPr>
-      </w:pPr>
+        <w:t>sudo</w:t>
+      </w:r>
+      <w:proofErr w:type="spellEnd"/>
       <w:r>
         <w:rPr>
           <w:rStyle w:val="HTMLCode"/>
           <w:sz w:val="24"/>
           <w:szCs w:val="24"/>
         </w:rPr>
-        <w:t>sudo apt update</w:t>
+        <w:t xml:space="preserve"> apt install python3-pip</w:t>
       </w:r>
     </w:p>
     <w:p>
@@ -2072,49 +2090,51 @@
           <w:szCs w:val="24"/>
         </w:rPr>
       </w:pPr>
+      <w:proofErr w:type="spellStart"/>
       <w:r>
         <w:rPr>
           <w:rStyle w:val="HTMLCode"/>
           <w:sz w:val="24"/>
           <w:szCs w:val="24"/>
         </w:rPr>
-        <w:t>sudo apt install software-properties-common</w:t>
-      </w:r>
-    </w:p>
-    <w:p>
-      <w:pPr>
-        <w:spacing w:line="270" w:lineRule="atLeast"/>
+        <w:t>sudo</w:t>
+      </w:r>
+      <w:proofErr w:type="spellEnd"/>
+      <w:r>
         <w:rPr>
           <w:rStyle w:val="HTMLCode"/>
           <w:sz w:val="24"/>
           <w:szCs w:val="24"/>
         </w:rPr>
-      </w:pPr>
-      <w:r>
+        <w:t xml:space="preserve"> apt update</w:t>
+      </w:r>
+    </w:p>
+    <w:p>
+      <w:pPr>
+        <w:spacing w:line="270" w:lineRule="atLeast"/>
         <w:rPr>
           <w:rStyle w:val="HTMLCode"/>
           <w:sz w:val="24"/>
           <w:szCs w:val="24"/>
         </w:rPr>
-        <w:t xml:space="preserve">sudo add-apt-repository </w:t>
-      </w:r>
-      <w:proofErr w:type="gramStart"/>
+      </w:pPr>
+      <w:proofErr w:type="spellStart"/>
       <w:r>
         <w:rPr>
           <w:rStyle w:val="HTMLCode"/>
           <w:sz w:val="24"/>
           <w:szCs w:val="24"/>
         </w:rPr>
-        <w:t>ppa:deadsnakes</w:t>
-      </w:r>
-      <w:proofErr w:type="gramEnd"/>
+        <w:t>sudo</w:t>
+      </w:r>
+      <w:proofErr w:type="spellEnd"/>
       <w:r>
         <w:rPr>
           <w:rStyle w:val="HTMLCode"/>
           <w:sz w:val="24"/>
           <w:szCs w:val="24"/>
         </w:rPr>
-        <w:t>/ppa</w:t>
+        <w:t xml:space="preserve"> apt install software-properties-common</w:t>
       </w:r>
     </w:p>
     <w:p>
@@ -2126,51 +2146,54 @@
           <w:szCs w:val="24"/>
         </w:rPr>
       </w:pPr>
+      <w:proofErr w:type="spellStart"/>
       <w:r>
         <w:rPr>
           <w:rStyle w:val="HTMLCode"/>
           <w:sz w:val="24"/>
           <w:szCs w:val="24"/>
         </w:rPr>
-        <w:t>sudo apt update</w:t>
-      </w:r>
-    </w:p>
-    <w:p>
-      <w:pPr>
-        <w:spacing w:line="270" w:lineRule="atLeast"/>
+        <w:t>sudo</w:t>
+      </w:r>
+      <w:proofErr w:type="spellEnd"/>
+      <w:r>
         <w:rPr>
           <w:rStyle w:val="HTMLCode"/>
           <w:sz w:val="24"/>
           <w:szCs w:val="24"/>
         </w:rPr>
-      </w:pPr>
+        <w:t xml:space="preserve"> add-apt-repository </w:t>
+      </w:r>
+      <w:proofErr w:type="spellStart"/>
+      <w:proofErr w:type="gramStart"/>
       <w:r>
         <w:rPr>
           <w:rStyle w:val="HTMLCode"/>
           <w:sz w:val="24"/>
           <w:szCs w:val="24"/>
         </w:rPr>
-        <w:lastRenderedPageBreak/>
-        <w:t>sudo apt install python3.12 python3.12-venv -y</w:t>
-      </w:r>
-    </w:p>
-    <w:p>
-      <w:pPr>
-        <w:spacing w:line="270" w:lineRule="atLeast"/>
+        <w:t>ppa:deadsnakes</w:t>
+      </w:r>
+      <w:proofErr w:type="spellEnd"/>
+      <w:proofErr w:type="gramEnd"/>
+      <w:r>
         <w:rPr>
           <w:rStyle w:val="HTMLCode"/>
           <w:sz w:val="24"/>
           <w:szCs w:val="24"/>
         </w:rPr>
-      </w:pPr>
+        <w:t>/</w:t>
+      </w:r>
+      <w:proofErr w:type="spellStart"/>
       <w:r>
         <w:rPr>
           <w:rStyle w:val="HTMLCode"/>
           <w:sz w:val="24"/>
           <w:szCs w:val="24"/>
         </w:rPr>
-        <w:t xml:space="preserve">sudo apt install python3.12-venv </w:t>
-      </w:r>
+        <w:t>ppa</w:t>
+      </w:r>
+      <w:proofErr w:type="spellEnd"/>
     </w:p>
     <w:p>
       <w:pPr>
@@ -2181,49 +2204,52 @@
           <w:szCs w:val="24"/>
         </w:rPr>
       </w:pPr>
+      <w:proofErr w:type="spellStart"/>
       <w:r>
         <w:rPr>
           <w:rStyle w:val="HTMLCode"/>
           <w:sz w:val="24"/>
           <w:szCs w:val="24"/>
         </w:rPr>
-        <w:t>python3 -m venv airflow_venv</w:t>
-      </w:r>
-    </w:p>
-    <w:p>
-      <w:pPr>
-        <w:spacing w:line="270" w:lineRule="atLeast"/>
+        <w:t>sudo</w:t>
+      </w:r>
+      <w:proofErr w:type="spellEnd"/>
+      <w:r>
         <w:rPr>
           <w:rStyle w:val="HTMLCode"/>
           <w:sz w:val="24"/>
           <w:szCs w:val="24"/>
         </w:rPr>
-      </w:pPr>
-      <w:r>
+        <w:t xml:space="preserve"> apt update</w:t>
+      </w:r>
+    </w:p>
+    <w:p>
+      <w:pPr>
+        <w:spacing w:line="270" w:lineRule="atLeast"/>
         <w:rPr>
           <w:rStyle w:val="HTMLCode"/>
           <w:sz w:val="24"/>
           <w:szCs w:val="24"/>
         </w:rPr>
-        <w:t>source airflow_venv/bin/activate</w:t>
-      </w:r>
-    </w:p>
-    <w:p>
-      <w:pPr>
-        <w:spacing w:line="270" w:lineRule="atLeast"/>
+      </w:pPr>
+      <w:proofErr w:type="spellStart"/>
+      <w:r>
         <w:rPr>
           <w:rStyle w:val="HTMLCode"/>
           <w:sz w:val="24"/>
           <w:szCs w:val="24"/>
         </w:rPr>
-      </w:pPr>
+        <w:lastRenderedPageBreak/>
+        <w:t>sudo</w:t>
+      </w:r>
+      <w:proofErr w:type="spellEnd"/>
       <w:r>
         <w:rPr>
           <w:rStyle w:val="HTMLCode"/>
           <w:sz w:val="24"/>
           <w:szCs w:val="24"/>
         </w:rPr>
-        <w:t>pip install --upgrade awscli 3</w:t>
+        <w:t xml:space="preserve"> apt install python3.12 python3.12-venv -y</w:t>
       </w:r>
     </w:p>
     <w:p>
@@ -2235,31 +2261,493 @@
           <w:szCs w:val="24"/>
         </w:rPr>
       </w:pPr>
+      <w:proofErr w:type="spellStart"/>
       <w:r>
         <w:rPr>
           <w:rStyle w:val="HTMLCode"/>
           <w:sz w:val="24"/>
           <w:szCs w:val="24"/>
         </w:rPr>
-        <w:t xml:space="preserve">pip install apache-airflow </w:t>
-      </w:r>
-    </w:p>
-    <w:p>
-      <w:pPr>
-        <w:spacing w:line="270" w:lineRule="atLeast"/>
+        <w:t>sudo</w:t>
+      </w:r>
+      <w:proofErr w:type="spellEnd"/>
+      <w:r>
         <w:rPr>
           <w:rStyle w:val="HTMLCode"/>
           <w:sz w:val="24"/>
           <w:szCs w:val="24"/>
         </w:rPr>
-      </w:pPr>
-      <w:r>
+        <w:t xml:space="preserve"> apt install python3.12-venv </w:t>
+      </w:r>
+    </w:p>
+    <w:p>
+      <w:pPr>
+        <w:spacing w:line="270" w:lineRule="atLeast"/>
         <w:rPr>
           <w:rStyle w:val="HTMLCode"/>
           <w:sz w:val="24"/>
           <w:szCs w:val="24"/>
         </w:rPr>
+      </w:pPr>
+      <w:r>
+        <w:rPr>
+          <w:rStyle w:val="HTMLCode"/>
+          <w:sz w:val="24"/>
+          <w:szCs w:val="24"/>
+        </w:rPr>
+        <w:t xml:space="preserve">python3 -m </w:t>
+      </w:r>
+      <w:proofErr w:type="spellStart"/>
+      <w:r>
+        <w:rPr>
+          <w:rStyle w:val="HTMLCode"/>
+          <w:sz w:val="24"/>
+          <w:szCs w:val="24"/>
+        </w:rPr>
+        <w:t>venv</w:t>
+      </w:r>
+      <w:proofErr w:type="spellEnd"/>
+      <w:r>
+        <w:rPr>
+          <w:rStyle w:val="HTMLCode"/>
+          <w:sz w:val="24"/>
+          <w:szCs w:val="24"/>
+        </w:rPr>
+        <w:t xml:space="preserve"> </w:t>
+      </w:r>
+      <w:proofErr w:type="spellStart"/>
+      <w:r>
+        <w:rPr>
+          <w:rStyle w:val="HTMLCode"/>
+          <w:sz w:val="24"/>
+          <w:szCs w:val="24"/>
+        </w:rPr>
+        <w:t>airflow_venv</w:t>
+      </w:r>
+      <w:proofErr w:type="spellEnd"/>
+    </w:p>
+    <w:p>
+      <w:pPr>
+        <w:spacing w:line="270" w:lineRule="atLeast"/>
+        <w:rPr>
+          <w:rStyle w:val="HTMLCode"/>
+          <w:sz w:val="24"/>
+          <w:szCs w:val="24"/>
+        </w:rPr>
+      </w:pPr>
+      <w:r>
+        <w:rPr>
+          <w:rStyle w:val="HTMLCode"/>
+          <w:sz w:val="24"/>
+          <w:szCs w:val="24"/>
+        </w:rPr>
+        <w:t xml:space="preserve">source </w:t>
+      </w:r>
+      <w:proofErr w:type="spellStart"/>
+      <w:r>
+        <w:rPr>
+          <w:rStyle w:val="HTMLCode"/>
+          <w:sz w:val="24"/>
+          <w:szCs w:val="24"/>
+        </w:rPr>
+        <w:t>airflow_venv</w:t>
+      </w:r>
+      <w:proofErr w:type="spellEnd"/>
+      <w:r>
+        <w:rPr>
+          <w:rStyle w:val="HTMLCode"/>
+          <w:sz w:val="24"/>
+          <w:szCs w:val="24"/>
+        </w:rPr>
+        <w:t>/bin/activate</w:t>
+      </w:r>
+    </w:p>
+    <w:p>
+      <w:pPr>
+        <w:spacing w:line="270" w:lineRule="atLeast"/>
+        <w:rPr>
+          <w:rStyle w:val="HTMLCode"/>
+          <w:sz w:val="24"/>
+          <w:szCs w:val="24"/>
+        </w:rPr>
+      </w:pPr>
+      <w:r>
+        <w:rPr>
+          <w:rStyle w:val="HTMLCode"/>
+          <w:sz w:val="24"/>
+          <w:szCs w:val="24"/>
+        </w:rPr>
+        <w:t xml:space="preserve">pip install --upgrade </w:t>
+      </w:r>
+      <w:proofErr w:type="spellStart"/>
+      <w:r>
+        <w:rPr>
+          <w:rStyle w:val="HTMLCode"/>
+          <w:sz w:val="24"/>
+          <w:szCs w:val="24"/>
+        </w:rPr>
+        <w:t>awscli</w:t>
+      </w:r>
+      <w:proofErr w:type="spellEnd"/>
+      <w:r>
+        <w:rPr>
+          <w:rStyle w:val="HTMLCode"/>
+          <w:sz w:val="24"/>
+          <w:szCs w:val="24"/>
+        </w:rPr>
+        <w:t xml:space="preserve"> 3</w:t>
+      </w:r>
+    </w:p>
+    <w:p>
+      <w:pPr>
+        <w:spacing w:line="270" w:lineRule="atLeast"/>
+        <w:rPr>
+          <w:rStyle w:val="HTMLCode"/>
+          <w:sz w:val="24"/>
+          <w:szCs w:val="24"/>
+        </w:rPr>
+      </w:pPr>
+      <w:r>
+        <w:rPr>
+          <w:rStyle w:val="HTMLCode"/>
+          <w:sz w:val="24"/>
+          <w:szCs w:val="24"/>
+        </w:rPr>
+        <w:t xml:space="preserve">pip install apache-airflow </w:t>
+      </w:r>
+    </w:p>
+    <w:p>
+      <w:pPr>
+        <w:spacing w:line="270" w:lineRule="atLeast"/>
+        <w:rPr>
+          <w:rStyle w:val="HTMLCode"/>
+          <w:sz w:val="24"/>
+          <w:szCs w:val="24"/>
+        </w:rPr>
+      </w:pPr>
+      <w:r>
+        <w:rPr>
+          <w:rStyle w:val="HTMLCode"/>
+          <w:sz w:val="24"/>
+          <w:szCs w:val="24"/>
+        </w:rPr>
         <w:t xml:space="preserve">airflow standalone  </w:t>
+      </w:r>
+    </w:p>
+    <w:p>
+      <w:pPr>
+        <w:pStyle w:val="NormalWeb"/>
+      </w:pPr>
+    </w:p>
+    <w:p>
+      <w:pPr>
+        <w:spacing w:line="270" w:lineRule="atLeast"/>
+        <w:rPr>
+          <w:rStyle w:val="HTMLCode"/>
+          <w:sz w:val="24"/>
+          <w:szCs w:val="24"/>
+        </w:rPr>
+      </w:pPr>
+      <w:r>
+        <w:rPr>
+          <w:noProof/>
+        </w:rPr>
+        <w:pict w14:anchorId="2D3448F8">
+          <v:rect id="_x0000_i1025" alt="" style="width:451pt;height:.05pt;mso-width-percent:0;mso-height-percent:0;mso-width-percent:0;mso-height-percent:0" o:hralign="center" o:hrstd="t" o:hr="t" fillcolor="#a0a0a0" stroked="f"/>
+        </w:pict>
+      </w:r>
+    </w:p>
+    <w:p>
+      <w:pPr>
+        <w:pStyle w:val="Heading3"/>
+        <w:numPr>
+          <w:ilvl w:val="1"/>
+          <w:numId w:val="17"/>
+        </w:numPr>
+        <w:rPr>
+          <w:rStyle w:val="Strong"/>
+          <w:sz w:val="24"/>
+          <w:szCs w:val="24"/>
+        </w:rPr>
+      </w:pPr>
+      <w:r>
+        <w:rPr>
+          <w:rStyle w:val="Strong"/>
+          <w:b/>
+          <w:bCs/>
+          <w:sz w:val="24"/>
+          <w:szCs w:val="24"/>
+        </w:rPr>
+        <w:t xml:space="preserve"> </w:t>
+      </w:r>
+      <w:r>
+        <w:rPr>
+          <w:rStyle w:val="Strong"/>
+          <w:b/>
+          <w:bCs/>
+          <w:sz w:val="24"/>
+          <w:szCs w:val="24"/>
+        </w:rPr>
+        <w:t>Initialize Apache Airflow and Access the UI</w:t>
+      </w:r>
+    </w:p>
+    <w:p>
+      <w:pPr>
+        <w:pStyle w:val="NormalWeb"/>
+      </w:pPr>
+      <w:r>
+        <w:t>After installing Airflow on the EC2 instance:</w:t>
+      </w:r>
+    </w:p>
+    <w:p>
+      <w:pPr>
+        <w:pStyle w:val="Heading3"/>
+        <w:ind w:firstLine="720"/>
+        <w:jc w:val="both"/>
+        <w:rPr>
+          <w:rStyle w:val="Strong"/>
+          <w:sz w:val="24"/>
+          <w:szCs w:val="24"/>
+        </w:rPr>
+      </w:pPr>
+      <w:r>
+        <w:rPr>
+          <w:rFonts w:hAnsi="Symbol"/>
+          <w:sz w:val="24"/>
+          <w:szCs w:val="24"/>
+        </w:rPr>
+        <w:t></w:t>
+      </w:r>
+      <w:r>
+        <w:rPr>
+          <w:sz w:val="24"/>
+          <w:szCs w:val="24"/>
+        </w:rPr>
+        <w:t xml:space="preserve"> </w:t>
+      </w:r>
+      <w:r>
+        <w:rPr>
+          <w:rStyle w:val="Strong"/>
+          <w:sz w:val="24"/>
+          <w:szCs w:val="24"/>
+        </w:rPr>
+        <w:t>Access Airflow via Browser</w:t>
+      </w:r>
+    </w:p>
+    <w:p>
+      <w:pPr>
+        <w:pStyle w:val="Heading3"/>
+        <w:numPr>
+          <w:ilvl w:val="0"/>
+          <w:numId w:val="18"/>
+        </w:numPr>
+        <w:jc w:val="both"/>
+        <w:rPr>
+          <w:rStyle w:val="Strong"/>
+          <w:sz w:val="24"/>
+          <w:szCs w:val="24"/>
+        </w:rPr>
+      </w:pPr>
+      <w:r>
+        <w:rPr>
+          <w:rStyle w:val="Strong"/>
+          <w:sz w:val="24"/>
+          <w:szCs w:val="24"/>
+        </w:rPr>
+        <w:t>Visit: http://&lt;your-ec2-public-ip&gt;:8080</w:t>
+      </w:r>
+    </w:p>
+    <w:p>
+      <w:pPr>
+        <w:pStyle w:val="Heading3"/>
+        <w:numPr>
+          <w:ilvl w:val="0"/>
+          <w:numId w:val="18"/>
+        </w:numPr>
+        <w:jc w:val="both"/>
+        <w:rPr>
+          <w:rStyle w:val="Strong"/>
+          <w:sz w:val="24"/>
+          <w:szCs w:val="24"/>
+        </w:rPr>
+      </w:pPr>
+      <w:r>
+        <w:rPr>
+          <w:rStyle w:val="Strong"/>
+          <w:sz w:val="24"/>
+          <w:szCs w:val="24"/>
+        </w:rPr>
+        <w:t>Enter the username and password you created.</w:t>
+      </w:r>
+    </w:p>
+    <w:p>
+      <w:pPr>
+        <w:pStyle w:val="Heading3"/>
+        <w:numPr>
+          <w:ilvl w:val="0"/>
+          <w:numId w:val="19"/>
+        </w:numPr>
+        <w:jc w:val="both"/>
+        <w:rPr>
+          <w:rStyle w:val="Strong"/>
+          <w:sz w:val="24"/>
+          <w:szCs w:val="24"/>
+        </w:rPr>
+      </w:pPr>
+      <w:r>
+        <w:rPr>
+          <w:rStyle w:val="Strong"/>
+          <w:sz w:val="24"/>
+          <w:szCs w:val="24"/>
+        </w:rPr>
+        <w:t>Open Port 8080 on EC2 Security Group</w:t>
+      </w:r>
+    </w:p>
+    <w:p>
+      <w:pPr>
+        <w:pStyle w:val="Heading3"/>
+        <w:numPr>
+          <w:ilvl w:val="2"/>
+          <w:numId w:val="20"/>
+        </w:numPr>
+        <w:jc w:val="both"/>
+        <w:rPr>
+          <w:rStyle w:val="Strong"/>
+          <w:sz w:val="24"/>
+          <w:szCs w:val="24"/>
+        </w:rPr>
+      </w:pPr>
+      <w:r>
+        <w:rPr>
+          <w:rStyle w:val="Strong"/>
+          <w:sz w:val="24"/>
+          <w:szCs w:val="24"/>
+        </w:rPr>
+        <w:t>Go to EC2 Dashboard &gt; Instances &gt; Security Groups.</w:t>
+      </w:r>
+    </w:p>
+    <w:p>
+      <w:pPr>
+        <w:pStyle w:val="Heading3"/>
+        <w:numPr>
+          <w:ilvl w:val="2"/>
+          <w:numId w:val="20"/>
+        </w:numPr>
+        <w:jc w:val="both"/>
+        <w:rPr>
+          <w:rStyle w:val="Strong"/>
+          <w:sz w:val="24"/>
+          <w:szCs w:val="24"/>
+        </w:rPr>
+      </w:pPr>
+      <w:r>
+        <w:rPr>
+          <w:rStyle w:val="Strong"/>
+          <w:sz w:val="24"/>
+          <w:szCs w:val="24"/>
+        </w:rPr>
+        <w:t>Edit the inbound rules:</w:t>
+      </w:r>
+    </w:p>
+    <w:p>
+      <w:pPr>
+        <w:pStyle w:val="Heading3"/>
+        <w:numPr>
+          <w:ilvl w:val="2"/>
+          <w:numId w:val="20"/>
+        </w:numPr>
+        <w:jc w:val="both"/>
+        <w:rPr>
+          <w:rStyle w:val="Strong"/>
+          <w:sz w:val="24"/>
+          <w:szCs w:val="24"/>
+        </w:rPr>
+      </w:pPr>
+      <w:r>
+        <w:rPr>
+          <w:rStyle w:val="Strong"/>
+          <w:sz w:val="24"/>
+          <w:szCs w:val="24"/>
+        </w:rPr>
+        <w:t>Click Add Rule</w:t>
+      </w:r>
+    </w:p>
+    <w:p>
+      <w:pPr>
+        <w:pStyle w:val="Heading3"/>
+        <w:numPr>
+          <w:ilvl w:val="2"/>
+          <w:numId w:val="20"/>
+        </w:numPr>
+        <w:jc w:val="both"/>
+        <w:rPr>
+          <w:rStyle w:val="Strong"/>
+          <w:sz w:val="24"/>
+          <w:szCs w:val="24"/>
+        </w:rPr>
+      </w:pPr>
+      <w:r>
+        <w:rPr>
+          <w:rStyle w:val="Strong"/>
+          <w:sz w:val="24"/>
+          <w:szCs w:val="24"/>
+        </w:rPr>
+        <w:t>Type: Custom TCP</w:t>
+      </w:r>
+    </w:p>
+    <w:p>
+      <w:pPr>
+        <w:pStyle w:val="Heading3"/>
+        <w:numPr>
+          <w:ilvl w:val="2"/>
+          <w:numId w:val="20"/>
+        </w:numPr>
+        <w:jc w:val="both"/>
+        <w:rPr>
+          <w:rStyle w:val="Strong"/>
+          <w:sz w:val="24"/>
+          <w:szCs w:val="24"/>
+        </w:rPr>
+      </w:pPr>
+      <w:r>
+        <w:rPr>
+          <w:rStyle w:val="Strong"/>
+          <w:sz w:val="24"/>
+          <w:szCs w:val="24"/>
+        </w:rPr>
+        <w:t>Port Range: 8080</w:t>
+      </w:r>
+    </w:p>
+    <w:p>
+      <w:pPr>
+        <w:pStyle w:val="Heading3"/>
+        <w:numPr>
+          <w:ilvl w:val="2"/>
+          <w:numId w:val="20"/>
+        </w:numPr>
+        <w:jc w:val="both"/>
+        <w:rPr>
+          <w:b w:val="0"/>
+          <w:bCs w:val="0"/>
+          <w:sz w:val="24"/>
+          <w:szCs w:val="24"/>
+        </w:rPr>
+      </w:pPr>
+      <w:r>
+        <w:rPr>
+          <w:rStyle w:val="Strong"/>
+          <w:sz w:val="24"/>
+          <w:szCs w:val="24"/>
+        </w:rPr>
+        <w:t>Source</w:t>
+      </w:r>
+      <w:r>
+        <w:rPr>
+          <w:rStyle w:val="Strong"/>
+          <w:sz w:val="24"/>
+          <w:szCs w:val="24"/>
+        </w:rPr>
+        <w:t>: Anywhere (IPv4) or your specific IP for security</w:t>
       </w:r>
     </w:p>
     <w:p>

</xml_diff>

<commit_message>
Create a JSON File for API Keys
</commit_message>
<xml_diff>
--- a/docs/Real Estate Data Pipeline with Airflow, AWS Lambda, Redshift, and QuickSight copy.docx
+++ b/docs/Real Estate Data Pipeline with Airflow, AWS Lambda, Redshift, and QuickSight copy.docx
@@ -372,7 +372,7 @@
           <w:noProof/>
         </w:rPr>
         <w:pict w14:anchorId="77FE4E8C">
-          <v:rect id="_x0000_i1028" alt="" style="width:451pt;height:.05pt;mso-width-percent:0;mso-height-percent:0;mso-width-percent:0;mso-height-percent:0" o:hralign="center" o:hrstd="t" o:hr="t" fillcolor="#a0a0a0" stroked="f"/>
+          <v:rect id="_x0000_i1031" alt="" style="width:451pt;height:.05pt;mso-width-percent:0;mso-height-percent:0;mso-width-percent:0;mso-height-percent:0" o:hralign="center" o:hrstd="t" o:hr="t" fillcolor="#a0a0a0" stroked="f"/>
         </w:pict>
       </w:r>
     </w:p>
@@ -1580,18 +1580,8 @@
           <w:sz w:val="24"/>
           <w:szCs w:val="24"/>
         </w:rPr>
-        <w:t>t</w:t>
-      </w:r>
-      <w:proofErr w:type="gramStart"/>
-      <w:r>
-        <w:rPr>
-          <w:rStyle w:val="HTMLCode"/>
-          <w:sz w:val="24"/>
-          <w:szCs w:val="24"/>
-        </w:rPr>
-        <w:t>2.micro</w:t>
-      </w:r>
-      <w:proofErr w:type="gramEnd"/>
+        <w:t>t2.micro</w:t>
+      </w:r>
       <w:r>
         <w:t xml:space="preserve"> (Free Tier) as it lacks the necessary memory for Airflow.</w:t>
       </w:r>
@@ -1624,18 +1614,8 @@
           <w:sz w:val="24"/>
           <w:szCs w:val="24"/>
         </w:rPr>
-        <w:t>t</w:t>
-      </w:r>
-      <w:proofErr w:type="gramStart"/>
-      <w:r>
-        <w:rPr>
-          <w:rStyle w:val="HTMLCode"/>
-          <w:sz w:val="24"/>
-          <w:szCs w:val="24"/>
-        </w:rPr>
-        <w:t>2.small</w:t>
-      </w:r>
-      <w:proofErr w:type="gramEnd"/>
+        <w:t>t2.small</w:t>
+      </w:r>
       <w:r>
         <w:t xml:space="preserve"> (2 GiB) – may work with minor lag.</w:t>
       </w:r>
@@ -1655,18 +1635,8 @@
           <w:sz w:val="24"/>
           <w:szCs w:val="24"/>
         </w:rPr>
-        <w:t>t</w:t>
-      </w:r>
-      <w:proofErr w:type="gramStart"/>
-      <w:r>
-        <w:rPr>
-          <w:rStyle w:val="HTMLCode"/>
-          <w:sz w:val="24"/>
-          <w:szCs w:val="24"/>
-        </w:rPr>
-        <w:t>2.medium</w:t>
-      </w:r>
-      <w:proofErr w:type="gramEnd"/>
+        <w:t>t2.medium</w:t>
+      </w:r>
       <w:r>
         <w:t xml:space="preserve"> (4 GiB) – ideal for smooth operation.</w:t>
       </w:r>
@@ -1833,7 +1803,7 @@
           <w:noProof/>
         </w:rPr>
         <w:pict w14:anchorId="764DA7F8">
-          <v:rect id="_x0000_i1027" alt="" style="width:432.95pt;height:.05pt;mso-width-percent:0;mso-height-percent:0;mso-width-percent:0;mso-height-percent:0" o:hrpct="960" o:hralign="center" o:hrstd="t" o:hr="t" fillcolor="#a0a0a0" stroked="f"/>
+          <v:rect id="_x0000_i1030" alt="" style="width:432.95pt;height:.05pt;mso-width-percent:0;mso-height-percent:0;mso-width-percent:0;mso-height-percent:0" o:hrpct="960" o:hralign="center" o:hrstd="t" o:hr="t" fillcolor="#a0a0a0" stroked="f"/>
         </w:pict>
       </w:r>
       <w:r>
@@ -2096,25 +2066,25 @@
           <w:sz w:val="24"/>
           <w:szCs w:val="24"/>
         </w:rPr>
-        <w:t xml:space="preserve">sudo add-apt-repository </w:t>
-      </w:r>
-      <w:proofErr w:type="gramStart"/>
-      <w:r>
+        <w:t>sudo add-apt-repository ppa:deadsnakes/ppa</w:t>
+      </w:r>
+    </w:p>
+    <w:p>
+      <w:pPr>
+        <w:spacing w:line="270" w:lineRule="atLeast"/>
         <w:rPr>
           <w:rStyle w:val="HTMLCode"/>
           <w:sz w:val="24"/>
           <w:szCs w:val="24"/>
         </w:rPr>
-        <w:t>ppa:deadsnakes</w:t>
-      </w:r>
-      <w:proofErr w:type="gramEnd"/>
+      </w:pPr>
       <w:r>
         <w:rPr>
           <w:rStyle w:val="HTMLCode"/>
           <w:sz w:val="24"/>
           <w:szCs w:val="24"/>
         </w:rPr>
-        <w:t>/ppa</w:t>
+        <w:t>sudo apt update</w:t>
       </w:r>
     </w:p>
     <w:p>
@@ -2132,7 +2102,8 @@
           <w:sz w:val="24"/>
           <w:szCs w:val="24"/>
         </w:rPr>
-        <w:t>sudo apt update</w:t>
+        <w:lastRenderedPageBreak/>
+        <w:t>sudo apt install python3.12 python3.12-venv -y</w:t>
       </w:r>
     </w:p>
     <w:p>
@@ -2150,8 +2121,7 @@
           <w:sz w:val="24"/>
           <w:szCs w:val="24"/>
         </w:rPr>
-        <w:lastRenderedPageBreak/>
-        <w:t>sudo apt install python3.12 python3.12-venv -y</w:t>
+        <w:t xml:space="preserve">sudo apt install python3.12-venv </w:t>
       </w:r>
     </w:p>
     <w:p>
@@ -2169,7 +2139,7 @@
           <w:sz w:val="24"/>
           <w:szCs w:val="24"/>
         </w:rPr>
-        <w:t xml:space="preserve">sudo apt install python3.12-venv </w:t>
+        <w:t>python3 -m venv airflow_venv</w:t>
       </w:r>
     </w:p>
     <w:p>
@@ -2187,7 +2157,7 @@
           <w:sz w:val="24"/>
           <w:szCs w:val="24"/>
         </w:rPr>
-        <w:t>python3 -m venv airflow_venv</w:t>
+        <w:t>source airflow_venv/bin/activate</w:t>
       </w:r>
     </w:p>
     <w:p>
@@ -2205,7 +2175,7 @@
           <w:sz w:val="24"/>
           <w:szCs w:val="24"/>
         </w:rPr>
-        <w:t>source airflow_venv/bin/activate</w:t>
+        <w:t>pip install --upgrade awscli 3</w:t>
       </w:r>
     </w:p>
     <w:p>
@@ -2223,7 +2193,7 @@
           <w:sz w:val="24"/>
           <w:szCs w:val="24"/>
         </w:rPr>
-        <w:t>pip install --upgrade awscli 3</w:t>
+        <w:t xml:space="preserve">pip install apache-airflow </w:t>
       </w:r>
     </w:p>
     <w:p>
@@ -2241,8 +2211,13 @@
           <w:sz w:val="24"/>
           <w:szCs w:val="24"/>
         </w:rPr>
-        <w:t xml:space="preserve">pip install apache-airflow </w:t>
-      </w:r>
+        <w:t xml:space="preserve">airflow standalone  </w:t>
+      </w:r>
+    </w:p>
+    <w:p>
+      <w:pPr>
+        <w:pStyle w:val="NormalWeb"/>
+      </w:pPr>
     </w:p>
     <w:p>
       <w:pPr>
@@ -2255,33 +2230,10 @@
       </w:pPr>
       <w:r>
         <w:rPr>
-          <w:rStyle w:val="HTMLCode"/>
-          <w:sz w:val="24"/>
-          <w:szCs w:val="24"/>
-        </w:rPr>
-        <w:t xml:space="preserve">airflow standalone  </w:t>
-      </w:r>
-    </w:p>
-    <w:p>
-      <w:pPr>
-        <w:pStyle w:val="NormalWeb"/>
-      </w:pPr>
-    </w:p>
-    <w:p>
-      <w:pPr>
-        <w:spacing w:line="270" w:lineRule="atLeast"/>
-        <w:rPr>
-          <w:rStyle w:val="HTMLCode"/>
-          <w:sz w:val="24"/>
-          <w:szCs w:val="24"/>
-        </w:rPr>
-      </w:pPr>
-      <w:r>
-        <w:rPr>
           <w:noProof/>
         </w:rPr>
         <w:pict w14:anchorId="2D3448F8">
-          <v:rect id="_x0000_i1026" alt="" style="width:451pt;height:.05pt;mso-width-percent:0;mso-height-percent:0;mso-width-percent:0;mso-height-percent:0" o:hralign="center" o:hrstd="t" o:hr="t" fillcolor="#a0a0a0" stroked="f"/>
+          <v:rect id="_x0000_i1029" alt="" style="width:451pt;height:.05pt;mso-width-percent:0;mso-height-percent:0;mso-width-percent:0;mso-height-percent:0" o:hralign="center" o:hrstd="t" o:hr="t" fillcolor="#a0a0a0" stroked="f"/>
         </w:pict>
       </w:r>
     </w:p>
@@ -2705,11 +2657,7 @@
         <w:spacing w:before="100" w:beforeAutospacing="1" w:after="100" w:afterAutospacing="1"/>
       </w:pPr>
       <w:r>
-        <w:t xml:space="preserve">Ensure </w:t>
-      </w:r>
-      <w:proofErr w:type="gramStart"/>
-      <w:r>
-        <w:t xml:space="preserve">your </w:t>
+        <w:t xml:space="preserve">Ensure your </w:t>
       </w:r>
       <w:r>
         <w:rPr>
@@ -2717,7 +2665,6 @@
         </w:rPr>
         <w:t>.pem</w:t>
       </w:r>
-      <w:proofErr w:type="gramEnd"/>
       <w:r>
         <w:t xml:space="preserve"> key file has the correct permission:</w:t>
       </w:r>
@@ -3193,10 +3140,929 @@
           <w:noProof/>
         </w:rPr>
         <w:pict w14:anchorId="13054653">
+          <v:rect id="_x0000_i1028" alt="" style="width:451pt;height:.05pt;mso-width-percent:0;mso-height-percent:0;mso-width-percent:0;mso-height-percent:0" o:hralign="center" o:hrstd="t" o:hr="t" fillcolor="#a0a0a0" stroked="f"/>
+        </w:pict>
+      </w:r>
+    </w:p>
+    <w:p>
+      <w:pPr>
+        <w:pStyle w:val="Heading3"/>
+        <w:jc w:val="both"/>
+        <w:rPr>
+          <w:sz w:val="24"/>
+          <w:szCs w:val="24"/>
+        </w:rPr>
+      </w:pPr>
+    </w:p>
+    <w:p>
+      <w:pPr>
+        <w:pStyle w:val="Heading3"/>
+        <w:numPr>
+          <w:ilvl w:val="0"/>
+          <w:numId w:val="17"/>
+        </w:numPr>
+        <w:jc w:val="both"/>
+        <w:rPr>
+          <w:sz w:val="28"/>
+          <w:szCs w:val="28"/>
+        </w:rPr>
+      </w:pPr>
+      <w:r>
+        <w:rPr>
+          <w:rStyle w:val="Strong"/>
+          <w:b/>
+          <w:bCs/>
+          <w:sz w:val="28"/>
+          <w:szCs w:val="28"/>
+        </w:rPr>
+        <w:t>Create a RapidAPI Account</w:t>
+      </w:r>
+    </w:p>
+    <w:p>
+      <w:pPr>
+        <w:pStyle w:val="NormalWeb"/>
+        <w:numPr>
+          <w:ilvl w:val="0"/>
+          <w:numId w:val="1"/>
+        </w:numPr>
+        <w:jc w:val="both"/>
+      </w:pPr>
+      <w:r>
+        <w:t>The project requires connecting to a data API.</w:t>
+      </w:r>
+    </w:p>
+    <w:p>
+      <w:pPr>
+        <w:pStyle w:val="NormalWeb"/>
+        <w:numPr>
+          <w:ilvl w:val="0"/>
+          <w:numId w:val="1"/>
+        </w:numPr>
+        <w:jc w:val="both"/>
+      </w:pPr>
+      <w:r>
+        <w:t xml:space="preserve">Instead of hunting for zillow data APIs, use </w:t>
+      </w:r>
+      <w:r>
+        <w:rPr>
+          <w:rStyle w:val="Strong"/>
+        </w:rPr>
+        <w:t>RapidAPI</w:t>
+      </w:r>
+      <w:r>
+        <w:t xml:space="preserve"> — a popular platform that provides access to many APIs from one place.</w:t>
+      </w:r>
+    </w:p>
+    <w:p>
+      <w:pPr>
+        <w:pStyle w:val="NormalWeb"/>
+        <w:numPr>
+          <w:ilvl w:val="0"/>
+          <w:numId w:val="1"/>
+        </w:numPr>
+        <w:jc w:val="both"/>
+      </w:pPr>
+      <w:r>
+        <w:t xml:space="preserve">Create a free account on </w:t>
+      </w:r>
+      <w:hyperlink r:id="rId5" w:tgtFrame="_new" w:history="1">
+        <w:r>
+          <w:rPr>
+            <w:rStyle w:val="Hyperlink"/>
+          </w:rPr>
+          <w:t>RapidAPI.com</w:t>
+        </w:r>
+      </w:hyperlink>
+      <w:r>
+        <w:t>.</w:t>
+      </w:r>
+    </w:p>
+    <w:p>
+      <w:pPr>
+        <w:pStyle w:val="NormalWeb"/>
+        <w:numPr>
+          <w:ilvl w:val="0"/>
+          <w:numId w:val="1"/>
+        </w:numPr>
+        <w:jc w:val="both"/>
+      </w:pPr>
+      <w:r>
+        <w:t xml:space="preserve">RapidAPI provides a </w:t>
+      </w:r>
+      <w:r>
+        <w:rPr>
+          <w:rStyle w:val="Strong"/>
+        </w:rPr>
+        <w:t>mock zillow data API</w:t>
+      </w:r>
+      <w:r>
+        <w:t xml:space="preserve"> that mimics the real zillow data structure — perfect for your development and testing.</w:t>
+      </w:r>
+    </w:p>
+    <w:p>
+      <w:pPr>
+        <w:pStyle w:val="NormalWeb"/>
+        <w:numPr>
+          <w:ilvl w:val="0"/>
+          <w:numId w:val="1"/>
+        </w:numPr>
+        <w:jc w:val="both"/>
+      </w:pPr>
+      <w:r>
+        <w:t>This way, you get consistent, API-driven zillow data without worrying about sourcing or hosting it yourself.</w:t>
+      </w:r>
+    </w:p>
+    <w:p>
+      <w:pPr>
+        <w:pStyle w:val="NormalWeb"/>
+        <w:ind w:left="720"/>
+        <w:jc w:val="both"/>
+      </w:pPr>
+    </w:p>
+    <w:p>
+      <w:pPr>
+        <w:pStyle w:val="Heading3"/>
+        <w:rPr>
+          <w:sz w:val="24"/>
+          <w:szCs w:val="24"/>
+        </w:rPr>
+      </w:pPr>
+      <w:r>
+        <w:rPr>
+          <w:sz w:val="24"/>
+          <w:szCs w:val="24"/>
+        </w:rPr>
+        <w:t xml:space="preserve"> Using RapidAPI with the Zillow API</w:t>
+      </w:r>
+      <w:r>
+        <w:rPr>
+          <w:sz w:val="24"/>
+          <w:szCs w:val="24"/>
+        </w:rPr>
+        <w:t>:</w:t>
+      </w:r>
+    </w:p>
+    <w:p>
+      <w:pPr>
+        <w:pStyle w:val="NormalWeb"/>
+        <w:numPr>
+          <w:ilvl w:val="0"/>
+          <w:numId w:val="2"/>
+        </w:numPr>
+      </w:pPr>
+      <w:r>
+        <w:rPr>
+          <w:rStyle w:val="Strong"/>
+        </w:rPr>
+        <w:t>Subscribe to the API</w:t>
+      </w:r>
+    </w:p>
+    <w:p>
+      <w:pPr>
+        <w:pStyle w:val="NormalWeb"/>
+        <w:numPr>
+          <w:ilvl w:val="1"/>
+          <w:numId w:val="2"/>
+        </w:numPr>
+      </w:pPr>
+      <w:r>
+        <w:t xml:space="preserve">After logging into RapidAPI, you need to </w:t>
+      </w:r>
+      <w:r>
+        <w:rPr>
+          <w:rStyle w:val="Strong"/>
+        </w:rPr>
+        <w:t>subscribe</w:t>
+      </w:r>
+      <w:r>
+        <w:t xml:space="preserve"> to the specific API you want to use before you can call it.</w:t>
+      </w:r>
+    </w:p>
+    <w:p>
+      <w:pPr>
+        <w:pStyle w:val="NormalWeb"/>
+        <w:numPr>
+          <w:ilvl w:val="1"/>
+          <w:numId w:val="2"/>
+        </w:numPr>
+      </w:pPr>
+      <w:r>
+        <w:t xml:space="preserve">Go to the API’s page (e.g., the Zillow API), and click </w:t>
+      </w:r>
+      <w:r>
+        <w:rPr>
+          <w:rStyle w:val="Strong"/>
+        </w:rPr>
+        <w:t>Subscribe to Test</w:t>
+      </w:r>
+      <w:r>
+        <w:t xml:space="preserve"> or a similar button.</w:t>
+      </w:r>
+    </w:p>
+    <w:p>
+      <w:pPr>
+        <w:pStyle w:val="NormalWeb"/>
+        <w:numPr>
+          <w:ilvl w:val="1"/>
+          <w:numId w:val="2"/>
+        </w:numPr>
+      </w:pPr>
+      <w:r>
+        <w:t>You must subscribe even if the API is free to enable test requests.</w:t>
+      </w:r>
+    </w:p>
+    <w:p>
+      <w:pPr>
+        <w:pStyle w:val="NormalWeb"/>
+        <w:numPr>
+          <w:ilvl w:val="0"/>
+          <w:numId w:val="2"/>
+        </w:numPr>
+      </w:pPr>
+      <w:r>
+        <w:rPr>
+          <w:rStyle w:val="Strong"/>
+        </w:rPr>
+        <w:t>Finding the Right Endpoint</w:t>
+      </w:r>
+    </w:p>
+    <w:p>
+      <w:pPr>
+        <w:pStyle w:val="NormalWeb"/>
+        <w:numPr>
+          <w:ilvl w:val="1"/>
+          <w:numId w:val="2"/>
+        </w:numPr>
+      </w:pPr>
+      <w:r>
+        <w:t xml:space="preserve">Navigate to the </w:t>
+      </w:r>
+      <w:r>
+        <w:rPr>
+          <w:rStyle w:val="Strong"/>
+        </w:rPr>
+        <w:t>Endpoints</w:t>
+      </w:r>
+      <w:r>
+        <w:t xml:space="preserve"> tab on the API page.</w:t>
+      </w:r>
+    </w:p>
+    <w:p>
+      <w:pPr>
+        <w:pStyle w:val="NormalWeb"/>
+        <w:numPr>
+          <w:ilvl w:val="1"/>
+          <w:numId w:val="2"/>
+        </w:numPr>
+      </w:pPr>
+      <w:r>
+        <w:t xml:space="preserve">For this project, use the </w:t>
+      </w:r>
+      <w:r>
+        <w:rPr>
+          <w:rStyle w:val="HTMLCode"/>
+          <w:sz w:val="24"/>
+          <w:szCs w:val="24"/>
+        </w:rPr>
+        <w:t>"search for properties"</w:t>
+      </w:r>
+      <w:r>
+        <w:t xml:space="preserve"> endpoint or whichever endpoint is relevant to your data needs.</w:t>
+      </w:r>
+    </w:p>
+    <w:p>
+      <w:pPr>
+        <w:pStyle w:val="NormalWeb"/>
+        <w:numPr>
+          <w:ilvl w:val="0"/>
+          <w:numId w:val="2"/>
+        </w:numPr>
+      </w:pPr>
+      <w:r>
+        <w:rPr>
+          <w:rStyle w:val="Strong"/>
+        </w:rPr>
+        <w:t>Testing the Endpoint</w:t>
+      </w:r>
+    </w:p>
+    <w:p>
+      <w:pPr>
+        <w:pStyle w:val="NormalWeb"/>
+        <w:numPr>
+          <w:ilvl w:val="1"/>
+          <w:numId w:val="2"/>
+        </w:numPr>
+      </w:pPr>
+      <w:r>
+        <w:t xml:space="preserve">RapidAPI provides </w:t>
+      </w:r>
+      <w:r>
+        <w:rPr>
+          <w:rStyle w:val="Strong"/>
+        </w:rPr>
+        <w:t>code snippets</w:t>
+      </w:r>
+      <w:r>
+        <w:t xml:space="preserve"> in multiple languages.</w:t>
+      </w:r>
+    </w:p>
+    <w:p>
+      <w:pPr>
+        <w:pStyle w:val="NormalWeb"/>
+        <w:numPr>
+          <w:ilvl w:val="1"/>
+          <w:numId w:val="2"/>
+        </w:numPr>
+      </w:pPr>
+      <w:r>
+        <w:t xml:space="preserve">Select </w:t>
+      </w:r>
+      <w:r>
+        <w:rPr>
+          <w:rStyle w:val="Strong"/>
+        </w:rPr>
+        <w:t>Python</w:t>
+      </w:r>
+      <w:r>
+        <w:t xml:space="preserve"> and then choose the </w:t>
+      </w:r>
+      <w:r>
+        <w:rPr>
+          <w:rStyle w:val="Strong"/>
+        </w:rPr>
+        <w:t>requests</w:t>
+      </w:r>
+      <w:r>
+        <w:t xml:space="preserve"> code snippet.</w:t>
+      </w:r>
+    </w:p>
+    <w:p>
+      <w:pPr>
+        <w:pStyle w:val="NormalWeb"/>
+        <w:numPr>
+          <w:ilvl w:val="1"/>
+          <w:numId w:val="2"/>
+        </w:numPr>
+      </w:pPr>
+      <w:r>
+        <w:t xml:space="preserve">You can click </w:t>
+      </w:r>
+      <w:r>
+        <w:rPr>
+          <w:rStyle w:val="Strong"/>
+        </w:rPr>
+        <w:t>Test Endpoint</w:t>
+      </w:r>
+      <w:r>
+        <w:t xml:space="preserve"> on the RapidAPI UI to see a live response from the API.</w:t>
+      </w:r>
+    </w:p>
+    <w:p>
+      <w:pPr>
+        <w:pStyle w:val="NormalWeb"/>
+        <w:numPr>
+          <w:ilvl w:val="0"/>
+          <w:numId w:val="2"/>
+        </w:numPr>
+      </w:pPr>
+      <w:r>
+        <w:rPr>
+          <w:rStyle w:val="Strong"/>
+        </w:rPr>
+        <w:t>Understanding Response</w:t>
+      </w:r>
+    </w:p>
+    <w:p>
+      <w:pPr>
+        <w:pStyle w:val="NormalWeb"/>
+        <w:numPr>
+          <w:ilvl w:val="1"/>
+          <w:numId w:val="2"/>
+        </w:numPr>
+      </w:pPr>
+      <w:r>
+        <w:t xml:space="preserve">You can view </w:t>
+      </w:r>
+      <w:r>
+        <w:rPr>
+          <w:rStyle w:val="Strong"/>
+        </w:rPr>
+        <w:t>example responses</w:t>
+      </w:r>
+      <w:r>
+        <w:t xml:space="preserve"> to understand the structure of the JSON data you’ll get.</w:t>
+      </w:r>
+    </w:p>
+    <w:p>
+      <w:pPr>
+        <w:pStyle w:val="NormalWeb"/>
+        <w:numPr>
+          <w:ilvl w:val="1"/>
+          <w:numId w:val="2"/>
+        </w:numPr>
+        <w:tabs>
+          <w:tab w:val="clear" w:pos="1440"/>
+          <w:tab w:val="num" w:pos="1800"/>
+        </w:tabs>
+        <w:ind w:left="1800"/>
+      </w:pPr>
+      <w:r>
+        <w:t>Typical property data will include fields like bedrooms, bathrooms, city, country, etc.</w:t>
+      </w:r>
+    </w:p>
+    <w:p>
+      <w:pPr>
+        <w:pStyle w:val="NormalWeb"/>
+        <w:ind w:left="360"/>
+      </w:pPr>
+      <w:r>
+        <w:rPr>
+          <w:rStyle w:val="Strong"/>
+        </w:rPr>
+        <w:t>Key Components from the Code Snippet</w:t>
+      </w:r>
+    </w:p>
+    <w:p>
+      <w:pPr>
+        <w:pStyle w:val="NormalWeb"/>
+        <w:ind w:left="1080"/>
+      </w:pPr>
+      <w:r>
+        <w:rPr>
+          <w:rStyle w:val="Strong"/>
+        </w:rPr>
+        <w:t>URL</w:t>
+      </w:r>
+      <w:r>
+        <w:t>: The API endpoint URL (important for your request).</w:t>
+      </w:r>
+    </w:p>
+    <w:p>
+      <w:pPr>
+        <w:pStyle w:val="NormalWeb"/>
+        <w:ind w:left="1080"/>
+      </w:pPr>
+      <w:r>
+        <w:rPr>
+          <w:rStyle w:val="Strong"/>
+        </w:rPr>
+        <w:t>Query Parameters</w:t>
+      </w:r>
+      <w:r>
+        <w:t xml:space="preserve">: Contains the location (e.g., </w:t>
+      </w:r>
+      <w:r>
+        <w:rPr>
+          <w:rStyle w:val="HTMLCode"/>
+          <w:sz w:val="24"/>
+          <w:szCs w:val="24"/>
+        </w:rPr>
+        <w:t>"location": "Houston, TX"</w:t>
+      </w:r>
+      <w:r>
+        <w:t>), which you can change to any city/state of interest.</w:t>
+      </w:r>
+    </w:p>
+    <w:p>
+      <w:pPr>
+        <w:pStyle w:val="NormalWeb"/>
+        <w:ind w:left="1080"/>
+      </w:pPr>
+      <w:r>
+        <w:rPr>
+          <w:rStyle w:val="Strong"/>
+        </w:rPr>
+        <w:t>Headers</w:t>
+      </w:r>
+      <w:r>
+        <w:t xml:space="preserve">: Includes </w:t>
+      </w:r>
+      <w:r>
+        <w:rPr>
+          <w:rStyle w:val="HTMLCode"/>
+          <w:sz w:val="24"/>
+          <w:szCs w:val="24"/>
+        </w:rPr>
+        <w:t>X-RapidAPI-Key</w:t>
+      </w:r>
+      <w:r>
+        <w:t xml:space="preserve"> and </w:t>
+      </w:r>
+      <w:r>
+        <w:rPr>
+          <w:rStyle w:val="HTMLCode"/>
+          <w:sz w:val="24"/>
+          <w:szCs w:val="24"/>
+        </w:rPr>
+        <w:t>X-RapidAPI-Host</w:t>
+      </w:r>
+      <w:r>
+        <w:t xml:space="preserve"> which authenticate your request on RapidAPI.</w:t>
+      </w:r>
+    </w:p>
+    <w:p>
+      <w:pPr>
+        <w:pStyle w:val="ListParagraph"/>
+        <w:numPr>
+          <w:ilvl w:val="1"/>
+          <w:numId w:val="2"/>
+        </w:numPr>
+      </w:pPr>
+      <w:r>
+        <w:rPr>
+          <w:b/>
+          <w:bCs/>
+        </w:rPr>
+        <w:t>Making the Request in Code</w:t>
+      </w:r>
+      <w:r>
+        <w:br/>
+        <w:t>You’ll use something like:</w:t>
+      </w:r>
+    </w:p>
+    <w:p>
+      <w:pPr>
+        <w:pStyle w:val="ListParagraph"/>
+        <w:ind w:left="1440"/>
+      </w:pPr>
+      <w:r>
+        <w:lastRenderedPageBreak/>
+        <w:t>response = requests.get(URL, headers=headers, params=querystring)</w:t>
+      </w:r>
+    </w:p>
+    <w:p>
+      <w:pPr>
+        <w:pStyle w:val="ListParagraph"/>
+        <w:ind w:left="1440"/>
+      </w:pPr>
+      <w:r>
+        <w:t>data = response.json()</w:t>
+      </w:r>
+    </w:p>
+    <w:p>
+      <w:r>
+        <w:rPr>
+          <w:noProof/>
+        </w:rPr>
+        <w:pict w14:anchorId="648B024B">
+          <v:rect id="_x0000_i1027" alt="" style="width:451pt;height:.05pt;mso-width-percent:0;mso-height-percent:0;mso-width-percent:0;mso-height-percent:0" o:hralign="center" o:hrstd="t" o:hr="t" fillcolor="#a0a0a0" stroked="f"/>
+        </w:pict>
+      </w:r>
+    </w:p>
+    <w:p>
+      <w:r>
+        <w:rPr>
+          <w:noProof/>
+        </w:rPr>
+        <w:pict w14:anchorId="0A828E8A">
+          <v:rect id="_x0000_i1026" alt="" style="width:451pt;height:.05pt;mso-width-percent:0;mso-height-percent:0;mso-width-percent:0;mso-height-percent:0" o:hralign="center" o:hrstd="t" o:hr="t" fillcolor="#a0a0a0" stroked="f"/>
+        </w:pict>
+      </w:r>
+    </w:p>
+    <w:p>
+      <w:pPr>
+        <w:pStyle w:val="ListParagraph"/>
+        <w:ind w:left="1440"/>
+      </w:pPr>
+    </w:p>
+    <w:p>
+      <w:pPr>
+        <w:pStyle w:val="ListParagraph"/>
+        <w:numPr>
+          <w:ilvl w:val="0"/>
+          <w:numId w:val="2"/>
+        </w:numPr>
+        <w:outlineLvl w:val="2"/>
+        <w:rPr>
+          <w:b/>
+          <w:bCs/>
+          <w:sz w:val="28"/>
+          <w:szCs w:val="28"/>
+        </w:rPr>
+      </w:pPr>
+      <w:r>
+        <w:rPr>
+          <w:b/>
+          <w:sz w:val="28"/>
+          <w:szCs w:val="28"/>
+        </w:rPr>
+        <w:t>Create a JSON File for API Keys</w:t>
+      </w:r>
+    </w:p>
+    <w:p>
+      <w:pPr>
+        <w:pStyle w:val="ListParagraph"/>
+        <w:ind w:left="360"/>
+        <w:outlineLvl w:val="2"/>
+        <w:rPr>
+          <w:b/>
+          <w:bCs/>
+          <w:sz w:val="28"/>
+          <w:szCs w:val="28"/>
+        </w:rPr>
+      </w:pPr>
+    </w:p>
+    <w:p>
+      <w:pPr>
+        <w:pStyle w:val="NormalWeb"/>
+        <w:numPr>
+          <w:ilvl w:val="0"/>
+          <w:numId w:val="19"/>
+        </w:numPr>
+      </w:pPr>
+      <w:r>
+        <w:t xml:space="preserve">Inside your Airflow directory on the EC2 instance, create a new file named </w:t>
+      </w:r>
+      <w:r>
+        <w:rPr>
+          <w:rStyle w:val="HTMLCode"/>
+        </w:rPr>
+        <w:t>config_api.json</w:t>
+      </w:r>
+      <w:r>
+        <w:t xml:space="preserve"> to store your API credentials:</w:t>
+      </w:r>
+    </w:p>
+    <w:p>
+      <w:pPr>
+        <w:ind w:left="1080"/>
+        <w:rPr>
+          <w:rFonts w:ascii="Courier New" w:hAnsi="Courier New" w:cs="Courier New"/>
+        </w:rPr>
+      </w:pPr>
+      <w:r>
+        <w:t>Path:</w:t>
+      </w:r>
+      <w:r>
+        <w:br/>
+      </w:r>
+      <w:r>
+        <w:rPr>
+          <w:rFonts w:ascii="Courier New" w:hAnsi="Courier New" w:cs="Courier New"/>
+        </w:rPr>
+        <w:t>/home/ubuntu/airflow/config_api.json</w:t>
+      </w:r>
+    </w:p>
+    <w:p/>
+    <w:p>
+      <w:pPr>
+        <w:pStyle w:val="HTMLPreformatted"/>
+        <w:pBdr>
+          <w:top w:val="single" w:sz="2" w:space="6" w:color="E5E7EB"/>
+          <w:left w:val="single" w:sz="2" w:space="6" w:color="E5E7EB"/>
+          <w:bottom w:val="single" w:sz="2" w:space="6" w:color="E5E7EB"/>
+          <w:right w:val="single" w:sz="2" w:space="6" w:color="E5E7EB"/>
+        </w:pBdr>
+        <w:wordWrap w:val="0"/>
+        <w:rPr>
+          <w:rStyle w:val="HTMLCode"/>
+          <w:rFonts w:ascii="Menlo" w:hAnsi="Menlo" w:cs="Menlo"/>
+          <w:color w:val="545454"/>
+          <w:sz w:val="18"/>
+          <w:szCs w:val="18"/>
+          <w:bdr w:val="single" w:sz="2" w:space="0" w:color="E5E7EB" w:frame="1"/>
+        </w:rPr>
+      </w:pPr>
+      <w:r>
+        <w:rPr>
+          <w:rStyle w:val="HTMLCode"/>
+          <w:rFonts w:ascii="Menlo" w:hAnsi="Menlo" w:cs="Menlo"/>
+          <w:color w:val="545454"/>
+          <w:sz w:val="18"/>
+          <w:szCs w:val="18"/>
+          <w:bdr w:val="single" w:sz="2" w:space="0" w:color="E5E7EB" w:frame="1"/>
+        </w:rPr>
+        <w:t>{</w:t>
+      </w:r>
+    </w:p>
+    <w:p>
+      <w:pPr>
+        <w:pStyle w:val="HTMLPreformatted"/>
+        <w:pBdr>
+          <w:top w:val="single" w:sz="2" w:space="6" w:color="E5E7EB"/>
+          <w:left w:val="single" w:sz="2" w:space="6" w:color="E5E7EB"/>
+          <w:bottom w:val="single" w:sz="2" w:space="6" w:color="E5E7EB"/>
+          <w:right w:val="single" w:sz="2" w:space="6" w:color="E5E7EB"/>
+        </w:pBdr>
+        <w:wordWrap w:val="0"/>
+        <w:rPr>
+          <w:rStyle w:val="HTMLCode"/>
+          <w:rFonts w:ascii="Menlo" w:hAnsi="Menlo" w:cs="Menlo"/>
+          <w:color w:val="545454"/>
+          <w:sz w:val="18"/>
+          <w:szCs w:val="18"/>
+          <w:bdr w:val="single" w:sz="2" w:space="0" w:color="E5E7EB" w:frame="1"/>
+        </w:rPr>
+      </w:pPr>
+      <w:r>
+        <w:rPr>
+          <w:rStyle w:val="HTMLCode"/>
+          <w:rFonts w:ascii="Menlo" w:hAnsi="Menlo" w:cs="Menlo"/>
+          <w:color w:val="545454"/>
+          <w:sz w:val="18"/>
+          <w:szCs w:val="18"/>
+          <w:bdr w:val="single" w:sz="2" w:space="0" w:color="E5E7EB" w:frame="1"/>
+        </w:rPr>
+        <w:t xml:space="preserve">  "x-rapidapi-key": "52c02bf380msh3e00a1cabc82761p197028jsnfcef6f371c79",</w:t>
+      </w:r>
+    </w:p>
+    <w:p>
+      <w:pPr>
+        <w:pStyle w:val="HTMLPreformatted"/>
+        <w:pBdr>
+          <w:top w:val="single" w:sz="2" w:space="6" w:color="E5E7EB"/>
+          <w:left w:val="single" w:sz="2" w:space="6" w:color="E5E7EB"/>
+          <w:bottom w:val="single" w:sz="2" w:space="6" w:color="E5E7EB"/>
+          <w:right w:val="single" w:sz="2" w:space="6" w:color="E5E7EB"/>
+        </w:pBdr>
+        <w:wordWrap w:val="0"/>
+        <w:rPr>
+          <w:rStyle w:val="HTMLCode"/>
+          <w:rFonts w:ascii="Menlo" w:hAnsi="Menlo" w:cs="Menlo"/>
+          <w:color w:val="545454"/>
+          <w:sz w:val="18"/>
+          <w:szCs w:val="18"/>
+          <w:bdr w:val="single" w:sz="2" w:space="0" w:color="E5E7EB" w:frame="1"/>
+        </w:rPr>
+      </w:pPr>
+      <w:r>
+        <w:rPr>
+          <w:rStyle w:val="HTMLCode"/>
+          <w:rFonts w:ascii="Menlo" w:hAnsi="Menlo" w:cs="Menlo"/>
+          <w:color w:val="545454"/>
+          <w:sz w:val="18"/>
+          <w:szCs w:val="18"/>
+          <w:bdr w:val="single" w:sz="2" w:space="0" w:color="E5E7EB" w:frame="1"/>
+        </w:rPr>
+        <w:t xml:space="preserve">  "x-rapidapi-host": "zillow56.p.rapidapi.com"</w:t>
+      </w:r>
+    </w:p>
+    <w:p>
+      <w:pPr>
+        <w:pStyle w:val="HTMLPreformatted"/>
+        <w:pBdr>
+          <w:top w:val="single" w:sz="2" w:space="6" w:color="E5E7EB"/>
+          <w:left w:val="single" w:sz="2" w:space="6" w:color="E5E7EB"/>
+          <w:bottom w:val="single" w:sz="2" w:space="6" w:color="E5E7EB"/>
+          <w:right w:val="single" w:sz="2" w:space="6" w:color="E5E7EB"/>
+        </w:pBdr>
+        <w:wordWrap w:val="0"/>
+        <w:rPr>
+          <w:rFonts w:ascii="Menlo" w:hAnsi="Menlo" w:cs="Menlo"/>
+          <w:color w:val="545454"/>
+          <w:sz w:val="18"/>
+          <w:szCs w:val="18"/>
+          <w:bdr w:val="single" w:sz="2" w:space="0" w:color="E5E7EB" w:frame="1"/>
+        </w:rPr>
+      </w:pPr>
+      <w:r>
+        <w:rPr>
+          <w:rFonts w:ascii="Menlo" w:hAnsi="Menlo" w:cs="Menlo"/>
+          <w:color w:val="545454"/>
+          <w:sz w:val="18"/>
+          <w:szCs w:val="18"/>
+          <w:bdr w:val="single" w:sz="2" w:space="0" w:color="E5E7EB" w:frame="1"/>
+        </w:rPr>
+        <w:t>}</w:t>
+      </w:r>
+    </w:p>
+    <w:p>
+      <w:pPr>
+        <w:pStyle w:val="ListParagraph"/>
+        <w:numPr>
+          <w:ilvl w:val="0"/>
+          <w:numId w:val="26"/>
+        </w:numPr>
+      </w:pPr>
+      <w:r>
+        <w:t xml:space="preserve">The Python </w:t>
+      </w:r>
+      <w:r>
+        <w:rPr>
+          <w:rFonts w:ascii="Courier New" w:hAnsi="Courier New" w:cs="Courier New"/>
+        </w:rPr>
+        <w:t>json.load()</w:t>
+      </w:r>
+      <w:r>
+        <w:t xml:space="preserve"> reads your API keys into the </w:t>
+      </w:r>
+      <w:r>
+        <w:rPr>
+          <w:rFonts w:ascii="Courier New" w:hAnsi="Courier New" w:cs="Courier New"/>
+        </w:rPr>
+        <w:t>config</w:t>
+      </w:r>
+      <w:r>
+        <w:t xml:space="preserve"> dictionary</w:t>
+      </w:r>
+      <w:r>
+        <w:t xml:space="preserve">. </w:t>
+      </w:r>
+      <w:r>
+        <w:t>Your Python callable (</w:t>
+      </w:r>
+      <w:r>
+        <w:rPr>
+          <w:rFonts w:ascii="Courier New" w:hAnsi="Courier New" w:cs="Courier New"/>
+        </w:rPr>
+        <w:t>extract_data_from_rapidapi())</w:t>
+      </w:r>
+      <w:r>
+        <w:t xml:space="preserve"> uses those keys from </w:t>
+      </w:r>
+      <w:r>
+        <w:rPr>
+          <w:rFonts w:ascii="Courier New" w:hAnsi="Courier New" w:cs="Courier New"/>
+        </w:rPr>
+        <w:t>config_api.json</w:t>
+      </w:r>
+    </w:p>
+    <w:p/>
+    <w:p>
+      <w:r>
+        <w:rPr>
+          <w:b/>
+          <w:bCs/>
+        </w:rPr>
+        <w:t>Important:</w:t>
+      </w:r>
+    </w:p>
+    <w:p>
+      <w:pPr>
+        <w:pStyle w:val="ListParagraph"/>
+        <w:numPr>
+          <w:ilvl w:val="0"/>
+          <w:numId w:val="26"/>
+        </w:numPr>
+        <w:tabs>
+          <w:tab w:val="num" w:pos="1440"/>
+        </w:tabs>
+      </w:pPr>
+      <w:r>
+        <w:t xml:space="preserve">Add this </w:t>
+      </w:r>
+      <w:r>
+        <w:rPr>
+          <w:b/>
+          <w:bCs/>
+        </w:rPr>
+        <w:t>config_</w:t>
+      </w:r>
+      <w:r>
+        <w:rPr>
+          <w:rFonts w:ascii="Courier New" w:hAnsi="Courier New" w:cs="Courier New"/>
+          <w:b/>
+          <w:bCs/>
+        </w:rPr>
+        <w:t>api.json</w:t>
+      </w:r>
+      <w:r>
+        <w:t xml:space="preserve"> file to your </w:t>
+      </w:r>
+      <w:r>
+        <w:rPr>
+          <w:rFonts w:ascii="Courier New" w:hAnsi="Courier New" w:cs="Courier New"/>
+        </w:rPr>
+        <w:t>.gitignore</w:t>
+      </w:r>
+      <w:r>
+        <w:t xml:space="preserve"> if you are using git, so it won’t be pushed to any repo.</w:t>
+      </w:r>
+    </w:p>
+    <w:p>
+      <w:pPr>
+        <w:pStyle w:val="ListParagraph"/>
+        <w:numPr>
+          <w:ilvl w:val="0"/>
+          <w:numId w:val="26"/>
+        </w:numPr>
+        <w:tabs>
+          <w:tab w:val="num" w:pos="1440"/>
+        </w:tabs>
+      </w:pPr>
+      <w:r>
+        <w:t>If you are using an EC2 instance or server, make sure this file is securely stored and not exposed to others.</w:t>
+      </w:r>
+    </w:p>
+    <w:p>
+      <w:pPr>
+        <w:ind w:left="360"/>
+      </w:pPr>
+      <w:r>
+        <w:t>Use Airflow Variables or Secrets Manager (AWS Secrets Manager or HashiCorp Vault) for production-grade secrets management</w:t>
+      </w:r>
+    </w:p>
+    <w:p>
+      <w:r>
+        <w:rPr>
+          <w:noProof/>
+        </w:rPr>
+        <w:pict w14:anchorId="7EBD1BF4">
           <v:rect id="_x0000_i1025" alt="" style="width:451pt;height:.05pt;mso-width-percent:0;mso-height-percent:0;mso-width-percent:0;mso-height-percent:0" o:hralign="center" o:hrstd="t" o:hr="t" fillcolor="#a0a0a0" stroked="f"/>
         </w:pict>
       </w:r>
     </w:p>
+    <w:p/>
     <w:p>
       <w:pPr>
         <w:pStyle w:val="NormalWeb"/>

</xml_diff>

<commit_message>
API Extraction with PythonOperator
</commit_message>
<xml_diff>
--- a/docs/Real Estate Data Pipeline with Airflow, AWS Lambda, Redshift, and QuickSight copy.docx
+++ b/docs/Real Estate Data Pipeline with Airflow, AWS Lambda, Redshift, and QuickSight copy.docx
@@ -1580,8 +1580,18 @@
           <w:sz w:val="24"/>
           <w:szCs w:val="24"/>
         </w:rPr>
-        <w:t>t2.micro</w:t>
-      </w:r>
+        <w:t>t</w:t>
+      </w:r>
+      <w:proofErr w:type="gramStart"/>
+      <w:r>
+        <w:rPr>
+          <w:rStyle w:val="HTMLCode"/>
+          <w:sz w:val="24"/>
+          <w:szCs w:val="24"/>
+        </w:rPr>
+        <w:t>2.micro</w:t>
+      </w:r>
+      <w:proofErr w:type="gramEnd"/>
       <w:r>
         <w:t xml:space="preserve"> (Free Tier) as it lacks the necessary memory for Airflow.</w:t>
       </w:r>
@@ -1614,10 +1624,28 @@
           <w:sz w:val="24"/>
           <w:szCs w:val="24"/>
         </w:rPr>
-        <w:t>t2.small</w:t>
-      </w:r>
-      <w:r>
-        <w:t xml:space="preserve"> (2 GiB) – may work with minor lag.</w:t>
+        <w:t>t</w:t>
+      </w:r>
+      <w:proofErr w:type="gramStart"/>
+      <w:r>
+        <w:rPr>
+          <w:rStyle w:val="HTMLCode"/>
+          <w:sz w:val="24"/>
+          <w:szCs w:val="24"/>
+        </w:rPr>
+        <w:t>2.small</w:t>
+      </w:r>
+      <w:proofErr w:type="gramEnd"/>
+      <w:r>
+        <w:t xml:space="preserve"> (2 </w:t>
+      </w:r>
+      <w:proofErr w:type="spellStart"/>
+      <w:r>
+        <w:t>GiB</w:t>
+      </w:r>
+      <w:proofErr w:type="spellEnd"/>
+      <w:r>
+        <w:t>) – may work with minor lag.</w:t>
       </w:r>
     </w:p>
     <w:p>
@@ -1635,10 +1663,28 @@
           <w:sz w:val="24"/>
           <w:szCs w:val="24"/>
         </w:rPr>
-        <w:t>t2.medium</w:t>
-      </w:r>
-      <w:r>
-        <w:t xml:space="preserve"> (4 GiB) – ideal for smooth operation.</w:t>
+        <w:t>t</w:t>
+      </w:r>
+      <w:proofErr w:type="gramStart"/>
+      <w:r>
+        <w:rPr>
+          <w:rStyle w:val="HTMLCode"/>
+          <w:sz w:val="24"/>
+          <w:szCs w:val="24"/>
+        </w:rPr>
+        <w:t>2.medium</w:t>
+      </w:r>
+      <w:proofErr w:type="gramEnd"/>
+      <w:r>
+        <w:t xml:space="preserve"> (4 </w:t>
+      </w:r>
+      <w:proofErr w:type="spellStart"/>
+      <w:r>
+        <w:t>GiB</w:t>
+      </w:r>
+      <w:proofErr w:type="spellEnd"/>
+      <w:r>
+        <w:t>) – ideal for smooth operation.</w:t>
       </w:r>
     </w:p>
     <w:p>
@@ -1988,49 +2034,51 @@
           <w:szCs w:val="24"/>
         </w:rPr>
       </w:pPr>
+      <w:proofErr w:type="spellStart"/>
       <w:r>
         <w:rPr>
           <w:rStyle w:val="HTMLCode"/>
           <w:sz w:val="24"/>
           <w:szCs w:val="24"/>
         </w:rPr>
-        <w:t>sudo apt update</w:t>
-      </w:r>
-    </w:p>
-    <w:p>
-      <w:pPr>
-        <w:spacing w:line="270" w:lineRule="atLeast"/>
+        <w:t>sudo</w:t>
+      </w:r>
+      <w:proofErr w:type="spellEnd"/>
+      <w:r>
         <w:rPr>
           <w:rStyle w:val="HTMLCode"/>
           <w:sz w:val="24"/>
           <w:szCs w:val="24"/>
         </w:rPr>
-      </w:pPr>
-      <w:r>
+        <w:t xml:space="preserve"> apt update</w:t>
+      </w:r>
+    </w:p>
+    <w:p>
+      <w:pPr>
+        <w:spacing w:line="270" w:lineRule="atLeast"/>
         <w:rPr>
           <w:rStyle w:val="HTMLCode"/>
           <w:sz w:val="24"/>
           <w:szCs w:val="24"/>
         </w:rPr>
-        <w:t>sudo apt install python3-pip</w:t>
-      </w:r>
-    </w:p>
-    <w:p>
-      <w:pPr>
-        <w:spacing w:line="270" w:lineRule="atLeast"/>
+      </w:pPr>
+      <w:proofErr w:type="spellStart"/>
+      <w:r>
         <w:rPr>
           <w:rStyle w:val="HTMLCode"/>
           <w:sz w:val="24"/>
           <w:szCs w:val="24"/>
         </w:rPr>
-      </w:pPr>
+        <w:t>sudo</w:t>
+      </w:r>
+      <w:proofErr w:type="spellEnd"/>
       <w:r>
         <w:rPr>
           <w:rStyle w:val="HTMLCode"/>
           <w:sz w:val="24"/>
           <w:szCs w:val="24"/>
         </w:rPr>
-        <w:t>sudo apt update</w:t>
+        <w:t xml:space="preserve"> apt install python3-pip</w:t>
       </w:r>
     </w:p>
     <w:p>
@@ -2042,49 +2090,51 @@
           <w:szCs w:val="24"/>
         </w:rPr>
       </w:pPr>
+      <w:proofErr w:type="spellStart"/>
       <w:r>
         <w:rPr>
           <w:rStyle w:val="HTMLCode"/>
           <w:sz w:val="24"/>
           <w:szCs w:val="24"/>
         </w:rPr>
-        <w:t>sudo apt install software-properties-common</w:t>
-      </w:r>
-    </w:p>
-    <w:p>
-      <w:pPr>
-        <w:spacing w:line="270" w:lineRule="atLeast"/>
+        <w:t>sudo</w:t>
+      </w:r>
+      <w:proofErr w:type="spellEnd"/>
+      <w:r>
         <w:rPr>
           <w:rStyle w:val="HTMLCode"/>
           <w:sz w:val="24"/>
           <w:szCs w:val="24"/>
         </w:rPr>
-      </w:pPr>
-      <w:r>
+        <w:t xml:space="preserve"> apt update</w:t>
+      </w:r>
+    </w:p>
+    <w:p>
+      <w:pPr>
+        <w:spacing w:line="270" w:lineRule="atLeast"/>
         <w:rPr>
           <w:rStyle w:val="HTMLCode"/>
           <w:sz w:val="24"/>
           <w:szCs w:val="24"/>
         </w:rPr>
-        <w:t>sudo add-apt-repository ppa:deadsnakes/ppa</w:t>
-      </w:r>
-    </w:p>
-    <w:p>
-      <w:pPr>
-        <w:spacing w:line="270" w:lineRule="atLeast"/>
+      </w:pPr>
+      <w:proofErr w:type="spellStart"/>
+      <w:r>
         <w:rPr>
           <w:rStyle w:val="HTMLCode"/>
           <w:sz w:val="24"/>
           <w:szCs w:val="24"/>
         </w:rPr>
-      </w:pPr>
+        <w:t>sudo</w:t>
+      </w:r>
+      <w:proofErr w:type="spellEnd"/>
       <w:r>
         <w:rPr>
           <w:rStyle w:val="HTMLCode"/>
           <w:sz w:val="24"/>
           <w:szCs w:val="24"/>
         </w:rPr>
-        <w:t>sudo apt update</w:t>
+        <w:t xml:space="preserve"> apt install software-properties-common</w:t>
       </w:r>
     </w:p>
     <w:p>
@@ -2096,51 +2146,54 @@
           <w:szCs w:val="24"/>
         </w:rPr>
       </w:pPr>
+      <w:proofErr w:type="spellStart"/>
       <w:r>
         <w:rPr>
           <w:rStyle w:val="HTMLCode"/>
           <w:sz w:val="24"/>
           <w:szCs w:val="24"/>
         </w:rPr>
-        <w:lastRenderedPageBreak/>
-        <w:t>sudo apt install python3.12 python3.12-venv -y</w:t>
-      </w:r>
-    </w:p>
-    <w:p>
-      <w:pPr>
-        <w:spacing w:line="270" w:lineRule="atLeast"/>
+        <w:t>sudo</w:t>
+      </w:r>
+      <w:proofErr w:type="spellEnd"/>
+      <w:r>
         <w:rPr>
           <w:rStyle w:val="HTMLCode"/>
           <w:sz w:val="24"/>
           <w:szCs w:val="24"/>
         </w:rPr>
-      </w:pPr>
+        <w:t xml:space="preserve"> add-apt-repository </w:t>
+      </w:r>
+      <w:proofErr w:type="spellStart"/>
+      <w:proofErr w:type="gramStart"/>
       <w:r>
         <w:rPr>
           <w:rStyle w:val="HTMLCode"/>
           <w:sz w:val="24"/>
           <w:szCs w:val="24"/>
         </w:rPr>
-        <w:t xml:space="preserve">sudo apt install python3.12-venv </w:t>
-      </w:r>
-    </w:p>
-    <w:p>
-      <w:pPr>
-        <w:spacing w:line="270" w:lineRule="atLeast"/>
+        <w:t>ppa:deadsnakes</w:t>
+      </w:r>
+      <w:proofErr w:type="spellEnd"/>
+      <w:proofErr w:type="gramEnd"/>
+      <w:r>
         <w:rPr>
           <w:rStyle w:val="HTMLCode"/>
           <w:sz w:val="24"/>
           <w:szCs w:val="24"/>
         </w:rPr>
-      </w:pPr>
+        <w:t>/</w:t>
+      </w:r>
+      <w:proofErr w:type="spellStart"/>
       <w:r>
         <w:rPr>
           <w:rStyle w:val="HTMLCode"/>
           <w:sz w:val="24"/>
           <w:szCs w:val="24"/>
         </w:rPr>
-        <w:t>python3 -m venv airflow_venv</w:t>
-      </w:r>
+        <w:t>ppa</w:t>
+      </w:r>
+      <w:proofErr w:type="spellEnd"/>
     </w:p>
     <w:p>
       <w:pPr>
@@ -2151,31 +2204,198 @@
           <w:szCs w:val="24"/>
         </w:rPr>
       </w:pPr>
+      <w:proofErr w:type="spellStart"/>
       <w:r>
         <w:rPr>
           <w:rStyle w:val="HTMLCode"/>
           <w:sz w:val="24"/>
           <w:szCs w:val="24"/>
         </w:rPr>
-        <w:t>source airflow_venv/bin/activate</w:t>
-      </w:r>
-    </w:p>
-    <w:p>
-      <w:pPr>
-        <w:spacing w:line="270" w:lineRule="atLeast"/>
+        <w:t>sudo</w:t>
+      </w:r>
+      <w:proofErr w:type="spellEnd"/>
+      <w:r>
         <w:rPr>
           <w:rStyle w:val="HTMLCode"/>
           <w:sz w:val="24"/>
           <w:szCs w:val="24"/>
         </w:rPr>
-      </w:pPr>
-      <w:r>
+        <w:t xml:space="preserve"> apt update</w:t>
+      </w:r>
+    </w:p>
+    <w:p>
+      <w:pPr>
+        <w:spacing w:line="270" w:lineRule="atLeast"/>
         <w:rPr>
           <w:rStyle w:val="HTMLCode"/>
           <w:sz w:val="24"/>
           <w:szCs w:val="24"/>
         </w:rPr>
-        <w:t>pip install --upgrade awscli 3</w:t>
+      </w:pPr>
+      <w:proofErr w:type="spellStart"/>
+      <w:r>
+        <w:rPr>
+          <w:rStyle w:val="HTMLCode"/>
+          <w:sz w:val="24"/>
+          <w:szCs w:val="24"/>
+        </w:rPr>
+        <w:lastRenderedPageBreak/>
+        <w:t>sudo</w:t>
+      </w:r>
+      <w:proofErr w:type="spellEnd"/>
+      <w:r>
+        <w:rPr>
+          <w:rStyle w:val="HTMLCode"/>
+          <w:sz w:val="24"/>
+          <w:szCs w:val="24"/>
+        </w:rPr>
+        <w:t xml:space="preserve"> apt install python3.12 python3.12-venv -y</w:t>
+      </w:r>
+    </w:p>
+    <w:p>
+      <w:pPr>
+        <w:spacing w:line="270" w:lineRule="atLeast"/>
+        <w:rPr>
+          <w:rStyle w:val="HTMLCode"/>
+          <w:sz w:val="24"/>
+          <w:szCs w:val="24"/>
+        </w:rPr>
+      </w:pPr>
+      <w:proofErr w:type="spellStart"/>
+      <w:r>
+        <w:rPr>
+          <w:rStyle w:val="HTMLCode"/>
+          <w:sz w:val="24"/>
+          <w:szCs w:val="24"/>
+        </w:rPr>
+        <w:t>sudo</w:t>
+      </w:r>
+      <w:proofErr w:type="spellEnd"/>
+      <w:r>
+        <w:rPr>
+          <w:rStyle w:val="HTMLCode"/>
+          <w:sz w:val="24"/>
+          <w:szCs w:val="24"/>
+        </w:rPr>
+        <w:t xml:space="preserve"> apt install python3.12-venv </w:t>
+      </w:r>
+    </w:p>
+    <w:p>
+      <w:pPr>
+        <w:spacing w:line="270" w:lineRule="atLeast"/>
+        <w:rPr>
+          <w:rStyle w:val="HTMLCode"/>
+          <w:sz w:val="24"/>
+          <w:szCs w:val="24"/>
+        </w:rPr>
+      </w:pPr>
+      <w:r>
+        <w:rPr>
+          <w:rStyle w:val="HTMLCode"/>
+          <w:sz w:val="24"/>
+          <w:szCs w:val="24"/>
+        </w:rPr>
+        <w:t xml:space="preserve">python3 -m </w:t>
+      </w:r>
+      <w:proofErr w:type="spellStart"/>
+      <w:r>
+        <w:rPr>
+          <w:rStyle w:val="HTMLCode"/>
+          <w:sz w:val="24"/>
+          <w:szCs w:val="24"/>
+        </w:rPr>
+        <w:t>venv</w:t>
+      </w:r>
+      <w:proofErr w:type="spellEnd"/>
+      <w:r>
+        <w:rPr>
+          <w:rStyle w:val="HTMLCode"/>
+          <w:sz w:val="24"/>
+          <w:szCs w:val="24"/>
+        </w:rPr>
+        <w:t xml:space="preserve"> </w:t>
+      </w:r>
+      <w:proofErr w:type="spellStart"/>
+      <w:r>
+        <w:rPr>
+          <w:rStyle w:val="HTMLCode"/>
+          <w:sz w:val="24"/>
+          <w:szCs w:val="24"/>
+        </w:rPr>
+        <w:t>airflow_venv</w:t>
+      </w:r>
+      <w:proofErr w:type="spellEnd"/>
+    </w:p>
+    <w:p>
+      <w:pPr>
+        <w:spacing w:line="270" w:lineRule="atLeast"/>
+        <w:rPr>
+          <w:rStyle w:val="HTMLCode"/>
+          <w:sz w:val="24"/>
+          <w:szCs w:val="24"/>
+        </w:rPr>
+      </w:pPr>
+      <w:r>
+        <w:rPr>
+          <w:rStyle w:val="HTMLCode"/>
+          <w:sz w:val="24"/>
+          <w:szCs w:val="24"/>
+        </w:rPr>
+        <w:t xml:space="preserve">source </w:t>
+      </w:r>
+      <w:proofErr w:type="spellStart"/>
+      <w:r>
+        <w:rPr>
+          <w:rStyle w:val="HTMLCode"/>
+          <w:sz w:val="24"/>
+          <w:szCs w:val="24"/>
+        </w:rPr>
+        <w:t>airflow_venv</w:t>
+      </w:r>
+      <w:proofErr w:type="spellEnd"/>
+      <w:r>
+        <w:rPr>
+          <w:rStyle w:val="HTMLCode"/>
+          <w:sz w:val="24"/>
+          <w:szCs w:val="24"/>
+        </w:rPr>
+        <w:t>/bin/activate</w:t>
+      </w:r>
+    </w:p>
+    <w:p>
+      <w:pPr>
+        <w:spacing w:line="270" w:lineRule="atLeast"/>
+        <w:rPr>
+          <w:rStyle w:val="HTMLCode"/>
+          <w:sz w:val="24"/>
+          <w:szCs w:val="24"/>
+        </w:rPr>
+      </w:pPr>
+      <w:r>
+        <w:rPr>
+          <w:rStyle w:val="HTMLCode"/>
+          <w:sz w:val="24"/>
+          <w:szCs w:val="24"/>
+        </w:rPr>
+        <w:t xml:space="preserve">pip install --upgrade </w:t>
+      </w:r>
+      <w:proofErr w:type="spellStart"/>
+      <w:r>
+        <w:rPr>
+          <w:rStyle w:val="HTMLCode"/>
+          <w:sz w:val="24"/>
+          <w:szCs w:val="24"/>
+        </w:rPr>
+        <w:t>awscli</w:t>
+      </w:r>
+      <w:proofErr w:type="spellEnd"/>
+      <w:r>
+        <w:rPr>
+          <w:rStyle w:val="HTMLCode"/>
+          <w:sz w:val="24"/>
+          <w:szCs w:val="24"/>
+        </w:rPr>
+        <w:t xml:space="preserve"> 3</w:t>
       </w:r>
     </w:p>
     <w:p>
@@ -2657,14 +2877,27 @@
         <w:spacing w:before="100" w:beforeAutospacing="1" w:after="100" w:afterAutospacing="1"/>
       </w:pPr>
       <w:r>
-        <w:t xml:space="preserve">Ensure your </w:t>
+        <w:t xml:space="preserve">Ensure </w:t>
+      </w:r>
+      <w:proofErr w:type="gramStart"/>
+      <w:r>
+        <w:t xml:space="preserve">your </w:t>
       </w:r>
       <w:r>
         <w:rPr>
           <w:rStyle w:val="HTMLCode"/>
         </w:rPr>
-        <w:t>.pem</w:t>
-      </w:r>
+        <w:t>.</w:t>
+      </w:r>
+      <w:proofErr w:type="spellStart"/>
+      <w:r>
+        <w:rPr>
+          <w:rStyle w:val="HTMLCode"/>
+        </w:rPr>
+        <w:t>pem</w:t>
+      </w:r>
+      <w:proofErr w:type="spellEnd"/>
+      <w:proofErr w:type="gramEnd"/>
       <w:r>
         <w:t xml:space="preserve"> key file has the correct permission:</w:t>
       </w:r>
@@ -2687,18 +2920,28 @@
       <w:r>
         <w:t xml:space="preserve">Bash: </w:t>
       </w:r>
+      <w:proofErr w:type="spellStart"/>
       <w:r>
         <w:rPr>
           <w:rStyle w:val="HTMLCode"/>
         </w:rPr>
         <w:t>chmod</w:t>
       </w:r>
+      <w:proofErr w:type="spellEnd"/>
       <w:r>
         <w:rPr>
           <w:rStyle w:val="HTMLCode"/>
         </w:rPr>
-        <w:t xml:space="preserve"> 400 airflow-key.pem</w:t>
-      </w:r>
+        <w:t xml:space="preserve"> 400 airflow-</w:t>
+      </w:r>
+      <w:proofErr w:type="spellStart"/>
+      <w:r>
+        <w:rPr>
+          <w:rStyle w:val="HTMLCode"/>
+        </w:rPr>
+        <w:t>key.pem</w:t>
+      </w:r>
+      <w:proofErr w:type="spellEnd"/>
     </w:p>
     <w:p>
       <w:pPr>
@@ -2828,7 +3071,21 @@
         <w:rPr>
           <w:rStyle w:val="HTMLCode"/>
         </w:rPr>
-        <w:t xml:space="preserve">    HostName &lt;Your EC2 Public IP&gt;</w:t>
+        <w:t xml:space="preserve">    </w:t>
+      </w:r>
+      <w:proofErr w:type="spellStart"/>
+      <w:r>
+        <w:rPr>
+          <w:rStyle w:val="HTMLCode"/>
+        </w:rPr>
+        <w:t>HostName</w:t>
+      </w:r>
+      <w:proofErr w:type="spellEnd"/>
+      <w:r>
+        <w:rPr>
+          <w:rStyle w:val="HTMLCode"/>
+        </w:rPr>
+        <w:t xml:space="preserve"> &lt;Your EC2 Public IP&gt;</w:t>
       </w:r>
     </w:p>
     <w:p>
@@ -2858,8 +3115,30 @@
         <w:rPr>
           <w:rStyle w:val="HTMLCode"/>
         </w:rPr>
-        <w:t xml:space="preserve">    IdentityFile /path/to/your/airflow-key.pem</w:t>
-      </w:r>
+        <w:t xml:space="preserve">    </w:t>
+      </w:r>
+      <w:proofErr w:type="spellStart"/>
+      <w:r>
+        <w:rPr>
+          <w:rStyle w:val="HTMLCode"/>
+        </w:rPr>
+        <w:t>IdentityFile</w:t>
+      </w:r>
+      <w:proofErr w:type="spellEnd"/>
+      <w:r>
+        <w:rPr>
+          <w:rStyle w:val="HTMLCode"/>
+        </w:rPr>
+        <w:t xml:space="preserve"> /path/to/your/airflow-</w:t>
+      </w:r>
+      <w:proofErr w:type="spellStart"/>
+      <w:r>
+        <w:rPr>
+          <w:rStyle w:val="HTMLCode"/>
+        </w:rPr>
+        <w:t>key.pem</w:t>
+      </w:r>
+      <w:proofErr w:type="spellEnd"/>
     </w:p>
     <w:p>
       <w:pPr>
@@ -3072,11 +3351,19 @@
       <w:r>
         <w:t xml:space="preserve">In the airflow folder, locate and open </w:t>
       </w:r>
+      <w:proofErr w:type="spellStart"/>
       <w:r>
         <w:rPr>
           <w:rStyle w:val="HTMLCode"/>
         </w:rPr>
-        <w:t xml:space="preserve">airflow.cfg, </w:t>
+        <w:t>airflow.cfg</w:t>
+      </w:r>
+      <w:proofErr w:type="spellEnd"/>
+      <w:r>
+        <w:rPr>
+          <w:rStyle w:val="HTMLCode"/>
+        </w:rPr>
+        <w:t xml:space="preserve">, </w:t>
       </w:r>
       <w:r>
         <w:rPr>
@@ -3100,11 +3387,19 @@
           <w:rStyle w:val="HTMLCode"/>
         </w:rPr>
       </w:pPr>
+      <w:proofErr w:type="spellStart"/>
       <w:r>
         <w:rPr>
           <w:rStyle w:val="HTMLCode"/>
         </w:rPr>
-        <w:t>dags_folder = /home/ubuntu/airflow/dags</w:t>
+        <w:t>dags_folder</w:t>
+      </w:r>
+      <w:proofErr w:type="spellEnd"/>
+      <w:r>
+        <w:rPr>
+          <w:rStyle w:val="HTMLCode"/>
+        </w:rPr>
+        <w:t xml:space="preserve"> = /home/ubuntu/airflow/dags</w:t>
       </w:r>
     </w:p>
     <w:p>
@@ -3115,11 +3410,19 @@
           <w:rStyle w:val="HTMLCode"/>
         </w:rPr>
       </w:pPr>
+      <w:proofErr w:type="spellStart"/>
       <w:r>
         <w:rPr>
           <w:rStyle w:val="HTMLCode"/>
         </w:rPr>
-        <w:t>load_examples = False</w:t>
+        <w:t>load_examples</w:t>
+      </w:r>
+      <w:proofErr w:type="spellEnd"/>
+      <w:r>
+        <w:rPr>
+          <w:rStyle w:val="HTMLCode"/>
+        </w:rPr>
+        <w:t xml:space="preserve"> = False</w:t>
       </w:r>
     </w:p>
     <w:p>
@@ -3175,7 +3478,29 @@
           <w:sz w:val="28"/>
           <w:szCs w:val="28"/>
         </w:rPr>
-        <w:t>Create a RapidAPI Account</w:t>
+        <w:t xml:space="preserve">Create a </w:t>
+      </w:r>
+      <w:proofErr w:type="spellStart"/>
+      <w:r>
+        <w:rPr>
+          <w:rStyle w:val="Strong"/>
+          <w:b/>
+          <w:bCs/>
+          <w:sz w:val="28"/>
+          <w:szCs w:val="28"/>
+        </w:rPr>
+        <w:t>RapidAPI</w:t>
+      </w:r>
+      <w:proofErr w:type="spellEnd"/>
+      <w:r>
+        <w:rPr>
+          <w:rStyle w:val="Strong"/>
+          <w:b/>
+          <w:bCs/>
+          <w:sz w:val="28"/>
+          <w:szCs w:val="28"/>
+        </w:rPr>
+        <w:t xml:space="preserve"> Account</w:t>
       </w:r>
     </w:p>
     <w:p>
@@ -3201,14 +3526,24 @@
         <w:jc w:val="both"/>
       </w:pPr>
       <w:r>
-        <w:t xml:space="preserve">Instead of hunting for zillow data APIs, use </w:t>
-      </w:r>
+        <w:t xml:space="preserve">Instead of hunting for </w:t>
+      </w:r>
+      <w:proofErr w:type="spellStart"/>
+      <w:r>
+        <w:t>zillow</w:t>
+      </w:r>
+      <w:proofErr w:type="spellEnd"/>
+      <w:r>
+        <w:t xml:space="preserve"> data APIs, use </w:t>
+      </w:r>
+      <w:proofErr w:type="spellStart"/>
       <w:r>
         <w:rPr>
           <w:rStyle w:val="Strong"/>
         </w:rPr>
         <w:t>RapidAPI</w:t>
       </w:r>
+      <w:proofErr w:type="spellEnd"/>
       <w:r>
         <w:t xml:space="preserve"> — a popular platform that provides access to many APIs from one place.</w:t>
       </w:r>
@@ -3246,17 +3581,44 @@
         </w:numPr>
         <w:jc w:val="both"/>
       </w:pPr>
-      <w:r>
-        <w:t xml:space="preserve">RapidAPI provides a </w:t>
+      <w:proofErr w:type="spellStart"/>
+      <w:r>
+        <w:t>RapidAPI</w:t>
+      </w:r>
+      <w:proofErr w:type="spellEnd"/>
+      <w:r>
+        <w:t xml:space="preserve"> provides a </w:t>
       </w:r>
       <w:r>
         <w:rPr>
           <w:rStyle w:val="Strong"/>
         </w:rPr>
-        <w:t>mock zillow data API</w:t>
-      </w:r>
-      <w:r>
-        <w:t xml:space="preserve"> that mimics the real zillow data structure — perfect for your development and testing.</w:t>
+        <w:t xml:space="preserve">mock </w:t>
+      </w:r>
+      <w:proofErr w:type="spellStart"/>
+      <w:r>
+        <w:rPr>
+          <w:rStyle w:val="Strong"/>
+        </w:rPr>
+        <w:t>zillow</w:t>
+      </w:r>
+      <w:proofErr w:type="spellEnd"/>
+      <w:r>
+        <w:rPr>
+          <w:rStyle w:val="Strong"/>
+        </w:rPr>
+        <w:t xml:space="preserve"> data API</w:t>
+      </w:r>
+      <w:r>
+        <w:t xml:space="preserve"> that mimics the real </w:t>
+      </w:r>
+      <w:proofErr w:type="spellStart"/>
+      <w:r>
+        <w:t>zillow</w:t>
+      </w:r>
+      <w:proofErr w:type="spellEnd"/>
+      <w:r>
+        <w:t xml:space="preserve"> data structure — perfect for your development and testing.</w:t>
       </w:r>
     </w:p>
     <w:p>
@@ -3269,7 +3631,15 @@
         <w:jc w:val="both"/>
       </w:pPr>
       <w:r>
-        <w:t>This way, you get consistent, API-driven zillow data without worrying about sourcing or hosting it yourself.</w:t>
+        <w:t xml:space="preserve">This way, you get consistent, API-driven </w:t>
+      </w:r>
+      <w:proofErr w:type="spellStart"/>
+      <w:r>
+        <w:t>zillow</w:t>
+      </w:r>
+      <w:proofErr w:type="spellEnd"/>
+      <w:r>
+        <w:t xml:space="preserve"> data without worrying about sourcing or hosting it yourself.</w:t>
       </w:r>
     </w:p>
     <w:p>
@@ -3292,7 +3662,23 @@
           <w:sz w:val="24"/>
           <w:szCs w:val="24"/>
         </w:rPr>
-        <w:t xml:space="preserve"> Using RapidAPI with the Zillow API</w:t>
+        <w:t xml:space="preserve"> Using </w:t>
+      </w:r>
+      <w:proofErr w:type="spellStart"/>
+      <w:r>
+        <w:rPr>
+          <w:sz w:val="24"/>
+          <w:szCs w:val="24"/>
+        </w:rPr>
+        <w:t>RapidAPI</w:t>
+      </w:r>
+      <w:proofErr w:type="spellEnd"/>
+      <w:r>
+        <w:rPr>
+          <w:sz w:val="24"/>
+          <w:szCs w:val="24"/>
+        </w:rPr>
+        <w:t xml:space="preserve"> with the Zillow API</w:t>
       </w:r>
       <w:r>
         <w:rPr>
@@ -3326,7 +3712,15 @@
         </w:numPr>
       </w:pPr>
       <w:r>
-        <w:t xml:space="preserve">After logging into RapidAPI, you need to </w:t>
+        <w:t xml:space="preserve">After logging into </w:t>
+      </w:r>
+      <w:proofErr w:type="spellStart"/>
+      <w:r>
+        <w:t>RapidAPI</w:t>
+      </w:r>
+      <w:proofErr w:type="spellEnd"/>
+      <w:r>
+        <w:t xml:space="preserve">, you need to </w:t>
       </w:r>
       <w:r>
         <w:rPr>
@@ -3453,8 +3847,13 @@
           <w:numId w:val="2"/>
         </w:numPr>
       </w:pPr>
-      <w:r>
-        <w:t xml:space="preserve">RapidAPI provides </w:t>
+      <w:proofErr w:type="spellStart"/>
+      <w:r>
+        <w:t>RapidAPI</w:t>
+      </w:r>
+      <w:proofErr w:type="spellEnd"/>
+      <w:r>
+        <w:t xml:space="preserve"> provides </w:t>
       </w:r>
       <w:r>
         <w:rPr>
@@ -3514,7 +3913,15 @@
         <w:t>Test Endpoint</w:t>
       </w:r>
       <w:r>
-        <w:t xml:space="preserve"> on the RapidAPI UI to see a live response from the API.</w:t>
+        <w:t xml:space="preserve"> on the </w:t>
+      </w:r>
+      <w:proofErr w:type="spellStart"/>
+      <w:r>
+        <w:t>RapidAPI</w:t>
+      </w:r>
+      <w:proofErr w:type="spellEnd"/>
+      <w:r>
+        <w:t xml:space="preserve"> UI to see a live response from the API.</w:t>
       </w:r>
     </w:p>
     <w:p>
@@ -3643,21 +4050,65 @@
           <w:sz w:val="24"/>
           <w:szCs w:val="24"/>
         </w:rPr>
-        <w:t>X-RapidAPI-Key</w:t>
-      </w:r>
-      <w:r>
-        <w:t xml:space="preserve"> and </w:t>
-      </w:r>
+        <w:t>X-</w:t>
+      </w:r>
+      <w:proofErr w:type="spellStart"/>
       <w:r>
         <w:rPr>
           <w:rStyle w:val="HTMLCode"/>
           <w:sz w:val="24"/>
           <w:szCs w:val="24"/>
         </w:rPr>
-        <w:t>X-RapidAPI-Host</w:t>
-      </w:r>
-      <w:r>
-        <w:t xml:space="preserve"> which authenticate your request on RapidAPI.</w:t>
+        <w:t>RapidAPI</w:t>
+      </w:r>
+      <w:proofErr w:type="spellEnd"/>
+      <w:r>
+        <w:rPr>
+          <w:rStyle w:val="HTMLCode"/>
+          <w:sz w:val="24"/>
+          <w:szCs w:val="24"/>
+        </w:rPr>
+        <w:t>-Key</w:t>
+      </w:r>
+      <w:r>
+        <w:t xml:space="preserve"> and </w:t>
+      </w:r>
+      <w:r>
+        <w:rPr>
+          <w:rStyle w:val="HTMLCode"/>
+          <w:sz w:val="24"/>
+          <w:szCs w:val="24"/>
+        </w:rPr>
+        <w:t>X-</w:t>
+      </w:r>
+      <w:proofErr w:type="spellStart"/>
+      <w:r>
+        <w:rPr>
+          <w:rStyle w:val="HTMLCode"/>
+          <w:sz w:val="24"/>
+          <w:szCs w:val="24"/>
+        </w:rPr>
+        <w:t>RapidAPI</w:t>
+      </w:r>
+      <w:proofErr w:type="spellEnd"/>
+      <w:r>
+        <w:rPr>
+          <w:rStyle w:val="HTMLCode"/>
+          <w:sz w:val="24"/>
+          <w:szCs w:val="24"/>
+        </w:rPr>
+        <w:t>-Host</w:t>
+      </w:r>
+      <w:r>
+        <w:t xml:space="preserve"> which authenticate your request on </w:t>
+      </w:r>
+      <w:proofErr w:type="spellStart"/>
+      <w:r>
+        <w:t>RapidAPI</w:t>
+      </w:r>
+      <w:proofErr w:type="spellEnd"/>
+      <w:r>
+        <w:t>.</w:t>
       </w:r>
     </w:p>
     <w:p>
@@ -3687,7 +4138,36 @@
       </w:pPr>
       <w:r>
         <w:lastRenderedPageBreak/>
-        <w:t>response = requests.get(URL, headers=headers, params=querystring)</w:t>
+        <w:t xml:space="preserve">response = </w:t>
+      </w:r>
+      <w:proofErr w:type="spellStart"/>
+      <w:proofErr w:type="gramStart"/>
+      <w:r>
+        <w:t>requests.get</w:t>
+      </w:r>
+      <w:proofErr w:type="spellEnd"/>
+      <w:r>
+        <w:t>(</w:t>
+      </w:r>
+      <w:proofErr w:type="gramEnd"/>
+      <w:r>
+        <w:t xml:space="preserve">URL, headers=headers, </w:t>
+      </w:r>
+      <w:proofErr w:type="spellStart"/>
+      <w:r>
+        <w:t>params</w:t>
+      </w:r>
+      <w:proofErr w:type="spellEnd"/>
+      <w:r>
+        <w:t>=</w:t>
+      </w:r>
+      <w:proofErr w:type="spellStart"/>
+      <w:r>
+        <w:t>querystring</w:t>
+      </w:r>
+      <w:proofErr w:type="spellEnd"/>
+      <w:r>
+        <w:t>)</w:t>
       </w:r>
     </w:p>
     <w:p>
@@ -3696,7 +4176,17 @@
         <w:ind w:left="1440"/>
       </w:pPr>
       <w:r>
-        <w:t>data = response.json()</w:t>
+        <w:t xml:space="preserve">data = </w:t>
+      </w:r>
+      <w:proofErr w:type="spellStart"/>
+      <w:proofErr w:type="gramStart"/>
+      <w:r>
+        <w:t>response.json</w:t>
+      </w:r>
+      <w:proofErr w:type="spellEnd"/>
+      <w:proofErr w:type="gramEnd"/>
+      <w:r>
+        <w:t>()</w:t>
       </w:r>
     </w:p>
     <w:p>
@@ -3773,35 +4263,53 @@
       <w:r>
         <w:t xml:space="preserve">Inside your Airflow directory on the EC2 instance, create a new file named </w:t>
       </w:r>
+      <w:proofErr w:type="spellStart"/>
       <w:r>
         <w:rPr>
           <w:rStyle w:val="HTMLCode"/>
         </w:rPr>
+        <w:t>config_</w:t>
+      </w:r>
+      <w:proofErr w:type="gramStart"/>
+      <w:r>
+        <w:rPr>
+          <w:rStyle w:val="HTMLCode"/>
+        </w:rPr>
+        <w:t>api.json</w:t>
+      </w:r>
+      <w:proofErr w:type="spellEnd"/>
+      <w:proofErr w:type="gramEnd"/>
+      <w:r>
+        <w:t xml:space="preserve"> to store your API credentials:</w:t>
+      </w:r>
+    </w:p>
+    <w:p>
+      <w:pPr>
+        <w:ind w:left="1080"/>
+        <w:rPr>
+          <w:rFonts w:ascii="Courier New" w:hAnsi="Courier New" w:cs="Courier New"/>
+        </w:rPr>
+      </w:pPr>
+      <w:r>
+        <w:t>Path:</w:t>
+      </w:r>
+      <w:r>
+        <w:br/>
+      </w:r>
+      <w:r>
+        <w:rPr>
+          <w:rFonts w:ascii="Courier New" w:hAnsi="Courier New" w:cs="Courier New"/>
+        </w:rPr>
+        <w:t>/home/ubuntu/airflow/</w:t>
+      </w:r>
+      <w:proofErr w:type="spellStart"/>
+      <w:r>
+        <w:rPr>
+          <w:rFonts w:ascii="Courier New" w:hAnsi="Courier New" w:cs="Courier New"/>
+        </w:rPr>
         <w:t>config_api.json</w:t>
       </w:r>
-      <w:r>
-        <w:t xml:space="preserve"> to store your API credentials:</w:t>
-      </w:r>
-    </w:p>
-    <w:p>
-      <w:pPr>
-        <w:ind w:left="1080"/>
-        <w:rPr>
-          <w:rFonts w:ascii="Courier New" w:hAnsi="Courier New" w:cs="Courier New"/>
-        </w:rPr>
-      </w:pPr>
-      <w:r>
-        <w:t>Path:</w:t>
-      </w:r>
-      <w:r>
-        <w:br/>
-      </w:r>
-      <w:r>
-        <w:rPr>
-          <w:rFonts w:ascii="Courier New" w:hAnsi="Courier New" w:cs="Courier New"/>
-        </w:rPr>
-        <w:t>/home/ubuntu/airflow/config_api.json</w:t>
-      </w:r>
+      <w:proofErr w:type="spellEnd"/>
     </w:p>
     <w:p/>
     <w:p>
@@ -3863,7 +4371,31 @@
           <w:szCs w:val="18"/>
           <w:bdr w:val="single" w:sz="2" w:space="0" w:color="E5E7EB" w:frame="1"/>
         </w:rPr>
-        <w:t xml:space="preserve">  "x-rapidapi-key": "52c02bf380msh3e00a1cabc82761p197028jsnfcef6f371c79",</w:t>
+        <w:t xml:space="preserve">  "x-</w:t>
+      </w:r>
+      <w:proofErr w:type="spellStart"/>
+      <w:r>
+        <w:rPr>
+          <w:rStyle w:val="HTMLCode"/>
+          <w:rFonts w:ascii="Menlo" w:hAnsi="Menlo" w:cs="Menlo"/>
+          <w:color w:val="545454"/>
+          <w:sz w:val="18"/>
+          <w:szCs w:val="18"/>
+          <w:bdr w:val="single" w:sz="2" w:space="0" w:color="E5E7EB" w:frame="1"/>
+        </w:rPr>
+        <w:t>rapidapi</w:t>
+      </w:r>
+      <w:proofErr w:type="spellEnd"/>
+      <w:r>
+        <w:rPr>
+          <w:rStyle w:val="HTMLCode"/>
+          <w:rFonts w:ascii="Menlo" w:hAnsi="Menlo" w:cs="Menlo"/>
+          <w:color w:val="545454"/>
+          <w:sz w:val="18"/>
+          <w:szCs w:val="18"/>
+          <w:bdr w:val="single" w:sz="2" w:space="0" w:color="E5E7EB" w:frame="1"/>
+        </w:rPr>
+        <w:t>-key": "52c02bf380msh3e00a1cabc82761p197028jsnfcef6f371c79",</w:t>
       </w:r>
     </w:p>
     <w:p>
@@ -3894,7 +4426,31 @@
           <w:szCs w:val="18"/>
           <w:bdr w:val="single" w:sz="2" w:space="0" w:color="E5E7EB" w:frame="1"/>
         </w:rPr>
-        <w:t xml:space="preserve">  "x-rapidapi-host": "zillow56.p.rapidapi.com"</w:t>
+        <w:t xml:space="preserve">  "x-</w:t>
+      </w:r>
+      <w:proofErr w:type="spellStart"/>
+      <w:r>
+        <w:rPr>
+          <w:rStyle w:val="HTMLCode"/>
+          <w:rFonts w:ascii="Menlo" w:hAnsi="Menlo" w:cs="Menlo"/>
+          <w:color w:val="545454"/>
+          <w:sz w:val="18"/>
+          <w:szCs w:val="18"/>
+          <w:bdr w:val="single" w:sz="2" w:space="0" w:color="E5E7EB" w:frame="1"/>
+        </w:rPr>
+        <w:t>rapidapi</w:t>
+      </w:r>
+      <w:proofErr w:type="spellEnd"/>
+      <w:r>
+        <w:rPr>
+          <w:rStyle w:val="HTMLCode"/>
+          <w:rFonts w:ascii="Menlo" w:hAnsi="Menlo" w:cs="Menlo"/>
+          <w:color w:val="545454"/>
+          <w:sz w:val="18"/>
+          <w:szCs w:val="18"/>
+          <w:bdr w:val="single" w:sz="2" w:space="0" w:color="E5E7EB" w:frame="1"/>
+        </w:rPr>
+        <w:t>-host": "zillow56.p.rapidapi.com"</w:t>
       </w:r>
     </w:p>
     <w:p>
@@ -3937,11 +4493,21 @@
       <w:r>
         <w:t xml:space="preserve">The Python </w:t>
       </w:r>
+      <w:proofErr w:type="spellStart"/>
+      <w:proofErr w:type="gramStart"/>
       <w:r>
         <w:rPr>
           <w:rFonts w:ascii="Courier New" w:hAnsi="Courier New" w:cs="Courier New"/>
         </w:rPr>
-        <w:t>json.load()</w:t>
+        <w:t>json.load</w:t>
+      </w:r>
+      <w:proofErr w:type="spellEnd"/>
+      <w:proofErr w:type="gramEnd"/>
+      <w:r>
+        <w:rPr>
+          <w:rFonts w:ascii="Courier New" w:hAnsi="Courier New" w:cs="Courier New"/>
+        </w:rPr>
+        <w:t>()</w:t>
       </w:r>
       <w:r>
         <w:t xml:space="preserve"> reads your API keys into the </w:t>
@@ -3961,21 +4527,45 @@
       <w:r>
         <w:t>Your Python callable (</w:t>
       </w:r>
+      <w:proofErr w:type="spellStart"/>
       <w:r>
         <w:rPr>
           <w:rFonts w:ascii="Courier New" w:hAnsi="Courier New" w:cs="Courier New"/>
         </w:rPr>
-        <w:t>extract_data_from_rapidapi())</w:t>
+        <w:t>extract_data_from_</w:t>
+      </w:r>
+      <w:proofErr w:type="gramStart"/>
+      <w:r>
+        <w:rPr>
+          <w:rFonts w:ascii="Courier New" w:hAnsi="Courier New" w:cs="Courier New"/>
+        </w:rPr>
+        <w:t>rapidapi</w:t>
+      </w:r>
+      <w:proofErr w:type="spellEnd"/>
+      <w:r>
+        <w:rPr>
+          <w:rFonts w:ascii="Courier New" w:hAnsi="Courier New" w:cs="Courier New"/>
+        </w:rPr>
+        <w:t>(</w:t>
+      </w:r>
+      <w:proofErr w:type="gramEnd"/>
+      <w:r>
+        <w:rPr>
+          <w:rFonts w:ascii="Courier New" w:hAnsi="Courier New" w:cs="Courier New"/>
+        </w:rPr>
+        <w:t>))</w:t>
       </w:r>
       <w:r>
         <w:t xml:space="preserve"> uses those keys from </w:t>
       </w:r>
+      <w:proofErr w:type="spellStart"/>
       <w:r>
         <w:rPr>
           <w:rFonts w:ascii="Courier New" w:hAnsi="Courier New" w:cs="Courier New"/>
         </w:rPr>
         <w:t>config_api.json</w:t>
       </w:r>
+      <w:proofErr w:type="spellEnd"/>
     </w:p>
     <w:p/>
     <w:p>
@@ -4001,6 +4591,7 @@
       <w:r>
         <w:t xml:space="preserve">Add this </w:t>
       </w:r>
+      <w:proofErr w:type="spellStart"/>
       <w:r>
         <w:rPr>
           <w:b/>
@@ -4016,15 +4607,29 @@
         </w:rPr>
         <w:t>api.json</w:t>
       </w:r>
-      <w:r>
-        <w:t xml:space="preserve"> file to your </w:t>
+      <w:proofErr w:type="spellEnd"/>
+      <w:r>
+        <w:t xml:space="preserve"> file to </w:t>
+      </w:r>
+      <w:proofErr w:type="gramStart"/>
+      <w:r>
+        <w:t xml:space="preserve">your </w:t>
       </w:r>
       <w:r>
         <w:rPr>
           <w:rFonts w:ascii="Courier New" w:hAnsi="Courier New" w:cs="Courier New"/>
         </w:rPr>
-        <w:t>.gitignore</w:t>
-      </w:r>
+        <w:t>.</w:t>
+      </w:r>
+      <w:proofErr w:type="spellStart"/>
+      <w:r>
+        <w:rPr>
+          <w:rFonts w:ascii="Courier New" w:hAnsi="Courier New" w:cs="Courier New"/>
+        </w:rPr>
+        <w:t>gitignore</w:t>
+      </w:r>
+      <w:proofErr w:type="spellEnd"/>
+      <w:proofErr w:type="gramEnd"/>
       <w:r>
         <w:t xml:space="preserve"> if you are using git, so it won’t be pushed to any repo.</w:t>
       </w:r>
@@ -4049,7 +4654,15 @@
         <w:ind w:left="360"/>
       </w:pPr>
       <w:r>
-        <w:t>Use Airflow Variables or Secrets Manager (AWS Secrets Manager or HashiCorp Vault) for production-grade secrets management</w:t>
+        <w:t xml:space="preserve">Use Airflow Variables or Secrets Manager (AWS Secrets Manager or </w:t>
+      </w:r>
+      <w:proofErr w:type="spellStart"/>
+      <w:r>
+        <w:t>HashiCorp</w:t>
+      </w:r>
+      <w:proofErr w:type="spellEnd"/>
+      <w:r>
+        <w:t xml:space="preserve"> Vault) for production-grade secrets management</w:t>
       </w:r>
     </w:p>
     <w:p>
@@ -4065,10 +4678,241 @@
     <w:p/>
     <w:p>
       <w:pPr>
+        <w:pStyle w:val="Heading2"/>
+        <w:numPr>
+          <w:ilvl w:val="0"/>
+          <w:numId w:val="2"/>
+        </w:numPr>
+        <w:rPr>
+          <w:rFonts w:ascii="Times New Roman" w:eastAsia="Times New Roman" w:hAnsi="Times New Roman" w:cs="Times New Roman"/>
+          <w:b/>
+          <w:color w:val="auto"/>
+          <w:sz w:val="28"/>
+          <w:szCs w:val="28"/>
+        </w:rPr>
+      </w:pPr>
+      <w:bookmarkStart w:id="0" w:name="_GoBack"/>
+      <w:r>
+        <w:rPr>
+          <w:rFonts w:ascii="Times New Roman" w:eastAsia="Times New Roman" w:hAnsi="Times New Roman" w:cs="Times New Roman"/>
+          <w:b/>
+          <w:color w:val="auto"/>
+          <w:sz w:val="28"/>
+          <w:szCs w:val="28"/>
+        </w:rPr>
+        <w:t>Creating the First Airflow Task – API Extraction with PythonOperator</w:t>
+      </w:r>
+    </w:p>
+    <w:bookmarkEnd w:id="0"/>
+    <w:p/>
+    <w:p>
+      <w:pPr>
         <w:pStyle w:val="NormalWeb"/>
       </w:pPr>
-      <w:bookmarkStart w:id="0" w:name="_GoBack"/>
-      <w:bookmarkEnd w:id="0"/>
+      <w:r>
+        <w:t xml:space="preserve">In this step, we implement the </w:t>
+      </w:r>
+      <w:r>
+        <w:rPr>
+          <w:rStyle w:val="Strong"/>
+        </w:rPr>
+        <w:t>first task in our Airflow DAG</w:t>
+      </w:r>
+      <w:r>
+        <w:t xml:space="preserve">, which is responsible for extracting Zillow data using the </w:t>
+      </w:r>
+      <w:proofErr w:type="spellStart"/>
+      <w:r>
+        <w:t>RapidAPI</w:t>
+      </w:r>
+      <w:proofErr w:type="spellEnd"/>
+      <w:r>
+        <w:t>.</w:t>
+      </w:r>
+    </w:p>
+    <w:p>
+      <w:pPr>
+        <w:pStyle w:val="NormalWeb"/>
+      </w:pPr>
+    </w:p>
+    <w:p>
+      <w:pPr>
+        <w:rPr>
+          <w:i/>
+        </w:rPr>
+      </w:pPr>
+      <w:r>
+        <w:rPr>
+          <w:i/>
+        </w:rPr>
+        <w:t>Refer to scripts/airflow/dags/</w:t>
+      </w:r>
+      <w:r>
+        <w:rPr>
+          <w:i/>
+        </w:rPr>
+        <w:t>z</w:t>
+      </w:r>
+      <w:r>
+        <w:rPr>
+          <w:i/>
+        </w:rPr>
+        <w:t>illow_analytics.py</w:t>
+      </w:r>
+    </w:p>
+    <w:p>
+      <w:pPr>
+        <w:pStyle w:val="NormalWeb"/>
+      </w:pPr>
+    </w:p>
+    <w:p>
+      <w:pPr>
+        <w:pStyle w:val="Heading3"/>
+        <w:ind w:left="720"/>
+        <w:rPr>
+          <w:rStyle w:val="Strong"/>
+          <w:b/>
+          <w:bCs/>
+          <w:sz w:val="24"/>
+          <w:szCs w:val="24"/>
+        </w:rPr>
+      </w:pPr>
+      <w:r>
+        <w:rPr>
+          <w:rStyle w:val="Strong"/>
+          <w:b/>
+          <w:bCs/>
+          <w:sz w:val="24"/>
+          <w:szCs w:val="24"/>
+        </w:rPr>
+        <w:t>6.1. Define DAG Defaults and Instantiate DAG</w:t>
+      </w:r>
+    </w:p>
+    <w:p>
+      <w:pPr>
+        <w:pStyle w:val="Heading3"/>
+        <w:ind w:left="720"/>
+        <w:rPr>
+          <w:sz w:val="24"/>
+          <w:szCs w:val="24"/>
+        </w:rPr>
+      </w:pPr>
+    </w:p>
+    <w:p>
+      <w:pPr>
+        <w:pStyle w:val="NormalWeb"/>
+        <w:ind w:left="720"/>
+      </w:pPr>
+      <w:r>
+        <w:t>Before creating tasks, you must define a set of default arguments (</w:t>
+      </w:r>
+      <w:proofErr w:type="spellStart"/>
+      <w:r>
+        <w:rPr>
+          <w:rStyle w:val="HTMLCode"/>
+          <w:sz w:val="24"/>
+          <w:szCs w:val="24"/>
+        </w:rPr>
+        <w:t>default_args</w:t>
+      </w:r>
+      <w:proofErr w:type="spellEnd"/>
+      <w:r>
+        <w:t>) and instantiate the DAG:</w:t>
+      </w:r>
+    </w:p>
+    <w:p>
+      <w:pPr>
+        <w:pStyle w:val="NormalWeb"/>
+        <w:numPr>
+          <w:ilvl w:val="0"/>
+          <w:numId w:val="27"/>
+        </w:numPr>
+        <w:tabs>
+          <w:tab w:val="clear" w:pos="720"/>
+          <w:tab w:val="num" w:pos="1440"/>
+        </w:tabs>
+        <w:spacing w:before="100" w:beforeAutospacing="1" w:after="100" w:afterAutospacing="1"/>
+        <w:ind w:left="1440"/>
+      </w:pPr>
+      <w:proofErr w:type="spellStart"/>
+      <w:r>
+        <w:rPr>
+          <w:rStyle w:val="Strong"/>
+        </w:rPr>
+        <w:t>default_args</w:t>
+      </w:r>
+      <w:proofErr w:type="spellEnd"/>
+      <w:r>
+        <w:t>:</w:t>
+      </w:r>
+    </w:p>
+    <w:p>
+      <w:pPr>
+        <w:pStyle w:val="NormalWeb"/>
+        <w:numPr>
+          <w:ilvl w:val="1"/>
+          <w:numId w:val="27"/>
+        </w:numPr>
+        <w:tabs>
+          <w:tab w:val="clear" w:pos="1440"/>
+          <w:tab w:val="num" w:pos="2160"/>
+        </w:tabs>
+        <w:spacing w:before="100" w:beforeAutospacing="1" w:after="100" w:afterAutospacing="1"/>
+        <w:ind w:left="2160"/>
+      </w:pPr>
+      <w:r>
+        <w:t>Specify metadata such as task owner, retry policy, and retry delays.</w:t>
+      </w:r>
+    </w:p>
+    <w:p>
+      <w:pPr>
+        <w:pStyle w:val="NormalWeb"/>
+        <w:numPr>
+          <w:ilvl w:val="1"/>
+          <w:numId w:val="27"/>
+        </w:numPr>
+        <w:tabs>
+          <w:tab w:val="clear" w:pos="1440"/>
+          <w:tab w:val="num" w:pos="2160"/>
+        </w:tabs>
+        <w:spacing w:before="100" w:beforeAutospacing="1" w:after="100" w:afterAutospacing="1"/>
+        <w:ind w:left="2160"/>
+      </w:pPr>
+      <w:r>
+        <w:t>These are applied to all tasks unless overridden.</w:t>
+      </w:r>
+    </w:p>
+    <w:p>
+      <w:pPr>
+        <w:pStyle w:val="NormalWeb"/>
+        <w:numPr>
+          <w:ilvl w:val="0"/>
+          <w:numId w:val="27"/>
+        </w:numPr>
+        <w:tabs>
+          <w:tab w:val="clear" w:pos="720"/>
+          <w:tab w:val="num" w:pos="1440"/>
+        </w:tabs>
+        <w:spacing w:before="100" w:beforeAutospacing="1" w:after="100" w:afterAutospacing="1"/>
+        <w:ind w:left="1440"/>
+      </w:pPr>
+      <w:r>
+        <w:rPr>
+          <w:rStyle w:val="Strong"/>
+        </w:rPr>
+        <w:t>DAG Object</w:t>
+      </w:r>
+      <w:r>
+        <w:t>:</w:t>
+      </w:r>
+    </w:p>
+    <w:p>
+      <w:pPr>
+        <w:pStyle w:val="NormalWeb"/>
+      </w:pPr>
+      <w:r>
+        <w:t>Define the DAG’s ID, schedule interval, start date, description, and other DAG-level parameters</w:t>
+      </w:r>
     </w:p>
     <w:sectPr>
       <w:pgSz w:w="11900" w:h="16840"/>

</xml_diff>

<commit_message>
Create a Python Callable for API Extraction
</commit_message>
<xml_diff>
--- a/docs/Real Estate Data Pipeline with Airflow, AWS Lambda, Redshift, and QuickSight copy.docx
+++ b/docs/Real Estate Data Pipeline with Airflow, AWS Lambda, Redshift, and QuickSight copy.docx
@@ -4691,7 +4691,6 @@
           <w:szCs w:val="28"/>
         </w:rPr>
       </w:pPr>
-      <w:bookmarkStart w:id="0" w:name="_GoBack"/>
       <w:r>
         <w:rPr>
           <w:rFonts w:ascii="Times New Roman" w:eastAsia="Times New Roman" w:hAnsi="Times New Roman" w:cs="Times New Roman"/>
@@ -4703,7 +4702,6 @@
         <w:t>Creating the First Airflow Task – API Extraction with PythonOperator</w:t>
       </w:r>
     </w:p>
-    <w:bookmarkEnd w:id="0"/>
     <w:p/>
     <w:p>
       <w:pPr>
@@ -4913,6 +4911,292 @@
       <w:r>
         <w:t>Define the DAG’s ID, schedule interval, start date, description, and other DAG-level parameters</w:t>
       </w:r>
+    </w:p>
+    <w:p>
+      <w:pPr>
+        <w:pStyle w:val="NormalWeb"/>
+      </w:pPr>
+    </w:p>
+    <w:p>
+      <w:pPr>
+        <w:pStyle w:val="Heading3"/>
+        <w:ind w:left="720"/>
+        <w:rPr>
+          <w:rStyle w:val="Strong"/>
+          <w:b/>
+          <w:bCs/>
+          <w:sz w:val="24"/>
+          <w:szCs w:val="24"/>
+        </w:rPr>
+      </w:pPr>
+      <w:r>
+        <w:rPr>
+          <w:rStyle w:val="Strong"/>
+          <w:b/>
+          <w:bCs/>
+          <w:sz w:val="24"/>
+          <w:szCs w:val="24"/>
+        </w:rPr>
+        <w:lastRenderedPageBreak/>
+        <w:t xml:space="preserve">6.2. </w:t>
+      </w:r>
+      <w:bookmarkStart w:id="0" w:name="_GoBack"/>
+      <w:r>
+        <w:rPr>
+          <w:rStyle w:val="Strong"/>
+          <w:b/>
+          <w:bCs/>
+          <w:sz w:val="24"/>
+          <w:szCs w:val="24"/>
+        </w:rPr>
+        <w:t>Create a Python Callable for API Extraction</w:t>
+      </w:r>
+      <w:bookmarkEnd w:id="0"/>
+    </w:p>
+    <w:p>
+      <w:pPr>
+        <w:pStyle w:val="Heading3"/>
+        <w:ind w:left="720"/>
+        <w:rPr>
+          <w:sz w:val="24"/>
+          <w:szCs w:val="24"/>
+        </w:rPr>
+      </w:pPr>
+    </w:p>
+    <w:p>
+      <w:pPr>
+        <w:pStyle w:val="NormalWeb"/>
+        <w:ind w:left="720"/>
+      </w:pPr>
+      <w:r>
+        <w:t xml:space="preserve">Define a Python function that connects to the </w:t>
+      </w:r>
+      <w:r>
+        <w:rPr>
+          <w:rStyle w:val="Strong"/>
+        </w:rPr>
+        <w:t xml:space="preserve">Zillow </w:t>
+      </w:r>
+      <w:proofErr w:type="spellStart"/>
+      <w:r>
+        <w:rPr>
+          <w:rStyle w:val="Strong"/>
+        </w:rPr>
+        <w:t>RapidAPI</w:t>
+      </w:r>
+      <w:proofErr w:type="spellEnd"/>
+      <w:r>
+        <w:t xml:space="preserve"> endpoint using the </w:t>
+      </w:r>
+      <w:r>
+        <w:rPr>
+          <w:rStyle w:val="HTMLCode"/>
+          <w:sz w:val="24"/>
+          <w:szCs w:val="24"/>
+        </w:rPr>
+        <w:t>requests</w:t>
+      </w:r>
+      <w:r>
+        <w:t xml:space="preserve"> library:</w:t>
+      </w:r>
+    </w:p>
+    <w:p>
+      <w:pPr>
+        <w:pStyle w:val="NormalWeb"/>
+        <w:numPr>
+          <w:ilvl w:val="0"/>
+          <w:numId w:val="28"/>
+        </w:numPr>
+        <w:tabs>
+          <w:tab w:val="clear" w:pos="720"/>
+          <w:tab w:val="num" w:pos="1440"/>
+        </w:tabs>
+        <w:spacing w:before="100" w:beforeAutospacing="1" w:after="100" w:afterAutospacing="1"/>
+        <w:ind w:left="1440"/>
+      </w:pPr>
+      <w:r>
+        <w:t xml:space="preserve">This function will be triggered by a </w:t>
+      </w:r>
+      <w:r>
+        <w:rPr>
+          <w:rStyle w:val="HTMLCode"/>
+          <w:sz w:val="24"/>
+          <w:szCs w:val="24"/>
+        </w:rPr>
+        <w:t>PythonOperator</w:t>
+      </w:r>
+      <w:r>
+        <w:t>.</w:t>
+      </w:r>
+    </w:p>
+    <w:p>
+      <w:pPr>
+        <w:pStyle w:val="NormalWeb"/>
+        <w:numPr>
+          <w:ilvl w:val="0"/>
+          <w:numId w:val="28"/>
+        </w:numPr>
+        <w:tabs>
+          <w:tab w:val="clear" w:pos="720"/>
+          <w:tab w:val="num" w:pos="1440"/>
+        </w:tabs>
+        <w:spacing w:before="100" w:beforeAutospacing="1" w:after="100" w:afterAutospacing="1"/>
+        <w:ind w:left="1440"/>
+      </w:pPr>
+      <w:r>
+        <w:t xml:space="preserve">It reads API credentials from </w:t>
+      </w:r>
+      <w:proofErr w:type="spellStart"/>
+      <w:r>
+        <w:rPr>
+          <w:rStyle w:val="HTMLCode"/>
+          <w:sz w:val="24"/>
+          <w:szCs w:val="24"/>
+        </w:rPr>
+        <w:t>config_</w:t>
+      </w:r>
+      <w:proofErr w:type="gramStart"/>
+      <w:r>
+        <w:rPr>
+          <w:rStyle w:val="HTMLCode"/>
+          <w:sz w:val="24"/>
+          <w:szCs w:val="24"/>
+        </w:rPr>
+        <w:t>api.json</w:t>
+      </w:r>
+      <w:proofErr w:type="spellEnd"/>
+      <w:proofErr w:type="gramEnd"/>
+      <w:r>
+        <w:t>.</w:t>
+      </w:r>
+    </w:p>
+    <w:p>
+      <w:pPr>
+        <w:pStyle w:val="NormalWeb"/>
+        <w:numPr>
+          <w:ilvl w:val="0"/>
+          <w:numId w:val="28"/>
+        </w:numPr>
+        <w:tabs>
+          <w:tab w:val="clear" w:pos="720"/>
+          <w:tab w:val="num" w:pos="1440"/>
+        </w:tabs>
+        <w:spacing w:before="100" w:beforeAutospacing="1" w:after="100" w:afterAutospacing="1"/>
+        <w:ind w:left="1440"/>
+      </w:pPr>
+      <w:r>
+        <w:t>It writes the API response to a JSON file in your EC2 instance.</w:t>
+      </w:r>
+    </w:p>
+    <w:p>
+      <w:pPr>
+        <w:pStyle w:val="NormalWeb"/>
+        <w:ind w:left="720"/>
+      </w:pPr>
+      <w:r>
+        <w:t xml:space="preserve">The Python callable is the </w:t>
+      </w:r>
+      <w:r>
+        <w:rPr>
+          <w:rStyle w:val="Strong"/>
+        </w:rPr>
+        <w:t>core logic</w:t>
+      </w:r>
+      <w:r>
+        <w:t xml:space="preserve"> of the task. Airflow invokes this function when the task runs.</w:t>
+      </w:r>
+    </w:p>
+    <w:p>
+      <w:pPr>
+        <w:ind w:left="720"/>
+      </w:pPr>
+    </w:p>
+    <w:p>
+      <w:pPr>
+        <w:pStyle w:val="Heading3"/>
+        <w:ind w:left="720"/>
+        <w:rPr>
+          <w:rStyle w:val="Strong"/>
+          <w:b/>
+          <w:bCs/>
+          <w:sz w:val="24"/>
+          <w:szCs w:val="24"/>
+        </w:rPr>
+      </w:pPr>
+      <w:r>
+        <w:rPr>
+          <w:rStyle w:val="Strong"/>
+          <w:b/>
+          <w:bCs/>
+          <w:sz w:val="24"/>
+          <w:szCs w:val="24"/>
+        </w:rPr>
+        <w:t>6.3. Define the PythonOperator in DAG</w:t>
+      </w:r>
+    </w:p>
+    <w:p>
+      <w:pPr>
+        <w:pStyle w:val="Heading3"/>
+        <w:ind w:left="720"/>
+        <w:rPr>
+          <w:sz w:val="24"/>
+          <w:szCs w:val="24"/>
+        </w:rPr>
+      </w:pPr>
+    </w:p>
+    <w:p>
+      <w:pPr>
+        <w:pStyle w:val="NormalWeb"/>
+        <w:ind w:left="720"/>
+      </w:pPr>
+      <w:r>
+        <w:t xml:space="preserve">Create a </w:t>
+      </w:r>
+      <w:r>
+        <w:rPr>
+          <w:rStyle w:val="HTMLCode"/>
+          <w:sz w:val="24"/>
+          <w:szCs w:val="24"/>
+        </w:rPr>
+        <w:t>PythonOperator</w:t>
+      </w:r>
+      <w:r>
+        <w:t xml:space="preserve"> that references your callable function:</w:t>
+      </w:r>
+    </w:p>
+    <w:p>
+      <w:pPr>
+        <w:pStyle w:val="NormalWeb"/>
+        <w:numPr>
+          <w:ilvl w:val="0"/>
+          <w:numId w:val="29"/>
+        </w:numPr>
+        <w:tabs>
+          <w:tab w:val="clear" w:pos="720"/>
+          <w:tab w:val="num" w:pos="1440"/>
+        </w:tabs>
+        <w:spacing w:before="100" w:beforeAutospacing="1" w:after="100" w:afterAutospacing="1"/>
+        <w:ind w:left="1440"/>
+      </w:pPr>
+      <w:r>
+        <w:t xml:space="preserve">The operator is responsible for executing the API call and saving the result to </w:t>
+      </w:r>
+      <w:r>
+        <w:rPr>
+          <w:rStyle w:val="HTMLCode"/>
+          <w:sz w:val="24"/>
+          <w:szCs w:val="24"/>
+        </w:rPr>
+        <w:t>/home/ubuntu/airflow/</w:t>
+      </w:r>
+      <w:r>
+        <w:t>.</w:t>
+      </w:r>
+    </w:p>
+    <w:p>
+      <w:pPr>
+        <w:pStyle w:val="NormalWeb"/>
+      </w:pPr>
     </w:p>
     <w:sectPr>
       <w:pgSz w:w="11900" w:h="16840"/>

</xml_diff>

<commit_message>
Define the PythonOperator in DAG
</commit_message>
<xml_diff>
--- a/docs/Real Estate Data Pipeline with Airflow, AWS Lambda, Redshift, and QuickSight copy.docx
+++ b/docs/Real Estate Data Pipeline with Airflow, AWS Lambda, Redshift, and QuickSight copy.docx
@@ -4938,10 +4938,171 @@
           <w:szCs w:val="24"/>
         </w:rPr>
         <w:lastRenderedPageBreak/>
-        <w:t xml:space="preserve">6.2. </w:t>
-      </w:r>
-      <w:bookmarkStart w:id="0" w:name="_GoBack"/>
-      <w:r>
+        <w:t>6.2. Create a Python Callable for API Extraction</w:t>
+      </w:r>
+    </w:p>
+    <w:p>
+      <w:pPr>
+        <w:pStyle w:val="Heading3"/>
+        <w:ind w:left="720"/>
+        <w:rPr>
+          <w:sz w:val="24"/>
+          <w:szCs w:val="24"/>
+        </w:rPr>
+      </w:pPr>
+    </w:p>
+    <w:p>
+      <w:pPr>
+        <w:pStyle w:val="NormalWeb"/>
+        <w:ind w:left="720"/>
+      </w:pPr>
+      <w:r>
+        <w:t xml:space="preserve">Define a Python function that connects to the </w:t>
+      </w:r>
+      <w:r>
+        <w:rPr>
+          <w:rStyle w:val="Strong"/>
+        </w:rPr>
+        <w:t xml:space="preserve">Zillow </w:t>
+      </w:r>
+      <w:proofErr w:type="spellStart"/>
+      <w:r>
+        <w:rPr>
+          <w:rStyle w:val="Strong"/>
+        </w:rPr>
+        <w:t>RapidAPI</w:t>
+      </w:r>
+      <w:proofErr w:type="spellEnd"/>
+      <w:r>
+        <w:t xml:space="preserve"> endpoint using the </w:t>
+      </w:r>
+      <w:r>
+        <w:rPr>
+          <w:rStyle w:val="HTMLCode"/>
+          <w:sz w:val="24"/>
+          <w:szCs w:val="24"/>
+        </w:rPr>
+        <w:t>requests</w:t>
+      </w:r>
+      <w:r>
+        <w:t xml:space="preserve"> library:</w:t>
+      </w:r>
+    </w:p>
+    <w:p>
+      <w:pPr>
+        <w:pStyle w:val="NormalWeb"/>
+        <w:numPr>
+          <w:ilvl w:val="0"/>
+          <w:numId w:val="28"/>
+        </w:numPr>
+        <w:tabs>
+          <w:tab w:val="clear" w:pos="720"/>
+          <w:tab w:val="num" w:pos="1440"/>
+        </w:tabs>
+        <w:spacing w:before="100" w:beforeAutospacing="1" w:after="100" w:afterAutospacing="1"/>
+        <w:ind w:left="1440"/>
+      </w:pPr>
+      <w:r>
+        <w:t xml:space="preserve">This function will be triggered by a </w:t>
+      </w:r>
+      <w:r>
+        <w:rPr>
+          <w:rStyle w:val="HTMLCode"/>
+          <w:sz w:val="24"/>
+          <w:szCs w:val="24"/>
+        </w:rPr>
+        <w:t>PythonOperator</w:t>
+      </w:r>
+      <w:r>
+        <w:t>.</w:t>
+      </w:r>
+    </w:p>
+    <w:p>
+      <w:pPr>
+        <w:pStyle w:val="NormalWeb"/>
+        <w:numPr>
+          <w:ilvl w:val="0"/>
+          <w:numId w:val="28"/>
+        </w:numPr>
+        <w:tabs>
+          <w:tab w:val="clear" w:pos="720"/>
+          <w:tab w:val="num" w:pos="1440"/>
+        </w:tabs>
+        <w:spacing w:before="100" w:beforeAutospacing="1" w:after="100" w:afterAutospacing="1"/>
+        <w:ind w:left="1440"/>
+      </w:pPr>
+      <w:r>
+        <w:t xml:space="preserve">It reads API credentials from </w:t>
+      </w:r>
+      <w:proofErr w:type="spellStart"/>
+      <w:r>
+        <w:rPr>
+          <w:rStyle w:val="HTMLCode"/>
+          <w:sz w:val="24"/>
+          <w:szCs w:val="24"/>
+        </w:rPr>
+        <w:t>config_</w:t>
+      </w:r>
+      <w:proofErr w:type="gramStart"/>
+      <w:r>
+        <w:rPr>
+          <w:rStyle w:val="HTMLCode"/>
+          <w:sz w:val="24"/>
+          <w:szCs w:val="24"/>
+        </w:rPr>
+        <w:t>api.json</w:t>
+      </w:r>
+      <w:proofErr w:type="spellEnd"/>
+      <w:proofErr w:type="gramEnd"/>
+      <w:r>
+        <w:t>.</w:t>
+      </w:r>
+    </w:p>
+    <w:p>
+      <w:pPr>
+        <w:pStyle w:val="NormalWeb"/>
+        <w:numPr>
+          <w:ilvl w:val="0"/>
+          <w:numId w:val="28"/>
+        </w:numPr>
+        <w:tabs>
+          <w:tab w:val="clear" w:pos="720"/>
+          <w:tab w:val="num" w:pos="1440"/>
+        </w:tabs>
+        <w:spacing w:before="100" w:beforeAutospacing="1" w:after="100" w:afterAutospacing="1"/>
+        <w:ind w:left="1440"/>
+      </w:pPr>
+      <w:r>
+        <w:t>It writes the API response to a JSON file in your EC2 instance.</w:t>
+      </w:r>
+    </w:p>
+    <w:p>
+      <w:pPr>
+        <w:pStyle w:val="NormalWeb"/>
+        <w:ind w:left="720"/>
+      </w:pPr>
+      <w:r>
+        <w:t xml:space="preserve">The Python callable is the </w:t>
+      </w:r>
+      <w:r>
+        <w:rPr>
+          <w:rStyle w:val="Strong"/>
+        </w:rPr>
+        <w:t>core logic</w:t>
+      </w:r>
+      <w:r>
+        <w:t xml:space="preserve"> of the task. Airflow invokes this function when the task runs.</w:t>
+      </w:r>
+    </w:p>
+    <w:p>
+      <w:pPr>
+        <w:ind w:left="720"/>
+      </w:pPr>
+    </w:p>
+    <w:p>
+      <w:pPr>
+        <w:pStyle w:val="Heading3"/>
+        <w:ind w:left="720"/>
         <w:rPr>
           <w:rStyle w:val="Strong"/>
           <w:b/>
@@ -4949,172 +5110,8 @@
           <w:sz w:val="24"/>
           <w:szCs w:val="24"/>
         </w:rPr>
-        <w:t>Create a Python Callable for API Extraction</w:t>
-      </w:r>
-      <w:bookmarkEnd w:id="0"/>
-    </w:p>
-    <w:p>
-      <w:pPr>
-        <w:pStyle w:val="Heading3"/>
-        <w:ind w:left="720"/>
-        <w:rPr>
-          <w:sz w:val="24"/>
-          <w:szCs w:val="24"/>
-        </w:rPr>
-      </w:pPr>
-    </w:p>
-    <w:p>
-      <w:pPr>
-        <w:pStyle w:val="NormalWeb"/>
-        <w:ind w:left="720"/>
-      </w:pPr>
-      <w:r>
-        <w:t xml:space="preserve">Define a Python function that connects to the </w:t>
-      </w:r>
-      <w:r>
-        <w:rPr>
-          <w:rStyle w:val="Strong"/>
-        </w:rPr>
-        <w:t xml:space="preserve">Zillow </w:t>
-      </w:r>
-      <w:proofErr w:type="spellStart"/>
-      <w:r>
-        <w:rPr>
-          <w:rStyle w:val="Strong"/>
-        </w:rPr>
-        <w:t>RapidAPI</w:t>
-      </w:r>
-      <w:proofErr w:type="spellEnd"/>
-      <w:r>
-        <w:t xml:space="preserve"> endpoint using the </w:t>
-      </w:r>
-      <w:r>
-        <w:rPr>
-          <w:rStyle w:val="HTMLCode"/>
-          <w:sz w:val="24"/>
-          <w:szCs w:val="24"/>
-        </w:rPr>
-        <w:t>requests</w:t>
-      </w:r>
-      <w:r>
-        <w:t xml:space="preserve"> library:</w:t>
-      </w:r>
-    </w:p>
-    <w:p>
-      <w:pPr>
-        <w:pStyle w:val="NormalWeb"/>
-        <w:numPr>
-          <w:ilvl w:val="0"/>
-          <w:numId w:val="28"/>
-        </w:numPr>
-        <w:tabs>
-          <w:tab w:val="clear" w:pos="720"/>
-          <w:tab w:val="num" w:pos="1440"/>
-        </w:tabs>
-        <w:spacing w:before="100" w:beforeAutospacing="1" w:after="100" w:afterAutospacing="1"/>
-        <w:ind w:left="1440"/>
-      </w:pPr>
-      <w:r>
-        <w:t xml:space="preserve">This function will be triggered by a </w:t>
-      </w:r>
-      <w:r>
-        <w:rPr>
-          <w:rStyle w:val="HTMLCode"/>
-          <w:sz w:val="24"/>
-          <w:szCs w:val="24"/>
-        </w:rPr>
-        <w:t>PythonOperator</w:t>
-      </w:r>
-      <w:r>
-        <w:t>.</w:t>
-      </w:r>
-    </w:p>
-    <w:p>
-      <w:pPr>
-        <w:pStyle w:val="NormalWeb"/>
-        <w:numPr>
-          <w:ilvl w:val="0"/>
-          <w:numId w:val="28"/>
-        </w:numPr>
-        <w:tabs>
-          <w:tab w:val="clear" w:pos="720"/>
-          <w:tab w:val="num" w:pos="1440"/>
-        </w:tabs>
-        <w:spacing w:before="100" w:beforeAutospacing="1" w:after="100" w:afterAutospacing="1"/>
-        <w:ind w:left="1440"/>
-      </w:pPr>
-      <w:r>
-        <w:t xml:space="preserve">It reads API credentials from </w:t>
-      </w:r>
-      <w:proofErr w:type="spellStart"/>
-      <w:r>
-        <w:rPr>
-          <w:rStyle w:val="HTMLCode"/>
-          <w:sz w:val="24"/>
-          <w:szCs w:val="24"/>
-        </w:rPr>
-        <w:t>config_</w:t>
-      </w:r>
-      <w:proofErr w:type="gramStart"/>
-      <w:r>
-        <w:rPr>
-          <w:rStyle w:val="HTMLCode"/>
-          <w:sz w:val="24"/>
-          <w:szCs w:val="24"/>
-        </w:rPr>
-        <w:t>api.json</w:t>
-      </w:r>
-      <w:proofErr w:type="spellEnd"/>
-      <w:proofErr w:type="gramEnd"/>
-      <w:r>
-        <w:t>.</w:t>
-      </w:r>
-    </w:p>
-    <w:p>
-      <w:pPr>
-        <w:pStyle w:val="NormalWeb"/>
-        <w:numPr>
-          <w:ilvl w:val="0"/>
-          <w:numId w:val="28"/>
-        </w:numPr>
-        <w:tabs>
-          <w:tab w:val="clear" w:pos="720"/>
-          <w:tab w:val="num" w:pos="1440"/>
-        </w:tabs>
-        <w:spacing w:before="100" w:beforeAutospacing="1" w:after="100" w:afterAutospacing="1"/>
-        <w:ind w:left="1440"/>
-      </w:pPr>
-      <w:r>
-        <w:t>It writes the API response to a JSON file in your EC2 instance.</w:t>
-      </w:r>
-    </w:p>
-    <w:p>
-      <w:pPr>
-        <w:pStyle w:val="NormalWeb"/>
-        <w:ind w:left="720"/>
-      </w:pPr>
-      <w:r>
-        <w:t xml:space="preserve">The Python callable is the </w:t>
-      </w:r>
-      <w:r>
-        <w:rPr>
-          <w:rStyle w:val="Strong"/>
-        </w:rPr>
-        <w:t>core logic</w:t>
-      </w:r>
-      <w:r>
-        <w:t xml:space="preserve"> of the task. Airflow invokes this function when the task runs.</w:t>
-      </w:r>
-    </w:p>
-    <w:p>
-      <w:pPr>
-        <w:ind w:left="720"/>
-      </w:pPr>
-    </w:p>
-    <w:p>
-      <w:pPr>
-        <w:pStyle w:val="Heading3"/>
-        <w:ind w:left="720"/>
+      </w:pPr>
+      <w:r>
         <w:rPr>
           <w:rStyle w:val="Strong"/>
           <w:b/>
@@ -5122,6 +5119,76 @@
           <w:sz w:val="24"/>
           <w:szCs w:val="24"/>
         </w:rPr>
+        <w:t>6.3. Define the PythonOperator in DAG</w:t>
+      </w:r>
+    </w:p>
+    <w:p>
+      <w:pPr>
+        <w:pStyle w:val="Heading3"/>
+        <w:ind w:left="720"/>
+        <w:rPr>
+          <w:sz w:val="24"/>
+          <w:szCs w:val="24"/>
+        </w:rPr>
+      </w:pPr>
+    </w:p>
+    <w:p>
+      <w:pPr>
+        <w:pStyle w:val="NormalWeb"/>
+        <w:ind w:left="720"/>
+      </w:pPr>
+      <w:r>
+        <w:t xml:space="preserve">Create a </w:t>
+      </w:r>
+      <w:r>
+        <w:rPr>
+          <w:rStyle w:val="HTMLCode"/>
+          <w:sz w:val="24"/>
+          <w:szCs w:val="24"/>
+        </w:rPr>
+        <w:t>PythonOperator</w:t>
+      </w:r>
+      <w:r>
+        <w:t xml:space="preserve"> that references your callable function:</w:t>
+      </w:r>
+    </w:p>
+    <w:p>
+      <w:pPr>
+        <w:pStyle w:val="NormalWeb"/>
+        <w:numPr>
+          <w:ilvl w:val="0"/>
+          <w:numId w:val="29"/>
+        </w:numPr>
+        <w:tabs>
+          <w:tab w:val="clear" w:pos="720"/>
+          <w:tab w:val="num" w:pos="1440"/>
+        </w:tabs>
+        <w:spacing w:before="100" w:beforeAutospacing="1" w:after="100" w:afterAutospacing="1"/>
+        <w:ind w:left="1440"/>
+      </w:pPr>
+      <w:r>
+        <w:t xml:space="preserve">The operator is responsible for executing the API call and saving the result to </w:t>
+      </w:r>
+      <w:r>
+        <w:rPr>
+          <w:rStyle w:val="HTMLCode"/>
+          <w:sz w:val="24"/>
+          <w:szCs w:val="24"/>
+        </w:rPr>
+        <w:t>/home/ubuntu/airflow/</w:t>
+      </w:r>
+      <w:r>
+        <w:t>.</w:t>
+      </w:r>
+    </w:p>
+    <w:p>
+      <w:pPr>
+        <w:pStyle w:val="Heading3"/>
+        <w:ind w:left="720"/>
+        <w:rPr>
+          <w:sz w:val="24"/>
+          <w:szCs w:val="24"/>
+        </w:rPr>
       </w:pPr>
       <w:r>
         <w:rPr>
@@ -5131,37 +5198,252 @@
           <w:sz w:val="24"/>
           <w:szCs w:val="24"/>
         </w:rPr>
-        <w:t>6.3. Define the PythonOperator in DAG</w:t>
-      </w:r>
-    </w:p>
-    <w:p>
-      <w:pPr>
-        <w:pStyle w:val="Heading3"/>
-        <w:ind w:left="720"/>
-        <w:rPr>
+        <w:t xml:space="preserve">6.4. </w:t>
+      </w:r>
+      <w:r>
+        <w:rPr>
+          <w:rStyle w:val="Strong"/>
+          <w:b/>
+          <w:bCs/>
           <w:sz w:val="24"/>
           <w:szCs w:val="24"/>
         </w:rPr>
-      </w:pPr>
+        <w:t>Trigger and Monitor the DAG in Airflow UI</w:t>
+      </w:r>
     </w:p>
     <w:p>
       <w:pPr>
         <w:pStyle w:val="NormalWeb"/>
-        <w:ind w:left="720"/>
-      </w:pPr>
-      <w:r>
-        <w:t xml:space="preserve">Create a </w:t>
-      </w:r>
-      <w:r>
+        <w:numPr>
+          <w:ilvl w:val="0"/>
+          <w:numId w:val="30"/>
+        </w:numPr>
+        <w:tabs>
+          <w:tab w:val="clear" w:pos="720"/>
+          <w:tab w:val="num" w:pos="1440"/>
+        </w:tabs>
+        <w:spacing w:before="100" w:beforeAutospacing="1" w:after="100" w:afterAutospacing="1"/>
+        <w:ind w:left="1440"/>
+      </w:pPr>
+      <w:r>
+        <w:t>In the Airflow UI, locate your DAG (after it appears).</w:t>
+      </w:r>
+    </w:p>
+    <w:p>
+      <w:pPr>
+        <w:pStyle w:val="NormalWeb"/>
+        <w:numPr>
+          <w:ilvl w:val="0"/>
+          <w:numId w:val="30"/>
+        </w:numPr>
+        <w:spacing w:before="100" w:beforeAutospacing="1" w:after="100" w:afterAutospacing="1"/>
+        <w:ind w:left="1440"/>
+      </w:pPr>
+      <w:r>
+        <w:rPr>
+          <w:rStyle w:val="Strong"/>
+        </w:rPr>
+        <w:t>Trigger DAG</w:t>
+      </w:r>
+      <w:r>
+        <w:t xml:space="preserve"> button</w:t>
+      </w:r>
+      <w:r>
+        <w:t xml:space="preserve">. </w:t>
+      </w:r>
+      <w:r>
+        <w:t>This will run the task immediately, regardless of the DAG's schedule.</w:t>
+      </w:r>
+    </w:p>
+    <w:p>
+      <w:pPr>
+        <w:pStyle w:val="NormalWeb"/>
+        <w:numPr>
+          <w:ilvl w:val="0"/>
+          <w:numId w:val="30"/>
+        </w:numPr>
+        <w:spacing w:before="100" w:beforeAutospacing="1" w:after="100" w:afterAutospacing="1"/>
+        <w:ind w:left="1440"/>
+      </w:pPr>
+      <w:r>
+        <w:t>Use the graph view or tree view in the Airflow UI.</w:t>
+      </w:r>
+      <w:r>
+        <w:t xml:space="preserve"> </w:t>
+      </w:r>
+      <w:r>
+        <w:t>Task status colors:</w:t>
+      </w:r>
+    </w:p>
+    <w:p>
+      <w:pPr>
+        <w:pStyle w:val="NormalWeb"/>
+        <w:numPr>
+          <w:ilvl w:val="1"/>
+          <w:numId w:val="31"/>
+        </w:numPr>
+        <w:spacing w:before="100" w:beforeAutospacing="1" w:after="100" w:afterAutospacing="1"/>
+        <w:ind w:left="2160"/>
+      </w:pPr>
+      <w:r>
+        <w:rPr>
+          <w:rStyle w:val="Strong"/>
+        </w:rPr>
+        <w:t>Green</w:t>
+      </w:r>
+      <w:r>
+        <w:t xml:space="preserve"> = Success</w:t>
+      </w:r>
+    </w:p>
+    <w:p>
+      <w:pPr>
+        <w:pStyle w:val="NormalWeb"/>
+        <w:numPr>
+          <w:ilvl w:val="1"/>
+          <w:numId w:val="31"/>
+        </w:numPr>
+        <w:spacing w:before="100" w:beforeAutospacing="1" w:after="100" w:afterAutospacing="1"/>
+        <w:ind w:left="2160"/>
+      </w:pPr>
+      <w:r>
+        <w:rPr>
+          <w:rStyle w:val="Strong"/>
+        </w:rPr>
+        <w:t>Yellow</w:t>
+      </w:r>
+      <w:r>
+        <w:t xml:space="preserve"> = Running</w:t>
+      </w:r>
+    </w:p>
+    <w:p>
+      <w:pPr>
+        <w:pStyle w:val="NormalWeb"/>
+        <w:numPr>
+          <w:ilvl w:val="1"/>
+          <w:numId w:val="31"/>
+        </w:numPr>
+        <w:spacing w:before="100" w:beforeAutospacing="1" w:after="100" w:afterAutospacing="1"/>
+        <w:ind w:left="2160"/>
+      </w:pPr>
+      <w:r>
+        <w:rPr>
+          <w:rStyle w:val="Strong"/>
+        </w:rPr>
+        <w:t>Red</w:t>
+      </w:r>
+      <w:r>
+        <w:t xml:space="preserve"> = Failed</w:t>
+      </w:r>
+    </w:p>
+    <w:p>
+      <w:pPr>
+        <w:pStyle w:val="NormalWeb"/>
+        <w:numPr>
+          <w:ilvl w:val="0"/>
+          <w:numId w:val="32"/>
+        </w:numPr>
+        <w:spacing w:before="100" w:beforeAutospacing="1" w:after="100" w:afterAutospacing="1"/>
+        <w:ind w:left="1440"/>
+      </w:pPr>
+      <w:r>
+        <w:t>If the task fails, click on the task box in the graph view.</w:t>
+      </w:r>
+    </w:p>
+    <w:p>
+      <w:pPr>
+        <w:pStyle w:val="NormalWeb"/>
+        <w:numPr>
+          <w:ilvl w:val="0"/>
+          <w:numId w:val="32"/>
+        </w:numPr>
+        <w:spacing w:before="100" w:beforeAutospacing="1" w:after="100" w:afterAutospacing="1"/>
+        <w:ind w:left="1440"/>
+      </w:pPr>
+      <w:r>
+        <w:t xml:space="preserve">Go to the </w:t>
+      </w:r>
+      <w:r>
+        <w:rPr>
+          <w:rStyle w:val="Strong"/>
+        </w:rPr>
+        <w:t>Logs</w:t>
+      </w:r>
+      <w:r>
+        <w:t xml:space="preserve"> tab to view detailed error messages.</w:t>
+      </w:r>
+    </w:p>
+    <w:p>
+      <w:pPr>
+        <w:pStyle w:val="NormalWeb"/>
+        <w:numPr>
+          <w:ilvl w:val="0"/>
+          <w:numId w:val="32"/>
+        </w:numPr>
+        <w:spacing w:before="100" w:beforeAutospacing="1" w:after="100" w:afterAutospacing="1"/>
+        <w:ind w:left="1440"/>
+      </w:pPr>
+      <w:r>
+        <w:t>SSH into your EC2 instance.</w:t>
+      </w:r>
+    </w:p>
+    <w:p>
+      <w:pPr>
+        <w:pStyle w:val="NormalWeb"/>
+        <w:numPr>
+          <w:ilvl w:val="0"/>
+          <w:numId w:val="33"/>
+        </w:numPr>
+        <w:spacing w:before="100" w:beforeAutospacing="1" w:after="100" w:afterAutospacing="1"/>
+        <w:ind w:left="1440"/>
+      </w:pPr>
+      <w:r>
+        <w:t>Navigate to the output directory:</w:t>
+      </w:r>
+    </w:p>
+    <w:p>
+      <w:pPr>
+        <w:pStyle w:val="HTMLPreformatted"/>
+        <w:ind w:left="1440"/>
         <w:rPr>
           <w:rStyle w:val="HTMLCode"/>
           <w:sz w:val="24"/>
           <w:szCs w:val="24"/>
         </w:rPr>
-        <w:t>PythonOperator</w:t>
-      </w:r>
-      <w:r>
-        <w:t xml:space="preserve"> that references your callable function:</w:t>
+      </w:pPr>
+      <w:r>
+        <w:rPr>
+          <w:rStyle w:val="hljs-builtin"/>
+          <w:sz w:val="24"/>
+          <w:szCs w:val="24"/>
+        </w:rPr>
+        <w:t>cd</w:t>
+      </w:r>
+      <w:r>
+        <w:rPr>
+          <w:rStyle w:val="HTMLCode"/>
+          <w:sz w:val="24"/>
+          <w:szCs w:val="24"/>
+        </w:rPr>
+        <w:t xml:space="preserve"> /home/ubuntu/airflow/</w:t>
+      </w:r>
+    </w:p>
+    <w:p>
+      <w:pPr>
+        <w:pStyle w:val="HTMLPreformatted"/>
+        <w:ind w:left="1440"/>
+        <w:rPr>
+          <w:rStyle w:val="HTMLCode"/>
+          <w:sz w:val="24"/>
+          <w:szCs w:val="24"/>
+        </w:rPr>
+      </w:pPr>
+      <w:r>
+        <w:rPr>
+          <w:rStyle w:val="hljs-builtin"/>
+          <w:sz w:val="24"/>
+          <w:szCs w:val="24"/>
+        </w:rPr>
+        <w:t>ls</w:t>
       </w:r>
     </w:p>
     <w:p>
@@ -5169,34 +5451,19 @@
         <w:pStyle w:val="NormalWeb"/>
         <w:numPr>
           <w:ilvl w:val="0"/>
-          <w:numId w:val="29"/>
+          <w:numId w:val="33"/>
         </w:numPr>
-        <w:tabs>
-          <w:tab w:val="clear" w:pos="720"/>
-          <w:tab w:val="num" w:pos="1440"/>
-        </w:tabs>
         <w:spacing w:before="100" w:beforeAutospacing="1" w:after="100" w:afterAutospacing="1"/>
         <w:ind w:left="1440"/>
       </w:pPr>
       <w:r>
-        <w:t xml:space="preserve">The operator is responsible for executing the API call and saving the result to </w:t>
-      </w:r>
-      <w:r>
-        <w:rPr>
-          <w:rStyle w:val="HTMLCode"/>
-          <w:sz w:val="24"/>
-          <w:szCs w:val="24"/>
-        </w:rPr>
-        <w:t>/home/ubuntu/airflow/</w:t>
-      </w:r>
-      <w:r>
-        <w:t>.</w:t>
-      </w:r>
-    </w:p>
-    <w:p>
-      <w:pPr>
-        <w:pStyle w:val="NormalWeb"/>
-      </w:pPr>
+        <w:t>Confirm the presence of the output JSON</w:t>
+      </w:r>
+      <w:r>
+        <w:t xml:space="preserve"> file containing the extracted data.</w:t>
+      </w:r>
+      <w:bookmarkStart w:id="0" w:name="_GoBack"/>
+      <w:bookmarkEnd w:id="0"/>
     </w:p>
     <w:sectPr>
       <w:pgSz w:w="11900" w:h="16840"/>

</xml_diff>

<commit_message>
Create a Landing S3 bucket in AWS Console
</commit_message>
<xml_diff>
--- a/docs/Real Estate Data Pipeline with Airflow, AWS Lambda, Redshift, and QuickSight copy.docx
+++ b/docs/Real Estate Data Pipeline with Airflow, AWS Lambda, Redshift, and QuickSight copy.docx
@@ -5462,8 +5462,161 @@
       <w:r>
         <w:t xml:space="preserve"> file containing the extracted data.</w:t>
       </w:r>
+    </w:p>
+    <w:p>
+      <w:pPr>
+        <w:pStyle w:val="ListParagraph"/>
+        <w:numPr>
+          <w:ilvl w:val="0"/>
+          <w:numId w:val="2"/>
+        </w:numPr>
+        <w:rPr>
+          <w:b/>
+          <w:sz w:val="28"/>
+          <w:szCs w:val="28"/>
+        </w:rPr>
+      </w:pPr>
       <w:bookmarkStart w:id="0" w:name="_GoBack"/>
-      <w:bookmarkEnd w:id="0"/>
+      <w:r>
+        <w:rPr>
+          <w:b/>
+          <w:sz w:val="28"/>
+          <w:szCs w:val="28"/>
+        </w:rPr>
+        <w:t xml:space="preserve">Create a </w:t>
+      </w:r>
+      <w:r>
+        <w:rPr>
+          <w:b/>
+          <w:sz w:val="28"/>
+          <w:szCs w:val="28"/>
+        </w:rPr>
+        <w:t xml:space="preserve">Landing </w:t>
+      </w:r>
+      <w:r>
+        <w:rPr>
+          <w:b/>
+          <w:sz w:val="28"/>
+          <w:szCs w:val="28"/>
+        </w:rPr>
+        <w:t xml:space="preserve">S3 bucket in AWS Console </w:t>
+      </w:r>
+    </w:p>
+    <w:bookmarkEnd w:id="0"/>
+    <w:p>
+      <w:pPr>
+        <w:pStyle w:val="ListParagraph"/>
+        <w:numPr>
+          <w:ilvl w:val="2"/>
+          <w:numId w:val="2"/>
+        </w:numPr>
+      </w:pPr>
+      <w:r>
+        <w:t xml:space="preserve">Log into your AWS Management Console. </w:t>
+      </w:r>
+    </w:p>
+    <w:p>
+      <w:pPr>
+        <w:pStyle w:val="ListParagraph"/>
+        <w:numPr>
+          <w:ilvl w:val="2"/>
+          <w:numId w:val="2"/>
+        </w:numPr>
+      </w:pPr>
+      <w:r>
+        <w:t>Go to the S3 service.</w:t>
+      </w:r>
+    </w:p>
+    <w:p>
+      <w:pPr>
+        <w:pStyle w:val="ListParagraph"/>
+        <w:numPr>
+          <w:ilvl w:val="2"/>
+          <w:numId w:val="2"/>
+        </w:numPr>
+      </w:pPr>
+      <w:r>
+        <w:t xml:space="preserve">Click Create bucket. </w:t>
+      </w:r>
+    </w:p>
+    <w:p>
+      <w:pPr>
+        <w:pStyle w:val="ListParagraph"/>
+        <w:numPr>
+          <w:ilvl w:val="2"/>
+          <w:numId w:val="2"/>
+        </w:numPr>
+      </w:pPr>
+      <w:r>
+        <w:t>Give your bucket a globally unique name.</w:t>
+      </w:r>
+    </w:p>
+    <w:p>
+      <w:pPr>
+        <w:pStyle w:val="ListParagraph"/>
+        <w:numPr>
+          <w:ilvl w:val="2"/>
+          <w:numId w:val="2"/>
+        </w:numPr>
+      </w:pPr>
+      <w:r>
+        <w:t xml:space="preserve">Choose a region (preferably the same as your EC2 instance for cost and speed efficiency). </w:t>
+      </w:r>
+    </w:p>
+    <w:p>
+      <w:pPr>
+        <w:pStyle w:val="ListParagraph"/>
+        <w:numPr>
+          <w:ilvl w:val="2"/>
+          <w:numId w:val="2"/>
+        </w:numPr>
+      </w:pPr>
+      <w:r>
+        <w:t xml:space="preserve">Leave other options default or customize based on your needs. </w:t>
+      </w:r>
+    </w:p>
+    <w:p>
+      <w:pPr>
+        <w:pStyle w:val="ListParagraph"/>
+        <w:numPr>
+          <w:ilvl w:val="2"/>
+          <w:numId w:val="2"/>
+        </w:numPr>
+      </w:pPr>
+      <w:r>
+        <w:lastRenderedPageBreak/>
+        <w:t xml:space="preserve">Attach an IAM Role to your Airflow EC2 instance </w:t>
+      </w:r>
+    </w:p>
+    <w:p>
+      <w:pPr>
+        <w:pStyle w:val="ListParagraph"/>
+        <w:numPr>
+          <w:ilvl w:val="3"/>
+          <w:numId w:val="34"/>
+        </w:numPr>
+      </w:pPr>
+      <w:r>
+        <w:t>Create an IAM Role with AmazonS3FullAccess (or least privilege for your bucket).</w:t>
+      </w:r>
+    </w:p>
+    <w:p>
+      <w:pPr>
+        <w:pStyle w:val="ListParagraph"/>
+        <w:numPr>
+          <w:ilvl w:val="3"/>
+          <w:numId w:val="34"/>
+        </w:numPr>
+      </w:pPr>
+      <w:r>
+        <w:t>Attach the role to your EC2 instance.</w:t>
+      </w:r>
+    </w:p>
+    <w:p>
+      <w:pPr>
+        <w:pStyle w:val="NormalWeb"/>
+        <w:spacing w:before="100" w:beforeAutospacing="1" w:after="100" w:afterAutospacing="1"/>
+      </w:pPr>
     </w:p>
     <w:sectPr>
       <w:pgSz w:w="11900" w:h="16840"/>

</xml_diff>

<commit_message>
Upload the File to S3
</commit_message>
<xml_diff>
--- a/docs/Real Estate Data Pipeline with Airflow, AWS Lambda, Redshift, and QuickSight copy.docx
+++ b/docs/Real Estate Data Pipeline with Airflow, AWS Lambda, Redshift, and QuickSight copy.docx
@@ -5476,7 +5476,6 @@
           <w:szCs w:val="28"/>
         </w:rPr>
       </w:pPr>
-      <w:bookmarkStart w:id="0" w:name="_GoBack"/>
       <w:r>
         <w:rPr>
           <w:b/>
@@ -5502,7 +5501,6 @@
         <w:t xml:space="preserve">S3 bucket in AWS Console </w:t>
       </w:r>
     </w:p>
-    <w:bookmarkEnd w:id="0"/>
     <w:p>
       <w:pPr>
         <w:pStyle w:val="ListParagraph"/>
@@ -5610,6 +5608,207 @@
       </w:pPr>
       <w:r>
         <w:t>Attach the role to your EC2 instance.</w:t>
+      </w:r>
+    </w:p>
+    <w:p>
+      <w:pPr>
+        <w:pStyle w:val="ListParagraph"/>
+        <w:ind w:left="1800"/>
+      </w:pPr>
+    </w:p>
+    <w:p>
+      <w:pPr>
+        <w:pStyle w:val="Heading3"/>
+        <w:numPr>
+          <w:ilvl w:val="0"/>
+          <w:numId w:val="2"/>
+        </w:numPr>
+        <w:rPr>
+          <w:bCs w:val="0"/>
+          <w:sz w:val="28"/>
+          <w:szCs w:val="28"/>
+        </w:rPr>
+      </w:pPr>
+      <w:r>
+        <w:rPr>
+          <w:bCs w:val="0"/>
+          <w:sz w:val="28"/>
+          <w:szCs w:val="28"/>
+        </w:rPr>
+        <w:t xml:space="preserve">Add the Second Task in Your DAG to </w:t>
+      </w:r>
+      <w:bookmarkStart w:id="0" w:name="_GoBack"/>
+      <w:r>
+        <w:rPr>
+          <w:bCs w:val="0"/>
+          <w:sz w:val="28"/>
+          <w:szCs w:val="28"/>
+        </w:rPr>
+        <w:t>Upload the File to S3</w:t>
+      </w:r>
+    </w:p>
+    <w:bookmarkEnd w:id="0"/>
+    <w:p>
+      <w:pPr>
+        <w:pStyle w:val="Heading3"/>
+        <w:rPr>
+          <w:bCs w:val="0"/>
+          <w:sz w:val="28"/>
+          <w:szCs w:val="28"/>
+        </w:rPr>
+      </w:pPr>
+    </w:p>
+    <w:p>
+      <w:pPr>
+        <w:pStyle w:val="NormalWeb"/>
+      </w:pPr>
+      <w:r>
+        <w:t xml:space="preserve">After extracting data from the Zillow API using a PythonOperator, the next step is to upload the resulting file to Amazon S3 using a BashOperator. The file path produced by the first task is passed dynamically to the second task using Airflow's </w:t>
+      </w:r>
+      <w:proofErr w:type="spellStart"/>
+      <w:r>
+        <w:t>XCom</w:t>
+      </w:r>
+      <w:proofErr w:type="spellEnd"/>
+      <w:r>
+        <w:t xml:space="preserve"> system.</w:t>
+      </w:r>
+    </w:p>
+    <w:p>
+      <w:pPr>
+        <w:pStyle w:val="Heading4"/>
+      </w:pPr>
+      <w:r>
+        <w:t>Task Breakdown</w:t>
+      </w:r>
+    </w:p>
+    <w:p>
+      <w:pPr>
+        <w:pStyle w:val="NormalWeb"/>
+        <w:numPr>
+          <w:ilvl w:val="0"/>
+          <w:numId w:val="35"/>
+        </w:numPr>
+        <w:spacing w:before="100" w:beforeAutospacing="1" w:after="100" w:afterAutospacing="1"/>
+      </w:pPr>
+      <w:r>
+        <w:rPr>
+          <w:rStyle w:val="Strong"/>
+        </w:rPr>
+        <w:t>PythonOperator</w:t>
+      </w:r>
+      <w:r>
+        <w:t xml:space="preserve"> returns a list of output file path and file name (e.g., </w:t>
+      </w:r>
+      <w:r>
+        <w:rPr>
+          <w:rStyle w:val="HTMLCode"/>
+        </w:rPr>
+        <w:t>["/home/ubuntu/airflow/</w:t>
+      </w:r>
+      <w:proofErr w:type="spellStart"/>
+      <w:r>
+        <w:rPr>
+          <w:rStyle w:val="HTMLCode"/>
+        </w:rPr>
+        <w:t>zillow_data.json</w:t>
+      </w:r>
+      <w:proofErr w:type="spellEnd"/>
+      <w:r>
+        <w:rPr>
+          <w:rStyle w:val="HTMLCode"/>
+        </w:rPr>
+        <w:t>"]</w:t>
+      </w:r>
+      <w:r>
+        <w:t>).</w:t>
+      </w:r>
+    </w:p>
+    <w:p>
+      <w:pPr>
+        <w:pStyle w:val="NormalWeb"/>
+        <w:numPr>
+          <w:ilvl w:val="0"/>
+          <w:numId w:val="35"/>
+        </w:numPr>
+        <w:spacing w:before="100" w:beforeAutospacing="1" w:after="100" w:afterAutospacing="1"/>
+      </w:pPr>
+      <w:proofErr w:type="spellStart"/>
+      <w:r>
+        <w:rPr>
+          <w:rStyle w:val="Strong"/>
+        </w:rPr>
+        <w:t>XCom</w:t>
+      </w:r>
+      <w:proofErr w:type="spellEnd"/>
+      <w:r>
+        <w:t xml:space="preserve"> (Cross-communication) allows tasks to exchange data.</w:t>
+      </w:r>
+    </w:p>
+    <w:p>
+      <w:pPr>
+        <w:pStyle w:val="NormalWeb"/>
+        <w:numPr>
+          <w:ilvl w:val="0"/>
+          <w:numId w:val="35"/>
+        </w:numPr>
+        <w:spacing w:before="100" w:beforeAutospacing="1" w:after="100" w:afterAutospacing="1"/>
+      </w:pPr>
+      <w:r>
+        <w:rPr>
+          <w:rStyle w:val="Strong"/>
+        </w:rPr>
+        <w:t>BashOperator</w:t>
+      </w:r>
+      <w:r>
+        <w:t xml:space="preserve"> uses </w:t>
+      </w:r>
+      <w:r>
+        <w:rPr>
+          <w:rStyle w:val="Strong"/>
+          <w:b w:val="0"/>
+        </w:rPr>
+        <w:t>returned list</w:t>
+      </w:r>
+      <w:r>
+        <w:t xml:space="preserve"> values to access the path and file name returned by the first task and construct a dynamic </w:t>
+      </w:r>
+      <w:proofErr w:type="spellStart"/>
+      <w:r>
+        <w:rPr>
+          <w:rStyle w:val="HTMLCode"/>
+        </w:rPr>
+        <w:t>aws</w:t>
+      </w:r>
+      <w:proofErr w:type="spellEnd"/>
+      <w:r>
+        <w:rPr>
+          <w:rStyle w:val="HTMLCode"/>
+        </w:rPr>
+        <w:t xml:space="preserve"> s3 mv</w:t>
+      </w:r>
+      <w:r>
+        <w:t xml:space="preserve"> command.</w:t>
+      </w:r>
+    </w:p>
+    <w:p>
+      <w:pPr>
+        <w:pStyle w:val="NormalWeb"/>
+        <w:numPr>
+          <w:ilvl w:val="0"/>
+          <w:numId w:val="35"/>
+        </w:numPr>
+        <w:spacing w:before="100" w:beforeAutospacing="1" w:after="100" w:afterAutospacing="1"/>
+        <w:rPr>
+          <w:b/>
+        </w:rPr>
+      </w:pPr>
+      <w:r>
+        <w:rPr>
+          <w:rStyle w:val="Strong"/>
+          <w:b w:val="0"/>
+        </w:rPr>
+        <w:t>That copies the file from Airflow EC2 environment to landing S3 bucket</w:t>
       </w:r>
     </w:p>
     <w:p>

</xml_diff>

<commit_message>
Deploy and Test Lambda Trigger
</commit_message>
<xml_diff>
--- a/docs/Real Estate Data Pipeline with Airflow, AWS Lambda, Redshift, and QuickSight copy.docx
+++ b/docs/Real Estate Data Pipeline with Airflow, AWS Lambda, Redshift, and QuickSight copy.docx
@@ -6076,7 +6076,6 @@
         </w:rPr>
         <w:t xml:space="preserve">9.1 Function 1: </w:t>
       </w:r>
-      <w:bookmarkStart w:id="0" w:name="_GoBack"/>
       <w:r>
         <w:rPr>
           <w:rFonts w:ascii="Courier New" w:hAnsi="Courier New" w:cs="Courier New"/>
@@ -6101,7 +6100,6 @@
         <w:t>-to-intermediate-bucket</w:t>
       </w:r>
     </w:p>
-    <w:bookmarkEnd w:id="0"/>
     <w:p>
       <w:pPr>
         <w:numPr>
@@ -6405,6 +6403,380 @@
       <w:r>
         <w:t>This means: When a new object is uploaded, trigger this Lambda function.</w:t>
       </w:r>
+    </w:p>
+    <w:p>
+      <w:pPr>
+        <w:numPr>
+          <w:ilvl w:val="0"/>
+          <w:numId w:val="3"/>
+        </w:numPr>
+        <w:tabs>
+          <w:tab w:val="clear" w:pos="720"/>
+          <w:tab w:val="num" w:pos="1080"/>
+        </w:tabs>
+        <w:ind w:left="1080"/>
+      </w:pPr>
+      <w:r>
+        <w:rPr>
+          <w:b/>
+          <w:bCs/>
+        </w:rPr>
+        <w:t xml:space="preserve">Write Lambda Code </w:t>
+      </w:r>
+    </w:p>
+    <w:p>
+      <w:pPr>
+        <w:pStyle w:val="ListParagraph"/>
+        <w:numPr>
+          <w:ilvl w:val="1"/>
+          <w:numId w:val="38"/>
+        </w:numPr>
+      </w:pPr>
+      <w:r>
+        <w:t xml:space="preserve">Use Python’s </w:t>
+      </w:r>
+      <w:r>
+        <w:rPr>
+          <w:rFonts w:ascii="Courier New" w:hAnsi="Courier New" w:cs="Courier New"/>
+        </w:rPr>
+        <w:t>boto3</w:t>
+      </w:r>
+      <w:r>
+        <w:t xml:space="preserve"> and </w:t>
+      </w:r>
+      <w:proofErr w:type="spellStart"/>
+      <w:r>
+        <w:rPr>
+          <w:rFonts w:ascii="Courier New" w:hAnsi="Courier New" w:cs="Courier New"/>
+        </w:rPr>
+        <w:t>json</w:t>
+      </w:r>
+      <w:proofErr w:type="spellEnd"/>
+      <w:r>
+        <w:t xml:space="preserve"> libraries (pre-installed in Lambda).</w:t>
+      </w:r>
+    </w:p>
+    <w:p>
+      <w:pPr>
+        <w:pStyle w:val="ListParagraph"/>
+        <w:numPr>
+          <w:ilvl w:val="1"/>
+          <w:numId w:val="38"/>
+        </w:numPr>
+      </w:pPr>
+      <w:r>
+        <w:t xml:space="preserve">The function receives two arguments: </w:t>
+      </w:r>
+      <w:r>
+        <w:rPr>
+          <w:rFonts w:ascii="Courier New" w:hAnsi="Courier New" w:cs="Courier New"/>
+        </w:rPr>
+        <w:t>event</w:t>
+      </w:r>
+      <w:r>
+        <w:t xml:space="preserve"> and </w:t>
+      </w:r>
+      <w:r>
+        <w:rPr>
+          <w:rFonts w:ascii="Courier New" w:hAnsi="Courier New" w:cs="Courier New"/>
+        </w:rPr>
+        <w:t>context</w:t>
+      </w:r>
+      <w:r>
+        <w:t xml:space="preserve">. Only </w:t>
+      </w:r>
+      <w:r>
+        <w:rPr>
+          <w:rFonts w:ascii="Courier New" w:hAnsi="Courier New" w:cs="Courier New"/>
+        </w:rPr>
+        <w:t>event</w:t>
+      </w:r>
+      <w:r>
+        <w:t xml:space="preserve"> is used to extract the source bucket and object key. You can see event structure by choosing event type (s3 put in this case) under Test.</w:t>
+      </w:r>
+    </w:p>
+    <w:p>
+      <w:pPr>
+        <w:numPr>
+          <w:ilvl w:val="0"/>
+          <w:numId w:val="4"/>
+        </w:numPr>
+      </w:pPr>
+      <w:r>
+        <w:t>These are accessed from the deeply nested JSON object passed to the function by the S3 trigger.</w:t>
+      </w:r>
+    </w:p>
+    <w:p>
+      <w:pPr>
+        <w:ind w:left="1530"/>
+      </w:pPr>
+    </w:p>
+    <w:p>
+      <w:pPr>
+        <w:pStyle w:val="ListParagraph"/>
+        <w:numPr>
+          <w:ilvl w:val="0"/>
+          <w:numId w:val="3"/>
+        </w:numPr>
+      </w:pPr>
+      <w:r>
+        <w:rPr>
+          <w:b/>
+          <w:bCs/>
+        </w:rPr>
+        <w:t>Set Lambda Timeout and Memory (Important):</w:t>
+      </w:r>
+    </w:p>
+    <w:p>
+      <w:pPr>
+        <w:numPr>
+          <w:ilvl w:val="0"/>
+          <w:numId w:val="39"/>
+        </w:numPr>
+      </w:pPr>
+      <w:r>
+        <w:t xml:space="preserve">In your Lambda function configuration, click </w:t>
+      </w:r>
+      <w:r>
+        <w:rPr>
+          <w:b/>
+          <w:bCs/>
+        </w:rPr>
+        <w:t>Edit</w:t>
+      </w:r>
+      <w:r>
+        <w:t xml:space="preserve"> next to Basic settings.</w:t>
+      </w:r>
+    </w:p>
+    <w:p>
+      <w:pPr>
+        <w:numPr>
+          <w:ilvl w:val="0"/>
+          <w:numId w:val="39"/>
+        </w:numPr>
+      </w:pPr>
+      <w:r>
+        <w:t xml:space="preserve">Increase the </w:t>
+      </w:r>
+      <w:r>
+        <w:rPr>
+          <w:b/>
+          <w:bCs/>
+        </w:rPr>
+        <w:t>Timeout</w:t>
+      </w:r>
+      <w:r>
+        <w:t xml:space="preserve"> to at least </w:t>
+      </w:r>
+      <w:r>
+        <w:rPr>
+          <w:b/>
+          <w:bCs/>
+        </w:rPr>
+        <w:t>1 minute (60 seconds)</w:t>
+      </w:r>
+      <w:r>
+        <w:t xml:space="preserve"> to allow enough time for large file processing.</w:t>
+      </w:r>
+    </w:p>
+    <w:p>
+      <w:pPr>
+        <w:numPr>
+          <w:ilvl w:val="0"/>
+          <w:numId w:val="39"/>
+        </w:numPr>
+      </w:pPr>
+      <w:r>
+        <w:t xml:space="preserve">Optionally increase </w:t>
+      </w:r>
+      <w:r>
+        <w:rPr>
+          <w:b/>
+          <w:bCs/>
+        </w:rPr>
+        <w:t>Memory</w:t>
+      </w:r>
+      <w:r>
+        <w:t xml:space="preserve"> to 256 MB or 512 MB depending on data volume.</w:t>
+      </w:r>
+    </w:p>
+    <w:p>
+      <w:pPr>
+        <w:pStyle w:val="ListParagraph"/>
+        <w:numPr>
+          <w:ilvl w:val="0"/>
+          <w:numId w:val="3"/>
+        </w:numPr>
+      </w:pPr>
+      <w:bookmarkStart w:id="0" w:name="_GoBack"/>
+      <w:r>
+        <w:rPr>
+          <w:b/>
+          <w:bCs/>
+        </w:rPr>
+        <w:t>Deploy and Test Lambda Trigger</w:t>
+      </w:r>
+      <w:bookmarkEnd w:id="0"/>
+      <w:r>
+        <w:rPr>
+          <w:b/>
+          <w:bCs/>
+        </w:rPr>
+        <w:t>:</w:t>
+      </w:r>
+    </w:p>
+    <w:p>
+      <w:pPr>
+        <w:numPr>
+          <w:ilvl w:val="0"/>
+          <w:numId w:val="4"/>
+        </w:numPr>
+      </w:pPr>
+      <w:r>
+        <w:t xml:space="preserve">Deploy the function using the </w:t>
+      </w:r>
+      <w:r>
+        <w:rPr>
+          <w:b/>
+          <w:bCs/>
+        </w:rPr>
+        <w:t>Deploy</w:t>
+      </w:r>
+      <w:r>
+        <w:t xml:space="preserve"> button.</w:t>
+      </w:r>
+    </w:p>
+    <w:p>
+      <w:pPr>
+        <w:numPr>
+          <w:ilvl w:val="0"/>
+          <w:numId w:val="4"/>
+        </w:numPr>
+      </w:pPr>
+      <w:r>
+        <w:t>Upload a CSV or JSON file into the source S3 bucket.</w:t>
+      </w:r>
+      <w:r>
+        <w:t xml:space="preserve"> </w:t>
+      </w:r>
+      <w:r>
+        <w:t>Lambda function is automatically triggered.</w:t>
+      </w:r>
+      <w:r>
+        <w:t xml:space="preserve"> </w:t>
+      </w:r>
+      <w:r>
+        <w:t xml:space="preserve">The function extracts the source bucket and object key from the </w:t>
+      </w:r>
+      <w:r>
+        <w:rPr>
+          <w:rFonts w:ascii="Courier New" w:hAnsi="Courier New" w:cs="Courier New"/>
+        </w:rPr>
+        <w:t>event</w:t>
+      </w:r>
+      <w:r>
+        <w:t xml:space="preserve"> JSON.</w:t>
+      </w:r>
+    </w:p>
+    <w:p>
+      <w:pPr>
+        <w:numPr>
+          <w:ilvl w:val="0"/>
+          <w:numId w:val="4"/>
+        </w:numPr>
+      </w:pPr>
+      <w:r>
+        <w:t>These values are printed and used to construct a copy operation.</w:t>
+      </w:r>
+    </w:p>
+    <w:p>
+      <w:pPr>
+        <w:numPr>
+          <w:ilvl w:val="0"/>
+          <w:numId w:val="4"/>
+        </w:numPr>
+      </w:pPr>
+      <w:r>
+        <w:t>The function waits until the object fully exists in the bucket (to avoid copying partial files).</w:t>
+      </w:r>
+      <w:r>
+        <w:t xml:space="preserve"> </w:t>
+      </w:r>
+      <w:r>
+        <w:t>Once confirmed, the file is copied to the target S3 bucket.</w:t>
+      </w:r>
+    </w:p>
+    <w:p>
+      <w:pPr>
+        <w:pStyle w:val="ListParagraph"/>
+        <w:numPr>
+          <w:ilvl w:val="0"/>
+          <w:numId w:val="4"/>
+        </w:numPr>
+      </w:pPr>
+      <w:r>
+        <w:t xml:space="preserve">Logs can be reviewed in CloudWatch &gt; Logs because the Lambda function is using an IAM role with the </w:t>
+      </w:r>
+      <w:proofErr w:type="spellStart"/>
+      <w:r>
+        <w:rPr>
+          <w:rFonts w:ascii="Courier New" w:hAnsi="Courier New" w:cs="Courier New"/>
+        </w:rPr>
+        <w:t>AWSLambdaBasicExecutionRole</w:t>
+      </w:r>
+      <w:proofErr w:type="spellEnd"/>
+      <w:r>
+        <w:t xml:space="preserve"> policy, which grants permission to write logs to CloudWatch</w:t>
+      </w:r>
+    </w:p>
+    <w:p>
+      <w:pPr>
+        <w:numPr>
+          <w:ilvl w:val="1"/>
+          <w:numId w:val="3"/>
+        </w:numPr>
+      </w:pPr>
+      <w:r>
+        <w:t>The Lambda function should:</w:t>
+      </w:r>
+    </w:p>
+    <w:p>
+      <w:pPr>
+        <w:numPr>
+          <w:ilvl w:val="2"/>
+          <w:numId w:val="3"/>
+        </w:numPr>
+      </w:pPr>
+      <w:r>
+        <w:t>Read the uploaded JSON file from the source bucket.</w:t>
+      </w:r>
+    </w:p>
+    <w:p>
+      <w:pPr>
+        <w:numPr>
+          <w:ilvl w:val="2"/>
+          <w:numId w:val="3"/>
+        </w:numPr>
+      </w:pPr>
+      <w:r>
+        <w:t>Copy it to the destination (Intermediate Zone) S3 bucket.</w:t>
+      </w:r>
+    </w:p>
+    <w:p>
+      <w:pPr>
+        <w:numPr>
+          <w:ilvl w:val="2"/>
+          <w:numId w:val="3"/>
+        </w:numPr>
+      </w:pPr>
+      <w:r>
+        <w:t>Preserve the file name and structure.</w:t>
+      </w:r>
+    </w:p>
+    <w:p>
+      <w:pPr>
+        <w:ind w:left="720"/>
+      </w:pPr>
     </w:p>
     <w:p>
       <w:pPr>

</xml_diff>

<commit_message>
Add S3KeySensor in Airflow DAG
</commit_message>
<xml_diff>
--- a/docs/Real Estate Data Pipeline with Airflow, AWS Lambda, Redshift, and QuickSight copy.docx
+++ b/docs/Real Estate Data Pipeline with Airflow, AWS Lambda, Redshift, and QuickSight copy.docx
@@ -7216,7 +7216,6 @@
           <w:numId w:val="38"/>
         </w:numPr>
       </w:pPr>
-      <w:bookmarkStart w:id="0" w:name="_GoBack"/>
       <w:r>
         <w:rPr>
           <w:rStyle w:val="Strong"/>
@@ -7226,7 +7225,6 @@
         <w:t>Lambda Transformation Logic</w:t>
       </w:r>
     </w:p>
-    <w:bookmarkEnd w:id="0"/>
     <w:p>
       <w:pPr>
         <w:pStyle w:val="NormalWeb"/>
@@ -7564,13 +7562,169 @@
         <w:pStyle w:val="NormalWeb"/>
         <w:spacing w:before="100" w:beforeAutospacing="1" w:after="100" w:afterAutospacing="1"/>
         <w:ind w:left="360"/>
-      </w:pPr>
-      <w:r>
         <w:rPr>
           <w:rStyle w:val="Emphasis"/>
         </w:rPr>
+      </w:pPr>
+      <w:r>
+        <w:rPr>
+          <w:rStyle w:val="Emphasis"/>
+        </w:rPr>
         <w:t>Lambda Layers modularize dependencies and improve performance while reducing function package size.</w:t>
       </w:r>
+    </w:p>
+    <w:p>
+      <w:pPr>
+        <w:pStyle w:val="Heading4"/>
+        <w:numPr>
+          <w:ilvl w:val="0"/>
+          <w:numId w:val="38"/>
+        </w:numPr>
+      </w:pPr>
+      <w:bookmarkStart w:id="0" w:name="_GoBack"/>
+      <w:r>
+        <w:rPr>
+          <w:rStyle w:val="Strong"/>
+          <w:b/>
+          <w:bCs/>
+        </w:rPr>
+        <w:t xml:space="preserve">Add </w:t>
+      </w:r>
+      <w:r>
+        <w:rPr>
+          <w:rStyle w:val="HTMLCode"/>
+        </w:rPr>
+        <w:t>S3KeySensor</w:t>
+      </w:r>
+      <w:r>
+        <w:rPr>
+          <w:rStyle w:val="Strong"/>
+          <w:b/>
+          <w:bCs/>
+        </w:rPr>
+        <w:t xml:space="preserve"> in Airflow DAG</w:t>
+      </w:r>
+    </w:p>
+    <w:bookmarkEnd w:id="0"/>
+    <w:p>
+      <w:pPr>
+        <w:pStyle w:val="NormalWeb"/>
+        <w:ind w:left="720"/>
+      </w:pPr>
+      <w:r>
+        <w:t xml:space="preserve">The </w:t>
+      </w:r>
+      <w:r>
+        <w:rPr>
+          <w:rStyle w:val="HTMLCode"/>
+        </w:rPr>
+        <w:t>S3KeySensor</w:t>
+      </w:r>
+      <w:r>
+        <w:t xml:space="preserve"> is essential to pause the DAG until the transformed </w:t>
+      </w:r>
+      <w:r>
+        <w:rPr>
+          <w:rStyle w:val="HTMLCode"/>
+        </w:rPr>
+        <w:t>.csv</w:t>
+      </w:r>
+      <w:r>
+        <w:t xml:space="preserve"> file appears in S3. This sensor ensures the transformed file is fully written to S3 before loading into Redshift, preventing downstream errors due to missing data.</w:t>
+      </w:r>
+    </w:p>
+    <w:p>
+      <w:pPr>
+        <w:pStyle w:val="NormalWeb"/>
+        <w:ind w:left="720"/>
+      </w:pPr>
+    </w:p>
+    <w:p>
+      <w:pPr>
+        <w:pStyle w:val="NormalWeb"/>
+        <w:numPr>
+          <w:ilvl w:val="0"/>
+          <w:numId w:val="42"/>
+        </w:numPr>
+        <w:tabs>
+          <w:tab w:val="clear" w:pos="720"/>
+          <w:tab w:val="num" w:pos="1080"/>
+        </w:tabs>
+        <w:spacing w:before="100" w:beforeAutospacing="1" w:after="100" w:afterAutospacing="1"/>
+        <w:ind w:left="1080"/>
+      </w:pPr>
+      <w:r>
+        <w:rPr>
+          <w:rStyle w:val="Strong"/>
+        </w:rPr>
+        <w:t>Install Provider Package and import in DAG:</w:t>
+      </w:r>
+    </w:p>
+    <w:p>
+      <w:pPr>
+        <w:pStyle w:val="HTMLPreformatted"/>
+        <w:ind w:left="1080"/>
+        <w:rPr>
+          <w:rStyle w:val="HTMLCode"/>
+        </w:rPr>
+      </w:pPr>
+      <w:r>
+        <w:rPr>
+          <w:rStyle w:val="HTMLCode"/>
+        </w:rPr>
+        <w:t>pip install apache-airflow-providers-amazon</w:t>
+      </w:r>
+    </w:p>
+    <w:p>
+      <w:pPr>
+        <w:pStyle w:val="HTMLPreformatted"/>
+        <w:ind w:left="720"/>
+      </w:pPr>
+      <w:r>
+        <w:rPr>
+          <w:rStyle w:val="hljs-keyword"/>
+        </w:rPr>
+        <w:t>from</w:t>
+      </w:r>
+      <w:r>
+        <w:rPr>
+          <w:rStyle w:val="HTMLCode"/>
+        </w:rPr>
+        <w:t xml:space="preserve"> </w:t>
+      </w:r>
+      <w:proofErr w:type="gramStart"/>
+      <w:r>
+        <w:rPr>
+          <w:rStyle w:val="HTMLCode"/>
+        </w:rPr>
+        <w:t>airflow.providers.amazon.aws.sensors</w:t>
+      </w:r>
+      <w:proofErr w:type="gramEnd"/>
+      <w:r>
+        <w:rPr>
+          <w:rStyle w:val="HTMLCode"/>
+        </w:rPr>
+        <w:t xml:space="preserve">.s3_key </w:t>
+      </w:r>
+      <w:r>
+        <w:rPr>
+          <w:rStyle w:val="hljs-keyword"/>
+        </w:rPr>
+        <w:t>import</w:t>
+      </w:r>
+      <w:r>
+        <w:rPr>
+          <w:rStyle w:val="HTMLCode"/>
+        </w:rPr>
+        <w:t xml:space="preserve"> S3KeySensor</w:t>
+      </w:r>
+    </w:p>
+    <w:p>
+      <w:pPr>
+        <w:pStyle w:val="NormalWeb"/>
+        <w:spacing w:before="100" w:beforeAutospacing="1" w:after="100" w:afterAutospacing="1"/>
+        <w:ind w:left="360"/>
+      </w:pPr>
     </w:p>
     <w:p>
       <w:pPr>

</xml_diff>

<commit_message>
Configure AWS Connection and Deploy Second Lambda
</commit_message>
<xml_diff>
--- a/docs/Real Estate Data Pipeline with Airflow, AWS Lambda, Redshift, and QuickSight copy.docx
+++ b/docs/Real Estate Data Pipeline with Airflow, AWS Lambda, Redshift, and QuickSight copy.docx
@@ -1637,15 +1637,7 @@
       </w:r>
       <w:proofErr w:type="gramEnd"/>
       <w:r>
-        <w:t xml:space="preserve"> (2 </w:t>
-      </w:r>
-      <w:proofErr w:type="spellStart"/>
-      <w:r>
-        <w:t>GiB</w:t>
-      </w:r>
-      <w:proofErr w:type="spellEnd"/>
-      <w:r>
-        <w:t>) – may work with minor lag.</w:t>
+        <w:t xml:space="preserve"> (2 GiB) – may work with minor lag.</w:t>
       </w:r>
     </w:p>
     <w:p>
@@ -1676,15 +1668,7 @@
       </w:r>
       <w:proofErr w:type="gramEnd"/>
       <w:r>
-        <w:t xml:space="preserve"> (4 </w:t>
-      </w:r>
-      <w:proofErr w:type="spellStart"/>
-      <w:r>
-        <w:t>GiB</w:t>
-      </w:r>
-      <w:proofErr w:type="spellEnd"/>
-      <w:r>
-        <w:t>) – ideal for smooth operation.</w:t>
+        <w:t xml:space="preserve"> (4 GiB) – ideal for smooth operation.</w:t>
       </w:r>
     </w:p>
     <w:p>
@@ -2034,51 +2018,49 @@
           <w:szCs w:val="24"/>
         </w:rPr>
       </w:pPr>
-      <w:proofErr w:type="spellStart"/>
       <w:r>
         <w:rPr>
           <w:rStyle w:val="HTMLCode"/>
           <w:sz w:val="24"/>
           <w:szCs w:val="24"/>
         </w:rPr>
-        <w:t>sudo</w:t>
-      </w:r>
-      <w:proofErr w:type="spellEnd"/>
-      <w:r>
+        <w:t>sudo apt update</w:t>
+      </w:r>
+    </w:p>
+    <w:p>
+      <w:pPr>
+        <w:spacing w:line="270" w:lineRule="atLeast"/>
         <w:rPr>
           <w:rStyle w:val="HTMLCode"/>
           <w:sz w:val="24"/>
           <w:szCs w:val="24"/>
         </w:rPr>
-        <w:t xml:space="preserve"> apt update</w:t>
-      </w:r>
-    </w:p>
-    <w:p>
-      <w:pPr>
-        <w:spacing w:line="270" w:lineRule="atLeast"/>
+      </w:pPr>
+      <w:r>
         <w:rPr>
           <w:rStyle w:val="HTMLCode"/>
           <w:sz w:val="24"/>
           <w:szCs w:val="24"/>
         </w:rPr>
-      </w:pPr>
-      <w:proofErr w:type="spellStart"/>
-      <w:r>
+        <w:t>sudo apt install python3-pip</w:t>
+      </w:r>
+    </w:p>
+    <w:p>
+      <w:pPr>
+        <w:spacing w:line="270" w:lineRule="atLeast"/>
         <w:rPr>
           <w:rStyle w:val="HTMLCode"/>
           <w:sz w:val="24"/>
           <w:szCs w:val="24"/>
         </w:rPr>
-        <w:t>sudo</w:t>
-      </w:r>
-      <w:proofErr w:type="spellEnd"/>
+      </w:pPr>
       <w:r>
         <w:rPr>
           <w:rStyle w:val="HTMLCode"/>
           <w:sz w:val="24"/>
           <w:szCs w:val="24"/>
         </w:rPr>
-        <w:t xml:space="preserve"> apt install python3-pip</w:t>
+        <w:t>sudo apt update</w:t>
       </w:r>
     </w:p>
     <w:p>
@@ -2090,51 +2072,49 @@
           <w:szCs w:val="24"/>
         </w:rPr>
       </w:pPr>
-      <w:proofErr w:type="spellStart"/>
       <w:r>
         <w:rPr>
           <w:rStyle w:val="HTMLCode"/>
           <w:sz w:val="24"/>
           <w:szCs w:val="24"/>
         </w:rPr>
-        <w:t>sudo</w:t>
-      </w:r>
-      <w:proofErr w:type="spellEnd"/>
-      <w:r>
+        <w:t>sudo apt install software-properties-common</w:t>
+      </w:r>
+    </w:p>
+    <w:p>
+      <w:pPr>
+        <w:spacing w:line="270" w:lineRule="atLeast"/>
         <w:rPr>
           <w:rStyle w:val="HTMLCode"/>
           <w:sz w:val="24"/>
           <w:szCs w:val="24"/>
         </w:rPr>
-        <w:t xml:space="preserve"> apt update</w:t>
-      </w:r>
-    </w:p>
-    <w:p>
-      <w:pPr>
-        <w:spacing w:line="270" w:lineRule="atLeast"/>
+      </w:pPr>
+      <w:r>
         <w:rPr>
           <w:rStyle w:val="HTMLCode"/>
           <w:sz w:val="24"/>
           <w:szCs w:val="24"/>
         </w:rPr>
-      </w:pPr>
-      <w:proofErr w:type="spellStart"/>
+        <w:t xml:space="preserve">sudo add-apt-repository </w:t>
+      </w:r>
+      <w:proofErr w:type="gramStart"/>
       <w:r>
         <w:rPr>
           <w:rStyle w:val="HTMLCode"/>
           <w:sz w:val="24"/>
           <w:szCs w:val="24"/>
         </w:rPr>
-        <w:t>sudo</w:t>
-      </w:r>
-      <w:proofErr w:type="spellEnd"/>
+        <w:t>ppa:deadsnakes</w:t>
+      </w:r>
+      <w:proofErr w:type="gramEnd"/>
       <w:r>
         <w:rPr>
           <w:rStyle w:val="HTMLCode"/>
           <w:sz w:val="24"/>
           <w:szCs w:val="24"/>
         </w:rPr>
-        <w:t xml:space="preserve"> apt install software-properties-common</w:t>
+        <w:t>/ppa</w:t>
       </w:r>
     </w:p>
     <w:p>
@@ -2146,54 +2126,51 @@
           <w:szCs w:val="24"/>
         </w:rPr>
       </w:pPr>
-      <w:proofErr w:type="spellStart"/>
       <w:r>
         <w:rPr>
           <w:rStyle w:val="HTMLCode"/>
           <w:sz w:val="24"/>
           <w:szCs w:val="24"/>
         </w:rPr>
-        <w:t>sudo</w:t>
-      </w:r>
-      <w:proofErr w:type="spellEnd"/>
-      <w:r>
+        <w:t>sudo apt update</w:t>
+      </w:r>
+    </w:p>
+    <w:p>
+      <w:pPr>
+        <w:spacing w:line="270" w:lineRule="atLeast"/>
         <w:rPr>
           <w:rStyle w:val="HTMLCode"/>
           <w:sz w:val="24"/>
           <w:szCs w:val="24"/>
         </w:rPr>
-        <w:t xml:space="preserve"> add-apt-repository </w:t>
-      </w:r>
-      <w:proofErr w:type="spellStart"/>
-      <w:proofErr w:type="gramStart"/>
+      </w:pPr>
       <w:r>
         <w:rPr>
           <w:rStyle w:val="HTMLCode"/>
           <w:sz w:val="24"/>
           <w:szCs w:val="24"/>
         </w:rPr>
-        <w:t>ppa:deadsnakes</w:t>
-      </w:r>
-      <w:proofErr w:type="spellEnd"/>
-      <w:proofErr w:type="gramEnd"/>
-      <w:r>
+        <w:lastRenderedPageBreak/>
+        <w:t>sudo apt install python3.12 python3.12-venv -y</w:t>
+      </w:r>
+    </w:p>
+    <w:p>
+      <w:pPr>
+        <w:spacing w:line="270" w:lineRule="atLeast"/>
         <w:rPr>
           <w:rStyle w:val="HTMLCode"/>
           <w:sz w:val="24"/>
           <w:szCs w:val="24"/>
         </w:rPr>
-        <w:t>/</w:t>
-      </w:r>
-      <w:proofErr w:type="spellStart"/>
+      </w:pPr>
       <w:r>
         <w:rPr>
           <w:rStyle w:val="HTMLCode"/>
           <w:sz w:val="24"/>
           <w:szCs w:val="24"/>
         </w:rPr>
-        <w:t>ppa</w:t>
-      </w:r>
-      <w:proofErr w:type="spellEnd"/>
+        <w:t xml:space="preserve">sudo apt install python3.12-venv </w:t>
+      </w:r>
     </w:p>
     <w:p>
       <w:pPr>
@@ -2204,198 +2181,49 @@
           <w:szCs w:val="24"/>
         </w:rPr>
       </w:pPr>
-      <w:proofErr w:type="spellStart"/>
       <w:r>
         <w:rPr>
           <w:rStyle w:val="HTMLCode"/>
           <w:sz w:val="24"/>
           <w:szCs w:val="24"/>
         </w:rPr>
-        <w:t>sudo</w:t>
-      </w:r>
-      <w:proofErr w:type="spellEnd"/>
-      <w:r>
+        <w:t>python3 -m venv airflow_venv</w:t>
+      </w:r>
+    </w:p>
+    <w:p>
+      <w:pPr>
+        <w:spacing w:line="270" w:lineRule="atLeast"/>
         <w:rPr>
           <w:rStyle w:val="HTMLCode"/>
           <w:sz w:val="24"/>
           <w:szCs w:val="24"/>
         </w:rPr>
-        <w:t xml:space="preserve"> apt update</w:t>
-      </w:r>
-    </w:p>
-    <w:p>
-      <w:pPr>
-        <w:spacing w:line="270" w:lineRule="atLeast"/>
+      </w:pPr>
+      <w:r>
         <w:rPr>
           <w:rStyle w:val="HTMLCode"/>
           <w:sz w:val="24"/>
           <w:szCs w:val="24"/>
         </w:rPr>
-      </w:pPr>
-      <w:proofErr w:type="spellStart"/>
-      <w:r>
+        <w:t>source airflow_venv/bin/activate</w:t>
+      </w:r>
+    </w:p>
+    <w:p>
+      <w:pPr>
+        <w:spacing w:line="270" w:lineRule="atLeast"/>
         <w:rPr>
           <w:rStyle w:val="HTMLCode"/>
           <w:sz w:val="24"/>
           <w:szCs w:val="24"/>
         </w:rPr>
-        <w:lastRenderedPageBreak/>
-        <w:t>sudo</w:t>
-      </w:r>
-      <w:proofErr w:type="spellEnd"/>
+      </w:pPr>
       <w:r>
         <w:rPr>
           <w:rStyle w:val="HTMLCode"/>
           <w:sz w:val="24"/>
           <w:szCs w:val="24"/>
         </w:rPr>
-        <w:t xml:space="preserve"> apt install python3.12 python3.12-venv -y</w:t>
-      </w:r>
-    </w:p>
-    <w:p>
-      <w:pPr>
-        <w:spacing w:line="270" w:lineRule="atLeast"/>
-        <w:rPr>
-          <w:rStyle w:val="HTMLCode"/>
-          <w:sz w:val="24"/>
-          <w:szCs w:val="24"/>
-        </w:rPr>
-      </w:pPr>
-      <w:proofErr w:type="spellStart"/>
-      <w:r>
-        <w:rPr>
-          <w:rStyle w:val="HTMLCode"/>
-          <w:sz w:val="24"/>
-          <w:szCs w:val="24"/>
-        </w:rPr>
-        <w:t>sudo</w:t>
-      </w:r>
-      <w:proofErr w:type="spellEnd"/>
-      <w:r>
-        <w:rPr>
-          <w:rStyle w:val="HTMLCode"/>
-          <w:sz w:val="24"/>
-          <w:szCs w:val="24"/>
-        </w:rPr>
-        <w:t xml:space="preserve"> apt install python3.12-venv </w:t>
-      </w:r>
-    </w:p>
-    <w:p>
-      <w:pPr>
-        <w:spacing w:line="270" w:lineRule="atLeast"/>
-        <w:rPr>
-          <w:rStyle w:val="HTMLCode"/>
-          <w:sz w:val="24"/>
-          <w:szCs w:val="24"/>
-        </w:rPr>
-      </w:pPr>
-      <w:r>
-        <w:rPr>
-          <w:rStyle w:val="HTMLCode"/>
-          <w:sz w:val="24"/>
-          <w:szCs w:val="24"/>
-        </w:rPr>
-        <w:t xml:space="preserve">python3 -m </w:t>
-      </w:r>
-      <w:proofErr w:type="spellStart"/>
-      <w:r>
-        <w:rPr>
-          <w:rStyle w:val="HTMLCode"/>
-          <w:sz w:val="24"/>
-          <w:szCs w:val="24"/>
-        </w:rPr>
-        <w:t>venv</w:t>
-      </w:r>
-      <w:proofErr w:type="spellEnd"/>
-      <w:r>
-        <w:rPr>
-          <w:rStyle w:val="HTMLCode"/>
-          <w:sz w:val="24"/>
-          <w:szCs w:val="24"/>
-        </w:rPr>
-        <w:t xml:space="preserve"> </w:t>
-      </w:r>
-      <w:proofErr w:type="spellStart"/>
-      <w:r>
-        <w:rPr>
-          <w:rStyle w:val="HTMLCode"/>
-          <w:sz w:val="24"/>
-          <w:szCs w:val="24"/>
-        </w:rPr>
-        <w:t>airflow_venv</w:t>
-      </w:r>
-      <w:proofErr w:type="spellEnd"/>
-    </w:p>
-    <w:p>
-      <w:pPr>
-        <w:spacing w:line="270" w:lineRule="atLeast"/>
-        <w:rPr>
-          <w:rStyle w:val="HTMLCode"/>
-          <w:sz w:val="24"/>
-          <w:szCs w:val="24"/>
-        </w:rPr>
-      </w:pPr>
-      <w:r>
-        <w:rPr>
-          <w:rStyle w:val="HTMLCode"/>
-          <w:sz w:val="24"/>
-          <w:szCs w:val="24"/>
-        </w:rPr>
-        <w:t xml:space="preserve">source </w:t>
-      </w:r>
-      <w:proofErr w:type="spellStart"/>
-      <w:r>
-        <w:rPr>
-          <w:rStyle w:val="HTMLCode"/>
-          <w:sz w:val="24"/>
-          <w:szCs w:val="24"/>
-        </w:rPr>
-        <w:t>airflow_venv</w:t>
-      </w:r>
-      <w:proofErr w:type="spellEnd"/>
-      <w:r>
-        <w:rPr>
-          <w:rStyle w:val="HTMLCode"/>
-          <w:sz w:val="24"/>
-          <w:szCs w:val="24"/>
-        </w:rPr>
-        <w:t>/bin/activate</w:t>
-      </w:r>
-    </w:p>
-    <w:p>
-      <w:pPr>
-        <w:spacing w:line="270" w:lineRule="atLeast"/>
-        <w:rPr>
-          <w:rStyle w:val="HTMLCode"/>
-          <w:sz w:val="24"/>
-          <w:szCs w:val="24"/>
-        </w:rPr>
-      </w:pPr>
-      <w:r>
-        <w:rPr>
-          <w:rStyle w:val="HTMLCode"/>
-          <w:sz w:val="24"/>
-          <w:szCs w:val="24"/>
-        </w:rPr>
-        <w:t xml:space="preserve">pip install --upgrade </w:t>
-      </w:r>
-      <w:proofErr w:type="spellStart"/>
-      <w:r>
-        <w:rPr>
-          <w:rStyle w:val="HTMLCode"/>
-          <w:sz w:val="24"/>
-          <w:szCs w:val="24"/>
-        </w:rPr>
-        <w:t>awscli</w:t>
-      </w:r>
-      <w:proofErr w:type="spellEnd"/>
-      <w:r>
-        <w:rPr>
-          <w:rStyle w:val="HTMLCode"/>
-          <w:sz w:val="24"/>
-          <w:szCs w:val="24"/>
-        </w:rPr>
-        <w:t xml:space="preserve"> 3</w:t>
+        <w:t>pip install --upgrade awscli 3</w:t>
       </w:r>
     </w:p>
     <w:p>
@@ -2887,16 +2715,8 @@
         <w:rPr>
           <w:rStyle w:val="HTMLCode"/>
         </w:rPr>
-        <w:t>.</w:t>
-      </w:r>
-      <w:proofErr w:type="spellStart"/>
-      <w:r>
-        <w:rPr>
-          <w:rStyle w:val="HTMLCode"/>
-        </w:rPr>
-        <w:t>pem</w:t>
-      </w:r>
-      <w:proofErr w:type="spellEnd"/>
+        <w:t>.pem</w:t>
+      </w:r>
       <w:proofErr w:type="gramEnd"/>
       <w:r>
         <w:t xml:space="preserve"> key file has the correct permission:</w:t>
@@ -2920,28 +2740,18 @@
       <w:r>
         <w:t xml:space="preserve">Bash: </w:t>
       </w:r>
-      <w:proofErr w:type="spellStart"/>
       <w:r>
         <w:rPr>
           <w:rStyle w:val="HTMLCode"/>
         </w:rPr>
         <w:t>chmod</w:t>
       </w:r>
-      <w:proofErr w:type="spellEnd"/>
       <w:r>
         <w:rPr>
           <w:rStyle w:val="HTMLCode"/>
         </w:rPr>
-        <w:t xml:space="preserve"> 400 airflow-</w:t>
-      </w:r>
-      <w:proofErr w:type="spellStart"/>
-      <w:r>
-        <w:rPr>
-          <w:rStyle w:val="HTMLCode"/>
-        </w:rPr>
-        <w:t>key.pem</w:t>
-      </w:r>
-      <w:proofErr w:type="spellEnd"/>
+        <w:t xml:space="preserve"> 400 airflow-key.pem</w:t>
+      </w:r>
     </w:p>
     <w:p>
       <w:pPr>
@@ -3071,21 +2881,7 @@
         <w:rPr>
           <w:rStyle w:val="HTMLCode"/>
         </w:rPr>
-        <w:t xml:space="preserve">    </w:t>
-      </w:r>
-      <w:proofErr w:type="spellStart"/>
-      <w:r>
-        <w:rPr>
-          <w:rStyle w:val="HTMLCode"/>
-        </w:rPr>
-        <w:t>HostName</w:t>
-      </w:r>
-      <w:proofErr w:type="spellEnd"/>
-      <w:r>
-        <w:rPr>
-          <w:rStyle w:val="HTMLCode"/>
-        </w:rPr>
-        <w:t xml:space="preserve"> &lt;Your EC2 Public IP&gt;</w:t>
+        <w:t xml:space="preserve">    HostName &lt;Your EC2 Public IP&gt;</w:t>
       </w:r>
     </w:p>
     <w:p>
@@ -3115,30 +2911,8 @@
         <w:rPr>
           <w:rStyle w:val="HTMLCode"/>
         </w:rPr>
-        <w:t xml:space="preserve">    </w:t>
-      </w:r>
-      <w:proofErr w:type="spellStart"/>
-      <w:r>
-        <w:rPr>
-          <w:rStyle w:val="HTMLCode"/>
-        </w:rPr>
-        <w:t>IdentityFile</w:t>
-      </w:r>
-      <w:proofErr w:type="spellEnd"/>
-      <w:r>
-        <w:rPr>
-          <w:rStyle w:val="HTMLCode"/>
-        </w:rPr>
-        <w:t xml:space="preserve"> /path/to/your/airflow-</w:t>
-      </w:r>
-      <w:proofErr w:type="spellStart"/>
-      <w:r>
-        <w:rPr>
-          <w:rStyle w:val="HTMLCode"/>
-        </w:rPr>
-        <w:t>key.pem</w:t>
-      </w:r>
-      <w:proofErr w:type="spellEnd"/>
+        <w:t xml:space="preserve">    IdentityFile /path/to/your/airflow-key.pem</w:t>
+      </w:r>
     </w:p>
     <w:p>
       <w:pPr>
@@ -3351,19 +3125,11 @@
       <w:r>
         <w:t xml:space="preserve">In the airflow folder, locate and open </w:t>
       </w:r>
-      <w:proofErr w:type="spellStart"/>
       <w:r>
         <w:rPr>
           <w:rStyle w:val="HTMLCode"/>
         </w:rPr>
-        <w:t>airflow.cfg</w:t>
-      </w:r>
-      <w:proofErr w:type="spellEnd"/>
-      <w:r>
-        <w:rPr>
-          <w:rStyle w:val="HTMLCode"/>
-        </w:rPr>
-        <w:t xml:space="preserve">, </w:t>
+        <w:t xml:space="preserve">airflow.cfg, </w:t>
       </w:r>
       <w:r>
         <w:rPr>
@@ -3387,19 +3153,11 @@
           <w:rStyle w:val="HTMLCode"/>
         </w:rPr>
       </w:pPr>
-      <w:proofErr w:type="spellStart"/>
       <w:r>
         <w:rPr>
           <w:rStyle w:val="HTMLCode"/>
         </w:rPr>
-        <w:t>dags_folder</w:t>
-      </w:r>
-      <w:proofErr w:type="spellEnd"/>
-      <w:r>
-        <w:rPr>
-          <w:rStyle w:val="HTMLCode"/>
-        </w:rPr>
-        <w:t xml:space="preserve"> = /home/ubuntu/airflow/dags</w:t>
+        <w:t>dags_folder = /home/ubuntu/airflow/dags</w:t>
       </w:r>
     </w:p>
     <w:p>
@@ -3410,19 +3168,11 @@
           <w:rStyle w:val="HTMLCode"/>
         </w:rPr>
       </w:pPr>
-      <w:proofErr w:type="spellStart"/>
       <w:r>
         <w:rPr>
           <w:rStyle w:val="HTMLCode"/>
         </w:rPr>
-        <w:t>load_examples</w:t>
-      </w:r>
-      <w:proofErr w:type="spellEnd"/>
-      <w:r>
-        <w:rPr>
-          <w:rStyle w:val="HTMLCode"/>
-        </w:rPr>
-        <w:t xml:space="preserve"> = False</w:t>
+        <w:t>load_examples = False</w:t>
       </w:r>
     </w:p>
     <w:p>
@@ -3478,29 +3228,7 @@
           <w:sz w:val="28"/>
           <w:szCs w:val="28"/>
         </w:rPr>
-        <w:t xml:space="preserve">Create a </w:t>
-      </w:r>
-      <w:proofErr w:type="spellStart"/>
-      <w:r>
-        <w:rPr>
-          <w:rStyle w:val="Strong"/>
-          <w:b/>
-          <w:bCs/>
-          <w:sz w:val="28"/>
-          <w:szCs w:val="28"/>
-        </w:rPr>
-        <w:t>RapidAPI</w:t>
-      </w:r>
-      <w:proofErr w:type="spellEnd"/>
-      <w:r>
-        <w:rPr>
-          <w:rStyle w:val="Strong"/>
-          <w:b/>
-          <w:bCs/>
-          <w:sz w:val="28"/>
-          <w:szCs w:val="28"/>
-        </w:rPr>
-        <w:t xml:space="preserve"> Account</w:t>
+        <w:t>Create a RapidAPI Account</w:t>
       </w:r>
     </w:p>
     <w:p>
@@ -3526,24 +3254,14 @@
         <w:jc w:val="both"/>
       </w:pPr>
       <w:r>
-        <w:t xml:space="preserve">Instead of hunting for </w:t>
-      </w:r>
-      <w:proofErr w:type="spellStart"/>
-      <w:r>
-        <w:t>zillow</w:t>
-      </w:r>
-      <w:proofErr w:type="spellEnd"/>
-      <w:r>
-        <w:t xml:space="preserve"> data APIs, use </w:t>
-      </w:r>
-      <w:proofErr w:type="spellStart"/>
+        <w:t xml:space="preserve">Instead of hunting for zillow data APIs, use </w:t>
+      </w:r>
       <w:r>
         <w:rPr>
           <w:rStyle w:val="Strong"/>
         </w:rPr>
         <w:t>RapidAPI</w:t>
       </w:r>
-      <w:proofErr w:type="spellEnd"/>
       <w:r>
         <w:t xml:space="preserve"> — a popular platform that provides access to many APIs from one place.</w:t>
       </w:r>
@@ -3581,44 +3299,17 @@
         </w:numPr>
         <w:jc w:val="both"/>
       </w:pPr>
-      <w:proofErr w:type="spellStart"/>
-      <w:r>
-        <w:t>RapidAPI</w:t>
-      </w:r>
-      <w:proofErr w:type="spellEnd"/>
-      <w:r>
-        <w:t xml:space="preserve"> provides a </w:t>
-      </w:r>
-      <w:r>
-        <w:rPr>
-          <w:rStyle w:val="Strong"/>
-        </w:rPr>
-        <w:t xml:space="preserve">mock </w:t>
-      </w:r>
-      <w:proofErr w:type="spellStart"/>
-      <w:r>
-        <w:rPr>
-          <w:rStyle w:val="Strong"/>
-        </w:rPr>
-        <w:t>zillow</w:t>
-      </w:r>
-      <w:proofErr w:type="spellEnd"/>
-      <w:r>
-        <w:rPr>
-          <w:rStyle w:val="Strong"/>
-        </w:rPr>
-        <w:t xml:space="preserve"> data API</w:t>
-      </w:r>
-      <w:r>
-        <w:t xml:space="preserve"> that mimics the real </w:t>
-      </w:r>
-      <w:proofErr w:type="spellStart"/>
-      <w:r>
-        <w:t>zillow</w:t>
-      </w:r>
-      <w:proofErr w:type="spellEnd"/>
-      <w:r>
-        <w:t xml:space="preserve"> data structure — perfect for your development and testing.</w:t>
+      <w:r>
+        <w:t xml:space="preserve">RapidAPI provides a </w:t>
+      </w:r>
+      <w:r>
+        <w:rPr>
+          <w:rStyle w:val="Strong"/>
+        </w:rPr>
+        <w:t>mock zillow data API</w:t>
+      </w:r>
+      <w:r>
+        <w:t xml:space="preserve"> that mimics the real zillow data structure — perfect for your development and testing.</w:t>
       </w:r>
     </w:p>
     <w:p>
@@ -3631,15 +3322,7 @@
         <w:jc w:val="both"/>
       </w:pPr>
       <w:r>
-        <w:t xml:space="preserve">This way, you get consistent, API-driven </w:t>
-      </w:r>
-      <w:proofErr w:type="spellStart"/>
-      <w:r>
-        <w:t>zillow</w:t>
-      </w:r>
-      <w:proofErr w:type="spellEnd"/>
-      <w:r>
-        <w:t xml:space="preserve"> data without worrying about sourcing or hosting it yourself.</w:t>
+        <w:t>This way, you get consistent, API-driven zillow data without worrying about sourcing or hosting it yourself.</w:t>
       </w:r>
     </w:p>
     <w:p>
@@ -3662,29 +3345,13 @@
           <w:sz w:val="24"/>
           <w:szCs w:val="24"/>
         </w:rPr>
-        <w:t xml:space="preserve"> Using </w:t>
-      </w:r>
-      <w:proofErr w:type="spellStart"/>
+        <w:t xml:space="preserve"> Using RapidAPI with the Zillow API</w:t>
+      </w:r>
       <w:r>
         <w:rPr>
           <w:sz w:val="24"/>
           <w:szCs w:val="24"/>
         </w:rPr>
-        <w:t>RapidAPI</w:t>
-      </w:r>
-      <w:proofErr w:type="spellEnd"/>
-      <w:r>
-        <w:rPr>
-          <w:sz w:val="24"/>
-          <w:szCs w:val="24"/>
-        </w:rPr>
-        <w:t xml:space="preserve"> with the Zillow API</w:t>
-      </w:r>
-      <w:r>
-        <w:rPr>
-          <w:sz w:val="24"/>
-          <w:szCs w:val="24"/>
-        </w:rPr>
         <w:t>:</w:t>
       </w:r>
     </w:p>
@@ -3712,15 +3379,7 @@
         </w:numPr>
       </w:pPr>
       <w:r>
-        <w:t xml:space="preserve">After logging into </w:t>
-      </w:r>
-      <w:proofErr w:type="spellStart"/>
-      <w:r>
-        <w:t>RapidAPI</w:t>
-      </w:r>
-      <w:proofErr w:type="spellEnd"/>
-      <w:r>
-        <w:t xml:space="preserve">, you need to </w:t>
+        <w:t xml:space="preserve">After logging into RapidAPI, you need to </w:t>
       </w:r>
       <w:r>
         <w:rPr>
@@ -3847,13 +3506,8 @@
           <w:numId w:val="2"/>
         </w:numPr>
       </w:pPr>
-      <w:proofErr w:type="spellStart"/>
-      <w:r>
-        <w:t>RapidAPI</w:t>
-      </w:r>
-      <w:proofErr w:type="spellEnd"/>
-      <w:r>
-        <w:t xml:space="preserve"> provides </w:t>
+      <w:r>
+        <w:t xml:space="preserve">RapidAPI provides </w:t>
       </w:r>
       <w:r>
         <w:rPr>
@@ -3913,15 +3567,7 @@
         <w:t>Test Endpoint</w:t>
       </w:r>
       <w:r>
-        <w:t xml:space="preserve"> on the </w:t>
-      </w:r>
-      <w:proofErr w:type="spellStart"/>
-      <w:r>
-        <w:t>RapidAPI</w:t>
-      </w:r>
-      <w:proofErr w:type="spellEnd"/>
-      <w:r>
-        <w:t xml:space="preserve"> UI to see a live response from the API.</w:t>
+        <w:t xml:space="preserve"> on the RapidAPI UI to see a live response from the API.</w:t>
       </w:r>
     </w:p>
     <w:p>
@@ -4050,65 +3696,21 @@
           <w:sz w:val="24"/>
           <w:szCs w:val="24"/>
         </w:rPr>
-        <w:t>X-</w:t>
-      </w:r>
-      <w:proofErr w:type="spellStart"/>
+        <w:t>X-RapidAPI-Key</w:t>
+      </w:r>
+      <w:r>
+        <w:t xml:space="preserve"> and </w:t>
+      </w:r>
       <w:r>
         <w:rPr>
           <w:rStyle w:val="HTMLCode"/>
           <w:sz w:val="24"/>
           <w:szCs w:val="24"/>
         </w:rPr>
-        <w:t>RapidAPI</w:t>
-      </w:r>
-      <w:proofErr w:type="spellEnd"/>
-      <w:r>
-        <w:rPr>
-          <w:rStyle w:val="HTMLCode"/>
-          <w:sz w:val="24"/>
-          <w:szCs w:val="24"/>
-        </w:rPr>
-        <w:t>-Key</w:t>
-      </w:r>
-      <w:r>
-        <w:t xml:space="preserve"> and </w:t>
-      </w:r>
-      <w:r>
-        <w:rPr>
-          <w:rStyle w:val="HTMLCode"/>
-          <w:sz w:val="24"/>
-          <w:szCs w:val="24"/>
-        </w:rPr>
-        <w:t>X-</w:t>
-      </w:r>
-      <w:proofErr w:type="spellStart"/>
-      <w:r>
-        <w:rPr>
-          <w:rStyle w:val="HTMLCode"/>
-          <w:sz w:val="24"/>
-          <w:szCs w:val="24"/>
-        </w:rPr>
-        <w:t>RapidAPI</w:t>
-      </w:r>
-      <w:proofErr w:type="spellEnd"/>
-      <w:r>
-        <w:rPr>
-          <w:rStyle w:val="HTMLCode"/>
-          <w:sz w:val="24"/>
-          <w:szCs w:val="24"/>
-        </w:rPr>
-        <w:t>-Host</w:t>
-      </w:r>
-      <w:r>
-        <w:t xml:space="preserve"> which authenticate your request on </w:t>
-      </w:r>
-      <w:proofErr w:type="spellStart"/>
-      <w:r>
-        <w:t>RapidAPI</w:t>
-      </w:r>
-      <w:proofErr w:type="spellEnd"/>
-      <w:r>
-        <w:t>.</w:t>
+        <w:t>X-RapidAPI-Host</w:t>
+      </w:r>
+      <w:r>
+        <w:t xml:space="preserve"> which authenticate your request on RapidAPI.</w:t>
       </w:r>
     </w:p>
     <w:p>
@@ -4140,34 +3742,13 @@
         <w:lastRenderedPageBreak/>
         <w:t xml:space="preserve">response = </w:t>
       </w:r>
-      <w:proofErr w:type="spellStart"/>
       <w:proofErr w:type="gramStart"/>
       <w:r>
-        <w:t>requests.get</w:t>
-      </w:r>
-      <w:proofErr w:type="spellEnd"/>
-      <w:r>
-        <w:t>(</w:t>
+        <w:t>requests.get(</w:t>
       </w:r>
       <w:proofErr w:type="gramEnd"/>
       <w:r>
-        <w:t xml:space="preserve">URL, headers=headers, </w:t>
-      </w:r>
-      <w:proofErr w:type="spellStart"/>
-      <w:r>
-        <w:t>params</w:t>
-      </w:r>
-      <w:proofErr w:type="spellEnd"/>
-      <w:r>
-        <w:t>=</w:t>
-      </w:r>
-      <w:proofErr w:type="spellStart"/>
-      <w:r>
-        <w:t>querystring</w:t>
-      </w:r>
-      <w:proofErr w:type="spellEnd"/>
-      <w:r>
-        <w:t>)</w:t>
+        <w:t>URL, headers=headers, params=querystring)</w:t>
       </w:r>
     </w:p>
     <w:p>
@@ -4178,12 +3759,10 @@
       <w:r>
         <w:t xml:space="preserve">data = </w:t>
       </w:r>
-      <w:proofErr w:type="spellStart"/>
       <w:proofErr w:type="gramStart"/>
       <w:r>
         <w:t>response.json</w:t>
       </w:r>
-      <w:proofErr w:type="spellEnd"/>
       <w:proofErr w:type="gramEnd"/>
       <w:r>
         <w:t>()</w:t>
@@ -4263,7 +3842,6 @@
       <w:r>
         <w:t xml:space="preserve">Inside your Airflow directory on the EC2 instance, create a new file named </w:t>
       </w:r>
-      <w:proofErr w:type="spellStart"/>
       <w:r>
         <w:rPr>
           <w:rStyle w:val="HTMLCode"/>
@@ -4277,7 +3855,6 @@
         </w:rPr>
         <w:t>api.json</w:t>
       </w:r>
-      <w:proofErr w:type="spellEnd"/>
       <w:proofErr w:type="gramEnd"/>
       <w:r>
         <w:t xml:space="preserve"> to store your API credentials:</w:t>
@@ -4300,16 +3877,8 @@
         <w:rPr>
           <w:rFonts w:ascii="Courier New" w:hAnsi="Courier New" w:cs="Courier New"/>
         </w:rPr>
-        <w:t>/home/ubuntu/airflow/</w:t>
-      </w:r>
-      <w:proofErr w:type="spellStart"/>
-      <w:r>
-        <w:rPr>
-          <w:rFonts w:ascii="Courier New" w:hAnsi="Courier New" w:cs="Courier New"/>
-        </w:rPr>
-        <w:t>config_api.json</w:t>
-      </w:r>
-      <w:proofErr w:type="spellEnd"/>
+        <w:t>/home/ubuntu/airflow/config_api.json</w:t>
+      </w:r>
     </w:p>
     <w:p/>
     <w:p>
@@ -4371,31 +3940,7 @@
           <w:szCs w:val="18"/>
           <w:bdr w:val="single" w:sz="2" w:space="0" w:color="E5E7EB" w:frame="1"/>
         </w:rPr>
-        <w:t xml:space="preserve">  "x-</w:t>
-      </w:r>
-      <w:proofErr w:type="spellStart"/>
-      <w:r>
-        <w:rPr>
-          <w:rStyle w:val="HTMLCode"/>
-          <w:rFonts w:ascii="Menlo" w:hAnsi="Menlo" w:cs="Menlo"/>
-          <w:color w:val="545454"/>
-          <w:sz w:val="18"/>
-          <w:szCs w:val="18"/>
-          <w:bdr w:val="single" w:sz="2" w:space="0" w:color="E5E7EB" w:frame="1"/>
-        </w:rPr>
-        <w:t>rapidapi</w:t>
-      </w:r>
-      <w:proofErr w:type="spellEnd"/>
-      <w:r>
-        <w:rPr>
-          <w:rStyle w:val="HTMLCode"/>
-          <w:rFonts w:ascii="Menlo" w:hAnsi="Menlo" w:cs="Menlo"/>
-          <w:color w:val="545454"/>
-          <w:sz w:val="18"/>
-          <w:szCs w:val="18"/>
-          <w:bdr w:val="single" w:sz="2" w:space="0" w:color="E5E7EB" w:frame="1"/>
-        </w:rPr>
-        <w:t>-key": "52c02bf380msh3e00a1cabc82761p197028jsnfcef6f371c79",</w:t>
+        <w:t xml:space="preserve">  "x-rapidapi-key": "52c02bf380msh3e00a1cabc82761p197028jsnfcef6f371c79",</w:t>
       </w:r>
     </w:p>
     <w:p>
@@ -4426,31 +3971,7 @@
           <w:szCs w:val="18"/>
           <w:bdr w:val="single" w:sz="2" w:space="0" w:color="E5E7EB" w:frame="1"/>
         </w:rPr>
-        <w:t xml:space="preserve">  "x-</w:t>
-      </w:r>
-      <w:proofErr w:type="spellStart"/>
-      <w:r>
-        <w:rPr>
-          <w:rStyle w:val="HTMLCode"/>
-          <w:rFonts w:ascii="Menlo" w:hAnsi="Menlo" w:cs="Menlo"/>
-          <w:color w:val="545454"/>
-          <w:sz w:val="18"/>
-          <w:szCs w:val="18"/>
-          <w:bdr w:val="single" w:sz="2" w:space="0" w:color="E5E7EB" w:frame="1"/>
-        </w:rPr>
-        <w:t>rapidapi</w:t>
-      </w:r>
-      <w:proofErr w:type="spellEnd"/>
-      <w:r>
-        <w:rPr>
-          <w:rStyle w:val="HTMLCode"/>
-          <w:rFonts w:ascii="Menlo" w:hAnsi="Menlo" w:cs="Menlo"/>
-          <w:color w:val="545454"/>
-          <w:sz w:val="18"/>
-          <w:szCs w:val="18"/>
-          <w:bdr w:val="single" w:sz="2" w:space="0" w:color="E5E7EB" w:frame="1"/>
-        </w:rPr>
-        <w:t>-host": "zillow56.p.rapidapi.com"</w:t>
+        <w:t xml:space="preserve">  "x-rapidapi-host": "zillow56.p.rapidapi.com"</w:t>
       </w:r>
     </w:p>
     <w:p>
@@ -4493,7 +4014,6 @@
       <w:r>
         <w:t xml:space="preserve">The Python </w:t>
       </w:r>
-      <w:proofErr w:type="spellStart"/>
       <w:proofErr w:type="gramStart"/>
       <w:r>
         <w:rPr>
@@ -4501,7 +4021,6 @@
         </w:rPr>
         <w:t>json.load</w:t>
       </w:r>
-      <w:proofErr w:type="spellEnd"/>
       <w:proofErr w:type="gramEnd"/>
       <w:r>
         <w:rPr>
@@ -4527,7 +4046,6 @@
       <w:r>
         <w:t>Your Python callable (</w:t>
       </w:r>
-      <w:proofErr w:type="spellStart"/>
       <w:r>
         <w:rPr>
           <w:rFonts w:ascii="Courier New" w:hAnsi="Courier New" w:cs="Courier New"/>
@@ -4539,33 +4057,24 @@
         <w:rPr>
           <w:rFonts w:ascii="Courier New" w:hAnsi="Courier New" w:cs="Courier New"/>
         </w:rPr>
-        <w:t>rapidapi</w:t>
-      </w:r>
-      <w:proofErr w:type="spellEnd"/>
+        <w:t>rapidapi(</w:t>
+      </w:r>
+      <w:proofErr w:type="gramEnd"/>
       <w:r>
         <w:rPr>
           <w:rFonts w:ascii="Courier New" w:hAnsi="Courier New" w:cs="Courier New"/>
         </w:rPr>
-        <w:t>(</w:t>
-      </w:r>
-      <w:proofErr w:type="gramEnd"/>
+        <w:t>))</w:t>
+      </w:r>
+      <w:r>
+        <w:t xml:space="preserve"> uses those keys from </w:t>
+      </w:r>
       <w:r>
         <w:rPr>
           <w:rFonts w:ascii="Courier New" w:hAnsi="Courier New" w:cs="Courier New"/>
         </w:rPr>
-        <w:t>))</w:t>
-      </w:r>
-      <w:r>
-        <w:t xml:space="preserve"> uses those keys from </w:t>
-      </w:r>
-      <w:proofErr w:type="spellStart"/>
-      <w:r>
-        <w:rPr>
-          <w:rFonts w:ascii="Courier New" w:hAnsi="Courier New" w:cs="Courier New"/>
-        </w:rPr>
         <w:t>config_api.json</w:t>
       </w:r>
-      <w:proofErr w:type="spellEnd"/>
     </w:p>
     <w:p/>
     <w:p>
@@ -4591,7 +4100,6 @@
       <w:r>
         <w:t xml:space="preserve">Add this </w:t>
       </w:r>
-      <w:proofErr w:type="spellStart"/>
       <w:r>
         <w:rPr>
           <w:b/>
@@ -4607,7 +4115,6 @@
         </w:rPr>
         <w:t>api.json</w:t>
       </w:r>
-      <w:proofErr w:type="spellEnd"/>
       <w:r>
         <w:t xml:space="preserve"> file to </w:t>
       </w:r>
@@ -4619,16 +4126,8 @@
         <w:rPr>
           <w:rFonts w:ascii="Courier New" w:hAnsi="Courier New" w:cs="Courier New"/>
         </w:rPr>
-        <w:t>.</w:t>
-      </w:r>
-      <w:proofErr w:type="spellStart"/>
-      <w:r>
-        <w:rPr>
-          <w:rFonts w:ascii="Courier New" w:hAnsi="Courier New" w:cs="Courier New"/>
-        </w:rPr>
-        <w:t>gitignore</w:t>
-      </w:r>
-      <w:proofErr w:type="spellEnd"/>
+        <w:t>.gitignore</w:t>
+      </w:r>
       <w:proofErr w:type="gramEnd"/>
       <w:r>
         <w:t xml:space="preserve"> if you are using git, so it won’t be pushed to any repo.</w:t>
@@ -4654,15 +4153,7 @@
         <w:ind w:left="360"/>
       </w:pPr>
       <w:r>
-        <w:t xml:space="preserve">Use Airflow Variables or Secrets Manager (AWS Secrets Manager or </w:t>
-      </w:r>
-      <w:proofErr w:type="spellStart"/>
-      <w:r>
-        <w:t>HashiCorp</w:t>
-      </w:r>
-      <w:proofErr w:type="spellEnd"/>
-      <w:r>
-        <w:t xml:space="preserve"> Vault) for production-grade secrets management</w:t>
+        <w:t>Use Airflow Variables or Secrets Manager (AWS Secrets Manager or HashiCorp Vault) for production-grade secrets management</w:t>
       </w:r>
     </w:p>
     <w:p>
@@ -4717,15 +4208,7 @@
         <w:t>first task in our Airflow DAG</w:t>
       </w:r>
       <w:r>
-        <w:t xml:space="preserve">, which is responsible for extracting Zillow data using the </w:t>
-      </w:r>
-      <w:proofErr w:type="spellStart"/>
-      <w:r>
-        <w:t>RapidAPI</w:t>
-      </w:r>
-      <w:proofErr w:type="spellEnd"/>
-      <w:r>
-        <w:t>.</w:t>
+        <w:t>, which is responsible for extracting Zillow data using the RapidAPI.</w:t>
       </w:r>
     </w:p>
     <w:p>
@@ -4804,7 +4287,6 @@
       <w:r>
         <w:t>Before creating tasks, you must define a set of default arguments (</w:t>
       </w:r>
-      <w:proofErr w:type="spellStart"/>
       <w:r>
         <w:rPr>
           <w:rStyle w:val="HTMLCode"/>
@@ -4813,7 +4295,6 @@
         </w:rPr>
         <w:t>default_args</w:t>
       </w:r>
-      <w:proofErr w:type="spellEnd"/>
       <w:r>
         <w:t>) and instantiate the DAG:</w:t>
       </w:r>
@@ -4832,14 +4313,12 @@
         <w:spacing w:before="100" w:beforeAutospacing="1" w:after="100" w:afterAutospacing="1"/>
         <w:ind w:left="1440"/>
       </w:pPr>
-      <w:proofErr w:type="spellStart"/>
       <w:r>
         <w:rPr>
           <w:rStyle w:val="Strong"/>
         </w:rPr>
         <w:t>default_args</w:t>
       </w:r>
-      <w:proofErr w:type="spellEnd"/>
       <w:r>
         <w:t>:</w:t>
       </w:r>
@@ -4963,16 +4442,8 @@
         <w:rPr>
           <w:rStyle w:val="Strong"/>
         </w:rPr>
-        <w:t xml:space="preserve">Zillow </w:t>
-      </w:r>
-      <w:proofErr w:type="spellStart"/>
-      <w:r>
-        <w:rPr>
-          <w:rStyle w:val="Strong"/>
-        </w:rPr>
-        <w:t>RapidAPI</w:t>
-      </w:r>
-      <w:proofErr w:type="spellEnd"/>
+        <w:t>Zillow RapidAPI</w:t>
+      </w:r>
       <w:r>
         <w:t xml:space="preserve"> endpoint using the </w:t>
       </w:r>
@@ -5034,7 +4505,6 @@
       <w:r>
         <w:t xml:space="preserve">It reads API credentials from </w:t>
       </w:r>
-      <w:proofErr w:type="spellStart"/>
       <w:r>
         <w:rPr>
           <w:rStyle w:val="HTMLCode"/>
@@ -5052,7 +4522,6 @@
         </w:rPr>
         <w:t>api.json</w:t>
       </w:r>
-      <w:proofErr w:type="spellEnd"/>
       <w:proofErr w:type="gramEnd"/>
       <w:r>
         <w:t>.</w:t>
@@ -5653,15 +5122,7 @@
         <w:pStyle w:val="NormalWeb"/>
       </w:pPr>
       <w:r>
-        <w:t xml:space="preserve">After extracting data from the Zillow API using a PythonOperator, the next step is to upload the resulting file to Amazon S3 using a BashOperator. The file path produced by the first task is passed dynamically to the second task using Airflow's </w:t>
-      </w:r>
-      <w:proofErr w:type="spellStart"/>
-      <w:r>
-        <w:t>XCom</w:t>
-      </w:r>
-      <w:proofErr w:type="spellEnd"/>
-      <w:r>
-        <w:t xml:space="preserve"> system.</w:t>
+        <w:t>After extracting data from the Zillow API using a PythonOperator, the next step is to upload the resulting file to Amazon S3 using a BashOperator. The file path produced by the first task is passed dynamically to the second task using Airflow's XCom system.</w:t>
       </w:r>
     </w:p>
     <w:p>
@@ -5694,21 +5155,7 @@
         <w:rPr>
           <w:rStyle w:val="HTMLCode"/>
         </w:rPr>
-        <w:t>["/home/ubuntu/airflow/</w:t>
-      </w:r>
-      <w:proofErr w:type="spellStart"/>
-      <w:r>
-        <w:rPr>
-          <w:rStyle w:val="HTMLCode"/>
-        </w:rPr>
-        <w:t>zillow_data.json</w:t>
-      </w:r>
-      <w:proofErr w:type="spellEnd"/>
-      <w:r>
-        <w:rPr>
-          <w:rStyle w:val="HTMLCode"/>
-        </w:rPr>
-        <w:t>"]</w:t>
+        <w:t>["/home/ubuntu/airflow/zillow_data.json"]</w:t>
       </w:r>
       <w:r>
         <w:t>).</w:t>
@@ -5723,14 +5170,12 @@
         </w:numPr>
         <w:spacing w:before="100" w:beforeAutospacing="1" w:after="100" w:afterAutospacing="1"/>
       </w:pPr>
-      <w:proofErr w:type="spellStart"/>
       <w:r>
         <w:rPr>
           <w:rStyle w:val="Strong"/>
         </w:rPr>
         <w:t>XCom</w:t>
       </w:r>
-      <w:proofErr w:type="spellEnd"/>
       <w:r>
         <w:t xml:space="preserve"> (Cross-communication) allows tasks to exchange data.</w:t>
       </w:r>
@@ -5763,19 +5208,11 @@
       <w:r>
         <w:t xml:space="preserve"> values to access the path and file name returned by the first task and construct a dynamic </w:t>
       </w:r>
-      <w:proofErr w:type="spellStart"/>
       <w:r>
         <w:rPr>
           <w:rStyle w:val="HTMLCode"/>
         </w:rPr>
-        <w:t>aws</w:t>
-      </w:r>
-      <w:proofErr w:type="spellEnd"/>
-      <w:r>
-        <w:rPr>
-          <w:rStyle w:val="HTMLCode"/>
-        </w:rPr>
-        <w:t xml:space="preserve"> s3 mv</w:t>
+        <w:t>aws s3 mv</w:t>
       </w:r>
       <w:r>
         <w:t xml:space="preserve"> command.</w:t>
@@ -6081,768 +5518,716 @@
           <w:rFonts w:ascii="Courier New" w:hAnsi="Courier New" w:cs="Courier New"/>
           <w:b/>
         </w:rPr>
-        <w:t>copy-</w:t>
-      </w:r>
-      <w:proofErr w:type="spellStart"/>
-      <w:r>
+        <w:t>copy-json-to-intermediate-bucket</w:t>
+      </w:r>
+    </w:p>
+    <w:p>
+      <w:pPr>
+        <w:numPr>
+          <w:ilvl w:val="0"/>
+          <w:numId w:val="3"/>
+        </w:numPr>
+        <w:tabs>
+          <w:tab w:val="clear" w:pos="720"/>
+          <w:tab w:val="num" w:pos="1080"/>
+        </w:tabs>
+        <w:ind w:left="1080"/>
+      </w:pPr>
+      <w:r>
+        <w:rPr>
+          <w:b/>
+          <w:bCs/>
+        </w:rPr>
+        <w:t>Create a New Lambda Function:</w:t>
+      </w:r>
+    </w:p>
+    <w:p>
+      <w:pPr>
+        <w:numPr>
+          <w:ilvl w:val="1"/>
+          <w:numId w:val="3"/>
+        </w:numPr>
+        <w:tabs>
+          <w:tab w:val="clear" w:pos="1440"/>
+          <w:tab w:val="num" w:pos="1800"/>
+        </w:tabs>
+        <w:ind w:left="1800"/>
+      </w:pPr>
+      <w:r>
+        <w:t xml:space="preserve">Function name: </w:t>
+      </w:r>
+      <w:r>
+        <w:rPr>
+          <w:rFonts w:ascii="Courier New" w:hAnsi="Courier New" w:cs="Courier New"/>
+        </w:rPr>
+        <w:t>copy-json-to-intermediate-bucket</w:t>
+      </w:r>
+      <w:r>
+        <w:t>.</w:t>
+      </w:r>
+    </w:p>
+    <w:p>
+      <w:pPr>
+        <w:numPr>
+          <w:ilvl w:val="1"/>
+          <w:numId w:val="3"/>
+        </w:numPr>
+        <w:tabs>
+          <w:tab w:val="clear" w:pos="1440"/>
+          <w:tab w:val="num" w:pos="1800"/>
+        </w:tabs>
+        <w:ind w:left="1800"/>
+      </w:pPr>
+      <w:r>
+        <w:t xml:space="preserve">Runtime: Select </w:t>
+      </w:r>
+      <w:r>
+        <w:rPr>
+          <w:bCs/>
+        </w:rPr>
+        <w:t>Python 3.12</w:t>
+      </w:r>
+    </w:p>
+    <w:p>
+      <w:pPr>
+        <w:numPr>
+          <w:ilvl w:val="1"/>
+          <w:numId w:val="3"/>
+        </w:numPr>
+        <w:tabs>
+          <w:tab w:val="clear" w:pos="1440"/>
+          <w:tab w:val="num" w:pos="1800"/>
+        </w:tabs>
+        <w:ind w:left="1800"/>
+      </w:pPr>
+      <w:r>
+        <w:rPr>
+          <w:bCs/>
+        </w:rPr>
+        <w:t xml:space="preserve">Create IAM Role </w:t>
+      </w:r>
+      <w:r>
+        <w:rPr>
+          <w:bCs/>
+        </w:rPr>
+        <w:t xml:space="preserve">to attach to </w:t>
+      </w:r>
+      <w:r>
+        <w:rPr>
+          <w:bCs/>
+        </w:rPr>
+        <w:t>Lambda</w:t>
+      </w:r>
+      <w:r>
+        <w:rPr>
+          <w:bCs/>
+        </w:rPr>
+        <w:t xml:space="preserve"> Function with</w:t>
+      </w:r>
+      <w:r>
+        <w:t xml:space="preserve"> permissions:</w:t>
+      </w:r>
+    </w:p>
+    <w:p>
+      <w:pPr>
+        <w:numPr>
+          <w:ilvl w:val="4"/>
+          <w:numId w:val="37"/>
+        </w:numPr>
+        <w:ind w:left="2790"/>
+      </w:pPr>
+      <w:r>
+        <w:rPr>
+          <w:b/>
+          <w:bCs/>
+        </w:rPr>
+        <w:t>AmazonS3FullAccess</w:t>
+      </w:r>
+    </w:p>
+    <w:p>
+      <w:pPr>
+        <w:numPr>
+          <w:ilvl w:val="4"/>
+          <w:numId w:val="37"/>
+        </w:numPr>
+        <w:ind w:left="2790"/>
+      </w:pPr>
+      <w:r>
+        <w:rPr>
+          <w:b/>
+          <w:bCs/>
+        </w:rPr>
+        <w:lastRenderedPageBreak/>
+        <w:t>AWSLambdaBasicExecutionRole</w:t>
+      </w:r>
+      <w:r>
+        <w:t xml:space="preserve"> (grants access to write logs to CloudWatch)</w:t>
+      </w:r>
+    </w:p>
+    <w:p>
+      <w:pPr>
+        <w:ind w:left="2790"/>
+      </w:pPr>
+    </w:p>
+    <w:p>
+      <w:pPr>
+        <w:numPr>
+          <w:ilvl w:val="0"/>
+          <w:numId w:val="3"/>
+        </w:numPr>
+        <w:tabs>
+          <w:tab w:val="clear" w:pos="720"/>
+          <w:tab w:val="num" w:pos="1080"/>
+        </w:tabs>
+        <w:ind w:left="1080"/>
+      </w:pPr>
+      <w:r>
+        <w:rPr>
+          <w:b/>
+          <w:bCs/>
+        </w:rPr>
+        <w:t>Set up S3 Trigger for Lambda:</w:t>
+      </w:r>
+    </w:p>
+    <w:p>
+      <w:pPr>
+        <w:numPr>
+          <w:ilvl w:val="1"/>
+          <w:numId w:val="3"/>
+        </w:numPr>
+        <w:tabs>
+          <w:tab w:val="clear" w:pos="1440"/>
+          <w:tab w:val="num" w:pos="1800"/>
+        </w:tabs>
+        <w:ind w:left="1800"/>
+      </w:pPr>
+      <w:r>
+        <w:t xml:space="preserve">In the newly created Lambda function, go to </w:t>
+      </w:r>
+      <w:r>
+        <w:rPr>
+          <w:b/>
+          <w:bCs/>
+        </w:rPr>
+        <w:t>Add trigger</w:t>
+      </w:r>
+      <w:r>
+        <w:t>.</w:t>
+      </w:r>
+    </w:p>
+    <w:p>
+      <w:pPr>
+        <w:numPr>
+          <w:ilvl w:val="1"/>
+          <w:numId w:val="3"/>
+        </w:numPr>
+        <w:tabs>
+          <w:tab w:val="clear" w:pos="1440"/>
+          <w:tab w:val="num" w:pos="1800"/>
+        </w:tabs>
+        <w:ind w:left="1800"/>
+      </w:pPr>
+      <w:r>
+        <w:t xml:space="preserve">Choose </w:t>
+      </w:r>
+      <w:r>
+        <w:rPr>
+          <w:b/>
+          <w:bCs/>
+        </w:rPr>
+        <w:t>S3</w:t>
+      </w:r>
+      <w:r>
+        <w:t xml:space="preserve"> as the source.</w:t>
+      </w:r>
+    </w:p>
+    <w:p>
+      <w:pPr>
+        <w:numPr>
+          <w:ilvl w:val="1"/>
+          <w:numId w:val="3"/>
+        </w:numPr>
+        <w:tabs>
+          <w:tab w:val="clear" w:pos="1440"/>
+          <w:tab w:val="num" w:pos="1800"/>
+        </w:tabs>
+        <w:ind w:left="1800"/>
+      </w:pPr>
+      <w:r>
+        <w:t xml:space="preserve">Select the </w:t>
+      </w:r>
+      <w:r>
+        <w:rPr>
+          <w:b/>
+          <w:bCs/>
+        </w:rPr>
+        <w:t>source S3 bucket</w:t>
+      </w:r>
+      <w:r>
+        <w:t xml:space="preserve"> (where the Airflow task places the raw JSON file)</w:t>
+      </w:r>
+    </w:p>
+    <w:p>
+      <w:pPr>
+        <w:numPr>
+          <w:ilvl w:val="1"/>
+          <w:numId w:val="3"/>
+        </w:numPr>
+        <w:tabs>
+          <w:tab w:val="clear" w:pos="1440"/>
+          <w:tab w:val="num" w:pos="1800"/>
+        </w:tabs>
+        <w:ind w:left="1800"/>
+      </w:pPr>
+      <w:r>
+        <w:t xml:space="preserve">Event type: </w:t>
+      </w:r>
+      <w:r>
+        <w:rPr>
+          <w:b/>
+          <w:bCs/>
+        </w:rPr>
+        <w:t>PUT</w:t>
+      </w:r>
+      <w:r>
+        <w:t xml:space="preserve"> (object created).</w:t>
+      </w:r>
+    </w:p>
+    <w:p>
+      <w:pPr>
+        <w:numPr>
+          <w:ilvl w:val="1"/>
+          <w:numId w:val="3"/>
+        </w:numPr>
+        <w:tabs>
+          <w:tab w:val="clear" w:pos="1440"/>
+          <w:tab w:val="num" w:pos="1800"/>
+        </w:tabs>
+        <w:ind w:left="1800"/>
+      </w:pPr>
+      <w:r>
+        <w:t>This means: When a new object is uploaded, trigger this Lambda function.</w:t>
+      </w:r>
+    </w:p>
+    <w:p>
+      <w:pPr>
+        <w:numPr>
+          <w:ilvl w:val="0"/>
+          <w:numId w:val="3"/>
+        </w:numPr>
+        <w:tabs>
+          <w:tab w:val="clear" w:pos="720"/>
+          <w:tab w:val="num" w:pos="1080"/>
+        </w:tabs>
+        <w:ind w:left="1080"/>
+      </w:pPr>
+      <w:r>
+        <w:rPr>
+          <w:b/>
+          <w:bCs/>
+        </w:rPr>
+        <w:t xml:space="preserve">Write Lambda Code </w:t>
+      </w:r>
+    </w:p>
+    <w:p>
+      <w:pPr>
+        <w:pStyle w:val="ListParagraph"/>
+        <w:numPr>
+          <w:ilvl w:val="1"/>
+          <w:numId w:val="38"/>
+        </w:numPr>
+      </w:pPr>
+      <w:r>
+        <w:t xml:space="preserve">Use Python’s </w:t>
+      </w:r>
+      <w:r>
+        <w:rPr>
+          <w:rFonts w:ascii="Courier New" w:hAnsi="Courier New" w:cs="Courier New"/>
+        </w:rPr>
+        <w:t>boto3</w:t>
+      </w:r>
+      <w:r>
+        <w:t xml:space="preserve"> and </w:t>
+      </w:r>
+      <w:r>
+        <w:rPr>
+          <w:rFonts w:ascii="Courier New" w:hAnsi="Courier New" w:cs="Courier New"/>
+        </w:rPr>
+        <w:t>json</w:t>
+      </w:r>
+      <w:r>
+        <w:t xml:space="preserve"> libraries (pre-installed in Lambda).</w:t>
+      </w:r>
+    </w:p>
+    <w:p>
+      <w:pPr>
+        <w:pStyle w:val="ListParagraph"/>
+        <w:numPr>
+          <w:ilvl w:val="1"/>
+          <w:numId w:val="38"/>
+        </w:numPr>
+      </w:pPr>
+      <w:r>
+        <w:t xml:space="preserve">The function receives two arguments: </w:t>
+      </w:r>
+      <w:r>
+        <w:rPr>
+          <w:rFonts w:ascii="Courier New" w:hAnsi="Courier New" w:cs="Courier New"/>
+        </w:rPr>
+        <w:t>event</w:t>
+      </w:r>
+      <w:r>
+        <w:t xml:space="preserve"> and </w:t>
+      </w:r>
+      <w:r>
+        <w:rPr>
+          <w:rFonts w:ascii="Courier New" w:hAnsi="Courier New" w:cs="Courier New"/>
+        </w:rPr>
+        <w:t>context</w:t>
+      </w:r>
+      <w:r>
+        <w:t xml:space="preserve">. Only </w:t>
+      </w:r>
+      <w:r>
+        <w:rPr>
+          <w:rFonts w:ascii="Courier New" w:hAnsi="Courier New" w:cs="Courier New"/>
+        </w:rPr>
+        <w:t>event</w:t>
+      </w:r>
+      <w:r>
+        <w:t xml:space="preserve"> is used to extract the source bucket and object key. You can see event structure by choosing event type (s3 put in this case) under Test.</w:t>
+      </w:r>
+    </w:p>
+    <w:p>
+      <w:pPr>
+        <w:numPr>
+          <w:ilvl w:val="0"/>
+          <w:numId w:val="4"/>
+        </w:numPr>
+      </w:pPr>
+      <w:r>
+        <w:t>These are accessed from the deeply nested JSON object passed to the function by the S3 trigger.</w:t>
+      </w:r>
+    </w:p>
+    <w:p>
+      <w:pPr>
+        <w:ind w:left="1530"/>
+      </w:pPr>
+    </w:p>
+    <w:p>
+      <w:pPr>
+        <w:pStyle w:val="ListParagraph"/>
+        <w:numPr>
+          <w:ilvl w:val="0"/>
+          <w:numId w:val="3"/>
+        </w:numPr>
+      </w:pPr>
+      <w:r>
+        <w:rPr>
+          <w:b/>
+          <w:bCs/>
+        </w:rPr>
+        <w:t>Set Lambda Timeout and Memory (Important):</w:t>
+      </w:r>
+    </w:p>
+    <w:p>
+      <w:pPr>
+        <w:numPr>
+          <w:ilvl w:val="0"/>
+          <w:numId w:val="39"/>
+        </w:numPr>
+      </w:pPr>
+      <w:r>
+        <w:t xml:space="preserve">In your Lambda function configuration, click </w:t>
+      </w:r>
+      <w:r>
+        <w:rPr>
+          <w:b/>
+          <w:bCs/>
+        </w:rPr>
+        <w:t>Edit</w:t>
+      </w:r>
+      <w:r>
+        <w:t xml:space="preserve"> next to Basic settings.</w:t>
+      </w:r>
+    </w:p>
+    <w:p>
+      <w:pPr>
+        <w:numPr>
+          <w:ilvl w:val="0"/>
+          <w:numId w:val="39"/>
+        </w:numPr>
+      </w:pPr>
+      <w:r>
+        <w:t xml:space="preserve">Increase the </w:t>
+      </w:r>
+      <w:r>
+        <w:rPr>
+          <w:b/>
+          <w:bCs/>
+        </w:rPr>
+        <w:t>Timeout</w:t>
+      </w:r>
+      <w:r>
+        <w:t xml:space="preserve"> to at least </w:t>
+      </w:r>
+      <w:r>
+        <w:rPr>
+          <w:b/>
+          <w:bCs/>
+        </w:rPr>
+        <w:t>1 minute (60 seconds)</w:t>
+      </w:r>
+      <w:r>
+        <w:t xml:space="preserve"> to allow enough time for large file processing.</w:t>
+      </w:r>
+    </w:p>
+    <w:p>
+      <w:pPr>
+        <w:numPr>
+          <w:ilvl w:val="0"/>
+          <w:numId w:val="39"/>
+        </w:numPr>
+      </w:pPr>
+      <w:r>
+        <w:t xml:space="preserve">Optionally increase </w:t>
+      </w:r>
+      <w:r>
+        <w:rPr>
+          <w:b/>
+          <w:bCs/>
+        </w:rPr>
+        <w:t>Memory</w:t>
+      </w:r>
+      <w:r>
+        <w:t xml:space="preserve"> to 256 MB or 512 MB depending on data volume.</w:t>
+      </w:r>
+    </w:p>
+    <w:p>
+      <w:pPr>
+        <w:pStyle w:val="ListParagraph"/>
+        <w:numPr>
+          <w:ilvl w:val="0"/>
+          <w:numId w:val="3"/>
+        </w:numPr>
+      </w:pPr>
+      <w:r>
+        <w:rPr>
+          <w:b/>
+          <w:bCs/>
+        </w:rPr>
+        <w:t>Deploy and Test Lambda Trigger:</w:t>
+      </w:r>
+    </w:p>
+    <w:p>
+      <w:pPr>
+        <w:numPr>
+          <w:ilvl w:val="0"/>
+          <w:numId w:val="4"/>
+        </w:numPr>
+      </w:pPr>
+      <w:r>
+        <w:t xml:space="preserve">Deploy the function using the </w:t>
+      </w:r>
+      <w:r>
+        <w:rPr>
+          <w:b/>
+          <w:bCs/>
+        </w:rPr>
+        <w:t>Deploy</w:t>
+      </w:r>
+      <w:r>
+        <w:t xml:space="preserve"> button.</w:t>
+      </w:r>
+    </w:p>
+    <w:p>
+      <w:pPr>
+        <w:numPr>
+          <w:ilvl w:val="0"/>
+          <w:numId w:val="4"/>
+        </w:numPr>
+      </w:pPr>
+      <w:r>
+        <w:t>Upload a CSV or JSON file into the source S3 bucket.</w:t>
+      </w:r>
+      <w:r>
+        <w:t xml:space="preserve"> </w:t>
+      </w:r>
+      <w:r>
+        <w:t>Lambda function is automatically triggered.</w:t>
+      </w:r>
+      <w:r>
+        <w:t xml:space="preserve"> </w:t>
+      </w:r>
+      <w:r>
+        <w:t xml:space="preserve">The function extracts the source bucket and object key from the </w:t>
+      </w:r>
+      <w:r>
+        <w:rPr>
+          <w:rFonts w:ascii="Courier New" w:hAnsi="Courier New" w:cs="Courier New"/>
+        </w:rPr>
+        <w:t>event</w:t>
+      </w:r>
+      <w:r>
+        <w:t xml:space="preserve"> JSON.</w:t>
+      </w:r>
+    </w:p>
+    <w:p>
+      <w:pPr>
+        <w:numPr>
+          <w:ilvl w:val="0"/>
+          <w:numId w:val="4"/>
+        </w:numPr>
+      </w:pPr>
+      <w:r>
+        <w:t>These values are printed and used to construct a copy operation.</w:t>
+      </w:r>
+    </w:p>
+    <w:p>
+      <w:pPr>
+        <w:numPr>
+          <w:ilvl w:val="0"/>
+          <w:numId w:val="4"/>
+        </w:numPr>
+      </w:pPr>
+      <w:r>
+        <w:t>The function waits until the object fully exists in the bucket (to avoid copying partial files).</w:t>
+      </w:r>
+      <w:r>
+        <w:t xml:space="preserve"> </w:t>
+      </w:r>
+      <w:r>
+        <w:t>Once confirmed, the file is copied to the target S3 bucket.</w:t>
+      </w:r>
+    </w:p>
+    <w:p>
+      <w:pPr>
+        <w:pStyle w:val="ListParagraph"/>
+        <w:numPr>
+          <w:ilvl w:val="0"/>
+          <w:numId w:val="4"/>
+        </w:numPr>
+      </w:pPr>
+      <w:r>
+        <w:t xml:space="preserve">Logs can be reviewed in CloudWatch &gt; Logs because the Lambda function is using an IAM role with the </w:t>
+      </w:r>
+      <w:r>
+        <w:rPr>
+          <w:rFonts w:ascii="Courier New" w:hAnsi="Courier New" w:cs="Courier New"/>
+        </w:rPr>
+        <w:t>AWSLambdaBasicExecutionRole</w:t>
+      </w:r>
+      <w:r>
+        <w:t xml:space="preserve"> policy, which grants permission to write logs to CloudWatch</w:t>
+      </w:r>
+    </w:p>
+    <w:p>
+      <w:pPr>
+        <w:numPr>
+          <w:ilvl w:val="1"/>
+          <w:numId w:val="3"/>
+        </w:numPr>
+      </w:pPr>
+      <w:r>
+        <w:t>The Lambda function should:</w:t>
+      </w:r>
+    </w:p>
+    <w:p>
+      <w:pPr>
+        <w:numPr>
+          <w:ilvl w:val="2"/>
+          <w:numId w:val="3"/>
+        </w:numPr>
+      </w:pPr>
+      <w:r>
+        <w:t>Read the uploaded JSON file from the source bucket.</w:t>
+      </w:r>
+    </w:p>
+    <w:p>
+      <w:pPr>
+        <w:numPr>
+          <w:ilvl w:val="2"/>
+          <w:numId w:val="3"/>
+        </w:numPr>
+      </w:pPr>
+      <w:r>
+        <w:t>Copy it to the destination (Intermediate Zone) S3 bucket.</w:t>
+      </w:r>
+    </w:p>
+    <w:p>
+      <w:pPr>
+        <w:numPr>
+          <w:ilvl w:val="2"/>
+          <w:numId w:val="3"/>
+        </w:numPr>
+      </w:pPr>
+      <w:r>
+        <w:t>Preserve the file name and structure.</w:t>
+      </w:r>
+    </w:p>
+    <w:p>
+      <w:pPr>
+        <w:ind w:left="720"/>
+      </w:pPr>
+    </w:p>
+    <w:p>
+      <w:pPr>
+        <w:spacing w:before="100" w:beforeAutospacing="1" w:after="100" w:afterAutospacing="1"/>
+        <w:ind w:left="360"/>
         <w:rPr>
           <w:rFonts w:ascii="Courier New" w:hAnsi="Courier New" w:cs="Courier New"/>
           <w:b/>
         </w:rPr>
-        <w:t>json</w:t>
-      </w:r>
-      <w:proofErr w:type="spellEnd"/>
+      </w:pPr>
+      <w:r>
+        <w:rPr>
+          <w:b/>
+        </w:rPr>
+        <w:t>9.</w:t>
+      </w:r>
+      <w:r>
+        <w:rPr>
+          <w:b/>
+        </w:rPr>
+        <w:t>2</w:t>
+      </w:r>
+      <w:r>
+        <w:rPr>
+          <w:b/>
+        </w:rPr>
+        <w:t xml:space="preserve"> Function </w:t>
+      </w:r>
+      <w:r>
+        <w:rPr>
+          <w:b/>
+        </w:rPr>
+        <w:t>2</w:t>
+      </w:r>
+      <w:r>
+        <w:rPr>
+          <w:b/>
+        </w:rPr>
+        <w:t xml:space="preserve">: </w:t>
+      </w:r>
       <w:r>
         <w:rPr>
           <w:rFonts w:ascii="Courier New" w:hAnsi="Courier New" w:cs="Courier New"/>
           <w:b/>
         </w:rPr>
-        <w:t>-to-intermediate-bucket</w:t>
-      </w:r>
-    </w:p>
-    <w:p>
-      <w:pPr>
-        <w:numPr>
-          <w:ilvl w:val="0"/>
-          <w:numId w:val="3"/>
-        </w:numPr>
-        <w:tabs>
-          <w:tab w:val="clear" w:pos="720"/>
-          <w:tab w:val="num" w:pos="1080"/>
-        </w:tabs>
-        <w:ind w:left="1080"/>
-      </w:pPr>
-      <w:r>
-        <w:rPr>
+        <w:t>transform-json-to-csv-lambda</w:t>
+      </w:r>
+    </w:p>
+    <w:p>
+      <w:pPr>
+        <w:pStyle w:val="Heading4"/>
+        <w:ind w:left="360"/>
+      </w:pPr>
+      <w:r>
+        <w:rPr>
+          <w:rStyle w:val="Strong"/>
           <w:b/>
           <w:bCs/>
         </w:rPr>
-        <w:t>Create a New Lambda Function:</w:t>
-      </w:r>
-    </w:p>
-    <w:p>
-      <w:pPr>
-        <w:numPr>
-          <w:ilvl w:val="1"/>
-          <w:numId w:val="3"/>
-        </w:numPr>
-        <w:tabs>
-          <w:tab w:val="clear" w:pos="1440"/>
-          <w:tab w:val="num" w:pos="1800"/>
-        </w:tabs>
-        <w:ind w:left="1800"/>
-      </w:pPr>
-      <w:r>
-        <w:t xml:space="preserve">Function name: </w:t>
-      </w:r>
-      <w:r>
-        <w:rPr>
-          <w:rFonts w:ascii="Courier New" w:hAnsi="Courier New" w:cs="Courier New"/>
-        </w:rPr>
-        <w:t>copy-</w:t>
-      </w:r>
-      <w:proofErr w:type="spellStart"/>
-      <w:r>
-        <w:rPr>
-          <w:rFonts w:ascii="Courier New" w:hAnsi="Courier New" w:cs="Courier New"/>
-        </w:rPr>
-        <w:t>json</w:t>
-      </w:r>
-      <w:proofErr w:type="spellEnd"/>
-      <w:r>
-        <w:rPr>
-          <w:rFonts w:ascii="Courier New" w:hAnsi="Courier New" w:cs="Courier New"/>
-        </w:rPr>
-        <w:t>-to-intermediate-bucket</w:t>
-      </w:r>
-      <w:r>
-        <w:t>.</w:t>
-      </w:r>
-    </w:p>
-    <w:p>
-      <w:pPr>
-        <w:numPr>
-          <w:ilvl w:val="1"/>
-          <w:numId w:val="3"/>
-        </w:numPr>
-        <w:tabs>
-          <w:tab w:val="clear" w:pos="1440"/>
-          <w:tab w:val="num" w:pos="1800"/>
-        </w:tabs>
-        <w:ind w:left="1800"/>
-      </w:pPr>
-      <w:r>
-        <w:t xml:space="preserve">Runtime: Select </w:t>
-      </w:r>
-      <w:r>
-        <w:rPr>
-          <w:bCs/>
-        </w:rPr>
-        <w:t>Python 3.12</w:t>
-      </w:r>
-    </w:p>
-    <w:p>
-      <w:pPr>
-        <w:numPr>
-          <w:ilvl w:val="1"/>
-          <w:numId w:val="3"/>
-        </w:numPr>
-        <w:tabs>
-          <w:tab w:val="clear" w:pos="1440"/>
-          <w:tab w:val="num" w:pos="1800"/>
-        </w:tabs>
-        <w:ind w:left="1800"/>
-      </w:pPr>
-      <w:r>
-        <w:rPr>
-          <w:bCs/>
-        </w:rPr>
-        <w:t xml:space="preserve">Create IAM Role </w:t>
-      </w:r>
-      <w:r>
-        <w:rPr>
-          <w:bCs/>
-        </w:rPr>
-        <w:t xml:space="preserve">to attach to </w:t>
-      </w:r>
-      <w:r>
-        <w:rPr>
-          <w:bCs/>
-        </w:rPr>
-        <w:t>Lambda</w:t>
-      </w:r>
-      <w:r>
-        <w:rPr>
-          <w:bCs/>
-        </w:rPr>
-        <w:t xml:space="preserve"> Function with</w:t>
-      </w:r>
-      <w:r>
-        <w:t xml:space="preserve"> permissions:</w:t>
-      </w:r>
-    </w:p>
-    <w:p>
-      <w:pPr>
-        <w:numPr>
-          <w:ilvl w:val="4"/>
-          <w:numId w:val="37"/>
-        </w:numPr>
-        <w:ind w:left="2790"/>
-      </w:pPr>
-      <w:r>
-        <w:rPr>
-          <w:b/>
-          <w:bCs/>
-        </w:rPr>
-        <w:t>AmazonS3FullAccess</w:t>
-      </w:r>
-    </w:p>
-    <w:p>
-      <w:pPr>
-        <w:numPr>
-          <w:ilvl w:val="4"/>
-          <w:numId w:val="37"/>
-        </w:numPr>
-        <w:ind w:left="2790"/>
-      </w:pPr>
-      <w:proofErr w:type="spellStart"/>
-      <w:r>
-        <w:rPr>
-          <w:b/>
-          <w:bCs/>
-        </w:rPr>
-        <w:lastRenderedPageBreak/>
-        <w:t>AWSLambdaBasicExecutionRole</w:t>
-      </w:r>
-      <w:proofErr w:type="spellEnd"/>
-      <w:r>
-        <w:t xml:space="preserve"> (grants access to write logs to CloudWatch)</w:t>
-      </w:r>
-    </w:p>
-    <w:p>
-      <w:pPr>
-        <w:ind w:left="2790"/>
-      </w:pPr>
-    </w:p>
-    <w:p>
-      <w:pPr>
-        <w:numPr>
-          <w:ilvl w:val="0"/>
-          <w:numId w:val="3"/>
-        </w:numPr>
-        <w:tabs>
-          <w:tab w:val="clear" w:pos="720"/>
-          <w:tab w:val="num" w:pos="1080"/>
-        </w:tabs>
-        <w:ind w:left="1080"/>
-      </w:pPr>
-      <w:r>
-        <w:rPr>
-          <w:b/>
-          <w:bCs/>
-        </w:rPr>
-        <w:t>Set up S3 Trigger for Lambda:</w:t>
-      </w:r>
-    </w:p>
-    <w:p>
-      <w:pPr>
-        <w:numPr>
-          <w:ilvl w:val="1"/>
-          <w:numId w:val="3"/>
-        </w:numPr>
-        <w:tabs>
-          <w:tab w:val="clear" w:pos="1440"/>
-          <w:tab w:val="num" w:pos="1800"/>
-        </w:tabs>
-        <w:ind w:left="1800"/>
-      </w:pPr>
-      <w:r>
-        <w:t xml:space="preserve">In the newly created Lambda function, go to </w:t>
-      </w:r>
-      <w:r>
-        <w:rPr>
-          <w:b/>
-          <w:bCs/>
-        </w:rPr>
-        <w:t>Add trigger</w:t>
-      </w:r>
-      <w:r>
-        <w:t>.</w:t>
-      </w:r>
-    </w:p>
-    <w:p>
-      <w:pPr>
-        <w:numPr>
-          <w:ilvl w:val="1"/>
-          <w:numId w:val="3"/>
-        </w:numPr>
-        <w:tabs>
-          <w:tab w:val="clear" w:pos="1440"/>
-          <w:tab w:val="num" w:pos="1800"/>
-        </w:tabs>
-        <w:ind w:left="1800"/>
-      </w:pPr>
-      <w:r>
-        <w:t xml:space="preserve">Choose </w:t>
-      </w:r>
-      <w:r>
-        <w:rPr>
-          <w:b/>
-          <w:bCs/>
-        </w:rPr>
-        <w:t>S3</w:t>
-      </w:r>
-      <w:r>
-        <w:t xml:space="preserve"> as the source.</w:t>
-      </w:r>
-    </w:p>
-    <w:p>
-      <w:pPr>
-        <w:numPr>
-          <w:ilvl w:val="1"/>
-          <w:numId w:val="3"/>
-        </w:numPr>
-        <w:tabs>
-          <w:tab w:val="clear" w:pos="1440"/>
-          <w:tab w:val="num" w:pos="1800"/>
-        </w:tabs>
-        <w:ind w:left="1800"/>
-      </w:pPr>
-      <w:r>
-        <w:t xml:space="preserve">Select the </w:t>
-      </w:r>
-      <w:r>
-        <w:rPr>
-          <w:b/>
-          <w:bCs/>
-        </w:rPr>
-        <w:t>source S3 bucket</w:t>
-      </w:r>
-      <w:r>
-        <w:t xml:space="preserve"> (where the Airflow task places the raw JSON file)</w:t>
-      </w:r>
-    </w:p>
-    <w:p>
-      <w:pPr>
-        <w:numPr>
-          <w:ilvl w:val="1"/>
-          <w:numId w:val="3"/>
-        </w:numPr>
-        <w:tabs>
-          <w:tab w:val="clear" w:pos="1440"/>
-          <w:tab w:val="num" w:pos="1800"/>
-        </w:tabs>
-        <w:ind w:left="1800"/>
-      </w:pPr>
-      <w:r>
-        <w:t xml:space="preserve">Event type: </w:t>
-      </w:r>
-      <w:r>
-        <w:rPr>
-          <w:b/>
-          <w:bCs/>
-        </w:rPr>
-        <w:t>PUT</w:t>
-      </w:r>
-      <w:r>
-        <w:t xml:space="preserve"> (object created).</w:t>
-      </w:r>
-    </w:p>
-    <w:p>
-      <w:pPr>
-        <w:numPr>
-          <w:ilvl w:val="1"/>
-          <w:numId w:val="3"/>
-        </w:numPr>
-        <w:tabs>
-          <w:tab w:val="clear" w:pos="1440"/>
-          <w:tab w:val="num" w:pos="1800"/>
-        </w:tabs>
-        <w:ind w:left="1800"/>
-      </w:pPr>
-      <w:r>
-        <w:t>This means: When a new object is uploaded, trigger this Lambda function.</w:t>
-      </w:r>
-    </w:p>
-    <w:p>
-      <w:pPr>
-        <w:numPr>
-          <w:ilvl w:val="0"/>
-          <w:numId w:val="3"/>
-        </w:numPr>
-        <w:tabs>
-          <w:tab w:val="clear" w:pos="720"/>
-          <w:tab w:val="num" w:pos="1080"/>
-        </w:tabs>
-        <w:ind w:left="1080"/>
-      </w:pPr>
-      <w:r>
-        <w:rPr>
-          <w:b/>
-          <w:bCs/>
-        </w:rPr>
-        <w:t xml:space="preserve">Write Lambda Code </w:t>
-      </w:r>
-    </w:p>
-    <w:p>
-      <w:pPr>
-        <w:pStyle w:val="ListParagraph"/>
-        <w:numPr>
-          <w:ilvl w:val="1"/>
-          <w:numId w:val="38"/>
-        </w:numPr>
-      </w:pPr>
-      <w:r>
-        <w:t xml:space="preserve">Use Python’s </w:t>
-      </w:r>
-      <w:r>
-        <w:rPr>
-          <w:rFonts w:ascii="Courier New" w:hAnsi="Courier New" w:cs="Courier New"/>
-        </w:rPr>
-        <w:t>boto3</w:t>
-      </w:r>
-      <w:r>
-        <w:t xml:space="preserve"> and </w:t>
-      </w:r>
-      <w:proofErr w:type="spellStart"/>
-      <w:r>
-        <w:rPr>
-          <w:rFonts w:ascii="Courier New" w:hAnsi="Courier New" w:cs="Courier New"/>
-        </w:rPr>
-        <w:t>json</w:t>
-      </w:r>
-      <w:proofErr w:type="spellEnd"/>
-      <w:r>
-        <w:t xml:space="preserve"> libraries (pre-installed in Lambda).</w:t>
-      </w:r>
-    </w:p>
-    <w:p>
-      <w:pPr>
-        <w:pStyle w:val="ListParagraph"/>
-        <w:numPr>
-          <w:ilvl w:val="1"/>
-          <w:numId w:val="38"/>
-        </w:numPr>
-      </w:pPr>
-      <w:r>
-        <w:t xml:space="preserve">The function receives two arguments: </w:t>
-      </w:r>
-      <w:r>
-        <w:rPr>
-          <w:rFonts w:ascii="Courier New" w:hAnsi="Courier New" w:cs="Courier New"/>
-        </w:rPr>
-        <w:t>event</w:t>
-      </w:r>
-      <w:r>
-        <w:t xml:space="preserve"> and </w:t>
-      </w:r>
-      <w:r>
-        <w:rPr>
-          <w:rFonts w:ascii="Courier New" w:hAnsi="Courier New" w:cs="Courier New"/>
-        </w:rPr>
-        <w:t>context</w:t>
-      </w:r>
-      <w:r>
-        <w:t xml:space="preserve">. Only </w:t>
-      </w:r>
-      <w:r>
-        <w:rPr>
-          <w:rFonts w:ascii="Courier New" w:hAnsi="Courier New" w:cs="Courier New"/>
-        </w:rPr>
-        <w:t>event</w:t>
-      </w:r>
-      <w:r>
-        <w:t xml:space="preserve"> is used to extract the source bucket and object key. You can see event structure by choosing event type (s3 put in this case) under Test.</w:t>
-      </w:r>
-    </w:p>
-    <w:p>
-      <w:pPr>
-        <w:numPr>
-          <w:ilvl w:val="0"/>
-          <w:numId w:val="4"/>
-        </w:numPr>
-      </w:pPr>
-      <w:r>
-        <w:t>These are accessed from the deeply nested JSON object passed to the function by the S3 trigger.</w:t>
-      </w:r>
-    </w:p>
-    <w:p>
-      <w:pPr>
-        <w:ind w:left="1530"/>
-      </w:pPr>
-    </w:p>
-    <w:p>
-      <w:pPr>
-        <w:pStyle w:val="ListParagraph"/>
-        <w:numPr>
-          <w:ilvl w:val="0"/>
-          <w:numId w:val="3"/>
-        </w:numPr>
-      </w:pPr>
-      <w:r>
-        <w:rPr>
-          <w:b/>
-          <w:bCs/>
-        </w:rPr>
-        <w:t>Set Lambda Timeout and Memory (Important):</w:t>
-      </w:r>
-    </w:p>
-    <w:p>
-      <w:pPr>
-        <w:numPr>
-          <w:ilvl w:val="0"/>
-          <w:numId w:val="39"/>
-        </w:numPr>
-      </w:pPr>
-      <w:r>
-        <w:t xml:space="preserve">In your Lambda function configuration, click </w:t>
-      </w:r>
-      <w:r>
-        <w:rPr>
-          <w:b/>
-          <w:bCs/>
-        </w:rPr>
-        <w:t>Edit</w:t>
-      </w:r>
-      <w:r>
-        <w:t xml:space="preserve"> next to Basic settings.</w:t>
-      </w:r>
-    </w:p>
-    <w:p>
-      <w:pPr>
-        <w:numPr>
-          <w:ilvl w:val="0"/>
-          <w:numId w:val="39"/>
-        </w:numPr>
-      </w:pPr>
-      <w:r>
-        <w:t xml:space="preserve">Increase the </w:t>
-      </w:r>
-      <w:r>
-        <w:rPr>
-          <w:b/>
-          <w:bCs/>
-        </w:rPr>
-        <w:t>Timeout</w:t>
-      </w:r>
-      <w:r>
-        <w:t xml:space="preserve"> to at least </w:t>
-      </w:r>
-      <w:r>
-        <w:rPr>
-          <w:b/>
-          <w:bCs/>
-        </w:rPr>
-        <w:t>1 minute (60 seconds)</w:t>
-      </w:r>
-      <w:r>
-        <w:t xml:space="preserve"> to allow enough time for large file processing.</w:t>
-      </w:r>
-    </w:p>
-    <w:p>
-      <w:pPr>
-        <w:numPr>
-          <w:ilvl w:val="0"/>
-          <w:numId w:val="39"/>
-        </w:numPr>
-      </w:pPr>
-      <w:r>
-        <w:t xml:space="preserve">Optionally increase </w:t>
-      </w:r>
-      <w:r>
-        <w:rPr>
-          <w:b/>
-          <w:bCs/>
-        </w:rPr>
-        <w:t>Memory</w:t>
-      </w:r>
-      <w:r>
-        <w:t xml:space="preserve"> to 256 MB or 512 MB depending on data volume.</w:t>
-      </w:r>
-    </w:p>
-    <w:p>
-      <w:pPr>
-        <w:pStyle w:val="ListParagraph"/>
-        <w:numPr>
-          <w:ilvl w:val="0"/>
-          <w:numId w:val="3"/>
-        </w:numPr>
-      </w:pPr>
-      <w:r>
-        <w:rPr>
-          <w:b/>
-          <w:bCs/>
-        </w:rPr>
-        <w:t>Deploy and Test Lambda Trigger:</w:t>
-      </w:r>
-    </w:p>
-    <w:p>
-      <w:pPr>
-        <w:numPr>
-          <w:ilvl w:val="0"/>
-          <w:numId w:val="4"/>
-        </w:numPr>
-      </w:pPr>
-      <w:r>
-        <w:t xml:space="preserve">Deploy the function using the </w:t>
-      </w:r>
-      <w:r>
-        <w:rPr>
-          <w:b/>
-          <w:bCs/>
-        </w:rPr>
-        <w:t>Deploy</w:t>
-      </w:r>
-      <w:r>
-        <w:t xml:space="preserve"> button.</w:t>
-      </w:r>
-    </w:p>
-    <w:p>
-      <w:pPr>
-        <w:numPr>
-          <w:ilvl w:val="0"/>
-          <w:numId w:val="4"/>
-        </w:numPr>
-      </w:pPr>
-      <w:r>
-        <w:t>Upload a CSV or JSON file into the source S3 bucket.</w:t>
-      </w:r>
-      <w:r>
-        <w:t xml:space="preserve"> </w:t>
-      </w:r>
-      <w:r>
-        <w:t>Lambda function is automatically triggered.</w:t>
-      </w:r>
-      <w:r>
-        <w:t xml:space="preserve"> </w:t>
-      </w:r>
-      <w:r>
-        <w:t xml:space="preserve">The function extracts the source bucket and object key from the </w:t>
-      </w:r>
-      <w:r>
-        <w:rPr>
-          <w:rFonts w:ascii="Courier New" w:hAnsi="Courier New" w:cs="Courier New"/>
-        </w:rPr>
-        <w:t>event</w:t>
-      </w:r>
-      <w:r>
-        <w:t xml:space="preserve"> JSON.</w:t>
-      </w:r>
-    </w:p>
-    <w:p>
-      <w:pPr>
-        <w:numPr>
-          <w:ilvl w:val="0"/>
-          <w:numId w:val="4"/>
-        </w:numPr>
-      </w:pPr>
-      <w:r>
-        <w:t>These values are printed and used to construct a copy operation.</w:t>
-      </w:r>
-    </w:p>
-    <w:p>
-      <w:pPr>
-        <w:numPr>
-          <w:ilvl w:val="0"/>
-          <w:numId w:val="4"/>
-        </w:numPr>
-      </w:pPr>
-      <w:r>
-        <w:t>The function waits until the object fully exists in the bucket (to avoid copying partial files).</w:t>
-      </w:r>
-      <w:r>
-        <w:t xml:space="preserve"> </w:t>
-      </w:r>
-      <w:r>
-        <w:t>Once confirmed, the file is copied to the target S3 bucket.</w:t>
-      </w:r>
-    </w:p>
-    <w:p>
-      <w:pPr>
-        <w:pStyle w:val="ListParagraph"/>
-        <w:numPr>
-          <w:ilvl w:val="0"/>
-          <w:numId w:val="4"/>
-        </w:numPr>
-      </w:pPr>
-      <w:r>
-        <w:t xml:space="preserve">Logs can be reviewed in CloudWatch &gt; Logs because the Lambda function is using an IAM role with the </w:t>
-      </w:r>
-      <w:proofErr w:type="spellStart"/>
-      <w:r>
-        <w:rPr>
-          <w:rFonts w:ascii="Courier New" w:hAnsi="Courier New" w:cs="Courier New"/>
-        </w:rPr>
-        <w:t>AWSLambdaBasicExecutionRole</w:t>
-      </w:r>
-      <w:proofErr w:type="spellEnd"/>
-      <w:r>
-        <w:t xml:space="preserve"> policy, which grants permission to write logs to CloudWatch</w:t>
-      </w:r>
-    </w:p>
-    <w:p>
-      <w:pPr>
-        <w:numPr>
-          <w:ilvl w:val="1"/>
-          <w:numId w:val="3"/>
-        </w:numPr>
-      </w:pPr>
-      <w:r>
-        <w:t>The Lambda function should:</w:t>
-      </w:r>
-    </w:p>
-    <w:p>
-      <w:pPr>
-        <w:numPr>
-          <w:ilvl w:val="2"/>
-          <w:numId w:val="3"/>
-        </w:numPr>
-      </w:pPr>
-      <w:r>
-        <w:t>Read the uploaded JSON file from the source bucket.</w:t>
-      </w:r>
-    </w:p>
-    <w:p>
-      <w:pPr>
-        <w:numPr>
-          <w:ilvl w:val="2"/>
-          <w:numId w:val="3"/>
-        </w:numPr>
-      </w:pPr>
-      <w:r>
-        <w:t>Copy it to the destination (Intermediate Zone) S3 bucket.</w:t>
-      </w:r>
-    </w:p>
-    <w:p>
-      <w:pPr>
-        <w:numPr>
-          <w:ilvl w:val="2"/>
-          <w:numId w:val="3"/>
-        </w:numPr>
-      </w:pPr>
-      <w:r>
-        <w:t>Preserve the file name and structure.</w:t>
-      </w:r>
-    </w:p>
-    <w:p>
-      <w:pPr>
-        <w:ind w:left="720"/>
-      </w:pPr>
-    </w:p>
-    <w:p>
-      <w:pPr>
-        <w:spacing w:before="100" w:beforeAutospacing="1" w:after="100" w:afterAutospacing="1"/>
-        <w:ind w:left="360"/>
-        <w:rPr>
-          <w:rFonts w:ascii="Courier New" w:hAnsi="Courier New" w:cs="Courier New"/>
-          <w:b/>
-        </w:rPr>
-      </w:pPr>
-      <w:r>
-        <w:rPr>
-          <w:b/>
-        </w:rPr>
-        <w:t>9.</w:t>
-      </w:r>
-      <w:r>
-        <w:rPr>
-          <w:b/>
-        </w:rPr>
-        <w:t>2</w:t>
-      </w:r>
-      <w:r>
-        <w:rPr>
-          <w:b/>
-        </w:rPr>
-        <w:t xml:space="preserve"> Function </w:t>
-      </w:r>
-      <w:r>
-        <w:rPr>
-          <w:b/>
-        </w:rPr>
-        <w:t>2</w:t>
-      </w:r>
-      <w:r>
-        <w:rPr>
-          <w:b/>
-        </w:rPr>
-        <w:t xml:space="preserve">: </w:t>
-      </w:r>
-      <w:r>
-        <w:rPr>
-          <w:rFonts w:ascii="Courier New" w:hAnsi="Courier New" w:cs="Courier New"/>
-          <w:b/>
-        </w:rPr>
-        <w:t>transform-</w:t>
-      </w:r>
-      <w:proofErr w:type="spellStart"/>
-      <w:r>
-        <w:rPr>
-          <w:rFonts w:ascii="Courier New" w:hAnsi="Courier New" w:cs="Courier New"/>
-          <w:b/>
-        </w:rPr>
-        <w:t>json</w:t>
-      </w:r>
-      <w:proofErr w:type="spellEnd"/>
-      <w:r>
-        <w:rPr>
-          <w:rFonts w:ascii="Courier New" w:hAnsi="Courier New" w:cs="Courier New"/>
-          <w:b/>
-        </w:rPr>
-        <w:t>-to-csv-lambda</w:t>
-      </w:r>
-    </w:p>
-    <w:p>
-      <w:pPr>
-        <w:pStyle w:val="Heading4"/>
-        <w:ind w:left="360"/>
-      </w:pPr>
-      <w:r>
-        <w:rPr>
-          <w:rStyle w:val="Strong"/>
-          <w:b/>
-          <w:bCs/>
-        </w:rPr>
         <w:t>1. Create Second Lambda Function — Transformation Lambda</w:t>
       </w:r>
     </w:p>
@@ -6871,21 +6256,7 @@
         <w:rPr>
           <w:rStyle w:val="HTMLCode"/>
         </w:rPr>
-        <w:t>transform-</w:t>
-      </w:r>
-      <w:proofErr w:type="spellStart"/>
-      <w:r>
-        <w:rPr>
-          <w:rStyle w:val="HTMLCode"/>
-        </w:rPr>
-        <w:t>json</w:t>
-      </w:r>
-      <w:proofErr w:type="spellEnd"/>
-      <w:r>
-        <w:rPr>
-          <w:rStyle w:val="HTMLCode"/>
-        </w:rPr>
-        <w:t>-to-csv-lambda</w:t>
+        <w:t>transform-json-to-csv-lambda</w:t>
       </w:r>
     </w:p>
     <w:p>
@@ -7055,21 +6426,7 @@
         <w:rPr>
           <w:rStyle w:val="HTMLCode"/>
         </w:rPr>
-        <w:t>copy-of-raw-</w:t>
-      </w:r>
-      <w:proofErr w:type="spellStart"/>
-      <w:r>
-        <w:rPr>
-          <w:rStyle w:val="HTMLCode"/>
-        </w:rPr>
-        <w:t>json</w:t>
-      </w:r>
-      <w:proofErr w:type="spellEnd"/>
-      <w:r>
-        <w:rPr>
-          <w:rStyle w:val="HTMLCode"/>
-        </w:rPr>
-        <w:t>-intermediate-bucket</w:t>
+        <w:t>copy-of-raw-json-intermediate-bucket</w:t>
       </w:r>
       <w:r>
         <w:t xml:space="preserve"> (Intermediate Zone)</w:t>
@@ -7188,23 +6545,7 @@
           <w:rStyle w:val="HTMLCode"/>
           <w:b w:val="0"/>
         </w:rPr>
-        <w:t>transformed-</w:t>
-      </w:r>
-      <w:proofErr w:type="spellStart"/>
-      <w:r>
-        <w:rPr>
-          <w:rStyle w:val="HTMLCode"/>
-          <w:b w:val="0"/>
-        </w:rPr>
-        <w:t>json</w:t>
-      </w:r>
-      <w:proofErr w:type="spellEnd"/>
-      <w:r>
-        <w:rPr>
-          <w:rStyle w:val="HTMLCode"/>
-          <w:b w:val="0"/>
-        </w:rPr>
-        <w:t>-data-to-csv-bucket</w:t>
+        <w:t>transformed-json-data-to-csv-bucket</w:t>
       </w:r>
     </w:p>
     <w:p/>
@@ -7247,16 +6588,8 @@
         <w:rPr>
           <w:rStyle w:val="HTMLCode"/>
         </w:rPr>
-        <w:t>.</w:t>
-      </w:r>
-      <w:proofErr w:type="spellStart"/>
-      <w:r>
-        <w:rPr>
-          <w:rStyle w:val="HTMLCode"/>
-        </w:rPr>
-        <w:t>json</w:t>
-      </w:r>
-      <w:proofErr w:type="spellEnd"/>
+        <w:t>.json</w:t>
+      </w:r>
       <w:r>
         <w:t xml:space="preserve"> file from the intermediate bucket</w:t>
       </w:r>
@@ -7305,13 +6638,8 @@
         <w:t>Transform</w:t>
       </w:r>
       <w:r>
-        <w:t xml:space="preserve"> into a pandas </w:t>
-      </w:r>
-      <w:proofErr w:type="spellStart"/>
-      <w:r>
-        <w:t>DataFrame</w:t>
-      </w:r>
-      <w:proofErr w:type="spellEnd"/>
+        <w:t xml:space="preserve"> into a pandas DataFrame</w:t>
+      </w:r>
     </w:p>
     <w:p>
       <w:pPr>
@@ -7343,14 +6671,12 @@
       <w:r>
         <w:t xml:space="preserve">, </w:t>
       </w:r>
-      <w:proofErr w:type="spellStart"/>
       <w:r>
         <w:rPr>
           <w:rStyle w:val="HTMLCode"/>
         </w:rPr>
         <w:t>homeType</w:t>
       </w:r>
-      <w:proofErr w:type="spellEnd"/>
       <w:r>
         <w:t xml:space="preserve">, </w:t>
       </w:r>
@@ -7391,19 +6717,11 @@
       <w:r>
         <w:t xml:space="preserve"> using </w:t>
       </w:r>
-      <w:proofErr w:type="spellStart"/>
       <w:r>
         <w:rPr>
           <w:rStyle w:val="HTMLCode"/>
         </w:rPr>
-        <w:t>to_csv</w:t>
-      </w:r>
-      <w:proofErr w:type="spellEnd"/>
-      <w:r>
-        <w:rPr>
-          <w:rStyle w:val="HTMLCode"/>
-        </w:rPr>
-        <w:t>(index=False)</w:t>
+        <w:t>to_csv(index=False)</w:t>
       </w:r>
     </w:p>
     <w:p>
@@ -7428,21 +6746,7 @@
         <w:rPr>
           <w:rStyle w:val="HTMLCode"/>
         </w:rPr>
-        <w:t>transformed-</w:t>
-      </w:r>
-      <w:proofErr w:type="spellStart"/>
-      <w:r>
-        <w:rPr>
-          <w:rStyle w:val="HTMLCode"/>
-        </w:rPr>
-        <w:t>json</w:t>
-      </w:r>
-      <w:proofErr w:type="spellEnd"/>
-      <w:r>
-        <w:rPr>
-          <w:rStyle w:val="HTMLCode"/>
-        </w:rPr>
-        <w:t>-data-to-csv-bucket</w:t>
+        <w:t>transformed-json-data-to-csv-bucket</w:t>
       </w:r>
     </w:p>
     <w:p>
@@ -7581,7 +6885,6 @@
           <w:numId w:val="38"/>
         </w:numPr>
       </w:pPr>
-      <w:bookmarkStart w:id="0" w:name="_GoBack"/>
       <w:r>
         <w:rPr>
           <w:rStyle w:val="Strong"/>
@@ -7605,7 +6908,6 @@
         <w:t xml:space="preserve"> in Airflow DAG</w:t>
       </w:r>
     </w:p>
-    <w:bookmarkEnd w:id="0"/>
     <w:p>
       <w:pPr>
         <w:pStyle w:val="NormalWeb"/>
@@ -7679,6 +6981,9 @@
       <w:pPr>
         <w:pStyle w:val="HTMLPreformatted"/>
         <w:ind w:left="720"/>
+        <w:rPr>
+          <w:rStyle w:val="HTMLCode"/>
+        </w:rPr>
       </w:pPr>
       <w:r>
         <w:rPr>
@@ -7717,6 +7022,504 @@
           <w:rStyle w:val="HTMLCode"/>
         </w:rPr>
         <w:t xml:space="preserve"> S3KeySensor</w:t>
+      </w:r>
+    </w:p>
+    <w:p>
+      <w:pPr>
+        <w:pStyle w:val="HTMLPreformatted"/>
+        <w:ind w:left="720"/>
+      </w:pPr>
+    </w:p>
+    <w:p>
+      <w:pPr>
+        <w:pStyle w:val="Heading3"/>
+        <w:numPr>
+          <w:ilvl w:val="0"/>
+          <w:numId w:val="2"/>
+        </w:numPr>
+        <w:rPr>
+          <w:sz w:val="28"/>
+          <w:szCs w:val="28"/>
+        </w:rPr>
+      </w:pPr>
+      <w:bookmarkStart w:id="0" w:name="_GoBack"/>
+      <w:r>
+        <w:rPr>
+          <w:rStyle w:val="Strong"/>
+          <w:b/>
+          <w:bCs/>
+          <w:sz w:val="28"/>
+          <w:szCs w:val="28"/>
+        </w:rPr>
+        <w:t>Configure AWS Connection and Deploy Second Lambda</w:t>
+      </w:r>
+    </w:p>
+    <w:bookmarkEnd w:id="0"/>
+    <w:p/>
+    <w:p>
+      <w:pPr>
+        <w:pStyle w:val="Heading4"/>
+        <w:numPr>
+          <w:ilvl w:val="1"/>
+          <w:numId w:val="47"/>
+        </w:numPr>
+      </w:pPr>
+      <w:r>
+        <w:rPr>
+          <w:rStyle w:val="Strong"/>
+          <w:b/>
+          <w:bCs/>
+        </w:rPr>
+        <w:t>. Create AWS Connection in Airflow</w:t>
+      </w:r>
+    </w:p>
+    <w:p>
+      <w:pPr>
+        <w:pStyle w:val="NormalWeb"/>
+        <w:ind w:left="360"/>
+      </w:pPr>
+      <w:r>
+        <w:t>To allow Airflow to authenticate and interact with AWS services like S3, create a connection:</w:t>
+      </w:r>
+    </w:p>
+    <w:p>
+      <w:pPr>
+        <w:pStyle w:val="NormalWeb"/>
+        <w:numPr>
+          <w:ilvl w:val="0"/>
+          <w:numId w:val="44"/>
+        </w:numPr>
+        <w:tabs>
+          <w:tab w:val="clear" w:pos="720"/>
+          <w:tab w:val="num" w:pos="1080"/>
+        </w:tabs>
+        <w:spacing w:before="100" w:beforeAutospacing="1" w:after="100" w:afterAutospacing="1"/>
+        <w:ind w:left="1080"/>
+      </w:pPr>
+      <w:r>
+        <w:rPr>
+          <w:rStyle w:val="Strong"/>
+        </w:rPr>
+        <w:t>Navigate to</w:t>
+      </w:r>
+      <w:r>
+        <w:t>: Airflow UI → Admin → Connections</w:t>
+      </w:r>
+    </w:p>
+    <w:p>
+      <w:pPr>
+        <w:pStyle w:val="NormalWeb"/>
+        <w:numPr>
+          <w:ilvl w:val="0"/>
+          <w:numId w:val="44"/>
+        </w:numPr>
+        <w:tabs>
+          <w:tab w:val="clear" w:pos="720"/>
+          <w:tab w:val="num" w:pos="1080"/>
+        </w:tabs>
+        <w:spacing w:before="100" w:beforeAutospacing="1" w:after="100" w:afterAutospacing="1"/>
+        <w:ind w:left="1080"/>
+      </w:pPr>
+      <w:r>
+        <w:rPr>
+          <w:rStyle w:val="Strong"/>
+        </w:rPr>
+        <w:lastRenderedPageBreak/>
+        <w:t>Click</w:t>
+      </w:r>
+      <w:r>
+        <w:t>: “+ Add a new record”</w:t>
+      </w:r>
+    </w:p>
+    <w:p>
+      <w:pPr>
+        <w:pStyle w:val="NormalWeb"/>
+        <w:numPr>
+          <w:ilvl w:val="0"/>
+          <w:numId w:val="44"/>
+        </w:numPr>
+        <w:tabs>
+          <w:tab w:val="clear" w:pos="720"/>
+          <w:tab w:val="num" w:pos="1080"/>
+        </w:tabs>
+        <w:spacing w:before="100" w:beforeAutospacing="1" w:after="100" w:afterAutospacing="1"/>
+        <w:ind w:left="1080"/>
+      </w:pPr>
+      <w:r>
+        <w:rPr>
+          <w:rStyle w:val="Strong"/>
+        </w:rPr>
+        <w:t>Enter the following details</w:t>
+      </w:r>
+      <w:r>
+        <w:t>:</w:t>
+      </w:r>
+    </w:p>
+    <w:p>
+      <w:pPr>
+        <w:pStyle w:val="NormalWeb"/>
+        <w:numPr>
+          <w:ilvl w:val="1"/>
+          <w:numId w:val="44"/>
+        </w:numPr>
+        <w:tabs>
+          <w:tab w:val="clear" w:pos="1440"/>
+          <w:tab w:val="num" w:pos="1800"/>
+        </w:tabs>
+        <w:spacing w:before="100" w:beforeAutospacing="1" w:after="100" w:afterAutospacing="1"/>
+        <w:ind w:left="1800"/>
+      </w:pPr>
+      <w:r>
+        <w:rPr>
+          <w:rStyle w:val="Strong"/>
+        </w:rPr>
+        <w:t>Conn Id</w:t>
+      </w:r>
+      <w:r>
+        <w:t xml:space="preserve">: </w:t>
+      </w:r>
+      <w:r>
+        <w:rPr>
+          <w:rStyle w:val="HTMLCode"/>
+        </w:rPr>
+        <w:t>aws_s3_conn</w:t>
+      </w:r>
+    </w:p>
+    <w:p>
+      <w:pPr>
+        <w:pStyle w:val="NormalWeb"/>
+        <w:numPr>
+          <w:ilvl w:val="1"/>
+          <w:numId w:val="44"/>
+        </w:numPr>
+        <w:tabs>
+          <w:tab w:val="clear" w:pos="1440"/>
+          <w:tab w:val="num" w:pos="1800"/>
+        </w:tabs>
+        <w:spacing w:before="100" w:beforeAutospacing="1" w:after="100" w:afterAutospacing="1"/>
+        <w:ind w:left="1800"/>
+      </w:pPr>
+      <w:r>
+        <w:rPr>
+          <w:rStyle w:val="Strong"/>
+        </w:rPr>
+        <w:t>Conn Type</w:t>
+      </w:r>
+      <w:r>
+        <w:t xml:space="preserve">: </w:t>
+      </w:r>
+      <w:r>
+        <w:rPr>
+          <w:rStyle w:val="HTMLCode"/>
+        </w:rPr>
+        <w:t>Amazon Web Services (aws)</w:t>
+      </w:r>
+    </w:p>
+    <w:p>
+      <w:pPr>
+        <w:pStyle w:val="NormalWeb"/>
+        <w:numPr>
+          <w:ilvl w:val="1"/>
+          <w:numId w:val="44"/>
+        </w:numPr>
+        <w:tabs>
+          <w:tab w:val="clear" w:pos="1440"/>
+          <w:tab w:val="num" w:pos="1800"/>
+        </w:tabs>
+        <w:spacing w:before="100" w:beforeAutospacing="1" w:after="100" w:afterAutospacing="1"/>
+        <w:ind w:left="1800"/>
+      </w:pPr>
+      <w:r>
+        <w:rPr>
+          <w:rStyle w:val="Strong"/>
+        </w:rPr>
+        <w:t>Login</w:t>
+      </w:r>
+      <w:r>
+        <w:t xml:space="preserve">: Your </w:t>
+      </w:r>
+      <w:r>
+        <w:rPr>
+          <w:rStyle w:val="Strong"/>
+        </w:rPr>
+        <w:t>AWS Access Key ID</w:t>
+      </w:r>
+    </w:p>
+    <w:p>
+      <w:pPr>
+        <w:pStyle w:val="NormalWeb"/>
+        <w:numPr>
+          <w:ilvl w:val="1"/>
+          <w:numId w:val="44"/>
+        </w:numPr>
+        <w:tabs>
+          <w:tab w:val="clear" w:pos="1440"/>
+          <w:tab w:val="num" w:pos="1800"/>
+        </w:tabs>
+        <w:spacing w:before="100" w:beforeAutospacing="1" w:after="100" w:afterAutospacing="1"/>
+        <w:ind w:left="1800"/>
+      </w:pPr>
+      <w:r>
+        <w:rPr>
+          <w:rStyle w:val="Strong"/>
+        </w:rPr>
+        <w:t>Password</w:t>
+      </w:r>
+      <w:r>
+        <w:t xml:space="preserve">: Your </w:t>
+      </w:r>
+      <w:r>
+        <w:rPr>
+          <w:rStyle w:val="Strong"/>
+        </w:rPr>
+        <w:t>AWS Secret Access Key</w:t>
+      </w:r>
+    </w:p>
+    <w:p>
+      <w:pPr>
+        <w:pStyle w:val="NormalWeb"/>
+        <w:ind w:left="360"/>
+      </w:pPr>
+      <w:r>
+        <w:t xml:space="preserve">This connection will be used by operators such as </w:t>
+      </w:r>
+      <w:r>
+        <w:rPr>
+          <w:rStyle w:val="HTMLCode"/>
+        </w:rPr>
+        <w:t>S3KeySensor</w:t>
+      </w:r>
+      <w:r>
+        <w:t xml:space="preserve">, </w:t>
+      </w:r>
+      <w:r>
+        <w:rPr>
+          <w:rStyle w:val="HTMLCode"/>
+        </w:rPr>
+        <w:t>S3ToRedshiftOperator</w:t>
+      </w:r>
+      <w:r>
+        <w:t>, and any AWS SDK-integrated components within your DAG.</w:t>
+      </w:r>
+    </w:p>
+    <w:p/>
+    <w:p>
+      <w:pPr>
+        <w:pStyle w:val="Heading4"/>
+      </w:pPr>
+      <w:r>
+        <w:rPr>
+          <w:rStyle w:val="Strong"/>
+          <w:b/>
+          <w:bCs/>
+        </w:rPr>
+        <w:t>10.2. Deploy and Test the Second Lambda Function</w:t>
+      </w:r>
+    </w:p>
+    <w:p>
+      <w:pPr>
+        <w:pStyle w:val="NormalWeb"/>
+        <w:ind w:left="360"/>
+      </w:pPr>
+      <w:r>
+        <w:t>After writing and configuring your transformation Lambda function:</w:t>
+      </w:r>
+    </w:p>
+    <w:p>
+      <w:pPr>
+        <w:pStyle w:val="NormalWeb"/>
+        <w:numPr>
+          <w:ilvl w:val="0"/>
+          <w:numId w:val="45"/>
+        </w:numPr>
+        <w:tabs>
+          <w:tab w:val="clear" w:pos="720"/>
+          <w:tab w:val="num" w:pos="1080"/>
+        </w:tabs>
+        <w:spacing w:before="100" w:beforeAutospacing="1" w:after="100" w:afterAutospacing="1"/>
+        <w:ind w:left="1080"/>
+      </w:pPr>
+      <w:r>
+        <w:rPr>
+          <w:rStyle w:val="Strong"/>
+        </w:rPr>
+        <w:t>Click</w:t>
+      </w:r>
+      <w:r>
+        <w:t>: “Deploy” in the AWS Lambda console to update and save changes.</w:t>
+      </w:r>
+    </w:p>
+    <w:p>
+      <w:pPr>
+        <w:pStyle w:val="NormalWeb"/>
+        <w:numPr>
+          <w:ilvl w:val="0"/>
+          <w:numId w:val="45"/>
+        </w:numPr>
+        <w:tabs>
+          <w:tab w:val="clear" w:pos="720"/>
+          <w:tab w:val="num" w:pos="1080"/>
+        </w:tabs>
+        <w:spacing w:before="100" w:beforeAutospacing="1" w:after="100" w:afterAutospacing="1"/>
+        <w:ind w:left="1080"/>
+      </w:pPr>
+      <w:r>
+        <w:rPr>
+          <w:rStyle w:val="Strong"/>
+        </w:rPr>
+        <w:t>Trigger</w:t>
+      </w:r>
+      <w:r>
+        <w:t>: Your complete Airflow DAG to test the end-to-end flow.</w:t>
+      </w:r>
+    </w:p>
+    <w:p>
+      <w:pPr>
+        <w:pStyle w:val="NormalWeb"/>
+        <w:ind w:left="360"/>
+      </w:pPr>
+      <w:r>
+        <w:rPr>
+          <w:rStyle w:val="Strong"/>
+        </w:rPr>
+        <w:t>Monitoring Checklist:</w:t>
+      </w:r>
+    </w:p>
+    <w:p>
+      <w:pPr>
+        <w:pStyle w:val="NormalWeb"/>
+        <w:numPr>
+          <w:ilvl w:val="0"/>
+          <w:numId w:val="46"/>
+        </w:numPr>
+        <w:tabs>
+          <w:tab w:val="clear" w:pos="720"/>
+          <w:tab w:val="num" w:pos="1080"/>
+        </w:tabs>
+        <w:spacing w:before="100" w:beforeAutospacing="1" w:after="100" w:afterAutospacing="1"/>
+        <w:ind w:left="1080"/>
+      </w:pPr>
+      <w:r>
+        <w:t xml:space="preserve">Confirm the raw </w:t>
+      </w:r>
+      <w:r>
+        <w:rPr>
+          <w:rStyle w:val="HTMLCode"/>
+        </w:rPr>
+        <w:t>.json</w:t>
+      </w:r>
+      <w:r>
+        <w:t xml:space="preserve"> file is copied into the intermediate bucket.</w:t>
+      </w:r>
+    </w:p>
+    <w:p>
+      <w:pPr>
+        <w:pStyle w:val="NormalWeb"/>
+        <w:numPr>
+          <w:ilvl w:val="0"/>
+          <w:numId w:val="46"/>
+        </w:numPr>
+        <w:spacing w:before="100" w:beforeAutospacing="1" w:after="100" w:afterAutospacing="1"/>
+      </w:pPr>
+      <w:r>
+        <w:t>Verify that the transformation Lambda is triggered automatically.</w:t>
+      </w:r>
+    </w:p>
+    <w:p>
+      <w:pPr>
+        <w:pStyle w:val="NormalWeb"/>
+        <w:numPr>
+          <w:ilvl w:val="1"/>
+          <w:numId w:val="46"/>
+        </w:numPr>
+        <w:spacing w:before="100" w:beforeAutospacing="1" w:after="100" w:afterAutospacing="1"/>
+      </w:pPr>
+      <w:r>
+        <w:t xml:space="preserve">Ensure the transformed </w:t>
+      </w:r>
+      <w:r>
+        <w:rPr>
+          <w:rStyle w:val="HTMLCode"/>
+        </w:rPr>
+        <w:t>.csv</w:t>
+      </w:r>
+      <w:r>
+        <w:t xml:space="preserve"> file appears in the </w:t>
+      </w:r>
+      <w:r>
+        <w:rPr>
+          <w:rStyle w:val="HTMLCode"/>
+        </w:rPr>
+        <w:t>transformed-json-data-to-csv-bucket</w:t>
+      </w:r>
+      <w:r>
+        <w:t>.</w:t>
+      </w:r>
+    </w:p>
+    <w:p>
+      <w:pPr>
+        <w:pStyle w:val="NormalWeb"/>
+        <w:numPr>
+          <w:ilvl w:val="1"/>
+          <w:numId w:val="46"/>
+        </w:numPr>
+        <w:spacing w:before="100" w:beforeAutospacing="1" w:after="100" w:afterAutospacing="1"/>
+      </w:pPr>
+      <w:r>
+        <w:t xml:space="preserve">Use </w:t>
+      </w:r>
+      <w:r>
+        <w:rPr>
+          <w:rStyle w:val="Strong"/>
+        </w:rPr>
+        <w:t>AWS CloudWatch Logs</w:t>
+      </w:r>
+      <w:r>
+        <w:t xml:space="preserve"> to:</w:t>
+      </w:r>
+    </w:p>
+    <w:p>
+      <w:pPr>
+        <w:pStyle w:val="NormalWeb"/>
+        <w:numPr>
+          <w:ilvl w:val="2"/>
+          <w:numId w:val="46"/>
+        </w:numPr>
+        <w:spacing w:before="100" w:beforeAutospacing="1" w:after="100" w:afterAutospacing="1"/>
+      </w:pPr>
+      <w:r>
+        <w:t>View debug output</w:t>
+      </w:r>
+    </w:p>
+    <w:p>
+      <w:pPr>
+        <w:pStyle w:val="NormalWeb"/>
+        <w:numPr>
+          <w:ilvl w:val="2"/>
+          <w:numId w:val="46"/>
+        </w:numPr>
+        <w:spacing w:before="100" w:beforeAutospacing="1" w:after="100" w:afterAutospacing="1"/>
+      </w:pPr>
+      <w:r>
+        <w:t>Trace the execution flow</w:t>
+      </w:r>
+    </w:p>
+    <w:p>
+      <w:pPr>
+        <w:pStyle w:val="NormalWeb"/>
+        <w:numPr>
+          <w:ilvl w:val="2"/>
+          <w:numId w:val="46"/>
+        </w:numPr>
+        <w:spacing w:before="100" w:beforeAutospacing="1" w:after="100" w:afterAutospacing="1"/>
+      </w:pPr>
+      <w:r>
+        <w:t>Investigate any runtime errors</w:t>
+      </w:r>
+    </w:p>
+    <w:p>
+      <w:r>
+        <w:t>This architecture ensures that every file extracted and processed by Airflow is duplicated into a clean raw data zone, transformed into CSV, and stored in a final S3 bucket. Each step is orchestrated using event-driven Lambda functions integrated with S3 triggers and monitored using CloudWatch.</w:t>
       </w:r>
     </w:p>
     <w:p>

</xml_diff>

<commit_message>
Create Amazon Redshift Cluster
</commit_message>
<xml_diff>
--- a/docs/Real Estate Data Pipeline with Airflow, AWS Lambda, Redshift, and QuickSight copy.docx
+++ b/docs/Real Estate Data Pipeline with Airflow, AWS Lambda, Redshift, and QuickSight copy.docx
@@ -1637,7 +1637,15 @@
       </w:r>
       <w:proofErr w:type="gramEnd"/>
       <w:r>
-        <w:t xml:space="preserve"> (2 GiB) – may work with minor lag.</w:t>
+        <w:t xml:space="preserve"> (2 </w:t>
+      </w:r>
+      <w:proofErr w:type="spellStart"/>
+      <w:r>
+        <w:t>GiB</w:t>
+      </w:r>
+      <w:proofErr w:type="spellEnd"/>
+      <w:r>
+        <w:t>) – may work with minor lag.</w:t>
       </w:r>
     </w:p>
     <w:p>
@@ -1668,7 +1676,15 @@
       </w:r>
       <w:proofErr w:type="gramEnd"/>
       <w:r>
-        <w:t xml:space="preserve"> (4 GiB) – ideal for smooth operation.</w:t>
+        <w:t xml:space="preserve"> (4 </w:t>
+      </w:r>
+      <w:proofErr w:type="spellStart"/>
+      <w:r>
+        <w:t>GiB</w:t>
+      </w:r>
+      <w:proofErr w:type="spellEnd"/>
+      <w:r>
+        <w:t>) – ideal for smooth operation.</w:t>
       </w:r>
     </w:p>
     <w:p>
@@ -2018,49 +2034,51 @@
           <w:szCs w:val="24"/>
         </w:rPr>
       </w:pPr>
+      <w:proofErr w:type="spellStart"/>
       <w:r>
         <w:rPr>
           <w:rStyle w:val="HTMLCode"/>
           <w:sz w:val="24"/>
           <w:szCs w:val="24"/>
         </w:rPr>
-        <w:t>sudo apt update</w:t>
-      </w:r>
-    </w:p>
-    <w:p>
-      <w:pPr>
-        <w:spacing w:line="270" w:lineRule="atLeast"/>
+        <w:t>sudo</w:t>
+      </w:r>
+      <w:proofErr w:type="spellEnd"/>
+      <w:r>
         <w:rPr>
           <w:rStyle w:val="HTMLCode"/>
           <w:sz w:val="24"/>
           <w:szCs w:val="24"/>
         </w:rPr>
-      </w:pPr>
-      <w:r>
+        <w:t xml:space="preserve"> apt update</w:t>
+      </w:r>
+    </w:p>
+    <w:p>
+      <w:pPr>
+        <w:spacing w:line="270" w:lineRule="atLeast"/>
         <w:rPr>
           <w:rStyle w:val="HTMLCode"/>
           <w:sz w:val="24"/>
           <w:szCs w:val="24"/>
         </w:rPr>
-        <w:t>sudo apt install python3-pip</w:t>
-      </w:r>
-    </w:p>
-    <w:p>
-      <w:pPr>
-        <w:spacing w:line="270" w:lineRule="atLeast"/>
+      </w:pPr>
+      <w:proofErr w:type="spellStart"/>
+      <w:r>
         <w:rPr>
           <w:rStyle w:val="HTMLCode"/>
           <w:sz w:val="24"/>
           <w:szCs w:val="24"/>
         </w:rPr>
-      </w:pPr>
+        <w:t>sudo</w:t>
+      </w:r>
+      <w:proofErr w:type="spellEnd"/>
       <w:r>
         <w:rPr>
           <w:rStyle w:val="HTMLCode"/>
           <w:sz w:val="24"/>
           <w:szCs w:val="24"/>
         </w:rPr>
-        <w:t>sudo apt update</w:t>
+        <w:t xml:space="preserve"> apt install python3-pip</w:t>
       </w:r>
     </w:p>
     <w:p>
@@ -2072,49 +2090,51 @@
           <w:szCs w:val="24"/>
         </w:rPr>
       </w:pPr>
+      <w:proofErr w:type="spellStart"/>
       <w:r>
         <w:rPr>
           <w:rStyle w:val="HTMLCode"/>
           <w:sz w:val="24"/>
           <w:szCs w:val="24"/>
         </w:rPr>
-        <w:t>sudo apt install software-properties-common</w:t>
-      </w:r>
-    </w:p>
-    <w:p>
-      <w:pPr>
-        <w:spacing w:line="270" w:lineRule="atLeast"/>
+        <w:t>sudo</w:t>
+      </w:r>
+      <w:proofErr w:type="spellEnd"/>
+      <w:r>
         <w:rPr>
           <w:rStyle w:val="HTMLCode"/>
           <w:sz w:val="24"/>
           <w:szCs w:val="24"/>
         </w:rPr>
-      </w:pPr>
-      <w:r>
+        <w:t xml:space="preserve"> apt update</w:t>
+      </w:r>
+    </w:p>
+    <w:p>
+      <w:pPr>
+        <w:spacing w:line="270" w:lineRule="atLeast"/>
         <w:rPr>
           <w:rStyle w:val="HTMLCode"/>
           <w:sz w:val="24"/>
           <w:szCs w:val="24"/>
         </w:rPr>
-        <w:t xml:space="preserve">sudo add-apt-repository </w:t>
-      </w:r>
-      <w:proofErr w:type="gramStart"/>
+      </w:pPr>
+      <w:proofErr w:type="spellStart"/>
       <w:r>
         <w:rPr>
           <w:rStyle w:val="HTMLCode"/>
           <w:sz w:val="24"/>
           <w:szCs w:val="24"/>
         </w:rPr>
-        <w:t>ppa:deadsnakes</w:t>
-      </w:r>
-      <w:proofErr w:type="gramEnd"/>
+        <w:t>sudo</w:t>
+      </w:r>
+      <w:proofErr w:type="spellEnd"/>
       <w:r>
         <w:rPr>
           <w:rStyle w:val="HTMLCode"/>
           <w:sz w:val="24"/>
           <w:szCs w:val="24"/>
         </w:rPr>
-        <w:t>/ppa</w:t>
+        <w:t xml:space="preserve"> apt install software-properties-common</w:t>
       </w:r>
     </w:p>
     <w:p>
@@ -2126,51 +2146,54 @@
           <w:szCs w:val="24"/>
         </w:rPr>
       </w:pPr>
+      <w:proofErr w:type="spellStart"/>
       <w:r>
         <w:rPr>
           <w:rStyle w:val="HTMLCode"/>
           <w:sz w:val="24"/>
           <w:szCs w:val="24"/>
         </w:rPr>
-        <w:t>sudo apt update</w:t>
-      </w:r>
-    </w:p>
-    <w:p>
-      <w:pPr>
-        <w:spacing w:line="270" w:lineRule="atLeast"/>
+        <w:t>sudo</w:t>
+      </w:r>
+      <w:proofErr w:type="spellEnd"/>
+      <w:r>
         <w:rPr>
           <w:rStyle w:val="HTMLCode"/>
           <w:sz w:val="24"/>
           <w:szCs w:val="24"/>
         </w:rPr>
-      </w:pPr>
+        <w:t xml:space="preserve"> add-apt-repository </w:t>
+      </w:r>
+      <w:proofErr w:type="spellStart"/>
+      <w:proofErr w:type="gramStart"/>
       <w:r>
         <w:rPr>
           <w:rStyle w:val="HTMLCode"/>
           <w:sz w:val="24"/>
           <w:szCs w:val="24"/>
         </w:rPr>
-        <w:lastRenderedPageBreak/>
-        <w:t>sudo apt install python3.12 python3.12-venv -y</w:t>
-      </w:r>
-    </w:p>
-    <w:p>
-      <w:pPr>
-        <w:spacing w:line="270" w:lineRule="atLeast"/>
+        <w:t>ppa:deadsnakes</w:t>
+      </w:r>
+      <w:proofErr w:type="spellEnd"/>
+      <w:proofErr w:type="gramEnd"/>
+      <w:r>
         <w:rPr>
           <w:rStyle w:val="HTMLCode"/>
           <w:sz w:val="24"/>
           <w:szCs w:val="24"/>
         </w:rPr>
-      </w:pPr>
+        <w:t>/</w:t>
+      </w:r>
+      <w:proofErr w:type="spellStart"/>
       <w:r>
         <w:rPr>
           <w:rStyle w:val="HTMLCode"/>
           <w:sz w:val="24"/>
           <w:szCs w:val="24"/>
         </w:rPr>
-        <w:t xml:space="preserve">sudo apt install python3.12-venv </w:t>
-      </w:r>
+        <w:t>ppa</w:t>
+      </w:r>
+      <w:proofErr w:type="spellEnd"/>
     </w:p>
     <w:p>
       <w:pPr>
@@ -2181,49 +2204,198 @@
           <w:szCs w:val="24"/>
         </w:rPr>
       </w:pPr>
+      <w:proofErr w:type="spellStart"/>
       <w:r>
         <w:rPr>
           <w:rStyle w:val="HTMLCode"/>
           <w:sz w:val="24"/>
           <w:szCs w:val="24"/>
         </w:rPr>
-        <w:t>python3 -m venv airflow_venv</w:t>
-      </w:r>
-    </w:p>
-    <w:p>
-      <w:pPr>
-        <w:spacing w:line="270" w:lineRule="atLeast"/>
+        <w:t>sudo</w:t>
+      </w:r>
+      <w:proofErr w:type="spellEnd"/>
+      <w:r>
         <w:rPr>
           <w:rStyle w:val="HTMLCode"/>
           <w:sz w:val="24"/>
           <w:szCs w:val="24"/>
         </w:rPr>
-      </w:pPr>
-      <w:r>
+        <w:t xml:space="preserve"> apt update</w:t>
+      </w:r>
+    </w:p>
+    <w:p>
+      <w:pPr>
+        <w:spacing w:line="270" w:lineRule="atLeast"/>
         <w:rPr>
           <w:rStyle w:val="HTMLCode"/>
           <w:sz w:val="24"/>
           <w:szCs w:val="24"/>
         </w:rPr>
-        <w:t>source airflow_venv/bin/activate</w:t>
-      </w:r>
-    </w:p>
-    <w:p>
-      <w:pPr>
-        <w:spacing w:line="270" w:lineRule="atLeast"/>
+      </w:pPr>
+      <w:proofErr w:type="spellStart"/>
+      <w:r>
         <w:rPr>
           <w:rStyle w:val="HTMLCode"/>
           <w:sz w:val="24"/>
           <w:szCs w:val="24"/>
         </w:rPr>
-      </w:pPr>
+        <w:lastRenderedPageBreak/>
+        <w:t>sudo</w:t>
+      </w:r>
+      <w:proofErr w:type="spellEnd"/>
       <w:r>
         <w:rPr>
           <w:rStyle w:val="HTMLCode"/>
           <w:sz w:val="24"/>
           <w:szCs w:val="24"/>
         </w:rPr>
-        <w:t>pip install --upgrade awscli 3</w:t>
+        <w:t xml:space="preserve"> apt install python3.12 python3.12-venv -y</w:t>
+      </w:r>
+    </w:p>
+    <w:p>
+      <w:pPr>
+        <w:spacing w:line="270" w:lineRule="atLeast"/>
+        <w:rPr>
+          <w:rStyle w:val="HTMLCode"/>
+          <w:sz w:val="24"/>
+          <w:szCs w:val="24"/>
+        </w:rPr>
+      </w:pPr>
+      <w:proofErr w:type="spellStart"/>
+      <w:r>
+        <w:rPr>
+          <w:rStyle w:val="HTMLCode"/>
+          <w:sz w:val="24"/>
+          <w:szCs w:val="24"/>
+        </w:rPr>
+        <w:t>sudo</w:t>
+      </w:r>
+      <w:proofErr w:type="spellEnd"/>
+      <w:r>
+        <w:rPr>
+          <w:rStyle w:val="HTMLCode"/>
+          <w:sz w:val="24"/>
+          <w:szCs w:val="24"/>
+        </w:rPr>
+        <w:t xml:space="preserve"> apt install python3.12-venv </w:t>
+      </w:r>
+    </w:p>
+    <w:p>
+      <w:pPr>
+        <w:spacing w:line="270" w:lineRule="atLeast"/>
+        <w:rPr>
+          <w:rStyle w:val="HTMLCode"/>
+          <w:sz w:val="24"/>
+          <w:szCs w:val="24"/>
+        </w:rPr>
+      </w:pPr>
+      <w:r>
+        <w:rPr>
+          <w:rStyle w:val="HTMLCode"/>
+          <w:sz w:val="24"/>
+          <w:szCs w:val="24"/>
+        </w:rPr>
+        <w:t xml:space="preserve">python3 -m </w:t>
+      </w:r>
+      <w:proofErr w:type="spellStart"/>
+      <w:r>
+        <w:rPr>
+          <w:rStyle w:val="HTMLCode"/>
+          <w:sz w:val="24"/>
+          <w:szCs w:val="24"/>
+        </w:rPr>
+        <w:t>venv</w:t>
+      </w:r>
+      <w:proofErr w:type="spellEnd"/>
+      <w:r>
+        <w:rPr>
+          <w:rStyle w:val="HTMLCode"/>
+          <w:sz w:val="24"/>
+          <w:szCs w:val="24"/>
+        </w:rPr>
+        <w:t xml:space="preserve"> </w:t>
+      </w:r>
+      <w:proofErr w:type="spellStart"/>
+      <w:r>
+        <w:rPr>
+          <w:rStyle w:val="HTMLCode"/>
+          <w:sz w:val="24"/>
+          <w:szCs w:val="24"/>
+        </w:rPr>
+        <w:t>airflow_venv</w:t>
+      </w:r>
+      <w:proofErr w:type="spellEnd"/>
+    </w:p>
+    <w:p>
+      <w:pPr>
+        <w:spacing w:line="270" w:lineRule="atLeast"/>
+        <w:rPr>
+          <w:rStyle w:val="HTMLCode"/>
+          <w:sz w:val="24"/>
+          <w:szCs w:val="24"/>
+        </w:rPr>
+      </w:pPr>
+      <w:r>
+        <w:rPr>
+          <w:rStyle w:val="HTMLCode"/>
+          <w:sz w:val="24"/>
+          <w:szCs w:val="24"/>
+        </w:rPr>
+        <w:t xml:space="preserve">source </w:t>
+      </w:r>
+      <w:proofErr w:type="spellStart"/>
+      <w:r>
+        <w:rPr>
+          <w:rStyle w:val="HTMLCode"/>
+          <w:sz w:val="24"/>
+          <w:szCs w:val="24"/>
+        </w:rPr>
+        <w:t>airflow_venv</w:t>
+      </w:r>
+      <w:proofErr w:type="spellEnd"/>
+      <w:r>
+        <w:rPr>
+          <w:rStyle w:val="HTMLCode"/>
+          <w:sz w:val="24"/>
+          <w:szCs w:val="24"/>
+        </w:rPr>
+        <w:t>/bin/activate</w:t>
+      </w:r>
+    </w:p>
+    <w:p>
+      <w:pPr>
+        <w:spacing w:line="270" w:lineRule="atLeast"/>
+        <w:rPr>
+          <w:rStyle w:val="HTMLCode"/>
+          <w:sz w:val="24"/>
+          <w:szCs w:val="24"/>
+        </w:rPr>
+      </w:pPr>
+      <w:r>
+        <w:rPr>
+          <w:rStyle w:val="HTMLCode"/>
+          <w:sz w:val="24"/>
+          <w:szCs w:val="24"/>
+        </w:rPr>
+        <w:t xml:space="preserve">pip install --upgrade </w:t>
+      </w:r>
+      <w:proofErr w:type="spellStart"/>
+      <w:r>
+        <w:rPr>
+          <w:rStyle w:val="HTMLCode"/>
+          <w:sz w:val="24"/>
+          <w:szCs w:val="24"/>
+        </w:rPr>
+        <w:t>awscli</w:t>
+      </w:r>
+      <w:proofErr w:type="spellEnd"/>
+      <w:r>
+        <w:rPr>
+          <w:rStyle w:val="HTMLCode"/>
+          <w:sz w:val="24"/>
+          <w:szCs w:val="24"/>
+        </w:rPr>
+        <w:t xml:space="preserve"> 3</w:t>
       </w:r>
     </w:p>
     <w:p>
@@ -2715,8 +2887,16 @@
         <w:rPr>
           <w:rStyle w:val="HTMLCode"/>
         </w:rPr>
-        <w:t>.pem</w:t>
-      </w:r>
+        <w:t>.</w:t>
+      </w:r>
+      <w:proofErr w:type="spellStart"/>
+      <w:r>
+        <w:rPr>
+          <w:rStyle w:val="HTMLCode"/>
+        </w:rPr>
+        <w:t>pem</w:t>
+      </w:r>
+      <w:proofErr w:type="spellEnd"/>
       <w:proofErr w:type="gramEnd"/>
       <w:r>
         <w:t xml:space="preserve"> key file has the correct permission:</w:t>
@@ -2740,18 +2920,28 @@
       <w:r>
         <w:t xml:space="preserve">Bash: </w:t>
       </w:r>
+      <w:proofErr w:type="spellStart"/>
       <w:r>
         <w:rPr>
           <w:rStyle w:val="HTMLCode"/>
         </w:rPr>
         <w:t>chmod</w:t>
       </w:r>
+      <w:proofErr w:type="spellEnd"/>
       <w:r>
         <w:rPr>
           <w:rStyle w:val="HTMLCode"/>
         </w:rPr>
-        <w:t xml:space="preserve"> 400 airflow-key.pem</w:t>
-      </w:r>
+        <w:t xml:space="preserve"> 400 airflow-</w:t>
+      </w:r>
+      <w:proofErr w:type="spellStart"/>
+      <w:r>
+        <w:rPr>
+          <w:rStyle w:val="HTMLCode"/>
+        </w:rPr>
+        <w:t>key.pem</w:t>
+      </w:r>
+      <w:proofErr w:type="spellEnd"/>
     </w:p>
     <w:p>
       <w:pPr>
@@ -2881,7 +3071,21 @@
         <w:rPr>
           <w:rStyle w:val="HTMLCode"/>
         </w:rPr>
-        <w:t xml:space="preserve">    HostName &lt;Your EC2 Public IP&gt;</w:t>
+        <w:t xml:space="preserve">    </w:t>
+      </w:r>
+      <w:proofErr w:type="spellStart"/>
+      <w:r>
+        <w:rPr>
+          <w:rStyle w:val="HTMLCode"/>
+        </w:rPr>
+        <w:t>HostName</w:t>
+      </w:r>
+      <w:proofErr w:type="spellEnd"/>
+      <w:r>
+        <w:rPr>
+          <w:rStyle w:val="HTMLCode"/>
+        </w:rPr>
+        <w:t xml:space="preserve"> &lt;Your EC2 Public IP&gt;</w:t>
       </w:r>
     </w:p>
     <w:p>
@@ -2911,8 +3115,30 @@
         <w:rPr>
           <w:rStyle w:val="HTMLCode"/>
         </w:rPr>
-        <w:t xml:space="preserve">    IdentityFile /path/to/your/airflow-key.pem</w:t>
-      </w:r>
+        <w:t xml:space="preserve">    </w:t>
+      </w:r>
+      <w:proofErr w:type="spellStart"/>
+      <w:r>
+        <w:rPr>
+          <w:rStyle w:val="HTMLCode"/>
+        </w:rPr>
+        <w:t>IdentityFile</w:t>
+      </w:r>
+      <w:proofErr w:type="spellEnd"/>
+      <w:r>
+        <w:rPr>
+          <w:rStyle w:val="HTMLCode"/>
+        </w:rPr>
+        <w:t xml:space="preserve"> /path/to/your/airflow-</w:t>
+      </w:r>
+      <w:proofErr w:type="spellStart"/>
+      <w:r>
+        <w:rPr>
+          <w:rStyle w:val="HTMLCode"/>
+        </w:rPr>
+        <w:t>key.pem</w:t>
+      </w:r>
+      <w:proofErr w:type="spellEnd"/>
     </w:p>
     <w:p>
       <w:pPr>
@@ -3125,11 +3351,19 @@
       <w:r>
         <w:t xml:space="preserve">In the airflow folder, locate and open </w:t>
       </w:r>
+      <w:proofErr w:type="spellStart"/>
       <w:r>
         <w:rPr>
           <w:rStyle w:val="HTMLCode"/>
         </w:rPr>
-        <w:t xml:space="preserve">airflow.cfg, </w:t>
+        <w:t>airflow.cfg</w:t>
+      </w:r>
+      <w:proofErr w:type="spellEnd"/>
+      <w:r>
+        <w:rPr>
+          <w:rStyle w:val="HTMLCode"/>
+        </w:rPr>
+        <w:t xml:space="preserve">, </w:t>
       </w:r>
       <w:r>
         <w:rPr>
@@ -3153,11 +3387,19 @@
           <w:rStyle w:val="HTMLCode"/>
         </w:rPr>
       </w:pPr>
+      <w:proofErr w:type="spellStart"/>
       <w:r>
         <w:rPr>
           <w:rStyle w:val="HTMLCode"/>
         </w:rPr>
-        <w:t>dags_folder = /home/ubuntu/airflow/dags</w:t>
+        <w:t>dags_folder</w:t>
+      </w:r>
+      <w:proofErr w:type="spellEnd"/>
+      <w:r>
+        <w:rPr>
+          <w:rStyle w:val="HTMLCode"/>
+        </w:rPr>
+        <w:t xml:space="preserve"> = /home/ubuntu/airflow/dags</w:t>
       </w:r>
     </w:p>
     <w:p>
@@ -3168,11 +3410,19 @@
           <w:rStyle w:val="HTMLCode"/>
         </w:rPr>
       </w:pPr>
+      <w:proofErr w:type="spellStart"/>
       <w:r>
         <w:rPr>
           <w:rStyle w:val="HTMLCode"/>
         </w:rPr>
-        <w:t>load_examples = False</w:t>
+        <w:t>load_examples</w:t>
+      </w:r>
+      <w:proofErr w:type="spellEnd"/>
+      <w:r>
+        <w:rPr>
+          <w:rStyle w:val="HTMLCode"/>
+        </w:rPr>
+        <w:t xml:space="preserve"> = False</w:t>
       </w:r>
     </w:p>
     <w:p>
@@ -3228,7 +3478,29 @@
           <w:sz w:val="28"/>
           <w:szCs w:val="28"/>
         </w:rPr>
-        <w:t>Create a RapidAPI Account</w:t>
+        <w:t xml:space="preserve">Create a </w:t>
+      </w:r>
+      <w:proofErr w:type="spellStart"/>
+      <w:r>
+        <w:rPr>
+          <w:rStyle w:val="Strong"/>
+          <w:b/>
+          <w:bCs/>
+          <w:sz w:val="28"/>
+          <w:szCs w:val="28"/>
+        </w:rPr>
+        <w:t>RapidAPI</w:t>
+      </w:r>
+      <w:proofErr w:type="spellEnd"/>
+      <w:r>
+        <w:rPr>
+          <w:rStyle w:val="Strong"/>
+          <w:b/>
+          <w:bCs/>
+          <w:sz w:val="28"/>
+          <w:szCs w:val="28"/>
+        </w:rPr>
+        <w:t xml:space="preserve"> Account</w:t>
       </w:r>
     </w:p>
     <w:p>
@@ -3254,14 +3526,24 @@
         <w:jc w:val="both"/>
       </w:pPr>
       <w:r>
-        <w:t xml:space="preserve">Instead of hunting for zillow data APIs, use </w:t>
-      </w:r>
+        <w:t xml:space="preserve">Instead of hunting for </w:t>
+      </w:r>
+      <w:proofErr w:type="spellStart"/>
+      <w:r>
+        <w:t>zillow</w:t>
+      </w:r>
+      <w:proofErr w:type="spellEnd"/>
+      <w:r>
+        <w:t xml:space="preserve"> data APIs, use </w:t>
+      </w:r>
+      <w:proofErr w:type="spellStart"/>
       <w:r>
         <w:rPr>
           <w:rStyle w:val="Strong"/>
         </w:rPr>
         <w:t>RapidAPI</w:t>
       </w:r>
+      <w:proofErr w:type="spellEnd"/>
       <w:r>
         <w:t xml:space="preserve"> — a popular platform that provides access to many APIs from one place.</w:t>
       </w:r>
@@ -3299,17 +3581,44 @@
         </w:numPr>
         <w:jc w:val="both"/>
       </w:pPr>
-      <w:r>
-        <w:t xml:space="preserve">RapidAPI provides a </w:t>
-      </w:r>
-      <w:r>
-        <w:rPr>
-          <w:rStyle w:val="Strong"/>
-        </w:rPr>
-        <w:t>mock zillow data API</w:t>
-      </w:r>
-      <w:r>
-        <w:t xml:space="preserve"> that mimics the real zillow data structure — perfect for your development and testing.</w:t>
+      <w:proofErr w:type="spellStart"/>
+      <w:r>
+        <w:t>RapidAPI</w:t>
+      </w:r>
+      <w:proofErr w:type="spellEnd"/>
+      <w:r>
+        <w:t xml:space="preserve"> provides a </w:t>
+      </w:r>
+      <w:r>
+        <w:rPr>
+          <w:rStyle w:val="Strong"/>
+        </w:rPr>
+        <w:t xml:space="preserve">mock </w:t>
+      </w:r>
+      <w:proofErr w:type="spellStart"/>
+      <w:r>
+        <w:rPr>
+          <w:rStyle w:val="Strong"/>
+        </w:rPr>
+        <w:t>zillow</w:t>
+      </w:r>
+      <w:proofErr w:type="spellEnd"/>
+      <w:r>
+        <w:rPr>
+          <w:rStyle w:val="Strong"/>
+        </w:rPr>
+        <w:t xml:space="preserve"> data API</w:t>
+      </w:r>
+      <w:r>
+        <w:t xml:space="preserve"> that mimics the real </w:t>
+      </w:r>
+      <w:proofErr w:type="spellStart"/>
+      <w:r>
+        <w:t>zillow</w:t>
+      </w:r>
+      <w:proofErr w:type="spellEnd"/>
+      <w:r>
+        <w:t xml:space="preserve"> data structure — perfect for your development and testing.</w:t>
       </w:r>
     </w:p>
     <w:p>
@@ -3322,7 +3631,15 @@
         <w:jc w:val="both"/>
       </w:pPr>
       <w:r>
-        <w:t>This way, you get consistent, API-driven zillow data without worrying about sourcing or hosting it yourself.</w:t>
+        <w:t xml:space="preserve">This way, you get consistent, API-driven </w:t>
+      </w:r>
+      <w:proofErr w:type="spellStart"/>
+      <w:r>
+        <w:t>zillow</w:t>
+      </w:r>
+      <w:proofErr w:type="spellEnd"/>
+      <w:r>
+        <w:t xml:space="preserve"> data without worrying about sourcing or hosting it yourself.</w:t>
       </w:r>
     </w:p>
     <w:p>
@@ -3345,13 +3662,29 @@
           <w:sz w:val="24"/>
           <w:szCs w:val="24"/>
         </w:rPr>
-        <w:t xml:space="preserve"> Using RapidAPI with the Zillow API</w:t>
-      </w:r>
+        <w:t xml:space="preserve"> Using </w:t>
+      </w:r>
+      <w:proofErr w:type="spellStart"/>
       <w:r>
         <w:rPr>
           <w:sz w:val="24"/>
           <w:szCs w:val="24"/>
         </w:rPr>
+        <w:t>RapidAPI</w:t>
+      </w:r>
+      <w:proofErr w:type="spellEnd"/>
+      <w:r>
+        <w:rPr>
+          <w:sz w:val="24"/>
+          <w:szCs w:val="24"/>
+        </w:rPr>
+        <w:t xml:space="preserve"> with the Zillow API</w:t>
+      </w:r>
+      <w:r>
+        <w:rPr>
+          <w:sz w:val="24"/>
+          <w:szCs w:val="24"/>
+        </w:rPr>
         <w:t>:</w:t>
       </w:r>
     </w:p>
@@ -3379,7 +3712,15 @@
         </w:numPr>
       </w:pPr>
       <w:r>
-        <w:t xml:space="preserve">After logging into RapidAPI, you need to </w:t>
+        <w:t xml:space="preserve">After logging into </w:t>
+      </w:r>
+      <w:proofErr w:type="spellStart"/>
+      <w:r>
+        <w:t>RapidAPI</w:t>
+      </w:r>
+      <w:proofErr w:type="spellEnd"/>
+      <w:r>
+        <w:t xml:space="preserve">, you need to </w:t>
       </w:r>
       <w:r>
         <w:rPr>
@@ -3506,8 +3847,13 @@
           <w:numId w:val="2"/>
         </w:numPr>
       </w:pPr>
-      <w:r>
-        <w:t xml:space="preserve">RapidAPI provides </w:t>
+      <w:proofErr w:type="spellStart"/>
+      <w:r>
+        <w:t>RapidAPI</w:t>
+      </w:r>
+      <w:proofErr w:type="spellEnd"/>
+      <w:r>
+        <w:t xml:space="preserve"> provides </w:t>
       </w:r>
       <w:r>
         <w:rPr>
@@ -3567,7 +3913,15 @@
         <w:t>Test Endpoint</w:t>
       </w:r>
       <w:r>
-        <w:t xml:space="preserve"> on the RapidAPI UI to see a live response from the API.</w:t>
+        <w:t xml:space="preserve"> on the </w:t>
+      </w:r>
+      <w:proofErr w:type="spellStart"/>
+      <w:r>
+        <w:t>RapidAPI</w:t>
+      </w:r>
+      <w:proofErr w:type="spellEnd"/>
+      <w:r>
+        <w:t xml:space="preserve"> UI to see a live response from the API.</w:t>
       </w:r>
     </w:p>
     <w:p>
@@ -3696,21 +4050,65 @@
           <w:sz w:val="24"/>
           <w:szCs w:val="24"/>
         </w:rPr>
-        <w:t>X-RapidAPI-Key</w:t>
-      </w:r>
-      <w:r>
-        <w:t xml:space="preserve"> and </w:t>
-      </w:r>
+        <w:t>X-</w:t>
+      </w:r>
+      <w:proofErr w:type="spellStart"/>
       <w:r>
         <w:rPr>
           <w:rStyle w:val="HTMLCode"/>
           <w:sz w:val="24"/>
           <w:szCs w:val="24"/>
         </w:rPr>
-        <w:t>X-RapidAPI-Host</w:t>
-      </w:r>
-      <w:r>
-        <w:t xml:space="preserve"> which authenticate your request on RapidAPI.</w:t>
+        <w:t>RapidAPI</w:t>
+      </w:r>
+      <w:proofErr w:type="spellEnd"/>
+      <w:r>
+        <w:rPr>
+          <w:rStyle w:val="HTMLCode"/>
+          <w:sz w:val="24"/>
+          <w:szCs w:val="24"/>
+        </w:rPr>
+        <w:t>-Key</w:t>
+      </w:r>
+      <w:r>
+        <w:t xml:space="preserve"> and </w:t>
+      </w:r>
+      <w:r>
+        <w:rPr>
+          <w:rStyle w:val="HTMLCode"/>
+          <w:sz w:val="24"/>
+          <w:szCs w:val="24"/>
+        </w:rPr>
+        <w:t>X-</w:t>
+      </w:r>
+      <w:proofErr w:type="spellStart"/>
+      <w:r>
+        <w:rPr>
+          <w:rStyle w:val="HTMLCode"/>
+          <w:sz w:val="24"/>
+          <w:szCs w:val="24"/>
+        </w:rPr>
+        <w:t>RapidAPI</w:t>
+      </w:r>
+      <w:proofErr w:type="spellEnd"/>
+      <w:r>
+        <w:rPr>
+          <w:rStyle w:val="HTMLCode"/>
+          <w:sz w:val="24"/>
+          <w:szCs w:val="24"/>
+        </w:rPr>
+        <w:t>-Host</w:t>
+      </w:r>
+      <w:r>
+        <w:t xml:space="preserve"> which authenticate your request on </w:t>
+      </w:r>
+      <w:proofErr w:type="spellStart"/>
+      <w:r>
+        <w:t>RapidAPI</w:t>
+      </w:r>
+      <w:proofErr w:type="spellEnd"/>
+      <w:r>
+        <w:t>.</w:t>
       </w:r>
     </w:p>
     <w:p>
@@ -3742,13 +4140,34 @@
         <w:lastRenderedPageBreak/>
         <w:t xml:space="preserve">response = </w:t>
       </w:r>
+      <w:proofErr w:type="spellStart"/>
       <w:proofErr w:type="gramStart"/>
       <w:r>
-        <w:t>requests.get(</w:t>
+        <w:t>requests.get</w:t>
+      </w:r>
+      <w:proofErr w:type="spellEnd"/>
+      <w:r>
+        <w:t>(</w:t>
       </w:r>
       <w:proofErr w:type="gramEnd"/>
       <w:r>
-        <w:t>URL, headers=headers, params=querystring)</w:t>
+        <w:t xml:space="preserve">URL, headers=headers, </w:t>
+      </w:r>
+      <w:proofErr w:type="spellStart"/>
+      <w:r>
+        <w:t>params</w:t>
+      </w:r>
+      <w:proofErr w:type="spellEnd"/>
+      <w:r>
+        <w:t>=</w:t>
+      </w:r>
+      <w:proofErr w:type="spellStart"/>
+      <w:r>
+        <w:t>querystring</w:t>
+      </w:r>
+      <w:proofErr w:type="spellEnd"/>
+      <w:r>
+        <w:t>)</w:t>
       </w:r>
     </w:p>
     <w:p>
@@ -3759,10 +4178,12 @@
       <w:r>
         <w:t xml:space="preserve">data = </w:t>
       </w:r>
+      <w:proofErr w:type="spellStart"/>
       <w:proofErr w:type="gramStart"/>
       <w:r>
         <w:t>response.json</w:t>
       </w:r>
+      <w:proofErr w:type="spellEnd"/>
       <w:proofErr w:type="gramEnd"/>
       <w:r>
         <w:t>()</w:t>
@@ -3842,6 +4263,7 @@
       <w:r>
         <w:t xml:space="preserve">Inside your Airflow directory on the EC2 instance, create a new file named </w:t>
       </w:r>
+      <w:proofErr w:type="spellStart"/>
       <w:r>
         <w:rPr>
           <w:rStyle w:val="HTMLCode"/>
@@ -3855,6 +4277,7 @@
         </w:rPr>
         <w:t>api.json</w:t>
       </w:r>
+      <w:proofErr w:type="spellEnd"/>
       <w:proofErr w:type="gramEnd"/>
       <w:r>
         <w:t xml:space="preserve"> to store your API credentials:</w:t>
@@ -3877,8 +4300,16 @@
         <w:rPr>
           <w:rFonts w:ascii="Courier New" w:hAnsi="Courier New" w:cs="Courier New"/>
         </w:rPr>
-        <w:t>/home/ubuntu/airflow/config_api.json</w:t>
-      </w:r>
+        <w:t>/home/ubuntu/airflow/</w:t>
+      </w:r>
+      <w:proofErr w:type="spellStart"/>
+      <w:r>
+        <w:rPr>
+          <w:rFonts w:ascii="Courier New" w:hAnsi="Courier New" w:cs="Courier New"/>
+        </w:rPr>
+        <w:t>config_api.json</w:t>
+      </w:r>
+      <w:proofErr w:type="spellEnd"/>
     </w:p>
     <w:p/>
     <w:p>
@@ -3940,7 +4371,31 @@
           <w:szCs w:val="18"/>
           <w:bdr w:val="single" w:sz="2" w:space="0" w:color="E5E7EB" w:frame="1"/>
         </w:rPr>
-        <w:t xml:space="preserve">  "x-rapidapi-key": "52c02bf380msh3e00a1cabc82761p197028jsnfcef6f371c79",</w:t>
+        <w:t xml:space="preserve">  "x-</w:t>
+      </w:r>
+      <w:proofErr w:type="spellStart"/>
+      <w:r>
+        <w:rPr>
+          <w:rStyle w:val="HTMLCode"/>
+          <w:rFonts w:ascii="Menlo" w:hAnsi="Menlo" w:cs="Menlo"/>
+          <w:color w:val="545454"/>
+          <w:sz w:val="18"/>
+          <w:szCs w:val="18"/>
+          <w:bdr w:val="single" w:sz="2" w:space="0" w:color="E5E7EB" w:frame="1"/>
+        </w:rPr>
+        <w:t>rapidapi</w:t>
+      </w:r>
+      <w:proofErr w:type="spellEnd"/>
+      <w:r>
+        <w:rPr>
+          <w:rStyle w:val="HTMLCode"/>
+          <w:rFonts w:ascii="Menlo" w:hAnsi="Menlo" w:cs="Menlo"/>
+          <w:color w:val="545454"/>
+          <w:sz w:val="18"/>
+          <w:szCs w:val="18"/>
+          <w:bdr w:val="single" w:sz="2" w:space="0" w:color="E5E7EB" w:frame="1"/>
+        </w:rPr>
+        <w:t>-key": "52c02bf380msh3e00a1cabc82761p197028jsnfcef6f371c79",</w:t>
       </w:r>
     </w:p>
     <w:p>
@@ -3971,7 +4426,31 @@
           <w:szCs w:val="18"/>
           <w:bdr w:val="single" w:sz="2" w:space="0" w:color="E5E7EB" w:frame="1"/>
         </w:rPr>
-        <w:t xml:space="preserve">  "x-rapidapi-host": "zillow56.p.rapidapi.com"</w:t>
+        <w:t xml:space="preserve">  "x-</w:t>
+      </w:r>
+      <w:proofErr w:type="spellStart"/>
+      <w:r>
+        <w:rPr>
+          <w:rStyle w:val="HTMLCode"/>
+          <w:rFonts w:ascii="Menlo" w:hAnsi="Menlo" w:cs="Menlo"/>
+          <w:color w:val="545454"/>
+          <w:sz w:val="18"/>
+          <w:szCs w:val="18"/>
+          <w:bdr w:val="single" w:sz="2" w:space="0" w:color="E5E7EB" w:frame="1"/>
+        </w:rPr>
+        <w:t>rapidapi</w:t>
+      </w:r>
+      <w:proofErr w:type="spellEnd"/>
+      <w:r>
+        <w:rPr>
+          <w:rStyle w:val="HTMLCode"/>
+          <w:rFonts w:ascii="Menlo" w:hAnsi="Menlo" w:cs="Menlo"/>
+          <w:color w:val="545454"/>
+          <w:sz w:val="18"/>
+          <w:szCs w:val="18"/>
+          <w:bdr w:val="single" w:sz="2" w:space="0" w:color="E5E7EB" w:frame="1"/>
+        </w:rPr>
+        <w:t>-host": "zillow56.p.rapidapi.com"</w:t>
       </w:r>
     </w:p>
     <w:p>
@@ -4014,6 +4493,7 @@
       <w:r>
         <w:t xml:space="preserve">The Python </w:t>
       </w:r>
+      <w:proofErr w:type="spellStart"/>
       <w:proofErr w:type="gramStart"/>
       <w:r>
         <w:rPr>
@@ -4021,6 +4501,7 @@
         </w:rPr>
         <w:t>json.load</w:t>
       </w:r>
+      <w:proofErr w:type="spellEnd"/>
       <w:proofErr w:type="gramEnd"/>
       <w:r>
         <w:rPr>
@@ -4046,6 +4527,7 @@
       <w:r>
         <w:t>Your Python callable (</w:t>
       </w:r>
+      <w:proofErr w:type="spellStart"/>
       <w:r>
         <w:rPr>
           <w:rFonts w:ascii="Courier New" w:hAnsi="Courier New" w:cs="Courier New"/>
@@ -4057,7 +4539,14 @@
         <w:rPr>
           <w:rFonts w:ascii="Courier New" w:hAnsi="Courier New" w:cs="Courier New"/>
         </w:rPr>
-        <w:t>rapidapi(</w:t>
+        <w:t>rapidapi</w:t>
+      </w:r>
+      <w:proofErr w:type="spellEnd"/>
+      <w:r>
+        <w:rPr>
+          <w:rFonts w:ascii="Courier New" w:hAnsi="Courier New" w:cs="Courier New"/>
+        </w:rPr>
+        <w:t>(</w:t>
       </w:r>
       <w:proofErr w:type="gramEnd"/>
       <w:r>
@@ -4069,12 +4558,14 @@
       <w:r>
         <w:t xml:space="preserve"> uses those keys from </w:t>
       </w:r>
+      <w:proofErr w:type="spellStart"/>
       <w:r>
         <w:rPr>
           <w:rFonts w:ascii="Courier New" w:hAnsi="Courier New" w:cs="Courier New"/>
         </w:rPr>
         <w:t>config_api.json</w:t>
       </w:r>
+      <w:proofErr w:type="spellEnd"/>
     </w:p>
     <w:p/>
     <w:p>
@@ -4100,6 +4591,7 @@
       <w:r>
         <w:t xml:space="preserve">Add this </w:t>
       </w:r>
+      <w:proofErr w:type="spellStart"/>
       <w:r>
         <w:rPr>
           <w:b/>
@@ -4115,6 +4607,7 @@
         </w:rPr>
         <w:t>api.json</w:t>
       </w:r>
+      <w:proofErr w:type="spellEnd"/>
       <w:r>
         <w:t xml:space="preserve"> file to </w:t>
       </w:r>
@@ -4126,8 +4619,16 @@
         <w:rPr>
           <w:rFonts w:ascii="Courier New" w:hAnsi="Courier New" w:cs="Courier New"/>
         </w:rPr>
-        <w:t>.gitignore</w:t>
-      </w:r>
+        <w:t>.</w:t>
+      </w:r>
+      <w:proofErr w:type="spellStart"/>
+      <w:r>
+        <w:rPr>
+          <w:rFonts w:ascii="Courier New" w:hAnsi="Courier New" w:cs="Courier New"/>
+        </w:rPr>
+        <w:t>gitignore</w:t>
+      </w:r>
+      <w:proofErr w:type="spellEnd"/>
       <w:proofErr w:type="gramEnd"/>
       <w:r>
         <w:t xml:space="preserve"> if you are using git, so it won’t be pushed to any repo.</w:t>
@@ -4153,7 +4654,15 @@
         <w:ind w:left="360"/>
       </w:pPr>
       <w:r>
-        <w:t>Use Airflow Variables or Secrets Manager (AWS Secrets Manager or HashiCorp Vault) for production-grade secrets management</w:t>
+        <w:t xml:space="preserve">Use Airflow Variables or Secrets Manager (AWS Secrets Manager or </w:t>
+      </w:r>
+      <w:proofErr w:type="spellStart"/>
+      <w:r>
+        <w:t>HashiCorp</w:t>
+      </w:r>
+      <w:proofErr w:type="spellEnd"/>
+      <w:r>
+        <w:t xml:space="preserve"> Vault) for production-grade secrets management</w:t>
       </w:r>
     </w:p>
     <w:p>
@@ -4208,7 +4717,15 @@
         <w:t>first task in our Airflow DAG</w:t>
       </w:r>
       <w:r>
-        <w:t>, which is responsible for extracting Zillow data using the RapidAPI.</w:t>
+        <w:t xml:space="preserve">, which is responsible for extracting Zillow data using the </w:t>
+      </w:r>
+      <w:proofErr w:type="spellStart"/>
+      <w:r>
+        <w:t>RapidAPI</w:t>
+      </w:r>
+      <w:proofErr w:type="spellEnd"/>
+      <w:r>
+        <w:t>.</w:t>
       </w:r>
     </w:p>
     <w:p>
@@ -4287,6 +4804,7 @@
       <w:r>
         <w:t>Before creating tasks, you must define a set of default arguments (</w:t>
       </w:r>
+      <w:proofErr w:type="spellStart"/>
       <w:r>
         <w:rPr>
           <w:rStyle w:val="HTMLCode"/>
@@ -4295,6 +4813,7 @@
         </w:rPr>
         <w:t>default_args</w:t>
       </w:r>
+      <w:proofErr w:type="spellEnd"/>
       <w:r>
         <w:t>) and instantiate the DAG:</w:t>
       </w:r>
@@ -4313,12 +4832,14 @@
         <w:spacing w:before="100" w:beforeAutospacing="1" w:after="100" w:afterAutospacing="1"/>
         <w:ind w:left="1440"/>
       </w:pPr>
+      <w:proofErr w:type="spellStart"/>
       <w:r>
         <w:rPr>
           <w:rStyle w:val="Strong"/>
         </w:rPr>
         <w:t>default_args</w:t>
       </w:r>
+      <w:proofErr w:type="spellEnd"/>
       <w:r>
         <w:t>:</w:t>
       </w:r>
@@ -4442,8 +4963,16 @@
         <w:rPr>
           <w:rStyle w:val="Strong"/>
         </w:rPr>
-        <w:t>Zillow RapidAPI</w:t>
-      </w:r>
+        <w:t xml:space="preserve">Zillow </w:t>
+      </w:r>
+      <w:proofErr w:type="spellStart"/>
+      <w:r>
+        <w:rPr>
+          <w:rStyle w:val="Strong"/>
+        </w:rPr>
+        <w:t>RapidAPI</w:t>
+      </w:r>
+      <w:proofErr w:type="spellEnd"/>
       <w:r>
         <w:t xml:space="preserve"> endpoint using the </w:t>
       </w:r>
@@ -4505,6 +5034,7 @@
       <w:r>
         <w:t xml:space="preserve">It reads API credentials from </w:t>
       </w:r>
+      <w:proofErr w:type="spellStart"/>
       <w:r>
         <w:rPr>
           <w:rStyle w:val="HTMLCode"/>
@@ -4522,6 +5052,7 @@
         </w:rPr>
         <w:t>api.json</w:t>
       </w:r>
+      <w:proofErr w:type="spellEnd"/>
       <w:proofErr w:type="gramEnd"/>
       <w:r>
         <w:t>.</w:t>
@@ -5122,7 +5653,15 @@
         <w:pStyle w:val="NormalWeb"/>
       </w:pPr>
       <w:r>
-        <w:t>After extracting data from the Zillow API using a PythonOperator, the next step is to upload the resulting file to Amazon S3 using a BashOperator. The file path produced by the first task is passed dynamically to the second task using Airflow's XCom system.</w:t>
+        <w:t xml:space="preserve">After extracting data from the Zillow API using a PythonOperator, the next step is to upload the resulting file to Amazon S3 using a BashOperator. The file path produced by the first task is passed dynamically to the second task using Airflow's </w:t>
+      </w:r>
+      <w:proofErr w:type="spellStart"/>
+      <w:r>
+        <w:t>XCom</w:t>
+      </w:r>
+      <w:proofErr w:type="spellEnd"/>
+      <w:r>
+        <w:t xml:space="preserve"> system.</w:t>
       </w:r>
     </w:p>
     <w:p>
@@ -5155,7 +5694,21 @@
         <w:rPr>
           <w:rStyle w:val="HTMLCode"/>
         </w:rPr>
-        <w:t>["/home/ubuntu/airflow/zillow_data.json"]</w:t>
+        <w:t>["/home/ubuntu/airflow/</w:t>
+      </w:r>
+      <w:proofErr w:type="spellStart"/>
+      <w:r>
+        <w:rPr>
+          <w:rStyle w:val="HTMLCode"/>
+        </w:rPr>
+        <w:t>zillow_data.json</w:t>
+      </w:r>
+      <w:proofErr w:type="spellEnd"/>
+      <w:r>
+        <w:rPr>
+          <w:rStyle w:val="HTMLCode"/>
+        </w:rPr>
+        <w:t>"]</w:t>
       </w:r>
       <w:r>
         <w:t>).</w:t>
@@ -5170,12 +5723,14 @@
         </w:numPr>
         <w:spacing w:before="100" w:beforeAutospacing="1" w:after="100" w:afterAutospacing="1"/>
       </w:pPr>
+      <w:proofErr w:type="spellStart"/>
       <w:r>
         <w:rPr>
           <w:rStyle w:val="Strong"/>
         </w:rPr>
         <w:t>XCom</w:t>
       </w:r>
+      <w:proofErr w:type="spellEnd"/>
       <w:r>
         <w:t xml:space="preserve"> (Cross-communication) allows tasks to exchange data.</w:t>
       </w:r>
@@ -5208,11 +5763,19 @@
       <w:r>
         <w:t xml:space="preserve"> values to access the path and file name returned by the first task and construct a dynamic </w:t>
       </w:r>
+      <w:proofErr w:type="spellStart"/>
       <w:r>
         <w:rPr>
           <w:rStyle w:val="HTMLCode"/>
         </w:rPr>
-        <w:t>aws s3 mv</w:t>
+        <w:t>aws</w:t>
+      </w:r>
+      <w:proofErr w:type="spellEnd"/>
+      <w:r>
+        <w:rPr>
+          <w:rStyle w:val="HTMLCode"/>
+        </w:rPr>
+        <w:t xml:space="preserve"> s3 mv</w:t>
       </w:r>
       <w:r>
         <w:t xml:space="preserve"> command.</w:t>
@@ -5518,7 +6081,23 @@
           <w:rFonts w:ascii="Courier New" w:hAnsi="Courier New" w:cs="Courier New"/>
           <w:b/>
         </w:rPr>
-        <w:t>copy-json-to-intermediate-bucket</w:t>
+        <w:t>copy-</w:t>
+      </w:r>
+      <w:proofErr w:type="spellStart"/>
+      <w:r>
+        <w:rPr>
+          <w:rFonts w:ascii="Courier New" w:hAnsi="Courier New" w:cs="Courier New"/>
+          <w:b/>
+        </w:rPr>
+        <w:t>json</w:t>
+      </w:r>
+      <w:proofErr w:type="spellEnd"/>
+      <w:r>
+        <w:rPr>
+          <w:rFonts w:ascii="Courier New" w:hAnsi="Courier New" w:cs="Courier New"/>
+          <w:b/>
+        </w:rPr>
+        <w:t>-to-intermediate-bucket</w:t>
       </w:r>
     </w:p>
     <w:p>
@@ -5560,7 +6139,21 @@
         <w:rPr>
           <w:rFonts w:ascii="Courier New" w:hAnsi="Courier New" w:cs="Courier New"/>
         </w:rPr>
-        <w:t>copy-json-to-intermediate-bucket</w:t>
+        <w:t>copy-</w:t>
+      </w:r>
+      <w:proofErr w:type="spellStart"/>
+      <w:r>
+        <w:rPr>
+          <w:rFonts w:ascii="Courier New" w:hAnsi="Courier New" w:cs="Courier New"/>
+        </w:rPr>
+        <w:t>json</w:t>
+      </w:r>
+      <w:proofErr w:type="spellEnd"/>
+      <w:r>
+        <w:rPr>
+          <w:rFonts w:ascii="Courier New" w:hAnsi="Courier New" w:cs="Courier New"/>
+        </w:rPr>
+        <w:t>-to-intermediate-bucket</w:t>
       </w:r>
       <w:r>
         <w:t>.</w:t>
@@ -5652,6 +6245,7 @@
         </w:numPr>
         <w:ind w:left="2790"/>
       </w:pPr>
+      <w:proofErr w:type="spellStart"/>
       <w:r>
         <w:rPr>
           <w:b/>
@@ -5660,6 +6254,7 @@
         <w:lastRenderedPageBreak/>
         <w:t>AWSLambdaBasicExecutionRole</w:t>
       </w:r>
+      <w:proofErr w:type="spellEnd"/>
       <w:r>
         <w:t xml:space="preserve"> (grants access to write logs to CloudWatch)</w:t>
       </w:r>
@@ -5849,12 +6444,14 @@
       <w:r>
         <w:t xml:space="preserve"> and </w:t>
       </w:r>
+      <w:proofErr w:type="spellStart"/>
       <w:r>
         <w:rPr>
           <w:rFonts w:ascii="Courier New" w:hAnsi="Courier New" w:cs="Courier New"/>
         </w:rPr>
         <w:t>json</w:t>
       </w:r>
+      <w:proofErr w:type="spellEnd"/>
       <w:r>
         <w:t xml:space="preserve"> libraries (pre-installed in Lambda).</w:t>
       </w:r>
@@ -6111,12 +6708,14 @@
       <w:r>
         <w:t xml:space="preserve">Logs can be reviewed in CloudWatch &gt; Logs because the Lambda function is using an IAM role with the </w:t>
       </w:r>
+      <w:proofErr w:type="spellStart"/>
       <w:r>
         <w:rPr>
           <w:rFonts w:ascii="Courier New" w:hAnsi="Courier New" w:cs="Courier New"/>
         </w:rPr>
         <w:t>AWSLambdaBasicExecutionRole</w:t>
       </w:r>
+      <w:proofErr w:type="spellEnd"/>
       <w:r>
         <w:t xml:space="preserve"> policy, which grants permission to write logs to CloudWatch</w:t>
       </w:r>
@@ -6214,7 +6813,23 @@
           <w:rFonts w:ascii="Courier New" w:hAnsi="Courier New" w:cs="Courier New"/>
           <w:b/>
         </w:rPr>
-        <w:t>transform-json-to-csv-lambda</w:t>
+        <w:t>transform-</w:t>
+      </w:r>
+      <w:proofErr w:type="spellStart"/>
+      <w:r>
+        <w:rPr>
+          <w:rFonts w:ascii="Courier New" w:hAnsi="Courier New" w:cs="Courier New"/>
+          <w:b/>
+        </w:rPr>
+        <w:t>json</w:t>
+      </w:r>
+      <w:proofErr w:type="spellEnd"/>
+      <w:r>
+        <w:rPr>
+          <w:rFonts w:ascii="Courier New" w:hAnsi="Courier New" w:cs="Courier New"/>
+          <w:b/>
+        </w:rPr>
+        <w:t>-to-csv-lambda</w:t>
       </w:r>
     </w:p>
     <w:p>
@@ -6256,7 +6871,21 @@
         <w:rPr>
           <w:rStyle w:val="HTMLCode"/>
         </w:rPr>
-        <w:t>transform-json-to-csv-lambda</w:t>
+        <w:t>transform-</w:t>
+      </w:r>
+      <w:proofErr w:type="spellStart"/>
+      <w:r>
+        <w:rPr>
+          <w:rStyle w:val="HTMLCode"/>
+        </w:rPr>
+        <w:t>json</w:t>
+      </w:r>
+      <w:proofErr w:type="spellEnd"/>
+      <w:r>
+        <w:rPr>
+          <w:rStyle w:val="HTMLCode"/>
+        </w:rPr>
+        <w:t>-to-csv-lambda</w:t>
       </w:r>
     </w:p>
     <w:p>
@@ -6426,7 +7055,21 @@
         <w:rPr>
           <w:rStyle w:val="HTMLCode"/>
         </w:rPr>
-        <w:t>copy-of-raw-json-intermediate-bucket</w:t>
+        <w:t>copy-of-raw-</w:t>
+      </w:r>
+      <w:proofErr w:type="spellStart"/>
+      <w:r>
+        <w:rPr>
+          <w:rStyle w:val="HTMLCode"/>
+        </w:rPr>
+        <w:t>json</w:t>
+      </w:r>
+      <w:proofErr w:type="spellEnd"/>
+      <w:r>
+        <w:rPr>
+          <w:rStyle w:val="HTMLCode"/>
+        </w:rPr>
+        <w:t>-intermediate-bucket</w:t>
       </w:r>
       <w:r>
         <w:t xml:space="preserve"> (Intermediate Zone)</w:t>
@@ -6545,7 +7188,23 @@
           <w:rStyle w:val="HTMLCode"/>
           <w:b w:val="0"/>
         </w:rPr>
-        <w:t>transformed-json-data-to-csv-bucket</w:t>
+        <w:t>transformed-</w:t>
+      </w:r>
+      <w:proofErr w:type="spellStart"/>
+      <w:r>
+        <w:rPr>
+          <w:rStyle w:val="HTMLCode"/>
+          <w:b w:val="0"/>
+        </w:rPr>
+        <w:t>json</w:t>
+      </w:r>
+      <w:proofErr w:type="spellEnd"/>
+      <w:r>
+        <w:rPr>
+          <w:rStyle w:val="HTMLCode"/>
+          <w:b w:val="0"/>
+        </w:rPr>
+        <w:t>-data-to-csv-bucket</w:t>
       </w:r>
     </w:p>
     <w:p/>
@@ -6588,8 +7247,16 @@
         <w:rPr>
           <w:rStyle w:val="HTMLCode"/>
         </w:rPr>
-        <w:t>.json</w:t>
-      </w:r>
+        <w:t>.</w:t>
+      </w:r>
+      <w:proofErr w:type="spellStart"/>
+      <w:r>
+        <w:rPr>
+          <w:rStyle w:val="HTMLCode"/>
+        </w:rPr>
+        <w:t>json</w:t>
+      </w:r>
+      <w:proofErr w:type="spellEnd"/>
       <w:r>
         <w:t xml:space="preserve"> file from the intermediate bucket</w:t>
       </w:r>
@@ -6638,8 +7305,13 @@
         <w:t>Transform</w:t>
       </w:r>
       <w:r>
-        <w:t xml:space="preserve"> into a pandas DataFrame</w:t>
-      </w:r>
+        <w:t xml:space="preserve"> into a pandas </w:t>
+      </w:r>
+      <w:proofErr w:type="spellStart"/>
+      <w:r>
+        <w:t>DataFrame</w:t>
+      </w:r>
+      <w:proofErr w:type="spellEnd"/>
     </w:p>
     <w:p>
       <w:pPr>
@@ -6671,12 +7343,14 @@
       <w:r>
         <w:t xml:space="preserve">, </w:t>
       </w:r>
+      <w:proofErr w:type="spellStart"/>
       <w:r>
         <w:rPr>
           <w:rStyle w:val="HTMLCode"/>
         </w:rPr>
         <w:t>homeType</w:t>
       </w:r>
+      <w:proofErr w:type="spellEnd"/>
       <w:r>
         <w:t xml:space="preserve">, </w:t>
       </w:r>
@@ -6717,11 +7391,19 @@
       <w:r>
         <w:t xml:space="preserve"> using </w:t>
       </w:r>
+      <w:proofErr w:type="spellStart"/>
       <w:r>
         <w:rPr>
           <w:rStyle w:val="HTMLCode"/>
         </w:rPr>
-        <w:t>to_csv(index=False)</w:t>
+        <w:t>to_csv</w:t>
+      </w:r>
+      <w:proofErr w:type="spellEnd"/>
+      <w:r>
+        <w:rPr>
+          <w:rStyle w:val="HTMLCode"/>
+        </w:rPr>
+        <w:t>(index=False)</w:t>
       </w:r>
     </w:p>
     <w:p>
@@ -6746,7 +7428,21 @@
         <w:rPr>
           <w:rStyle w:val="HTMLCode"/>
         </w:rPr>
-        <w:t>transformed-json-data-to-csv-bucket</w:t>
+        <w:t>transformed-</w:t>
+      </w:r>
+      <w:proofErr w:type="spellStart"/>
+      <w:r>
+        <w:rPr>
+          <w:rStyle w:val="HTMLCode"/>
+        </w:rPr>
+        <w:t>json</w:t>
+      </w:r>
+      <w:proofErr w:type="spellEnd"/>
+      <w:r>
+        <w:rPr>
+          <w:rStyle w:val="HTMLCode"/>
+        </w:rPr>
+        <w:t>-data-to-csv-bucket</w:t>
       </w:r>
     </w:p>
     <w:p>
@@ -7042,7 +7738,6 @@
           <w:szCs w:val="28"/>
         </w:rPr>
       </w:pPr>
-      <w:bookmarkStart w:id="0" w:name="_GoBack"/>
       <w:r>
         <w:rPr>
           <w:rStyle w:val="Strong"/>
@@ -7054,7 +7749,6 @@
         <w:t>Configure AWS Connection and Deploy Second Lambda</w:t>
       </w:r>
     </w:p>
-    <w:bookmarkEnd w:id="0"/>
     <w:p/>
     <w:p>
       <w:pPr>
@@ -7212,7 +7906,21 @@
         <w:rPr>
           <w:rStyle w:val="HTMLCode"/>
         </w:rPr>
-        <w:t>Amazon Web Services (aws)</w:t>
+        <w:t>Amazon Web Services (</w:t>
+      </w:r>
+      <w:proofErr w:type="spellStart"/>
+      <w:r>
+        <w:rPr>
+          <w:rStyle w:val="HTMLCode"/>
+        </w:rPr>
+        <w:t>aws</w:t>
+      </w:r>
+      <w:proofErr w:type="spellEnd"/>
+      <w:r>
+        <w:rPr>
+          <w:rStyle w:val="HTMLCode"/>
+        </w:rPr>
+        <w:t>)</w:t>
       </w:r>
     </w:p>
     <w:p>
@@ -7406,8 +8114,16 @@
         <w:rPr>
           <w:rStyle w:val="HTMLCode"/>
         </w:rPr>
-        <w:t>.json</w:t>
-      </w:r>
+        <w:t>.</w:t>
+      </w:r>
+      <w:proofErr w:type="spellStart"/>
+      <w:r>
+        <w:rPr>
+          <w:rStyle w:val="HTMLCode"/>
+        </w:rPr>
+        <w:t>json</w:t>
+      </w:r>
+      <w:proofErr w:type="spellEnd"/>
       <w:r>
         <w:t xml:space="preserve"> file is copied into the intermediate bucket.</w:t>
       </w:r>
@@ -7450,7 +8166,21 @@
         <w:rPr>
           <w:rStyle w:val="HTMLCode"/>
         </w:rPr>
-        <w:t>transformed-json-data-to-csv-bucket</w:t>
+        <w:t>transformed-</w:t>
+      </w:r>
+      <w:proofErr w:type="spellStart"/>
+      <w:r>
+        <w:rPr>
+          <w:rStyle w:val="HTMLCode"/>
+        </w:rPr>
+        <w:t>json</w:t>
+      </w:r>
+      <w:proofErr w:type="spellEnd"/>
+      <w:r>
+        <w:rPr>
+          <w:rStyle w:val="HTMLCode"/>
+        </w:rPr>
+        <w:t>-data-to-csv-bucket</w:t>
       </w:r>
       <w:r>
         <w:t>.</w:t>
@@ -7522,6 +8252,324 @@
         <w:t>This architecture ensures that every file extracted and processed by Airflow is duplicated into a clean raw data zone, transformed into CSV, and stored in a final S3 bucket. Each step is orchestrated using event-driven Lambda functions integrated with S3 triggers and monitored using CloudWatch.</w:t>
       </w:r>
     </w:p>
+    <w:p/>
+    <w:p>
+      <w:pPr>
+        <w:pStyle w:val="ListParagraph"/>
+        <w:numPr>
+          <w:ilvl w:val="0"/>
+          <w:numId w:val="2"/>
+        </w:numPr>
+        <w:spacing w:before="100" w:beforeAutospacing="1" w:after="100" w:afterAutospacing="1"/>
+        <w:rPr>
+          <w:rStyle w:val="Strong"/>
+          <w:b w:val="0"/>
+          <w:bCs w:val="0"/>
+        </w:rPr>
+      </w:pPr>
+      <w:r>
+        <w:rPr>
+          <w:rStyle w:val="Strong"/>
+          <w:bCs w:val="0"/>
+          <w:sz w:val="28"/>
+          <w:szCs w:val="28"/>
+        </w:rPr>
+        <w:t xml:space="preserve">Load Transformed Data into Amazon Redshift </w:t>
+      </w:r>
+    </w:p>
+    <w:p>
+      <w:pPr>
+        <w:spacing w:before="100" w:beforeAutospacing="1" w:after="100" w:afterAutospacing="1"/>
+      </w:pPr>
+      <w:r>
+        <w:t>We</w:t>
+      </w:r>
+      <w:r>
+        <w:t xml:space="preserve"> take the transformed CSV file that was placed in our second S3 bucket and load it into Amazon Redshift, a cloud-based data warehouse. After loading the data, we will visualize it using Amazon QuickSight. This part also continues to orchestrate and monitor the pipeline using Airflow.</w:t>
+      </w:r>
+    </w:p>
+    <w:p>
+      <w:pPr>
+        <w:pStyle w:val="ListParagraph"/>
+        <w:numPr>
+          <w:ilvl w:val="1"/>
+          <w:numId w:val="48"/>
+        </w:numPr>
+        <w:spacing w:before="100" w:beforeAutospacing="1" w:after="100" w:afterAutospacing="1"/>
+      </w:pPr>
+      <w:r>
+        <w:rPr>
+          <w:b/>
+          <w:bCs/>
+        </w:rPr>
+        <w:t xml:space="preserve"> </w:t>
+      </w:r>
+      <w:bookmarkStart w:id="0" w:name="_GoBack"/>
+      <w:r>
+        <w:rPr>
+          <w:b/>
+          <w:bCs/>
+        </w:rPr>
+        <w:t>Create Amazon Redshift Cluster</w:t>
+      </w:r>
+      <w:bookmarkEnd w:id="0"/>
+      <w:r>
+        <w:rPr>
+          <w:b/>
+          <w:bCs/>
+        </w:rPr>
+        <w:t>:</w:t>
+      </w:r>
+    </w:p>
+    <w:p>
+      <w:pPr>
+        <w:numPr>
+          <w:ilvl w:val="1"/>
+          <w:numId w:val="5"/>
+        </w:numPr>
+        <w:spacing w:before="100" w:beforeAutospacing="1" w:after="100" w:afterAutospacing="1"/>
+      </w:pPr>
+      <w:r>
+        <w:t xml:space="preserve">Go to </w:t>
+      </w:r>
+      <w:r>
+        <w:rPr>
+          <w:b/>
+          <w:bCs/>
+        </w:rPr>
+        <w:t>AWS Console &gt; Redshift</w:t>
+      </w:r>
+      <w:r>
+        <w:t xml:space="preserve"> and click </w:t>
+      </w:r>
+      <w:r>
+        <w:rPr>
+          <w:b/>
+          <w:bCs/>
+        </w:rPr>
+        <w:t>"Create Cluster"</w:t>
+      </w:r>
+      <w:r>
+        <w:t>.</w:t>
+      </w:r>
+    </w:p>
+    <w:p>
+      <w:pPr>
+        <w:numPr>
+          <w:ilvl w:val="1"/>
+          <w:numId w:val="5"/>
+        </w:numPr>
+        <w:spacing w:before="100" w:beforeAutospacing="1" w:after="100" w:afterAutospacing="1"/>
+      </w:pPr>
+      <w:r>
+        <w:t xml:space="preserve">Cluster identifier: </w:t>
+      </w:r>
+      <w:proofErr w:type="spellStart"/>
+      <w:r>
+        <w:rPr>
+          <w:rFonts w:ascii="Courier New" w:hAnsi="Courier New" w:cs="Courier New"/>
+        </w:rPr>
+        <w:t>zillow</w:t>
+      </w:r>
+      <w:proofErr w:type="spellEnd"/>
+      <w:r>
+        <w:rPr>
+          <w:rFonts w:ascii="Courier New" w:hAnsi="Courier New" w:cs="Courier New"/>
+        </w:rPr>
+        <w:t>-redshift-cluster</w:t>
+      </w:r>
+    </w:p>
+    <w:p>
+      <w:pPr>
+        <w:numPr>
+          <w:ilvl w:val="1"/>
+          <w:numId w:val="5"/>
+        </w:numPr>
+        <w:spacing w:before="100" w:beforeAutospacing="1" w:after="100" w:afterAutospacing="1"/>
+      </w:pPr>
+      <w:r>
+        <w:t xml:space="preserve">Choose the smallest node type (e.g., </w:t>
+      </w:r>
+      <w:r>
+        <w:rPr>
+          <w:rFonts w:ascii="Courier New" w:hAnsi="Courier New" w:cs="Courier New"/>
+        </w:rPr>
+        <w:t>dc2.large</w:t>
+      </w:r>
+      <w:r>
+        <w:t>) to minimize cost.</w:t>
+      </w:r>
+    </w:p>
+    <w:p>
+      <w:pPr>
+        <w:numPr>
+          <w:ilvl w:val="1"/>
+          <w:numId w:val="5"/>
+        </w:numPr>
+        <w:spacing w:before="100" w:beforeAutospacing="1" w:after="100" w:afterAutospacing="1"/>
+      </w:pPr>
+      <w:r>
+        <w:t xml:space="preserve">Number of nodes: </w:t>
+      </w:r>
+      <w:r>
+        <w:rPr>
+          <w:rFonts w:ascii="Courier New" w:hAnsi="Courier New" w:cs="Courier New"/>
+        </w:rPr>
+        <w:t>1</w:t>
+      </w:r>
+    </w:p>
+    <w:p>
+      <w:pPr>
+        <w:numPr>
+          <w:ilvl w:val="1"/>
+          <w:numId w:val="5"/>
+        </w:numPr>
+        <w:spacing w:before="100" w:beforeAutospacing="1" w:after="100" w:afterAutospacing="1"/>
+      </w:pPr>
+      <w:r>
+        <w:t>Disable sample data loading.</w:t>
+      </w:r>
+    </w:p>
+    <w:p>
+      <w:pPr>
+        <w:numPr>
+          <w:ilvl w:val="1"/>
+          <w:numId w:val="5"/>
+        </w:numPr>
+        <w:spacing w:before="100" w:beforeAutospacing="1" w:after="100" w:afterAutospacing="1"/>
+      </w:pPr>
+      <w:r>
+        <w:t xml:space="preserve">Admin username: e.g., </w:t>
+      </w:r>
+      <w:proofErr w:type="spellStart"/>
+      <w:r>
+        <w:rPr>
+          <w:rFonts w:ascii="Courier New" w:hAnsi="Courier New" w:cs="Courier New"/>
+        </w:rPr>
+        <w:t>awsuser</w:t>
+      </w:r>
+      <w:proofErr w:type="spellEnd"/>
+    </w:p>
+    <w:p>
+      <w:pPr>
+        <w:numPr>
+          <w:ilvl w:val="1"/>
+          <w:numId w:val="5"/>
+        </w:numPr>
+        <w:spacing w:before="100" w:beforeAutospacing="1" w:after="100" w:afterAutospacing="1"/>
+      </w:pPr>
+      <w:r>
+        <w:lastRenderedPageBreak/>
+        <w:t xml:space="preserve">Admin password: </w:t>
+      </w:r>
+      <w:r>
+        <w:rPr>
+          <w:b/>
+          <w:bCs/>
+        </w:rPr>
+        <w:t>Set and remember</w:t>
+      </w:r>
+      <w:r>
+        <w:t xml:space="preserve"> (Redshiftzillow25, needed to connect to the cluster).</w:t>
+      </w:r>
+    </w:p>
+    <w:p>
+      <w:pPr>
+        <w:numPr>
+          <w:ilvl w:val="1"/>
+          <w:numId w:val="5"/>
+        </w:numPr>
+        <w:spacing w:before="100" w:beforeAutospacing="1" w:after="100" w:afterAutospacing="1"/>
+      </w:pPr>
+      <w:r>
+        <w:t xml:space="preserve">IAM Role: Ensure it has </w:t>
+      </w:r>
+      <w:proofErr w:type="spellStart"/>
+      <w:r>
+        <w:rPr>
+          <w:b/>
+          <w:bCs/>
+        </w:rPr>
+        <w:t>AmazonRedshiftAllCommandsFullAccess</w:t>
+      </w:r>
+      <w:proofErr w:type="spellEnd"/>
+      <w:r>
+        <w:t>.</w:t>
+      </w:r>
+    </w:p>
+    <w:p>
+      <w:pPr>
+        <w:numPr>
+          <w:ilvl w:val="1"/>
+          <w:numId w:val="5"/>
+        </w:numPr>
+        <w:spacing w:before="100" w:beforeAutospacing="1" w:after="100" w:afterAutospacing="1"/>
+      </w:pPr>
+      <w:r>
+        <w:rPr>
+          <w:b/>
+          <w:bCs/>
+        </w:rPr>
+        <w:t>Grant S3 Access to Redshift Cluster:</w:t>
+      </w:r>
+    </w:p>
+    <w:p>
+      <w:pPr>
+        <w:numPr>
+          <w:ilvl w:val="2"/>
+          <w:numId w:val="5"/>
+        </w:numPr>
+        <w:spacing w:before="100" w:beforeAutospacing="1" w:after="100" w:afterAutospacing="1"/>
+      </w:pPr>
+      <w:r>
+        <w:t>Ensure your Redshift cluster has an IAM Role attached.</w:t>
+      </w:r>
+    </w:p>
+    <w:p>
+      <w:pPr>
+        <w:numPr>
+          <w:ilvl w:val="2"/>
+          <w:numId w:val="5"/>
+        </w:numPr>
+        <w:spacing w:before="100" w:beforeAutospacing="1" w:after="100" w:afterAutospacing="1"/>
+      </w:pPr>
+      <w:r>
+        <w:t xml:space="preserve">That role must have at least </w:t>
+      </w:r>
+      <w:r>
+        <w:rPr>
+          <w:b/>
+          <w:bCs/>
+        </w:rPr>
+        <w:t>AmazonS3ReadOnlyAccess</w:t>
+      </w:r>
+      <w:r>
+        <w:t xml:space="preserve"> to access the S3 bucket.</w:t>
+      </w:r>
+    </w:p>
+    <w:p>
+      <w:pPr>
+        <w:numPr>
+          <w:ilvl w:val="2"/>
+          <w:numId w:val="5"/>
+        </w:numPr>
+        <w:spacing w:before="100" w:beforeAutospacing="1" w:after="100" w:afterAutospacing="1"/>
+      </w:pPr>
+      <w:r>
+        <w:t xml:space="preserve">Attach the IAM Role under </w:t>
+      </w:r>
+      <w:r>
+        <w:rPr>
+          <w:b/>
+          <w:bCs/>
+        </w:rPr>
+        <w:t>Cluster → Permissions</w:t>
+      </w:r>
+      <w:r>
+        <w:t xml:space="preserve"> if not already done.</w:t>
+      </w:r>
+    </w:p>
+    <w:p/>
     <w:p>
       <w:pPr>
         <w:pStyle w:val="NormalWeb"/>

</xml_diff>

<commit_message>
Access Redshift via Query Editor V2
</commit_message>
<xml_diff>
--- a/docs/Real Estate Data Pipeline with Airflow, AWS Lambda, Redshift, and QuickSight copy.docx
+++ b/docs/Real Estate Data Pipeline with Airflow, AWS Lambda, Redshift, and QuickSight copy.docx
@@ -8304,21 +8304,44 @@
         </w:rPr>
         <w:t xml:space="preserve"> </w:t>
       </w:r>
-      <w:bookmarkStart w:id="0" w:name="_GoBack"/>
       <w:r>
         <w:rPr>
           <w:b/>
           <w:bCs/>
         </w:rPr>
-        <w:t>Create Amazon Redshift Cluster</w:t>
-      </w:r>
-      <w:bookmarkEnd w:id="0"/>
+        <w:t>Create Amazon Redshift Cluster:</w:t>
+      </w:r>
+    </w:p>
+    <w:p>
+      <w:pPr>
+        <w:numPr>
+          <w:ilvl w:val="1"/>
+          <w:numId w:val="5"/>
+        </w:numPr>
+        <w:spacing w:before="100" w:beforeAutospacing="1" w:after="100" w:afterAutospacing="1"/>
+      </w:pPr>
+      <w:r>
+        <w:t xml:space="preserve">Go to </w:t>
+      </w:r>
       <w:r>
         <w:rPr>
           <w:b/>
           <w:bCs/>
         </w:rPr>
-        <w:t>:</w:t>
+        <w:t>AWS Console &gt; Redshift</w:t>
+      </w:r>
+      <w:r>
+        <w:t xml:space="preserve"> and click </w:t>
+      </w:r>
+      <w:r>
+        <w:rPr>
+          <w:b/>
+          <w:bCs/>
+        </w:rPr>
+        <w:t>"Create Cluster"</w:t>
+      </w:r>
+      <w:r>
+        <w:t>.</w:t>
       </w:r>
     </w:p>
     <w:p>
@@ -8330,25 +8353,137 @@
         <w:spacing w:before="100" w:beforeAutospacing="1" w:after="100" w:afterAutospacing="1"/>
       </w:pPr>
       <w:r>
-        <w:t xml:space="preserve">Go to </w:t>
+        <w:t xml:space="preserve">Cluster identifier: </w:t>
+      </w:r>
+      <w:proofErr w:type="spellStart"/>
+      <w:r>
+        <w:rPr>
+          <w:rFonts w:ascii="Courier New" w:hAnsi="Courier New" w:cs="Courier New"/>
+        </w:rPr>
+        <w:t>zillow</w:t>
+      </w:r>
+      <w:proofErr w:type="spellEnd"/>
+      <w:r>
+        <w:rPr>
+          <w:rFonts w:ascii="Courier New" w:hAnsi="Courier New" w:cs="Courier New"/>
+        </w:rPr>
+        <w:t>-redshift-cluster</w:t>
+      </w:r>
+    </w:p>
+    <w:p>
+      <w:pPr>
+        <w:numPr>
+          <w:ilvl w:val="1"/>
+          <w:numId w:val="5"/>
+        </w:numPr>
+        <w:spacing w:before="100" w:beforeAutospacing="1" w:after="100" w:afterAutospacing="1"/>
+      </w:pPr>
+      <w:r>
+        <w:t xml:space="preserve">Choose the smallest node type (e.g., </w:t>
+      </w:r>
+      <w:r>
+        <w:rPr>
+          <w:rFonts w:ascii="Courier New" w:hAnsi="Courier New" w:cs="Courier New"/>
+        </w:rPr>
+        <w:t>dc2.large</w:t>
+      </w:r>
+      <w:r>
+        <w:t>) to minimize cost.</w:t>
+      </w:r>
+    </w:p>
+    <w:p>
+      <w:pPr>
+        <w:numPr>
+          <w:ilvl w:val="1"/>
+          <w:numId w:val="5"/>
+        </w:numPr>
+        <w:spacing w:before="100" w:beforeAutospacing="1" w:after="100" w:afterAutospacing="1"/>
+      </w:pPr>
+      <w:r>
+        <w:t xml:space="preserve">Number of nodes: </w:t>
+      </w:r>
+      <w:r>
+        <w:rPr>
+          <w:rFonts w:ascii="Courier New" w:hAnsi="Courier New" w:cs="Courier New"/>
+        </w:rPr>
+        <w:t>1</w:t>
+      </w:r>
+    </w:p>
+    <w:p>
+      <w:pPr>
+        <w:numPr>
+          <w:ilvl w:val="1"/>
+          <w:numId w:val="5"/>
+        </w:numPr>
+        <w:spacing w:before="100" w:beforeAutospacing="1" w:after="100" w:afterAutospacing="1"/>
+      </w:pPr>
+      <w:r>
+        <w:t>Disable sample data loading.</w:t>
+      </w:r>
+    </w:p>
+    <w:p>
+      <w:pPr>
+        <w:numPr>
+          <w:ilvl w:val="1"/>
+          <w:numId w:val="5"/>
+        </w:numPr>
+        <w:spacing w:before="100" w:beforeAutospacing="1" w:after="100" w:afterAutospacing="1"/>
+      </w:pPr>
+      <w:r>
+        <w:t xml:space="preserve">Admin username: e.g., </w:t>
+      </w:r>
+      <w:proofErr w:type="spellStart"/>
+      <w:r>
+        <w:rPr>
+          <w:rFonts w:ascii="Courier New" w:hAnsi="Courier New" w:cs="Courier New"/>
+        </w:rPr>
+        <w:t>awsuser</w:t>
+      </w:r>
+      <w:proofErr w:type="spellEnd"/>
+    </w:p>
+    <w:p>
+      <w:pPr>
+        <w:numPr>
+          <w:ilvl w:val="1"/>
+          <w:numId w:val="5"/>
+        </w:numPr>
+        <w:spacing w:before="100" w:beforeAutospacing="1" w:after="100" w:afterAutospacing="1"/>
+      </w:pPr>
+      <w:r>
+        <w:lastRenderedPageBreak/>
+        <w:t xml:space="preserve">Admin password: </w:t>
       </w:r>
       <w:r>
         <w:rPr>
           <w:b/>
           <w:bCs/>
         </w:rPr>
-        <w:t>AWS Console &gt; Redshift</w:t>
-      </w:r>
-      <w:r>
-        <w:t xml:space="preserve"> and click </w:t>
-      </w:r>
+        <w:t>Set and remember</w:t>
+      </w:r>
+      <w:r>
+        <w:t xml:space="preserve"> (Redshiftzillow25, needed to connect to the cluster).</w:t>
+      </w:r>
+    </w:p>
+    <w:p>
+      <w:pPr>
+        <w:numPr>
+          <w:ilvl w:val="1"/>
+          <w:numId w:val="5"/>
+        </w:numPr>
+        <w:spacing w:before="100" w:beforeAutospacing="1" w:after="100" w:afterAutospacing="1"/>
+      </w:pPr>
+      <w:r>
+        <w:t xml:space="preserve">IAM Role: Ensure it has </w:t>
+      </w:r>
+      <w:proofErr w:type="spellStart"/>
       <w:r>
         <w:rPr>
           <w:b/>
           <w:bCs/>
         </w:rPr>
-        <w:t>"Create Cluster"</w:t>
-      </w:r>
+        <w:t>AmazonRedshiftAllCommandsFullAccess</w:t>
+      </w:r>
+      <w:proofErr w:type="spellEnd"/>
       <w:r>
         <w:t>.</w:t>
       </w:r>
@@ -8362,220 +8497,367 @@
         <w:spacing w:before="100" w:beforeAutospacing="1" w:after="100" w:afterAutospacing="1"/>
       </w:pPr>
       <w:r>
-        <w:t xml:space="preserve">Cluster identifier: </w:t>
-      </w:r>
-      <w:proofErr w:type="spellStart"/>
-      <w:r>
-        <w:rPr>
-          <w:rFonts w:ascii="Courier New" w:hAnsi="Courier New" w:cs="Courier New"/>
-        </w:rPr>
-        <w:t>zillow</w:t>
-      </w:r>
-      <w:proofErr w:type="spellEnd"/>
-      <w:r>
-        <w:rPr>
-          <w:rFonts w:ascii="Courier New" w:hAnsi="Courier New" w:cs="Courier New"/>
-        </w:rPr>
-        <w:t>-redshift-cluster</w:t>
-      </w:r>
-    </w:p>
-    <w:p>
-      <w:pPr>
-        <w:numPr>
-          <w:ilvl w:val="1"/>
-          <w:numId w:val="5"/>
-        </w:numPr>
-        <w:spacing w:before="100" w:beforeAutospacing="1" w:after="100" w:afterAutospacing="1"/>
-      </w:pPr>
-      <w:r>
-        <w:t xml:space="preserve">Choose the smallest node type (e.g., </w:t>
-      </w:r>
-      <w:r>
-        <w:rPr>
-          <w:rFonts w:ascii="Courier New" w:hAnsi="Courier New" w:cs="Courier New"/>
-        </w:rPr>
-        <w:t>dc2.large</w:t>
-      </w:r>
-      <w:r>
-        <w:t>) to minimize cost.</w:t>
-      </w:r>
-    </w:p>
-    <w:p>
-      <w:pPr>
-        <w:numPr>
-          <w:ilvl w:val="1"/>
-          <w:numId w:val="5"/>
-        </w:numPr>
-        <w:spacing w:before="100" w:beforeAutospacing="1" w:after="100" w:afterAutospacing="1"/>
-      </w:pPr>
-      <w:r>
-        <w:t xml:space="preserve">Number of nodes: </w:t>
-      </w:r>
-      <w:r>
-        <w:rPr>
-          <w:rFonts w:ascii="Courier New" w:hAnsi="Courier New" w:cs="Courier New"/>
-        </w:rPr>
-        <w:t>1</w:t>
-      </w:r>
-    </w:p>
-    <w:p>
-      <w:pPr>
-        <w:numPr>
-          <w:ilvl w:val="1"/>
-          <w:numId w:val="5"/>
-        </w:numPr>
-        <w:spacing w:before="100" w:beforeAutospacing="1" w:after="100" w:afterAutospacing="1"/>
-      </w:pPr>
-      <w:r>
-        <w:t>Disable sample data loading.</w:t>
-      </w:r>
-    </w:p>
-    <w:p>
-      <w:pPr>
-        <w:numPr>
-          <w:ilvl w:val="1"/>
-          <w:numId w:val="5"/>
-        </w:numPr>
-        <w:spacing w:before="100" w:beforeAutospacing="1" w:after="100" w:afterAutospacing="1"/>
-      </w:pPr>
-      <w:r>
-        <w:t xml:space="preserve">Admin username: e.g., </w:t>
-      </w:r>
-      <w:proofErr w:type="spellStart"/>
-      <w:r>
-        <w:rPr>
-          <w:rFonts w:ascii="Courier New" w:hAnsi="Courier New" w:cs="Courier New"/>
-        </w:rPr>
-        <w:t>awsuser</w:t>
-      </w:r>
-      <w:proofErr w:type="spellEnd"/>
-    </w:p>
-    <w:p>
-      <w:pPr>
-        <w:numPr>
-          <w:ilvl w:val="1"/>
-          <w:numId w:val="5"/>
-        </w:numPr>
-        <w:spacing w:before="100" w:beforeAutospacing="1" w:after="100" w:afterAutospacing="1"/>
-      </w:pPr>
-      <w:r>
-        <w:lastRenderedPageBreak/>
-        <w:t xml:space="preserve">Admin password: </w:t>
-      </w:r>
-      <w:r>
         <w:rPr>
           <w:b/>
           <w:bCs/>
         </w:rPr>
-        <w:t>Set and remember</w:t>
-      </w:r>
-      <w:r>
-        <w:t xml:space="preserve"> (Redshiftzillow25, needed to connect to the cluster).</w:t>
-      </w:r>
-    </w:p>
-    <w:p>
-      <w:pPr>
-        <w:numPr>
-          <w:ilvl w:val="1"/>
+        <w:t>Grant S3 Access to Redshift Cluster:</w:t>
+      </w:r>
+    </w:p>
+    <w:p>
+      <w:pPr>
+        <w:numPr>
+          <w:ilvl w:val="2"/>
           <w:numId w:val="5"/>
         </w:numPr>
         <w:spacing w:before="100" w:beforeAutospacing="1" w:after="100" w:afterAutospacing="1"/>
       </w:pPr>
       <w:r>
-        <w:t xml:space="preserve">IAM Role: Ensure it has </w:t>
-      </w:r>
-      <w:proofErr w:type="spellStart"/>
+        <w:t>Ensure your Redshift cluster has an IAM Role attached.</w:t>
+      </w:r>
+    </w:p>
+    <w:p>
+      <w:pPr>
+        <w:numPr>
+          <w:ilvl w:val="2"/>
+          <w:numId w:val="5"/>
+        </w:numPr>
+        <w:spacing w:before="100" w:beforeAutospacing="1" w:after="100" w:afterAutospacing="1"/>
+      </w:pPr>
+      <w:r>
+        <w:t xml:space="preserve">That role must have at least </w:t>
+      </w:r>
       <w:r>
         <w:rPr>
           <w:b/>
           <w:bCs/>
         </w:rPr>
-        <w:t>AmazonRedshiftAllCommandsFullAccess</w:t>
-      </w:r>
-      <w:proofErr w:type="spellEnd"/>
-      <w:r>
-        <w:t>.</w:t>
-      </w:r>
-    </w:p>
-    <w:p>
-      <w:pPr>
-        <w:numPr>
-          <w:ilvl w:val="1"/>
+        <w:t>AmazonS3ReadOnlyAccess</w:t>
+      </w:r>
+      <w:r>
+        <w:t xml:space="preserve"> to access the S3 bucket.</w:t>
+      </w:r>
+    </w:p>
+    <w:p>
+      <w:pPr>
+        <w:numPr>
+          <w:ilvl w:val="2"/>
           <w:numId w:val="5"/>
         </w:numPr>
         <w:spacing w:before="100" w:beforeAutospacing="1" w:after="100" w:afterAutospacing="1"/>
       </w:pPr>
+      <w:r>
+        <w:t xml:space="preserve">Attach the IAM Role under </w:t>
+      </w:r>
       <w:r>
         <w:rPr>
           <w:b/>
           <w:bCs/>
         </w:rPr>
-        <w:t>Grant S3 Access to Redshift Cluster:</w:t>
-      </w:r>
-    </w:p>
-    <w:p>
-      <w:pPr>
-        <w:numPr>
-          <w:ilvl w:val="2"/>
-          <w:numId w:val="5"/>
+        <w:t>Cluster → Permissions</w:t>
+      </w:r>
+      <w:r>
+        <w:t xml:space="preserve"> if not already done.</w:t>
+      </w:r>
+    </w:p>
+    <w:p>
+      <w:pPr>
+        <w:pStyle w:val="ListParagraph"/>
+        <w:numPr>
+          <w:ilvl w:val="1"/>
+          <w:numId w:val="48"/>
         </w:numPr>
         <w:spacing w:before="100" w:beforeAutospacing="1" w:after="100" w:afterAutospacing="1"/>
       </w:pPr>
-      <w:r>
-        <w:t>Ensure your Redshift cluster has an IAM Role attached.</w:t>
-      </w:r>
-    </w:p>
-    <w:p>
-      <w:pPr>
-        <w:numPr>
-          <w:ilvl w:val="2"/>
-          <w:numId w:val="5"/>
-        </w:numPr>
-        <w:spacing w:before="100" w:beforeAutospacing="1" w:after="100" w:afterAutospacing="1"/>
-      </w:pPr>
-      <w:r>
-        <w:t xml:space="preserve">That role must have at least </w:t>
-      </w:r>
+      <w:bookmarkStart w:id="0" w:name="_GoBack"/>
       <w:r>
         <w:rPr>
           <w:b/>
           <w:bCs/>
         </w:rPr>
-        <w:t>AmazonS3ReadOnlyAccess</w:t>
-      </w:r>
-      <w:r>
-        <w:t xml:space="preserve"> to access the S3 bucket.</w:t>
-      </w:r>
-    </w:p>
-    <w:p>
-      <w:pPr>
-        <w:numPr>
-          <w:ilvl w:val="2"/>
-          <w:numId w:val="5"/>
+        <w:t>Access Redshift via Query Editor V2</w:t>
+      </w:r>
+    </w:p>
+    <w:bookmarkEnd w:id="0"/>
+    <w:p>
+      <w:pPr>
+        <w:numPr>
+          <w:ilvl w:val="1"/>
+          <w:numId w:val="52"/>
         </w:numPr>
         <w:spacing w:before="100" w:beforeAutospacing="1" w:after="100" w:afterAutospacing="1"/>
       </w:pPr>
       <w:r>
-        <w:t xml:space="preserve">Attach the IAM Role under </w:t>
+        <w:t xml:space="preserve">Navigate to </w:t>
       </w:r>
       <w:r>
         <w:rPr>
           <w:b/>
           <w:bCs/>
         </w:rPr>
-        <w:t>Cluster → Permissions</w:t>
-      </w:r>
-      <w:r>
-        <w:t xml:space="preserve"> if not already done.</w:t>
-      </w:r>
-    </w:p>
-    <w:p/>
-    <w:p>
-      <w:pPr>
-        <w:pStyle w:val="NormalWeb"/>
+        <w:t>Redshift &gt; Query Editor v2</w:t>
+      </w:r>
+      <w:r>
+        <w:t>.</w:t>
+      </w:r>
+    </w:p>
+    <w:p>
+      <w:pPr>
+        <w:numPr>
+          <w:ilvl w:val="1"/>
+          <w:numId w:val="52"/>
+        </w:numPr>
         <w:spacing w:before="100" w:beforeAutospacing="1" w:after="100" w:afterAutospacing="1"/>
-        <w:ind w:left="360"/>
-      </w:pPr>
+      </w:pPr>
+      <w:r>
+        <w:t>Connect using your Redshift credentials (username &amp; password).</w:t>
+      </w:r>
+    </w:p>
+    <w:p>
+      <w:pPr>
+        <w:numPr>
+          <w:ilvl w:val="1"/>
+          <w:numId w:val="52"/>
+        </w:numPr>
+        <w:spacing w:before="100" w:beforeAutospacing="1" w:after="100" w:afterAutospacing="1"/>
+      </w:pPr>
+      <w:r>
+        <w:t xml:space="preserve">Select the cluster and default database (usually named </w:t>
+      </w:r>
+      <w:r>
+        <w:rPr>
+          <w:rFonts w:ascii="Courier New" w:hAnsi="Courier New" w:cs="Courier New"/>
+        </w:rPr>
+        <w:t>dev</w:t>
+      </w:r>
+      <w:r>
+        <w:t>).</w:t>
+      </w:r>
+    </w:p>
+    <w:p>
+      <w:pPr>
+        <w:numPr>
+          <w:ilvl w:val="1"/>
+          <w:numId w:val="52"/>
+        </w:numPr>
+        <w:spacing w:before="100" w:beforeAutospacing="1" w:after="100" w:afterAutospacing="1"/>
+      </w:pPr>
+      <w:r>
+        <w:t xml:space="preserve">Schema: </w:t>
+      </w:r>
+      <w:r>
+        <w:rPr>
+          <w:rFonts w:ascii="Courier New" w:hAnsi="Courier New" w:cs="Courier New"/>
+        </w:rPr>
+        <w:t>public</w:t>
+      </w:r>
+    </w:p>
+    <w:p>
+      <w:pPr>
+        <w:numPr>
+          <w:ilvl w:val="1"/>
+          <w:numId w:val="52"/>
+        </w:numPr>
+        <w:spacing w:before="100" w:beforeAutospacing="1" w:after="100" w:afterAutospacing="1"/>
+      </w:pPr>
+      <w:r>
+        <w:rPr>
+          <w:b/>
+          <w:bCs/>
+        </w:rPr>
+        <w:t>Create a Table in Redshift:</w:t>
+      </w:r>
+    </w:p>
+    <w:p>
+      <w:pPr>
+        <w:numPr>
+          <w:ilvl w:val="2"/>
+          <w:numId w:val="53"/>
+        </w:numPr>
+        <w:spacing w:before="100" w:beforeAutospacing="1" w:after="100" w:afterAutospacing="1"/>
+      </w:pPr>
+      <w:r>
+        <w:t xml:space="preserve">In the Query Editor, create a table to store Zillow data. </w:t>
+      </w:r>
+      <w:r>
+        <w:t xml:space="preserve">Refer to </w:t>
+      </w:r>
+      <w:r>
+        <w:rPr>
+          <w:i/>
+        </w:rPr>
+        <w:t xml:space="preserve">Scripts/ </w:t>
+      </w:r>
+      <w:proofErr w:type="spellStart"/>
+      <w:r>
+        <w:rPr>
+          <w:i/>
+        </w:rPr>
+        <w:t>create_redshift_zillow_table.sql</w:t>
+      </w:r>
+      <w:proofErr w:type="spellEnd"/>
+      <w:r>
+        <w:rPr>
+          <w:i/>
+          <w:iCs/>
+        </w:rPr>
+        <w:t xml:space="preserve"> (The structure to the CSV schema generated in the Lambda transformation step.)</w:t>
+      </w:r>
+    </w:p>
+    <w:p>
+      <w:pPr>
+        <w:pStyle w:val="ListParagraph"/>
+        <w:numPr>
+          <w:ilvl w:val="0"/>
+          <w:numId w:val="49"/>
+        </w:numPr>
+        <w:spacing w:before="100" w:beforeAutospacing="1" w:after="100" w:afterAutospacing="1"/>
+      </w:pPr>
+      <w:r>
+        <w:rPr>
+          <w:b/>
+          <w:bCs/>
+        </w:rPr>
+        <w:t>Create Redshift Connection in Airflow:</w:t>
+      </w:r>
+      <w:r>
+        <w:rPr>
+          <w:b/>
+          <w:bCs/>
+        </w:rPr>
+        <w:t xml:space="preserve"> </w:t>
+      </w:r>
+      <w:r>
+        <w:t xml:space="preserve">Go to </w:t>
+      </w:r>
+      <w:r>
+        <w:rPr>
+          <w:b/>
+          <w:bCs/>
+        </w:rPr>
+        <w:t>Airflow &gt; Admin &gt; Connections</w:t>
+      </w:r>
+      <w:r>
+        <w:t xml:space="preserve"> → Add new connection:</w:t>
+      </w:r>
+    </w:p>
+    <w:p>
+      <w:pPr>
+        <w:numPr>
+          <w:ilvl w:val="1"/>
+          <w:numId w:val="51"/>
+        </w:numPr>
+        <w:spacing w:before="100" w:beforeAutospacing="1" w:after="100" w:afterAutospacing="1"/>
+      </w:pPr>
+      <w:r>
+        <w:t xml:space="preserve">Conn Id: </w:t>
+      </w:r>
+      <w:proofErr w:type="spellStart"/>
+      <w:r>
+        <w:rPr>
+          <w:rFonts w:ascii="Courier New" w:hAnsi="Courier New" w:cs="Courier New"/>
+        </w:rPr>
+        <w:t>redshift_conn_id</w:t>
+      </w:r>
+      <w:proofErr w:type="spellEnd"/>
+    </w:p>
+    <w:p>
+      <w:pPr>
+        <w:numPr>
+          <w:ilvl w:val="1"/>
+          <w:numId w:val="51"/>
+        </w:numPr>
+        <w:spacing w:before="100" w:beforeAutospacing="1" w:after="100" w:afterAutospacing="1"/>
+      </w:pPr>
+      <w:r>
+        <w:t xml:space="preserve">Conn Type: </w:t>
+      </w:r>
+      <w:r>
+        <w:rPr>
+          <w:rFonts w:ascii="Courier New" w:hAnsi="Courier New" w:cs="Courier New"/>
+        </w:rPr>
+        <w:t>Amazon Redshift</w:t>
+      </w:r>
+    </w:p>
+    <w:p>
+      <w:pPr>
+        <w:numPr>
+          <w:ilvl w:val="1"/>
+          <w:numId w:val="51"/>
+        </w:numPr>
+        <w:spacing w:before="100" w:beforeAutospacing="1" w:after="100" w:afterAutospacing="1"/>
+      </w:pPr>
+      <w:r>
+        <w:t>Host: Redshift Endpoint (remove port suffix)</w:t>
+      </w:r>
+    </w:p>
+    <w:p>
+      <w:pPr>
+        <w:numPr>
+          <w:ilvl w:val="1"/>
+          <w:numId w:val="51"/>
+        </w:numPr>
+        <w:spacing w:before="100" w:beforeAutospacing="1" w:after="100" w:afterAutospacing="1"/>
+      </w:pPr>
+      <w:r>
+        <w:t xml:space="preserve">Schema: </w:t>
+      </w:r>
+      <w:r>
+        <w:rPr>
+          <w:rFonts w:ascii="Courier New" w:hAnsi="Courier New" w:cs="Courier New"/>
+        </w:rPr>
+        <w:t>dev</w:t>
+      </w:r>
+    </w:p>
+    <w:p>
+      <w:pPr>
+        <w:numPr>
+          <w:ilvl w:val="1"/>
+          <w:numId w:val="51"/>
+        </w:numPr>
+        <w:spacing w:before="100" w:beforeAutospacing="1" w:after="100" w:afterAutospacing="1"/>
+      </w:pPr>
+      <w:r>
+        <w:t xml:space="preserve">Login: </w:t>
+      </w:r>
+      <w:proofErr w:type="spellStart"/>
+      <w:r>
+        <w:rPr>
+          <w:rFonts w:ascii="Courier New" w:hAnsi="Courier New" w:cs="Courier New"/>
+        </w:rPr>
+        <w:t>awsuse</w:t>
+      </w:r>
+      <w:proofErr w:type="spellEnd"/>
+    </w:p>
+    <w:p>
+      <w:pPr>
+        <w:numPr>
+          <w:ilvl w:val="1"/>
+          <w:numId w:val="51"/>
+        </w:numPr>
+        <w:spacing w:before="100" w:beforeAutospacing="1" w:after="100" w:afterAutospacing="1"/>
+      </w:pPr>
+      <w:r>
+        <w:t>Password: your password</w:t>
+      </w:r>
+    </w:p>
+    <w:p>
+      <w:pPr>
+        <w:numPr>
+          <w:ilvl w:val="1"/>
+          <w:numId w:val="51"/>
+        </w:numPr>
+        <w:spacing w:before="100" w:beforeAutospacing="1" w:after="100" w:afterAutospacing="1"/>
+      </w:pPr>
+      <w:r>
+        <w:t xml:space="preserve">Port: </w:t>
+      </w:r>
+      <w:r>
+        <w:rPr>
+          <w:rFonts w:ascii="Courier New" w:hAnsi="Courier New" w:cs="Courier New"/>
+        </w:rPr>
+        <w:t>5439</w:t>
+      </w:r>
     </w:p>
     <w:p>
       <w:pPr>

</xml_diff>

<commit_message>
Update IAM Role for EC2 (Airflow Host)
</commit_message>
<xml_diff>
--- a/docs/Real Estate Data Pipeline with Airflow, AWS Lambda, Redshift, and QuickSight copy.docx
+++ b/docs/Real Estate Data Pipeline with Airflow, AWS Lambda, Redshift, and QuickSight copy.docx
@@ -8569,7 +8569,6 @@
         </w:numPr>
         <w:spacing w:before="100" w:beforeAutospacing="1" w:after="100" w:afterAutospacing="1"/>
       </w:pPr>
-      <w:bookmarkStart w:id="0" w:name="_GoBack"/>
       <w:r>
         <w:rPr>
           <w:b/>
@@ -8578,7 +8577,6 @@
         <w:t>Access Redshift via Query Editor V2</w:t>
       </w:r>
     </w:p>
-    <w:bookmarkEnd w:id="0"/>
     <w:p>
       <w:pPr>
         <w:numPr>
@@ -8857,6 +8855,240 @@
           <w:rFonts w:ascii="Courier New" w:hAnsi="Courier New" w:cs="Courier New"/>
         </w:rPr>
         <w:t>5439</w:t>
+      </w:r>
+    </w:p>
+    <w:p>
+      <w:pPr>
+        <w:pStyle w:val="ListParagraph"/>
+        <w:numPr>
+          <w:ilvl w:val="1"/>
+          <w:numId w:val="54"/>
+        </w:numPr>
+        <w:spacing w:before="100" w:beforeAutospacing="1" w:after="100" w:afterAutospacing="1"/>
+      </w:pPr>
+      <w:r>
+        <w:rPr>
+          <w:b/>
+          <w:bCs/>
+        </w:rPr>
+        <w:t xml:space="preserve">. </w:t>
+      </w:r>
+      <w:bookmarkStart w:id="0" w:name="_GoBack"/>
+      <w:r>
+        <w:rPr>
+          <w:b/>
+          <w:bCs/>
+        </w:rPr>
+        <w:t>Update IAM Role for EC2 (Airflow Host):</w:t>
+      </w:r>
+    </w:p>
+    <w:bookmarkEnd w:id="0"/>
+    <w:p>
+      <w:pPr>
+        <w:pStyle w:val="ListParagraph"/>
+        <w:spacing w:before="100" w:beforeAutospacing="1" w:after="100" w:afterAutospacing="1"/>
+        <w:ind w:left="510"/>
+      </w:pPr>
+    </w:p>
+    <w:p>
+      <w:pPr>
+        <w:pStyle w:val="ListParagraph"/>
+        <w:numPr>
+          <w:ilvl w:val="2"/>
+          <w:numId w:val="53"/>
+        </w:numPr>
+        <w:rPr>
+          <w:rFonts w:ascii="Courier New" w:hAnsi="Courier New" w:cs="Courier New"/>
+        </w:rPr>
+      </w:pPr>
+      <w:r>
+        <w:t xml:space="preserve">Go to </w:t>
+      </w:r>
+      <w:r>
+        <w:rPr>
+          <w:b/>
+          <w:bCs/>
+        </w:rPr>
+        <w:t>IAM &gt; Roles</w:t>
+      </w:r>
+      <w:r>
+        <w:t>, find your EC2 role (</w:t>
+      </w:r>
+      <w:r>
+        <w:rPr>
+          <w:rFonts w:ascii="Courier New" w:hAnsi="Courier New" w:cs="Courier New"/>
+        </w:rPr>
+        <w:t>airflow-ec2-s3-access-role</w:t>
+      </w:r>
+      <w:r>
+        <w:t>).</w:t>
+      </w:r>
+    </w:p>
+    <w:p>
+      <w:pPr>
+        <w:pStyle w:val="ListParagraph"/>
+        <w:numPr>
+          <w:ilvl w:val="2"/>
+          <w:numId w:val="53"/>
+        </w:numPr>
+        <w:rPr>
+          <w:rFonts w:ascii="Courier New" w:hAnsi="Courier New" w:cs="Courier New"/>
+        </w:rPr>
+      </w:pPr>
+      <w:r>
+        <w:t xml:space="preserve">Click </w:t>
+      </w:r>
+      <w:r>
+        <w:rPr>
+          <w:b/>
+          <w:bCs/>
+        </w:rPr>
+        <w:t>Attach Policies</w:t>
+      </w:r>
+      <w:r>
+        <w:t xml:space="preserve">, search and attach </w:t>
+      </w:r>
+      <w:proofErr w:type="spellStart"/>
+      <w:r>
+        <w:rPr>
+          <w:rFonts w:ascii="Courier New" w:hAnsi="Courier New" w:cs="Courier New"/>
+        </w:rPr>
+        <w:t>AmazonRedshiftFullAccess</w:t>
+      </w:r>
+      <w:proofErr w:type="spellEnd"/>
+      <w:r>
+        <w:t>.</w:t>
+      </w:r>
+    </w:p>
+    <w:p>
+      <w:pPr>
+        <w:pStyle w:val="ListParagraph"/>
+        <w:numPr>
+          <w:ilvl w:val="2"/>
+          <w:numId w:val="53"/>
+        </w:numPr>
+        <w:rPr>
+          <w:rFonts w:ascii="Courier New" w:hAnsi="Courier New" w:cs="Courier New"/>
+        </w:rPr>
+      </w:pPr>
+      <w:r>
+        <w:rPr>
+          <w:i/>
+          <w:iCs/>
+        </w:rPr>
+        <w:t>This allows your Airflow EC2 instance to interact with Redshift.</w:t>
+      </w:r>
+    </w:p>
+    <w:p>
+      <w:pPr>
+        <w:pStyle w:val="ListParagraph"/>
+        <w:numPr>
+          <w:ilvl w:val="0"/>
+          <w:numId w:val="55"/>
+        </w:numPr>
+        <w:spacing w:before="100" w:beforeAutospacing="1" w:after="100" w:afterAutospacing="1"/>
+      </w:pPr>
+      <w:r>
+        <w:rPr>
+          <w:b/>
+          <w:bCs/>
+        </w:rPr>
+        <w:t>Verify Security Group Rules for Redshift:</w:t>
+      </w:r>
+    </w:p>
+    <w:p>
+      <w:pPr>
+        <w:pStyle w:val="ListParagraph"/>
+        <w:spacing w:before="100" w:beforeAutospacing="1" w:after="100" w:afterAutospacing="1"/>
+        <w:ind w:left="1080"/>
+      </w:pPr>
+      <w:r>
+        <w:t xml:space="preserve">Go to your Redshift cluster &gt; </w:t>
+      </w:r>
+      <w:r>
+        <w:rPr>
+          <w:b/>
+          <w:bCs/>
+        </w:rPr>
+        <w:t>Properties</w:t>
+      </w:r>
+      <w:r>
+        <w:t xml:space="preserve"> &gt; </w:t>
+      </w:r>
+      <w:r>
+        <w:rPr>
+          <w:b/>
+          <w:bCs/>
+        </w:rPr>
+        <w:t>VPC Security Group</w:t>
+      </w:r>
+      <w:r>
+        <w:t>.</w:t>
+      </w:r>
+    </w:p>
+    <w:p>
+      <w:pPr>
+        <w:pStyle w:val="ListParagraph"/>
+        <w:spacing w:before="100" w:beforeAutospacing="1" w:after="100" w:afterAutospacing="1"/>
+        <w:ind w:left="1080"/>
+      </w:pPr>
+      <w:r>
+        <w:t>Click the linked security group.</w:t>
+      </w:r>
+    </w:p>
+    <w:p>
+      <w:pPr>
+        <w:pStyle w:val="ListParagraph"/>
+        <w:spacing w:before="100" w:beforeAutospacing="1" w:after="100" w:afterAutospacing="1"/>
+        <w:ind w:left="1080"/>
+      </w:pPr>
+      <w:r>
+        <w:t xml:space="preserve">Ensure </w:t>
+      </w:r>
+      <w:r>
+        <w:rPr>
+          <w:b/>
+          <w:bCs/>
+        </w:rPr>
+        <w:t>Inbound Rules</w:t>
+      </w:r>
+      <w:r>
+        <w:t xml:space="preserve"> allow traffic:</w:t>
+      </w:r>
+    </w:p>
+    <w:p>
+      <w:pPr>
+        <w:pStyle w:val="ListParagraph"/>
+        <w:numPr>
+          <w:ilvl w:val="1"/>
+          <w:numId w:val="6"/>
+        </w:numPr>
+        <w:spacing w:before="100" w:beforeAutospacing="1" w:after="100" w:afterAutospacing="1"/>
+      </w:pPr>
+      <w:r>
+        <w:t>Type: All traffic</w:t>
+      </w:r>
+    </w:p>
+    <w:p>
+      <w:pPr>
+        <w:pStyle w:val="ListParagraph"/>
+        <w:numPr>
+          <w:ilvl w:val="1"/>
+          <w:numId w:val="6"/>
+        </w:numPr>
+        <w:spacing w:before="100" w:beforeAutospacing="1" w:after="100" w:afterAutospacing="1"/>
+      </w:pPr>
+      <w:r>
+        <w:t xml:space="preserve">Source: </w:t>
+      </w:r>
+      <w:r>
+        <w:rPr>
+          <w:rFonts w:ascii="Courier New" w:hAnsi="Courier New" w:cs="Courier New"/>
+        </w:rPr>
+        <w:t>0.0.0.0/0</w:t>
+      </w:r>
+      <w:r>
+        <w:t xml:space="preserve"> (for demo only; lock down for production)</w:t>
       </w:r>
     </w:p>
     <w:p>

</xml_diff>

<commit_message>
Visualize Data with Amazon QuickSight
</commit_message>
<xml_diff>
--- a/docs/Real Estate Data Pipeline with Airflow, AWS Lambda, Redshift, and QuickSight copy.docx
+++ b/docs/Real Estate Data Pipeline with Airflow, AWS Lambda, Redshift, and QuickSight copy.docx
@@ -1580,33 +1580,44 @@
           <w:sz w:val="24"/>
           <w:szCs w:val="24"/>
         </w:rPr>
-        <w:t>t</w:t>
-      </w:r>
-      <w:proofErr w:type="gramStart"/>
+        <w:t>t2.micro</w:t>
+      </w:r>
+      <w:r>
+        <w:t xml:space="preserve"> (Free Tier) as it lacks the necessary memory for Airflow.</w:t>
+      </w:r>
+    </w:p>
+    <w:p>
+      <w:pPr>
+        <w:pStyle w:val="NormalWeb"/>
+        <w:numPr>
+          <w:ilvl w:val="1"/>
+          <w:numId w:val="15"/>
+        </w:numPr>
+        <w:spacing w:before="100" w:beforeAutospacing="1" w:after="100" w:afterAutospacing="1"/>
+      </w:pPr>
+      <w:r>
+        <w:t>Recommended:</w:t>
+      </w:r>
+    </w:p>
+    <w:p>
+      <w:pPr>
+        <w:pStyle w:val="NormalWeb"/>
+        <w:numPr>
+          <w:ilvl w:val="2"/>
+          <w:numId w:val="15"/>
+        </w:numPr>
+        <w:spacing w:before="100" w:beforeAutospacing="1" w:after="100" w:afterAutospacing="1"/>
+      </w:pPr>
       <w:r>
         <w:rPr>
           <w:rStyle w:val="HTMLCode"/>
           <w:sz w:val="24"/>
           <w:szCs w:val="24"/>
         </w:rPr>
-        <w:t>2.micro</w:t>
-      </w:r>
-      <w:proofErr w:type="gramEnd"/>
-      <w:r>
-        <w:t xml:space="preserve"> (Free Tier) as it lacks the necessary memory for Airflow.</w:t>
-      </w:r>
-    </w:p>
-    <w:p>
-      <w:pPr>
-        <w:pStyle w:val="NormalWeb"/>
-        <w:numPr>
-          <w:ilvl w:val="1"/>
-          <w:numId w:val="15"/>
-        </w:numPr>
-        <w:spacing w:before="100" w:beforeAutospacing="1" w:after="100" w:afterAutospacing="1"/>
-      </w:pPr>
-      <w:r>
-        <w:t>Recommended:</w:t>
+        <w:t>t2.small</w:t>
+      </w:r>
+      <w:r>
+        <w:t xml:space="preserve"> (2 GiB) – may work with minor lag.</w:t>
       </w:r>
     </w:p>
     <w:p>
@@ -1624,67 +1635,10 @@
           <w:sz w:val="24"/>
           <w:szCs w:val="24"/>
         </w:rPr>
-        <w:t>t</w:t>
-      </w:r>
-      <w:proofErr w:type="gramStart"/>
-      <w:r>
-        <w:rPr>
-          <w:rStyle w:val="HTMLCode"/>
-          <w:sz w:val="24"/>
-          <w:szCs w:val="24"/>
-        </w:rPr>
-        <w:t>2.small</w:t>
-      </w:r>
-      <w:proofErr w:type="gramEnd"/>
-      <w:r>
-        <w:t xml:space="preserve"> (2 </w:t>
-      </w:r>
-      <w:proofErr w:type="spellStart"/>
-      <w:r>
-        <w:t>GiB</w:t>
-      </w:r>
-      <w:proofErr w:type="spellEnd"/>
-      <w:r>
-        <w:t>) – may work with minor lag.</w:t>
-      </w:r>
-    </w:p>
-    <w:p>
-      <w:pPr>
-        <w:pStyle w:val="NormalWeb"/>
-        <w:numPr>
-          <w:ilvl w:val="2"/>
-          <w:numId w:val="15"/>
-        </w:numPr>
-        <w:spacing w:before="100" w:beforeAutospacing="1" w:after="100" w:afterAutospacing="1"/>
-      </w:pPr>
-      <w:r>
-        <w:rPr>
-          <w:rStyle w:val="HTMLCode"/>
-          <w:sz w:val="24"/>
-          <w:szCs w:val="24"/>
-        </w:rPr>
-        <w:t>t</w:t>
-      </w:r>
-      <w:proofErr w:type="gramStart"/>
-      <w:r>
-        <w:rPr>
-          <w:rStyle w:val="HTMLCode"/>
-          <w:sz w:val="24"/>
-          <w:szCs w:val="24"/>
-        </w:rPr>
-        <w:t>2.medium</w:t>
-      </w:r>
-      <w:proofErr w:type="gramEnd"/>
-      <w:r>
-        <w:t xml:space="preserve"> (4 </w:t>
-      </w:r>
-      <w:proofErr w:type="spellStart"/>
-      <w:r>
-        <w:t>GiB</w:t>
-      </w:r>
-      <w:proofErr w:type="spellEnd"/>
-      <w:r>
-        <w:t>) – ideal for smooth operation.</w:t>
+        <w:t>t2.medium</w:t>
+      </w:r>
+      <w:r>
+        <w:t xml:space="preserve"> (4 GiB) – ideal for smooth operation.</w:t>
       </w:r>
     </w:p>
     <w:p>
@@ -2034,51 +1988,49 @@
           <w:szCs w:val="24"/>
         </w:rPr>
       </w:pPr>
-      <w:proofErr w:type="spellStart"/>
       <w:r>
         <w:rPr>
           <w:rStyle w:val="HTMLCode"/>
           <w:sz w:val="24"/>
           <w:szCs w:val="24"/>
         </w:rPr>
-        <w:t>sudo</w:t>
-      </w:r>
-      <w:proofErr w:type="spellEnd"/>
-      <w:r>
+        <w:t>sudo apt update</w:t>
+      </w:r>
+    </w:p>
+    <w:p>
+      <w:pPr>
+        <w:spacing w:line="270" w:lineRule="atLeast"/>
         <w:rPr>
           <w:rStyle w:val="HTMLCode"/>
           <w:sz w:val="24"/>
           <w:szCs w:val="24"/>
         </w:rPr>
-        <w:t xml:space="preserve"> apt update</w:t>
-      </w:r>
-    </w:p>
-    <w:p>
-      <w:pPr>
-        <w:spacing w:line="270" w:lineRule="atLeast"/>
+      </w:pPr>
+      <w:r>
         <w:rPr>
           <w:rStyle w:val="HTMLCode"/>
           <w:sz w:val="24"/>
           <w:szCs w:val="24"/>
         </w:rPr>
-      </w:pPr>
-      <w:proofErr w:type="spellStart"/>
-      <w:r>
+        <w:t>sudo apt install python3-pip</w:t>
+      </w:r>
+    </w:p>
+    <w:p>
+      <w:pPr>
+        <w:spacing w:line="270" w:lineRule="atLeast"/>
         <w:rPr>
           <w:rStyle w:val="HTMLCode"/>
           <w:sz w:val="24"/>
           <w:szCs w:val="24"/>
         </w:rPr>
-        <w:t>sudo</w:t>
-      </w:r>
-      <w:proofErr w:type="spellEnd"/>
+      </w:pPr>
       <w:r>
         <w:rPr>
           <w:rStyle w:val="HTMLCode"/>
           <w:sz w:val="24"/>
           <w:szCs w:val="24"/>
         </w:rPr>
-        <w:t xml:space="preserve"> apt install python3-pip</w:t>
+        <w:t>sudo apt update</w:t>
       </w:r>
     </w:p>
     <w:p>
@@ -2090,51 +2042,49 @@
           <w:szCs w:val="24"/>
         </w:rPr>
       </w:pPr>
-      <w:proofErr w:type="spellStart"/>
       <w:r>
         <w:rPr>
           <w:rStyle w:val="HTMLCode"/>
           <w:sz w:val="24"/>
           <w:szCs w:val="24"/>
         </w:rPr>
-        <w:t>sudo</w:t>
-      </w:r>
-      <w:proofErr w:type="spellEnd"/>
-      <w:r>
+        <w:t>sudo apt install software-properties-common</w:t>
+      </w:r>
+    </w:p>
+    <w:p>
+      <w:pPr>
+        <w:spacing w:line="270" w:lineRule="atLeast"/>
         <w:rPr>
           <w:rStyle w:val="HTMLCode"/>
           <w:sz w:val="24"/>
           <w:szCs w:val="24"/>
         </w:rPr>
-        <w:t xml:space="preserve"> apt update</w:t>
-      </w:r>
-    </w:p>
-    <w:p>
-      <w:pPr>
-        <w:spacing w:line="270" w:lineRule="atLeast"/>
+      </w:pPr>
+      <w:r>
         <w:rPr>
           <w:rStyle w:val="HTMLCode"/>
           <w:sz w:val="24"/>
           <w:szCs w:val="24"/>
         </w:rPr>
-      </w:pPr>
-      <w:proofErr w:type="spellStart"/>
-      <w:r>
+        <w:t>sudo add-apt-repository ppa:deadsnakes/ppa</w:t>
+      </w:r>
+    </w:p>
+    <w:p>
+      <w:pPr>
+        <w:spacing w:line="270" w:lineRule="atLeast"/>
         <w:rPr>
           <w:rStyle w:val="HTMLCode"/>
           <w:sz w:val="24"/>
           <w:szCs w:val="24"/>
         </w:rPr>
-        <w:t>sudo</w:t>
-      </w:r>
-      <w:proofErr w:type="spellEnd"/>
+      </w:pPr>
       <w:r>
         <w:rPr>
           <w:rStyle w:val="HTMLCode"/>
           <w:sz w:val="24"/>
           <w:szCs w:val="24"/>
         </w:rPr>
-        <w:t xml:space="preserve"> apt install software-properties-common</w:t>
+        <w:t>sudo apt update</w:t>
       </w:r>
     </w:p>
     <w:p>
@@ -2146,54 +2096,51 @@
           <w:szCs w:val="24"/>
         </w:rPr>
       </w:pPr>
-      <w:proofErr w:type="spellStart"/>
       <w:r>
         <w:rPr>
           <w:rStyle w:val="HTMLCode"/>
           <w:sz w:val="24"/>
           <w:szCs w:val="24"/>
         </w:rPr>
-        <w:t>sudo</w:t>
-      </w:r>
-      <w:proofErr w:type="spellEnd"/>
-      <w:r>
+        <w:lastRenderedPageBreak/>
+        <w:t>sudo apt install python3.12 python3.12-venv -y</w:t>
+      </w:r>
+    </w:p>
+    <w:p>
+      <w:pPr>
+        <w:spacing w:line="270" w:lineRule="atLeast"/>
         <w:rPr>
           <w:rStyle w:val="HTMLCode"/>
           <w:sz w:val="24"/>
           <w:szCs w:val="24"/>
         </w:rPr>
-        <w:t xml:space="preserve"> add-apt-repository </w:t>
-      </w:r>
-      <w:proofErr w:type="spellStart"/>
-      <w:proofErr w:type="gramStart"/>
+      </w:pPr>
       <w:r>
         <w:rPr>
           <w:rStyle w:val="HTMLCode"/>
           <w:sz w:val="24"/>
           <w:szCs w:val="24"/>
         </w:rPr>
-        <w:t>ppa:deadsnakes</w:t>
-      </w:r>
-      <w:proofErr w:type="spellEnd"/>
-      <w:proofErr w:type="gramEnd"/>
-      <w:r>
+        <w:t xml:space="preserve">sudo apt install python3.12-venv </w:t>
+      </w:r>
+    </w:p>
+    <w:p>
+      <w:pPr>
+        <w:spacing w:line="270" w:lineRule="atLeast"/>
         <w:rPr>
           <w:rStyle w:val="HTMLCode"/>
           <w:sz w:val="24"/>
           <w:szCs w:val="24"/>
         </w:rPr>
-        <w:t>/</w:t>
-      </w:r>
-      <w:proofErr w:type="spellStart"/>
+      </w:pPr>
       <w:r>
         <w:rPr>
           <w:rStyle w:val="HTMLCode"/>
           <w:sz w:val="24"/>
           <w:szCs w:val="24"/>
         </w:rPr>
-        <w:t>ppa</w:t>
-      </w:r>
-      <w:proofErr w:type="spellEnd"/>
+        <w:t>python3 -m venv airflow_venv</w:t>
+      </w:r>
     </w:p>
     <w:p>
       <w:pPr>
@@ -2204,198 +2151,31 @@
           <w:szCs w:val="24"/>
         </w:rPr>
       </w:pPr>
-      <w:proofErr w:type="spellStart"/>
       <w:r>
         <w:rPr>
           <w:rStyle w:val="HTMLCode"/>
           <w:sz w:val="24"/>
           <w:szCs w:val="24"/>
         </w:rPr>
-        <w:t>sudo</w:t>
-      </w:r>
-      <w:proofErr w:type="spellEnd"/>
-      <w:r>
+        <w:t>source airflow_venv/bin/activate</w:t>
+      </w:r>
+    </w:p>
+    <w:p>
+      <w:pPr>
+        <w:spacing w:line="270" w:lineRule="atLeast"/>
         <w:rPr>
           <w:rStyle w:val="HTMLCode"/>
           <w:sz w:val="24"/>
           <w:szCs w:val="24"/>
         </w:rPr>
-        <w:t xml:space="preserve"> apt update</w:t>
-      </w:r>
-    </w:p>
-    <w:p>
-      <w:pPr>
-        <w:spacing w:line="270" w:lineRule="atLeast"/>
+      </w:pPr>
+      <w:r>
         <w:rPr>
           <w:rStyle w:val="HTMLCode"/>
           <w:sz w:val="24"/>
           <w:szCs w:val="24"/>
         </w:rPr>
-      </w:pPr>
-      <w:proofErr w:type="spellStart"/>
-      <w:r>
-        <w:rPr>
-          <w:rStyle w:val="HTMLCode"/>
-          <w:sz w:val="24"/>
-          <w:szCs w:val="24"/>
-        </w:rPr>
-        <w:lastRenderedPageBreak/>
-        <w:t>sudo</w:t>
-      </w:r>
-      <w:proofErr w:type="spellEnd"/>
-      <w:r>
-        <w:rPr>
-          <w:rStyle w:val="HTMLCode"/>
-          <w:sz w:val="24"/>
-          <w:szCs w:val="24"/>
-        </w:rPr>
-        <w:t xml:space="preserve"> apt install python3.12 python3.12-venv -y</w:t>
-      </w:r>
-    </w:p>
-    <w:p>
-      <w:pPr>
-        <w:spacing w:line="270" w:lineRule="atLeast"/>
-        <w:rPr>
-          <w:rStyle w:val="HTMLCode"/>
-          <w:sz w:val="24"/>
-          <w:szCs w:val="24"/>
-        </w:rPr>
-      </w:pPr>
-      <w:proofErr w:type="spellStart"/>
-      <w:r>
-        <w:rPr>
-          <w:rStyle w:val="HTMLCode"/>
-          <w:sz w:val="24"/>
-          <w:szCs w:val="24"/>
-        </w:rPr>
-        <w:t>sudo</w:t>
-      </w:r>
-      <w:proofErr w:type="spellEnd"/>
-      <w:r>
-        <w:rPr>
-          <w:rStyle w:val="HTMLCode"/>
-          <w:sz w:val="24"/>
-          <w:szCs w:val="24"/>
-        </w:rPr>
-        <w:t xml:space="preserve"> apt install python3.12-venv </w:t>
-      </w:r>
-    </w:p>
-    <w:p>
-      <w:pPr>
-        <w:spacing w:line="270" w:lineRule="atLeast"/>
-        <w:rPr>
-          <w:rStyle w:val="HTMLCode"/>
-          <w:sz w:val="24"/>
-          <w:szCs w:val="24"/>
-        </w:rPr>
-      </w:pPr>
-      <w:r>
-        <w:rPr>
-          <w:rStyle w:val="HTMLCode"/>
-          <w:sz w:val="24"/>
-          <w:szCs w:val="24"/>
-        </w:rPr>
-        <w:t xml:space="preserve">python3 -m </w:t>
-      </w:r>
-      <w:proofErr w:type="spellStart"/>
-      <w:r>
-        <w:rPr>
-          <w:rStyle w:val="HTMLCode"/>
-          <w:sz w:val="24"/>
-          <w:szCs w:val="24"/>
-        </w:rPr>
-        <w:t>venv</w:t>
-      </w:r>
-      <w:proofErr w:type="spellEnd"/>
-      <w:r>
-        <w:rPr>
-          <w:rStyle w:val="HTMLCode"/>
-          <w:sz w:val="24"/>
-          <w:szCs w:val="24"/>
-        </w:rPr>
-        <w:t xml:space="preserve"> </w:t>
-      </w:r>
-      <w:proofErr w:type="spellStart"/>
-      <w:r>
-        <w:rPr>
-          <w:rStyle w:val="HTMLCode"/>
-          <w:sz w:val="24"/>
-          <w:szCs w:val="24"/>
-        </w:rPr>
-        <w:t>airflow_venv</w:t>
-      </w:r>
-      <w:proofErr w:type="spellEnd"/>
-    </w:p>
-    <w:p>
-      <w:pPr>
-        <w:spacing w:line="270" w:lineRule="atLeast"/>
-        <w:rPr>
-          <w:rStyle w:val="HTMLCode"/>
-          <w:sz w:val="24"/>
-          <w:szCs w:val="24"/>
-        </w:rPr>
-      </w:pPr>
-      <w:r>
-        <w:rPr>
-          <w:rStyle w:val="HTMLCode"/>
-          <w:sz w:val="24"/>
-          <w:szCs w:val="24"/>
-        </w:rPr>
-        <w:t xml:space="preserve">source </w:t>
-      </w:r>
-      <w:proofErr w:type="spellStart"/>
-      <w:r>
-        <w:rPr>
-          <w:rStyle w:val="HTMLCode"/>
-          <w:sz w:val="24"/>
-          <w:szCs w:val="24"/>
-        </w:rPr>
-        <w:t>airflow_venv</w:t>
-      </w:r>
-      <w:proofErr w:type="spellEnd"/>
-      <w:r>
-        <w:rPr>
-          <w:rStyle w:val="HTMLCode"/>
-          <w:sz w:val="24"/>
-          <w:szCs w:val="24"/>
-        </w:rPr>
-        <w:t>/bin/activate</w:t>
-      </w:r>
-    </w:p>
-    <w:p>
-      <w:pPr>
-        <w:spacing w:line="270" w:lineRule="atLeast"/>
-        <w:rPr>
-          <w:rStyle w:val="HTMLCode"/>
-          <w:sz w:val="24"/>
-          <w:szCs w:val="24"/>
-        </w:rPr>
-      </w:pPr>
-      <w:r>
-        <w:rPr>
-          <w:rStyle w:val="HTMLCode"/>
-          <w:sz w:val="24"/>
-          <w:szCs w:val="24"/>
-        </w:rPr>
-        <w:t xml:space="preserve">pip install --upgrade </w:t>
-      </w:r>
-      <w:proofErr w:type="spellStart"/>
-      <w:r>
-        <w:rPr>
-          <w:rStyle w:val="HTMLCode"/>
-          <w:sz w:val="24"/>
-          <w:szCs w:val="24"/>
-        </w:rPr>
-        <w:t>awscli</w:t>
-      </w:r>
-      <w:proofErr w:type="spellEnd"/>
-      <w:r>
-        <w:rPr>
-          <w:rStyle w:val="HTMLCode"/>
-          <w:sz w:val="24"/>
-          <w:szCs w:val="24"/>
-        </w:rPr>
-        <w:t xml:space="preserve"> 3</w:t>
+        <w:t>pip install --upgrade awscli 3</w:t>
       </w:r>
     </w:p>
     <w:p>
@@ -2877,27 +2657,14 @@
         <w:spacing w:before="100" w:beforeAutospacing="1" w:after="100" w:afterAutospacing="1"/>
       </w:pPr>
       <w:r>
-        <w:t xml:space="preserve">Ensure </w:t>
-      </w:r>
-      <w:proofErr w:type="gramStart"/>
-      <w:r>
-        <w:t xml:space="preserve">your </w:t>
+        <w:t xml:space="preserve">Ensure your </w:t>
       </w:r>
       <w:r>
         <w:rPr>
           <w:rStyle w:val="HTMLCode"/>
         </w:rPr>
-        <w:t>.</w:t>
-      </w:r>
-      <w:proofErr w:type="spellStart"/>
-      <w:r>
-        <w:rPr>
-          <w:rStyle w:val="HTMLCode"/>
-        </w:rPr>
-        <w:t>pem</w:t>
-      </w:r>
-      <w:proofErr w:type="spellEnd"/>
-      <w:proofErr w:type="gramEnd"/>
+        <w:t>.pem</w:t>
+      </w:r>
       <w:r>
         <w:t xml:space="preserve"> key file has the correct permission:</w:t>
       </w:r>
@@ -2920,28 +2687,18 @@
       <w:r>
         <w:t xml:space="preserve">Bash: </w:t>
       </w:r>
-      <w:proofErr w:type="spellStart"/>
       <w:r>
         <w:rPr>
           <w:rStyle w:val="HTMLCode"/>
         </w:rPr>
         <w:t>chmod</w:t>
       </w:r>
-      <w:proofErr w:type="spellEnd"/>
       <w:r>
         <w:rPr>
           <w:rStyle w:val="HTMLCode"/>
         </w:rPr>
-        <w:t xml:space="preserve"> 400 airflow-</w:t>
-      </w:r>
-      <w:proofErr w:type="spellStart"/>
-      <w:r>
-        <w:rPr>
-          <w:rStyle w:val="HTMLCode"/>
-        </w:rPr>
-        <w:t>key.pem</w:t>
-      </w:r>
-      <w:proofErr w:type="spellEnd"/>
+        <w:t xml:space="preserve"> 400 airflow-key.pem</w:t>
+      </w:r>
     </w:p>
     <w:p>
       <w:pPr>
@@ -3071,21 +2828,22 @@
         <w:rPr>
           <w:rStyle w:val="HTMLCode"/>
         </w:rPr>
-        <w:t xml:space="preserve">    </w:t>
-      </w:r>
-      <w:proofErr w:type="spellStart"/>
-      <w:r>
+        <w:t xml:space="preserve">    HostName &lt;Your EC2 Public IP&gt;</w:t>
+      </w:r>
+    </w:p>
+    <w:p>
+      <w:pPr>
+        <w:spacing w:before="100" w:beforeAutospacing="1" w:after="100" w:afterAutospacing="1"/>
+        <w:ind w:left="1080"/>
         <w:rPr>
           <w:rStyle w:val="HTMLCode"/>
         </w:rPr>
-        <w:t>HostName</w:t>
-      </w:r>
-      <w:proofErr w:type="spellEnd"/>
+      </w:pPr>
       <w:r>
         <w:rPr>
           <w:rStyle w:val="HTMLCode"/>
         </w:rPr>
-        <w:t xml:space="preserve"> &lt;Your EC2 Public IP&gt;</w:t>
+        <w:t xml:space="preserve">    User ubuntu</w:t>
       </w:r>
     </w:p>
     <w:p>
@@ -3100,45 +2858,8 @@
         <w:rPr>
           <w:rStyle w:val="HTMLCode"/>
         </w:rPr>
-        <w:t xml:space="preserve">    User ubuntu</w:t>
-      </w:r>
-    </w:p>
-    <w:p>
-      <w:pPr>
-        <w:spacing w:before="100" w:beforeAutospacing="1" w:after="100" w:afterAutospacing="1"/>
-        <w:ind w:left="1080"/>
-        <w:rPr>
-          <w:rStyle w:val="HTMLCode"/>
-        </w:rPr>
-      </w:pPr>
-      <w:r>
-        <w:rPr>
-          <w:rStyle w:val="HTMLCode"/>
-        </w:rPr>
-        <w:t xml:space="preserve">    </w:t>
-      </w:r>
-      <w:proofErr w:type="spellStart"/>
-      <w:r>
-        <w:rPr>
-          <w:rStyle w:val="HTMLCode"/>
-        </w:rPr>
-        <w:t>IdentityFile</w:t>
-      </w:r>
-      <w:proofErr w:type="spellEnd"/>
-      <w:r>
-        <w:rPr>
-          <w:rStyle w:val="HTMLCode"/>
-        </w:rPr>
-        <w:t xml:space="preserve"> /path/to/your/airflow-</w:t>
-      </w:r>
-      <w:proofErr w:type="spellStart"/>
-      <w:r>
-        <w:rPr>
-          <w:rStyle w:val="HTMLCode"/>
-        </w:rPr>
-        <w:t>key.pem</w:t>
-      </w:r>
-      <w:proofErr w:type="spellEnd"/>
+        <w:t xml:space="preserve">    IdentityFile /path/to/your/airflow-key.pem</w:t>
+      </w:r>
     </w:p>
     <w:p>
       <w:pPr>
@@ -3351,19 +3072,11 @@
       <w:r>
         <w:t xml:space="preserve">In the airflow folder, locate and open </w:t>
       </w:r>
-      <w:proofErr w:type="spellStart"/>
       <w:r>
         <w:rPr>
           <w:rStyle w:val="HTMLCode"/>
         </w:rPr>
-        <w:t>airflow.cfg</w:t>
-      </w:r>
-      <w:proofErr w:type="spellEnd"/>
-      <w:r>
-        <w:rPr>
-          <w:rStyle w:val="HTMLCode"/>
-        </w:rPr>
-        <w:t xml:space="preserve">, </w:t>
+        <w:t xml:space="preserve">airflow.cfg, </w:t>
       </w:r>
       <w:r>
         <w:rPr>
@@ -3387,19 +3100,11 @@
           <w:rStyle w:val="HTMLCode"/>
         </w:rPr>
       </w:pPr>
-      <w:proofErr w:type="spellStart"/>
       <w:r>
         <w:rPr>
           <w:rStyle w:val="HTMLCode"/>
         </w:rPr>
-        <w:t>dags_folder</w:t>
-      </w:r>
-      <w:proofErr w:type="spellEnd"/>
-      <w:r>
-        <w:rPr>
-          <w:rStyle w:val="HTMLCode"/>
-        </w:rPr>
-        <w:t xml:space="preserve"> = /home/ubuntu/airflow/dags</w:t>
+        <w:t>dags_folder = /home/ubuntu/airflow/dags</w:t>
       </w:r>
     </w:p>
     <w:p>
@@ -3410,19 +3115,11 @@
           <w:rStyle w:val="HTMLCode"/>
         </w:rPr>
       </w:pPr>
-      <w:proofErr w:type="spellStart"/>
       <w:r>
         <w:rPr>
           <w:rStyle w:val="HTMLCode"/>
         </w:rPr>
-        <w:t>load_examples</w:t>
-      </w:r>
-      <w:proofErr w:type="spellEnd"/>
-      <w:r>
-        <w:rPr>
-          <w:rStyle w:val="HTMLCode"/>
-        </w:rPr>
-        <w:t xml:space="preserve"> = False</w:t>
+        <w:t>load_examples = False</w:t>
       </w:r>
     </w:p>
     <w:p>
@@ -3478,29 +3175,7 @@
           <w:sz w:val="28"/>
           <w:szCs w:val="28"/>
         </w:rPr>
-        <w:t xml:space="preserve">Create a </w:t>
-      </w:r>
-      <w:proofErr w:type="spellStart"/>
-      <w:r>
-        <w:rPr>
-          <w:rStyle w:val="Strong"/>
-          <w:b/>
-          <w:bCs/>
-          <w:sz w:val="28"/>
-          <w:szCs w:val="28"/>
-        </w:rPr>
-        <w:t>RapidAPI</w:t>
-      </w:r>
-      <w:proofErr w:type="spellEnd"/>
-      <w:r>
-        <w:rPr>
-          <w:rStyle w:val="Strong"/>
-          <w:b/>
-          <w:bCs/>
-          <w:sz w:val="28"/>
-          <w:szCs w:val="28"/>
-        </w:rPr>
-        <w:t xml:space="preserve"> Account</w:t>
+        <w:t>Create a RapidAPI Account</w:t>
       </w:r>
     </w:p>
     <w:p>
@@ -3526,24 +3201,14 @@
         <w:jc w:val="both"/>
       </w:pPr>
       <w:r>
-        <w:t xml:space="preserve">Instead of hunting for </w:t>
-      </w:r>
-      <w:proofErr w:type="spellStart"/>
-      <w:r>
-        <w:t>zillow</w:t>
-      </w:r>
-      <w:proofErr w:type="spellEnd"/>
-      <w:r>
-        <w:t xml:space="preserve"> data APIs, use </w:t>
-      </w:r>
-      <w:proofErr w:type="spellStart"/>
+        <w:t xml:space="preserve">Instead of hunting for zillow data APIs, use </w:t>
+      </w:r>
       <w:r>
         <w:rPr>
           <w:rStyle w:val="Strong"/>
         </w:rPr>
         <w:t>RapidAPI</w:t>
       </w:r>
-      <w:proofErr w:type="spellEnd"/>
       <w:r>
         <w:t xml:space="preserve"> — a popular platform that provides access to many APIs from one place.</w:t>
       </w:r>
@@ -3581,44 +3246,17 @@
         </w:numPr>
         <w:jc w:val="both"/>
       </w:pPr>
-      <w:proofErr w:type="spellStart"/>
-      <w:r>
-        <w:t>RapidAPI</w:t>
-      </w:r>
-      <w:proofErr w:type="spellEnd"/>
-      <w:r>
-        <w:t xml:space="preserve"> provides a </w:t>
-      </w:r>
-      <w:r>
-        <w:rPr>
-          <w:rStyle w:val="Strong"/>
-        </w:rPr>
-        <w:t xml:space="preserve">mock </w:t>
-      </w:r>
-      <w:proofErr w:type="spellStart"/>
-      <w:r>
-        <w:rPr>
-          <w:rStyle w:val="Strong"/>
-        </w:rPr>
-        <w:t>zillow</w:t>
-      </w:r>
-      <w:proofErr w:type="spellEnd"/>
-      <w:r>
-        <w:rPr>
-          <w:rStyle w:val="Strong"/>
-        </w:rPr>
-        <w:t xml:space="preserve"> data API</w:t>
-      </w:r>
-      <w:r>
-        <w:t xml:space="preserve"> that mimics the real </w:t>
-      </w:r>
-      <w:proofErr w:type="spellStart"/>
-      <w:r>
-        <w:t>zillow</w:t>
-      </w:r>
-      <w:proofErr w:type="spellEnd"/>
-      <w:r>
-        <w:t xml:space="preserve"> data structure — perfect for your development and testing.</w:t>
+      <w:r>
+        <w:t xml:space="preserve">RapidAPI provides a </w:t>
+      </w:r>
+      <w:r>
+        <w:rPr>
+          <w:rStyle w:val="Strong"/>
+        </w:rPr>
+        <w:t>mock zillow data API</w:t>
+      </w:r>
+      <w:r>
+        <w:t xml:space="preserve"> that mimics the real zillow data structure — perfect for your development and testing.</w:t>
       </w:r>
     </w:p>
     <w:p>
@@ -3631,15 +3269,7 @@
         <w:jc w:val="both"/>
       </w:pPr>
       <w:r>
-        <w:t xml:space="preserve">This way, you get consistent, API-driven </w:t>
-      </w:r>
-      <w:proofErr w:type="spellStart"/>
-      <w:r>
-        <w:t>zillow</w:t>
-      </w:r>
-      <w:proofErr w:type="spellEnd"/>
-      <w:r>
-        <w:t xml:space="preserve"> data without worrying about sourcing or hosting it yourself.</w:t>
+        <w:t>This way, you get consistent, API-driven zillow data without worrying about sourcing or hosting it yourself.</w:t>
       </w:r>
     </w:p>
     <w:p>
@@ -3662,29 +3292,13 @@
           <w:sz w:val="24"/>
           <w:szCs w:val="24"/>
         </w:rPr>
-        <w:t xml:space="preserve"> Using </w:t>
-      </w:r>
-      <w:proofErr w:type="spellStart"/>
+        <w:t xml:space="preserve"> Using RapidAPI with the Zillow API</w:t>
+      </w:r>
       <w:r>
         <w:rPr>
           <w:sz w:val="24"/>
           <w:szCs w:val="24"/>
         </w:rPr>
-        <w:t>RapidAPI</w:t>
-      </w:r>
-      <w:proofErr w:type="spellEnd"/>
-      <w:r>
-        <w:rPr>
-          <w:sz w:val="24"/>
-          <w:szCs w:val="24"/>
-        </w:rPr>
-        <w:t xml:space="preserve"> with the Zillow API</w:t>
-      </w:r>
-      <w:r>
-        <w:rPr>
-          <w:sz w:val="24"/>
-          <w:szCs w:val="24"/>
-        </w:rPr>
         <w:t>:</w:t>
       </w:r>
     </w:p>
@@ -3712,15 +3326,7 @@
         </w:numPr>
       </w:pPr>
       <w:r>
-        <w:t xml:space="preserve">After logging into </w:t>
-      </w:r>
-      <w:proofErr w:type="spellStart"/>
-      <w:r>
-        <w:t>RapidAPI</w:t>
-      </w:r>
-      <w:proofErr w:type="spellEnd"/>
-      <w:r>
-        <w:t xml:space="preserve">, you need to </w:t>
+        <w:t xml:space="preserve">After logging into RapidAPI, you need to </w:t>
       </w:r>
       <w:r>
         <w:rPr>
@@ -3847,13 +3453,8 @@
           <w:numId w:val="2"/>
         </w:numPr>
       </w:pPr>
-      <w:proofErr w:type="spellStart"/>
-      <w:r>
-        <w:t>RapidAPI</w:t>
-      </w:r>
-      <w:proofErr w:type="spellEnd"/>
-      <w:r>
-        <w:t xml:space="preserve"> provides </w:t>
+      <w:r>
+        <w:t xml:space="preserve">RapidAPI provides </w:t>
       </w:r>
       <w:r>
         <w:rPr>
@@ -3913,15 +3514,7 @@
         <w:t>Test Endpoint</w:t>
       </w:r>
       <w:r>
-        <w:t xml:space="preserve"> on the </w:t>
-      </w:r>
-      <w:proofErr w:type="spellStart"/>
-      <w:r>
-        <w:t>RapidAPI</w:t>
-      </w:r>
-      <w:proofErr w:type="spellEnd"/>
-      <w:r>
-        <w:t xml:space="preserve"> UI to see a live response from the API.</w:t>
+        <w:t xml:space="preserve"> on the RapidAPI UI to see a live response from the API.</w:t>
       </w:r>
     </w:p>
     <w:p>
@@ -4050,65 +3643,21 @@
           <w:sz w:val="24"/>
           <w:szCs w:val="24"/>
         </w:rPr>
-        <w:t>X-</w:t>
-      </w:r>
-      <w:proofErr w:type="spellStart"/>
+        <w:t>X-RapidAPI-Key</w:t>
+      </w:r>
+      <w:r>
+        <w:t xml:space="preserve"> and </w:t>
+      </w:r>
       <w:r>
         <w:rPr>
           <w:rStyle w:val="HTMLCode"/>
           <w:sz w:val="24"/>
           <w:szCs w:val="24"/>
         </w:rPr>
-        <w:t>RapidAPI</w:t>
-      </w:r>
-      <w:proofErr w:type="spellEnd"/>
-      <w:r>
-        <w:rPr>
-          <w:rStyle w:val="HTMLCode"/>
-          <w:sz w:val="24"/>
-          <w:szCs w:val="24"/>
-        </w:rPr>
-        <w:t>-Key</w:t>
-      </w:r>
-      <w:r>
-        <w:t xml:space="preserve"> and </w:t>
-      </w:r>
-      <w:r>
-        <w:rPr>
-          <w:rStyle w:val="HTMLCode"/>
-          <w:sz w:val="24"/>
-          <w:szCs w:val="24"/>
-        </w:rPr>
-        <w:t>X-</w:t>
-      </w:r>
-      <w:proofErr w:type="spellStart"/>
-      <w:r>
-        <w:rPr>
-          <w:rStyle w:val="HTMLCode"/>
-          <w:sz w:val="24"/>
-          <w:szCs w:val="24"/>
-        </w:rPr>
-        <w:t>RapidAPI</w:t>
-      </w:r>
-      <w:proofErr w:type="spellEnd"/>
-      <w:r>
-        <w:rPr>
-          <w:rStyle w:val="HTMLCode"/>
-          <w:sz w:val="24"/>
-          <w:szCs w:val="24"/>
-        </w:rPr>
-        <w:t>-Host</w:t>
-      </w:r>
-      <w:r>
-        <w:t xml:space="preserve"> which authenticate your request on </w:t>
-      </w:r>
-      <w:proofErr w:type="spellStart"/>
-      <w:r>
-        <w:t>RapidAPI</w:t>
-      </w:r>
-      <w:proofErr w:type="spellEnd"/>
-      <w:r>
-        <w:t>.</w:t>
+        <w:t>X-RapidAPI-Host</w:t>
+      </w:r>
+      <w:r>
+        <w:t xml:space="preserve"> which authenticate your request on RapidAPI.</w:t>
       </w:r>
     </w:p>
     <w:p>
@@ -4138,36 +3687,7 @@
       </w:pPr>
       <w:r>
         <w:lastRenderedPageBreak/>
-        <w:t xml:space="preserve">response = </w:t>
-      </w:r>
-      <w:proofErr w:type="spellStart"/>
-      <w:proofErr w:type="gramStart"/>
-      <w:r>
-        <w:t>requests.get</w:t>
-      </w:r>
-      <w:proofErr w:type="spellEnd"/>
-      <w:r>
-        <w:t>(</w:t>
-      </w:r>
-      <w:proofErr w:type="gramEnd"/>
-      <w:r>
-        <w:t xml:space="preserve">URL, headers=headers, </w:t>
-      </w:r>
-      <w:proofErr w:type="spellStart"/>
-      <w:r>
-        <w:t>params</w:t>
-      </w:r>
-      <w:proofErr w:type="spellEnd"/>
-      <w:r>
-        <w:t>=</w:t>
-      </w:r>
-      <w:proofErr w:type="spellStart"/>
-      <w:r>
-        <w:t>querystring</w:t>
-      </w:r>
-      <w:proofErr w:type="spellEnd"/>
-      <w:r>
-        <w:t>)</w:t>
+        <w:t>response = requests.get(URL, headers=headers, params=querystring)</w:t>
       </w:r>
     </w:p>
     <w:p>
@@ -4176,17 +3696,7 @@
         <w:ind w:left="1440"/>
       </w:pPr>
       <w:r>
-        <w:t xml:space="preserve">data = </w:t>
-      </w:r>
-      <w:proofErr w:type="spellStart"/>
-      <w:proofErr w:type="gramStart"/>
-      <w:r>
-        <w:t>response.json</w:t>
-      </w:r>
-      <w:proofErr w:type="spellEnd"/>
-      <w:proofErr w:type="gramEnd"/>
-      <w:r>
-        <w:t>()</w:t>
+        <w:t>data = response.json()</w:t>
       </w:r>
     </w:p>
     <w:p>
@@ -4263,22 +3773,12 @@
       <w:r>
         <w:t xml:space="preserve">Inside your Airflow directory on the EC2 instance, create a new file named </w:t>
       </w:r>
-      <w:proofErr w:type="spellStart"/>
       <w:r>
         <w:rPr>
           <w:rStyle w:val="HTMLCode"/>
         </w:rPr>
-        <w:t>config_</w:t>
-      </w:r>
-      <w:proofErr w:type="gramStart"/>
-      <w:r>
-        <w:rPr>
-          <w:rStyle w:val="HTMLCode"/>
-        </w:rPr>
-        <w:t>api.json</w:t>
-      </w:r>
-      <w:proofErr w:type="spellEnd"/>
-      <w:proofErr w:type="gramEnd"/>
+        <w:t>config_api.json</w:t>
+      </w:r>
       <w:r>
         <w:t xml:space="preserve"> to store your API credentials:</w:t>
       </w:r>
@@ -4300,16 +3800,8 @@
         <w:rPr>
           <w:rFonts w:ascii="Courier New" w:hAnsi="Courier New" w:cs="Courier New"/>
         </w:rPr>
-        <w:t>/home/ubuntu/airflow/</w:t>
-      </w:r>
-      <w:proofErr w:type="spellStart"/>
-      <w:r>
-        <w:rPr>
-          <w:rFonts w:ascii="Courier New" w:hAnsi="Courier New" w:cs="Courier New"/>
-        </w:rPr>
-        <w:t>config_api.json</w:t>
-      </w:r>
-      <w:proofErr w:type="spellEnd"/>
+        <w:t>/home/ubuntu/airflow/config_api.json</w:t>
+      </w:r>
     </w:p>
     <w:p/>
     <w:p>
@@ -4371,31 +3863,7 @@
           <w:szCs w:val="18"/>
           <w:bdr w:val="single" w:sz="2" w:space="0" w:color="E5E7EB" w:frame="1"/>
         </w:rPr>
-        <w:t xml:space="preserve">  "x-</w:t>
-      </w:r>
-      <w:proofErr w:type="spellStart"/>
-      <w:r>
-        <w:rPr>
-          <w:rStyle w:val="HTMLCode"/>
-          <w:rFonts w:ascii="Menlo" w:hAnsi="Menlo" w:cs="Menlo"/>
-          <w:color w:val="545454"/>
-          <w:sz w:val="18"/>
-          <w:szCs w:val="18"/>
-          <w:bdr w:val="single" w:sz="2" w:space="0" w:color="E5E7EB" w:frame="1"/>
-        </w:rPr>
-        <w:t>rapidapi</w:t>
-      </w:r>
-      <w:proofErr w:type="spellEnd"/>
-      <w:r>
-        <w:rPr>
-          <w:rStyle w:val="HTMLCode"/>
-          <w:rFonts w:ascii="Menlo" w:hAnsi="Menlo" w:cs="Menlo"/>
-          <w:color w:val="545454"/>
-          <w:sz w:val="18"/>
-          <w:szCs w:val="18"/>
-          <w:bdr w:val="single" w:sz="2" w:space="0" w:color="E5E7EB" w:frame="1"/>
-        </w:rPr>
-        <w:t>-key": "52c02bf380msh3e00a1cabc82761p197028jsnfcef6f371c79",</w:t>
+        <w:t xml:space="preserve">  "x-rapidapi-key": "52c02bf380msh3e00a1cabc82761p197028jsnfcef6f371c79",</w:t>
       </w:r>
     </w:p>
     <w:p>
@@ -4426,31 +3894,7 @@
           <w:szCs w:val="18"/>
           <w:bdr w:val="single" w:sz="2" w:space="0" w:color="E5E7EB" w:frame="1"/>
         </w:rPr>
-        <w:t xml:space="preserve">  "x-</w:t>
-      </w:r>
-      <w:proofErr w:type="spellStart"/>
-      <w:r>
-        <w:rPr>
-          <w:rStyle w:val="HTMLCode"/>
-          <w:rFonts w:ascii="Menlo" w:hAnsi="Menlo" w:cs="Menlo"/>
-          <w:color w:val="545454"/>
-          <w:sz w:val="18"/>
-          <w:szCs w:val="18"/>
-          <w:bdr w:val="single" w:sz="2" w:space="0" w:color="E5E7EB" w:frame="1"/>
-        </w:rPr>
-        <w:t>rapidapi</w:t>
-      </w:r>
-      <w:proofErr w:type="spellEnd"/>
-      <w:r>
-        <w:rPr>
-          <w:rStyle w:val="HTMLCode"/>
-          <w:rFonts w:ascii="Menlo" w:hAnsi="Menlo" w:cs="Menlo"/>
-          <w:color w:val="545454"/>
-          <w:sz w:val="18"/>
-          <w:szCs w:val="18"/>
-          <w:bdr w:val="single" w:sz="2" w:space="0" w:color="E5E7EB" w:frame="1"/>
-        </w:rPr>
-        <w:t>-host": "zillow56.p.rapidapi.com"</w:t>
+        <w:t xml:space="preserve">  "x-rapidapi-host": "zillow56.p.rapidapi.com"</w:t>
       </w:r>
     </w:p>
     <w:p>
@@ -4493,79 +3937,45 @@
       <w:r>
         <w:t xml:space="preserve">The Python </w:t>
       </w:r>
-      <w:proofErr w:type="spellStart"/>
-      <w:proofErr w:type="gramStart"/>
       <w:r>
         <w:rPr>
           <w:rFonts w:ascii="Courier New" w:hAnsi="Courier New" w:cs="Courier New"/>
         </w:rPr>
-        <w:t>json.load</w:t>
-      </w:r>
-      <w:proofErr w:type="spellEnd"/>
-      <w:proofErr w:type="gramEnd"/>
+        <w:t>json.load()</w:t>
+      </w:r>
+      <w:r>
+        <w:t xml:space="preserve"> reads your API keys into the </w:t>
+      </w:r>
       <w:r>
         <w:rPr>
           <w:rFonts w:ascii="Courier New" w:hAnsi="Courier New" w:cs="Courier New"/>
         </w:rPr>
-        <w:t>()</w:t>
-      </w:r>
-      <w:r>
-        <w:t xml:space="preserve"> reads your API keys into the </w:t>
+        <w:t>config</w:t>
+      </w:r>
+      <w:r>
+        <w:t xml:space="preserve"> dictionary</w:t>
+      </w:r>
+      <w:r>
+        <w:t xml:space="preserve">. </w:t>
+      </w:r>
+      <w:r>
+        <w:t>Your Python callable (</w:t>
       </w:r>
       <w:r>
         <w:rPr>
           <w:rFonts w:ascii="Courier New" w:hAnsi="Courier New" w:cs="Courier New"/>
         </w:rPr>
-        <w:t>config</w:t>
-      </w:r>
-      <w:r>
-        <w:t xml:space="preserve"> dictionary</w:t>
-      </w:r>
-      <w:r>
-        <w:t xml:space="preserve">. </w:t>
-      </w:r>
-      <w:r>
-        <w:t>Your Python callable (</w:t>
-      </w:r>
-      <w:proofErr w:type="spellStart"/>
+        <w:t>extract_data_from_rapidapi())</w:t>
+      </w:r>
+      <w:r>
+        <w:t xml:space="preserve"> uses those keys from </w:t>
+      </w:r>
       <w:r>
         <w:rPr>
           <w:rFonts w:ascii="Courier New" w:hAnsi="Courier New" w:cs="Courier New"/>
         </w:rPr>
-        <w:t>extract_data_from_</w:t>
-      </w:r>
-      <w:proofErr w:type="gramStart"/>
-      <w:r>
-        <w:rPr>
-          <w:rFonts w:ascii="Courier New" w:hAnsi="Courier New" w:cs="Courier New"/>
-        </w:rPr>
-        <w:t>rapidapi</w:t>
-      </w:r>
-      <w:proofErr w:type="spellEnd"/>
-      <w:r>
-        <w:rPr>
-          <w:rFonts w:ascii="Courier New" w:hAnsi="Courier New" w:cs="Courier New"/>
-        </w:rPr>
-        <w:t>(</w:t>
-      </w:r>
-      <w:proofErr w:type="gramEnd"/>
-      <w:r>
-        <w:rPr>
-          <w:rFonts w:ascii="Courier New" w:hAnsi="Courier New" w:cs="Courier New"/>
-        </w:rPr>
-        <w:t>))</w:t>
-      </w:r>
-      <w:r>
-        <w:t xml:space="preserve"> uses those keys from </w:t>
-      </w:r>
-      <w:proofErr w:type="spellStart"/>
-      <w:r>
-        <w:rPr>
-          <w:rFonts w:ascii="Courier New" w:hAnsi="Courier New" w:cs="Courier New"/>
-        </w:rPr>
         <w:t>config_api.json</w:t>
       </w:r>
-      <w:proofErr w:type="spellEnd"/>
     </w:p>
     <w:p/>
     <w:p>
@@ -4591,7 +4001,6 @@
       <w:r>
         <w:t xml:space="preserve">Add this </w:t>
       </w:r>
-      <w:proofErr w:type="spellStart"/>
       <w:r>
         <w:rPr>
           <w:b/>
@@ -4607,29 +4016,15 @@
         </w:rPr>
         <w:t>api.json</w:t>
       </w:r>
-      <w:proofErr w:type="spellEnd"/>
-      <w:r>
-        <w:t xml:space="preserve"> file to </w:t>
-      </w:r>
-      <w:proofErr w:type="gramStart"/>
-      <w:r>
-        <w:t xml:space="preserve">your </w:t>
+      <w:r>
+        <w:t xml:space="preserve"> file to your </w:t>
       </w:r>
       <w:r>
         <w:rPr>
           <w:rFonts w:ascii="Courier New" w:hAnsi="Courier New" w:cs="Courier New"/>
         </w:rPr>
-        <w:t>.</w:t>
-      </w:r>
-      <w:proofErr w:type="spellStart"/>
-      <w:r>
-        <w:rPr>
-          <w:rFonts w:ascii="Courier New" w:hAnsi="Courier New" w:cs="Courier New"/>
-        </w:rPr>
-        <w:t>gitignore</w:t>
-      </w:r>
-      <w:proofErr w:type="spellEnd"/>
-      <w:proofErr w:type="gramEnd"/>
+        <w:t>.gitignore</w:t>
+      </w:r>
       <w:r>
         <w:t xml:space="preserve"> if you are using git, so it won’t be pushed to any repo.</w:t>
       </w:r>
@@ -4654,15 +4049,7 @@
         <w:ind w:left="360"/>
       </w:pPr>
       <w:r>
-        <w:t xml:space="preserve">Use Airflow Variables or Secrets Manager (AWS Secrets Manager or </w:t>
-      </w:r>
-      <w:proofErr w:type="spellStart"/>
-      <w:r>
-        <w:t>HashiCorp</w:t>
-      </w:r>
-      <w:proofErr w:type="spellEnd"/>
-      <w:r>
-        <w:t xml:space="preserve"> Vault) for production-grade secrets management</w:t>
+        <w:t>Use Airflow Variables or Secrets Manager (AWS Secrets Manager or HashiCorp Vault) for production-grade secrets management</w:t>
       </w:r>
     </w:p>
     <w:p>
@@ -4717,15 +4104,7 @@
         <w:t>first task in our Airflow DAG</w:t>
       </w:r>
       <w:r>
-        <w:t xml:space="preserve">, which is responsible for extracting Zillow data using the </w:t>
-      </w:r>
-      <w:proofErr w:type="spellStart"/>
-      <w:r>
-        <w:t>RapidAPI</w:t>
-      </w:r>
-      <w:proofErr w:type="spellEnd"/>
-      <w:r>
-        <w:t>.</w:t>
+        <w:t>, which is responsible for extracting Zillow data using the RapidAPI.</w:t>
       </w:r>
     </w:p>
     <w:p>
@@ -4804,7 +4183,6 @@
       <w:r>
         <w:t>Before creating tasks, you must define a set of default arguments (</w:t>
       </w:r>
-      <w:proofErr w:type="spellStart"/>
       <w:r>
         <w:rPr>
           <w:rStyle w:val="HTMLCode"/>
@@ -4813,7 +4191,6 @@
         </w:rPr>
         <w:t>default_args</w:t>
       </w:r>
-      <w:proofErr w:type="spellEnd"/>
       <w:r>
         <w:t>) and instantiate the DAG:</w:t>
       </w:r>
@@ -4832,14 +4209,12 @@
         <w:spacing w:before="100" w:beforeAutospacing="1" w:after="100" w:afterAutospacing="1"/>
         <w:ind w:left="1440"/>
       </w:pPr>
-      <w:proofErr w:type="spellStart"/>
       <w:r>
         <w:rPr>
           <w:rStyle w:val="Strong"/>
         </w:rPr>
         <w:t>default_args</w:t>
       </w:r>
-      <w:proofErr w:type="spellEnd"/>
       <w:r>
         <w:t>:</w:t>
       </w:r>
@@ -4963,16 +4338,8 @@
         <w:rPr>
           <w:rStyle w:val="Strong"/>
         </w:rPr>
-        <w:t xml:space="preserve">Zillow </w:t>
-      </w:r>
-      <w:proofErr w:type="spellStart"/>
-      <w:r>
-        <w:rPr>
-          <w:rStyle w:val="Strong"/>
-        </w:rPr>
-        <w:t>RapidAPI</w:t>
-      </w:r>
-      <w:proofErr w:type="spellEnd"/>
+        <w:t>Zillow RapidAPI</w:t>
+      </w:r>
       <w:r>
         <w:t xml:space="preserve"> endpoint using the </w:t>
       </w:r>
@@ -5034,26 +4401,14 @@
       <w:r>
         <w:t xml:space="preserve">It reads API credentials from </w:t>
       </w:r>
-      <w:proofErr w:type="spellStart"/>
       <w:r>
         <w:rPr>
           <w:rStyle w:val="HTMLCode"/>
           <w:sz w:val="24"/>
           <w:szCs w:val="24"/>
         </w:rPr>
-        <w:t>config_</w:t>
-      </w:r>
-      <w:proofErr w:type="gramStart"/>
-      <w:r>
-        <w:rPr>
-          <w:rStyle w:val="HTMLCode"/>
-          <w:sz w:val="24"/>
-          <w:szCs w:val="24"/>
-        </w:rPr>
-        <w:t>api.json</w:t>
-      </w:r>
-      <w:proofErr w:type="spellEnd"/>
-      <w:proofErr w:type="gramEnd"/>
+        <w:t>config_api.json</w:t>
+      </w:r>
       <w:r>
         <w:t>.</w:t>
       </w:r>
@@ -5653,15 +5008,7 @@
         <w:pStyle w:val="NormalWeb"/>
       </w:pPr>
       <w:r>
-        <w:t xml:space="preserve">After extracting data from the Zillow API using a PythonOperator, the next step is to upload the resulting file to Amazon S3 using a BashOperator. The file path produced by the first task is passed dynamically to the second task using Airflow's </w:t>
-      </w:r>
-      <w:proofErr w:type="spellStart"/>
-      <w:r>
-        <w:t>XCom</w:t>
-      </w:r>
-      <w:proofErr w:type="spellEnd"/>
-      <w:r>
-        <w:t xml:space="preserve"> system.</w:t>
+        <w:t>After extracting data from the Zillow API using a PythonOperator, the next step is to upload the resulting file to Amazon S3 using a BashOperator. The file path produced by the first task is passed dynamically to the second task using Airflow's XCom system.</w:t>
       </w:r>
     </w:p>
     <w:p>
@@ -5694,21 +5041,7 @@
         <w:rPr>
           <w:rStyle w:val="HTMLCode"/>
         </w:rPr>
-        <w:t>["/home/ubuntu/airflow/</w:t>
-      </w:r>
-      <w:proofErr w:type="spellStart"/>
-      <w:r>
-        <w:rPr>
-          <w:rStyle w:val="HTMLCode"/>
-        </w:rPr>
-        <w:t>zillow_data.json</w:t>
-      </w:r>
-      <w:proofErr w:type="spellEnd"/>
-      <w:r>
-        <w:rPr>
-          <w:rStyle w:val="HTMLCode"/>
-        </w:rPr>
-        <w:t>"]</w:t>
+        <w:t>["/home/ubuntu/airflow/zillow_data.json"]</w:t>
       </w:r>
       <w:r>
         <w:t>).</w:t>
@@ -5723,14 +5056,12 @@
         </w:numPr>
         <w:spacing w:before="100" w:beforeAutospacing="1" w:after="100" w:afterAutospacing="1"/>
       </w:pPr>
-      <w:proofErr w:type="spellStart"/>
       <w:r>
         <w:rPr>
           <w:rStyle w:val="Strong"/>
         </w:rPr>
         <w:t>XCom</w:t>
       </w:r>
-      <w:proofErr w:type="spellEnd"/>
       <w:r>
         <w:t xml:space="preserve"> (Cross-communication) allows tasks to exchange data.</w:t>
       </w:r>
@@ -5763,19 +5094,11 @@
       <w:r>
         <w:t xml:space="preserve"> values to access the path and file name returned by the first task and construct a dynamic </w:t>
       </w:r>
-      <w:proofErr w:type="spellStart"/>
       <w:r>
         <w:rPr>
           <w:rStyle w:val="HTMLCode"/>
         </w:rPr>
-        <w:t>aws</w:t>
-      </w:r>
-      <w:proofErr w:type="spellEnd"/>
-      <w:r>
-        <w:rPr>
-          <w:rStyle w:val="HTMLCode"/>
-        </w:rPr>
-        <w:t xml:space="preserve"> s3 mv</w:t>
+        <w:t>aws s3 mv</w:t>
       </w:r>
       <w:r>
         <w:t xml:space="preserve"> command.</w:t>
@@ -6081,768 +5404,716 @@
           <w:rFonts w:ascii="Courier New" w:hAnsi="Courier New" w:cs="Courier New"/>
           <w:b/>
         </w:rPr>
-        <w:t>copy-</w:t>
-      </w:r>
-      <w:proofErr w:type="spellStart"/>
-      <w:r>
+        <w:t>copy-json-to-intermediate-bucket</w:t>
+      </w:r>
+    </w:p>
+    <w:p>
+      <w:pPr>
+        <w:numPr>
+          <w:ilvl w:val="0"/>
+          <w:numId w:val="3"/>
+        </w:numPr>
+        <w:tabs>
+          <w:tab w:val="clear" w:pos="720"/>
+          <w:tab w:val="num" w:pos="1080"/>
+        </w:tabs>
+        <w:ind w:left="1080"/>
+      </w:pPr>
+      <w:r>
+        <w:rPr>
+          <w:b/>
+          <w:bCs/>
+        </w:rPr>
+        <w:t>Create a New Lambda Function:</w:t>
+      </w:r>
+    </w:p>
+    <w:p>
+      <w:pPr>
+        <w:numPr>
+          <w:ilvl w:val="1"/>
+          <w:numId w:val="3"/>
+        </w:numPr>
+        <w:tabs>
+          <w:tab w:val="clear" w:pos="1440"/>
+          <w:tab w:val="num" w:pos="1800"/>
+        </w:tabs>
+        <w:ind w:left="1800"/>
+      </w:pPr>
+      <w:r>
+        <w:t xml:space="preserve">Function name: </w:t>
+      </w:r>
+      <w:r>
+        <w:rPr>
+          <w:rFonts w:ascii="Courier New" w:hAnsi="Courier New" w:cs="Courier New"/>
+        </w:rPr>
+        <w:t>copy-json-to-intermediate-bucket</w:t>
+      </w:r>
+      <w:r>
+        <w:t>.</w:t>
+      </w:r>
+    </w:p>
+    <w:p>
+      <w:pPr>
+        <w:numPr>
+          <w:ilvl w:val="1"/>
+          <w:numId w:val="3"/>
+        </w:numPr>
+        <w:tabs>
+          <w:tab w:val="clear" w:pos="1440"/>
+          <w:tab w:val="num" w:pos="1800"/>
+        </w:tabs>
+        <w:ind w:left="1800"/>
+      </w:pPr>
+      <w:r>
+        <w:t xml:space="preserve">Runtime: Select </w:t>
+      </w:r>
+      <w:r>
+        <w:rPr>
+          <w:bCs/>
+        </w:rPr>
+        <w:t>Python 3.12</w:t>
+      </w:r>
+    </w:p>
+    <w:p>
+      <w:pPr>
+        <w:numPr>
+          <w:ilvl w:val="1"/>
+          <w:numId w:val="3"/>
+        </w:numPr>
+        <w:tabs>
+          <w:tab w:val="clear" w:pos="1440"/>
+          <w:tab w:val="num" w:pos="1800"/>
+        </w:tabs>
+        <w:ind w:left="1800"/>
+      </w:pPr>
+      <w:r>
+        <w:rPr>
+          <w:bCs/>
+        </w:rPr>
+        <w:t xml:space="preserve">Create IAM Role </w:t>
+      </w:r>
+      <w:r>
+        <w:rPr>
+          <w:bCs/>
+        </w:rPr>
+        <w:t xml:space="preserve">to attach to </w:t>
+      </w:r>
+      <w:r>
+        <w:rPr>
+          <w:bCs/>
+        </w:rPr>
+        <w:t>Lambda</w:t>
+      </w:r>
+      <w:r>
+        <w:rPr>
+          <w:bCs/>
+        </w:rPr>
+        <w:t xml:space="preserve"> Function with</w:t>
+      </w:r>
+      <w:r>
+        <w:t xml:space="preserve"> permissions:</w:t>
+      </w:r>
+    </w:p>
+    <w:p>
+      <w:pPr>
+        <w:numPr>
+          <w:ilvl w:val="4"/>
+          <w:numId w:val="37"/>
+        </w:numPr>
+        <w:ind w:left="2790"/>
+      </w:pPr>
+      <w:r>
+        <w:rPr>
+          <w:b/>
+          <w:bCs/>
+        </w:rPr>
+        <w:t>AmazonS3FullAccess</w:t>
+      </w:r>
+    </w:p>
+    <w:p>
+      <w:pPr>
+        <w:numPr>
+          <w:ilvl w:val="4"/>
+          <w:numId w:val="37"/>
+        </w:numPr>
+        <w:ind w:left="2790"/>
+      </w:pPr>
+      <w:r>
+        <w:rPr>
+          <w:b/>
+          <w:bCs/>
+        </w:rPr>
+        <w:lastRenderedPageBreak/>
+        <w:t>AWSLambdaBasicExecutionRole</w:t>
+      </w:r>
+      <w:r>
+        <w:t xml:space="preserve"> (grants access to write logs to CloudWatch)</w:t>
+      </w:r>
+    </w:p>
+    <w:p>
+      <w:pPr>
+        <w:ind w:left="2790"/>
+      </w:pPr>
+    </w:p>
+    <w:p>
+      <w:pPr>
+        <w:numPr>
+          <w:ilvl w:val="0"/>
+          <w:numId w:val="3"/>
+        </w:numPr>
+        <w:tabs>
+          <w:tab w:val="clear" w:pos="720"/>
+          <w:tab w:val="num" w:pos="1080"/>
+        </w:tabs>
+        <w:ind w:left="1080"/>
+      </w:pPr>
+      <w:r>
+        <w:rPr>
+          <w:b/>
+          <w:bCs/>
+        </w:rPr>
+        <w:t>Set up S3 Trigger for Lambda:</w:t>
+      </w:r>
+    </w:p>
+    <w:p>
+      <w:pPr>
+        <w:numPr>
+          <w:ilvl w:val="1"/>
+          <w:numId w:val="3"/>
+        </w:numPr>
+        <w:tabs>
+          <w:tab w:val="clear" w:pos="1440"/>
+          <w:tab w:val="num" w:pos="1800"/>
+        </w:tabs>
+        <w:ind w:left="1800"/>
+      </w:pPr>
+      <w:r>
+        <w:t xml:space="preserve">In the newly created Lambda function, go to </w:t>
+      </w:r>
+      <w:r>
+        <w:rPr>
+          <w:b/>
+          <w:bCs/>
+        </w:rPr>
+        <w:t>Add trigger</w:t>
+      </w:r>
+      <w:r>
+        <w:t>.</w:t>
+      </w:r>
+    </w:p>
+    <w:p>
+      <w:pPr>
+        <w:numPr>
+          <w:ilvl w:val="1"/>
+          <w:numId w:val="3"/>
+        </w:numPr>
+        <w:tabs>
+          <w:tab w:val="clear" w:pos="1440"/>
+          <w:tab w:val="num" w:pos="1800"/>
+        </w:tabs>
+        <w:ind w:left="1800"/>
+      </w:pPr>
+      <w:r>
+        <w:t xml:space="preserve">Choose </w:t>
+      </w:r>
+      <w:r>
+        <w:rPr>
+          <w:b/>
+          <w:bCs/>
+        </w:rPr>
+        <w:t>S3</w:t>
+      </w:r>
+      <w:r>
+        <w:t xml:space="preserve"> as the source.</w:t>
+      </w:r>
+    </w:p>
+    <w:p>
+      <w:pPr>
+        <w:numPr>
+          <w:ilvl w:val="1"/>
+          <w:numId w:val="3"/>
+        </w:numPr>
+        <w:tabs>
+          <w:tab w:val="clear" w:pos="1440"/>
+          <w:tab w:val="num" w:pos="1800"/>
+        </w:tabs>
+        <w:ind w:left="1800"/>
+      </w:pPr>
+      <w:r>
+        <w:t xml:space="preserve">Select the </w:t>
+      </w:r>
+      <w:r>
+        <w:rPr>
+          <w:b/>
+          <w:bCs/>
+        </w:rPr>
+        <w:t>source S3 bucket</w:t>
+      </w:r>
+      <w:r>
+        <w:t xml:space="preserve"> (where the Airflow task places the raw JSON file)</w:t>
+      </w:r>
+    </w:p>
+    <w:p>
+      <w:pPr>
+        <w:numPr>
+          <w:ilvl w:val="1"/>
+          <w:numId w:val="3"/>
+        </w:numPr>
+        <w:tabs>
+          <w:tab w:val="clear" w:pos="1440"/>
+          <w:tab w:val="num" w:pos="1800"/>
+        </w:tabs>
+        <w:ind w:left="1800"/>
+      </w:pPr>
+      <w:r>
+        <w:t xml:space="preserve">Event type: </w:t>
+      </w:r>
+      <w:r>
+        <w:rPr>
+          <w:b/>
+          <w:bCs/>
+        </w:rPr>
+        <w:t>PUT</w:t>
+      </w:r>
+      <w:r>
+        <w:t xml:space="preserve"> (object created).</w:t>
+      </w:r>
+    </w:p>
+    <w:p>
+      <w:pPr>
+        <w:numPr>
+          <w:ilvl w:val="1"/>
+          <w:numId w:val="3"/>
+        </w:numPr>
+        <w:tabs>
+          <w:tab w:val="clear" w:pos="1440"/>
+          <w:tab w:val="num" w:pos="1800"/>
+        </w:tabs>
+        <w:ind w:left="1800"/>
+      </w:pPr>
+      <w:r>
+        <w:t>This means: When a new object is uploaded, trigger this Lambda function.</w:t>
+      </w:r>
+    </w:p>
+    <w:p>
+      <w:pPr>
+        <w:numPr>
+          <w:ilvl w:val="0"/>
+          <w:numId w:val="3"/>
+        </w:numPr>
+        <w:tabs>
+          <w:tab w:val="clear" w:pos="720"/>
+          <w:tab w:val="num" w:pos="1080"/>
+        </w:tabs>
+        <w:ind w:left="1080"/>
+      </w:pPr>
+      <w:r>
+        <w:rPr>
+          <w:b/>
+          <w:bCs/>
+        </w:rPr>
+        <w:t xml:space="preserve">Write Lambda Code </w:t>
+      </w:r>
+    </w:p>
+    <w:p>
+      <w:pPr>
+        <w:pStyle w:val="ListParagraph"/>
+        <w:numPr>
+          <w:ilvl w:val="1"/>
+          <w:numId w:val="38"/>
+        </w:numPr>
+      </w:pPr>
+      <w:r>
+        <w:t xml:space="preserve">Use Python’s </w:t>
+      </w:r>
+      <w:r>
+        <w:rPr>
+          <w:rFonts w:ascii="Courier New" w:hAnsi="Courier New" w:cs="Courier New"/>
+        </w:rPr>
+        <w:t>boto3</w:t>
+      </w:r>
+      <w:r>
+        <w:t xml:space="preserve"> and </w:t>
+      </w:r>
+      <w:r>
+        <w:rPr>
+          <w:rFonts w:ascii="Courier New" w:hAnsi="Courier New" w:cs="Courier New"/>
+        </w:rPr>
+        <w:t>json</w:t>
+      </w:r>
+      <w:r>
+        <w:t xml:space="preserve"> libraries (pre-installed in Lambda).</w:t>
+      </w:r>
+    </w:p>
+    <w:p>
+      <w:pPr>
+        <w:pStyle w:val="ListParagraph"/>
+        <w:numPr>
+          <w:ilvl w:val="1"/>
+          <w:numId w:val="38"/>
+        </w:numPr>
+      </w:pPr>
+      <w:r>
+        <w:t xml:space="preserve">The function receives two arguments: </w:t>
+      </w:r>
+      <w:r>
+        <w:rPr>
+          <w:rFonts w:ascii="Courier New" w:hAnsi="Courier New" w:cs="Courier New"/>
+        </w:rPr>
+        <w:t>event</w:t>
+      </w:r>
+      <w:r>
+        <w:t xml:space="preserve"> and </w:t>
+      </w:r>
+      <w:r>
+        <w:rPr>
+          <w:rFonts w:ascii="Courier New" w:hAnsi="Courier New" w:cs="Courier New"/>
+        </w:rPr>
+        <w:t>context</w:t>
+      </w:r>
+      <w:r>
+        <w:t xml:space="preserve">. Only </w:t>
+      </w:r>
+      <w:r>
+        <w:rPr>
+          <w:rFonts w:ascii="Courier New" w:hAnsi="Courier New" w:cs="Courier New"/>
+        </w:rPr>
+        <w:t>event</w:t>
+      </w:r>
+      <w:r>
+        <w:t xml:space="preserve"> is used to extract the source bucket and object key. You can see event structure by choosing event type (s3 put in this case) under Test.</w:t>
+      </w:r>
+    </w:p>
+    <w:p>
+      <w:pPr>
+        <w:numPr>
+          <w:ilvl w:val="0"/>
+          <w:numId w:val="4"/>
+        </w:numPr>
+      </w:pPr>
+      <w:r>
+        <w:t>These are accessed from the deeply nested JSON object passed to the function by the S3 trigger.</w:t>
+      </w:r>
+    </w:p>
+    <w:p>
+      <w:pPr>
+        <w:ind w:left="1530"/>
+      </w:pPr>
+    </w:p>
+    <w:p>
+      <w:pPr>
+        <w:pStyle w:val="ListParagraph"/>
+        <w:numPr>
+          <w:ilvl w:val="0"/>
+          <w:numId w:val="3"/>
+        </w:numPr>
+      </w:pPr>
+      <w:r>
+        <w:rPr>
+          <w:b/>
+          <w:bCs/>
+        </w:rPr>
+        <w:t>Set Lambda Timeout and Memory (Important):</w:t>
+      </w:r>
+    </w:p>
+    <w:p>
+      <w:pPr>
+        <w:numPr>
+          <w:ilvl w:val="0"/>
+          <w:numId w:val="39"/>
+        </w:numPr>
+      </w:pPr>
+      <w:r>
+        <w:t xml:space="preserve">In your Lambda function configuration, click </w:t>
+      </w:r>
+      <w:r>
+        <w:rPr>
+          <w:b/>
+          <w:bCs/>
+        </w:rPr>
+        <w:t>Edit</w:t>
+      </w:r>
+      <w:r>
+        <w:t xml:space="preserve"> next to Basic settings.</w:t>
+      </w:r>
+    </w:p>
+    <w:p>
+      <w:pPr>
+        <w:numPr>
+          <w:ilvl w:val="0"/>
+          <w:numId w:val="39"/>
+        </w:numPr>
+      </w:pPr>
+      <w:r>
+        <w:t xml:space="preserve">Increase the </w:t>
+      </w:r>
+      <w:r>
+        <w:rPr>
+          <w:b/>
+          <w:bCs/>
+        </w:rPr>
+        <w:t>Timeout</w:t>
+      </w:r>
+      <w:r>
+        <w:t xml:space="preserve"> to at least </w:t>
+      </w:r>
+      <w:r>
+        <w:rPr>
+          <w:b/>
+          <w:bCs/>
+        </w:rPr>
+        <w:t>1 minute (60 seconds)</w:t>
+      </w:r>
+      <w:r>
+        <w:t xml:space="preserve"> to allow enough time for large file processing.</w:t>
+      </w:r>
+    </w:p>
+    <w:p>
+      <w:pPr>
+        <w:numPr>
+          <w:ilvl w:val="0"/>
+          <w:numId w:val="39"/>
+        </w:numPr>
+      </w:pPr>
+      <w:r>
+        <w:t xml:space="preserve">Optionally increase </w:t>
+      </w:r>
+      <w:r>
+        <w:rPr>
+          <w:b/>
+          <w:bCs/>
+        </w:rPr>
+        <w:t>Memory</w:t>
+      </w:r>
+      <w:r>
+        <w:t xml:space="preserve"> to 256 MB or 512 MB depending on data volume.</w:t>
+      </w:r>
+    </w:p>
+    <w:p>
+      <w:pPr>
+        <w:pStyle w:val="ListParagraph"/>
+        <w:numPr>
+          <w:ilvl w:val="0"/>
+          <w:numId w:val="3"/>
+        </w:numPr>
+      </w:pPr>
+      <w:r>
+        <w:rPr>
+          <w:b/>
+          <w:bCs/>
+        </w:rPr>
+        <w:t>Deploy and Test Lambda Trigger:</w:t>
+      </w:r>
+    </w:p>
+    <w:p>
+      <w:pPr>
+        <w:numPr>
+          <w:ilvl w:val="0"/>
+          <w:numId w:val="4"/>
+        </w:numPr>
+      </w:pPr>
+      <w:r>
+        <w:t xml:space="preserve">Deploy the function using the </w:t>
+      </w:r>
+      <w:r>
+        <w:rPr>
+          <w:b/>
+          <w:bCs/>
+        </w:rPr>
+        <w:t>Deploy</w:t>
+      </w:r>
+      <w:r>
+        <w:t xml:space="preserve"> button.</w:t>
+      </w:r>
+    </w:p>
+    <w:p>
+      <w:pPr>
+        <w:numPr>
+          <w:ilvl w:val="0"/>
+          <w:numId w:val="4"/>
+        </w:numPr>
+      </w:pPr>
+      <w:r>
+        <w:t>Upload a CSV or JSON file into the source S3 bucket.</w:t>
+      </w:r>
+      <w:r>
+        <w:t xml:space="preserve"> </w:t>
+      </w:r>
+      <w:r>
+        <w:t>Lambda function is automatically triggered.</w:t>
+      </w:r>
+      <w:r>
+        <w:t xml:space="preserve"> </w:t>
+      </w:r>
+      <w:r>
+        <w:t xml:space="preserve">The function extracts the source bucket and object key from the </w:t>
+      </w:r>
+      <w:r>
+        <w:rPr>
+          <w:rFonts w:ascii="Courier New" w:hAnsi="Courier New" w:cs="Courier New"/>
+        </w:rPr>
+        <w:t>event</w:t>
+      </w:r>
+      <w:r>
+        <w:t xml:space="preserve"> JSON.</w:t>
+      </w:r>
+    </w:p>
+    <w:p>
+      <w:pPr>
+        <w:numPr>
+          <w:ilvl w:val="0"/>
+          <w:numId w:val="4"/>
+        </w:numPr>
+      </w:pPr>
+      <w:r>
+        <w:t>These values are printed and used to construct a copy operation.</w:t>
+      </w:r>
+    </w:p>
+    <w:p>
+      <w:pPr>
+        <w:numPr>
+          <w:ilvl w:val="0"/>
+          <w:numId w:val="4"/>
+        </w:numPr>
+      </w:pPr>
+      <w:r>
+        <w:t>The function waits until the object fully exists in the bucket (to avoid copying partial files).</w:t>
+      </w:r>
+      <w:r>
+        <w:t xml:space="preserve"> </w:t>
+      </w:r>
+      <w:r>
+        <w:t>Once confirmed, the file is copied to the target S3 bucket.</w:t>
+      </w:r>
+    </w:p>
+    <w:p>
+      <w:pPr>
+        <w:pStyle w:val="ListParagraph"/>
+        <w:numPr>
+          <w:ilvl w:val="0"/>
+          <w:numId w:val="4"/>
+        </w:numPr>
+      </w:pPr>
+      <w:r>
+        <w:t xml:space="preserve">Logs can be reviewed in CloudWatch &gt; Logs because the Lambda function is using an IAM role with the </w:t>
+      </w:r>
+      <w:r>
+        <w:rPr>
+          <w:rFonts w:ascii="Courier New" w:hAnsi="Courier New" w:cs="Courier New"/>
+        </w:rPr>
+        <w:t>AWSLambdaBasicExecutionRole</w:t>
+      </w:r>
+      <w:r>
+        <w:t xml:space="preserve"> policy, which grants permission to write logs to CloudWatch</w:t>
+      </w:r>
+    </w:p>
+    <w:p>
+      <w:pPr>
+        <w:numPr>
+          <w:ilvl w:val="1"/>
+          <w:numId w:val="3"/>
+        </w:numPr>
+      </w:pPr>
+      <w:r>
+        <w:t>The Lambda function should:</w:t>
+      </w:r>
+    </w:p>
+    <w:p>
+      <w:pPr>
+        <w:numPr>
+          <w:ilvl w:val="2"/>
+          <w:numId w:val="3"/>
+        </w:numPr>
+      </w:pPr>
+      <w:r>
+        <w:t>Read the uploaded JSON file from the source bucket.</w:t>
+      </w:r>
+    </w:p>
+    <w:p>
+      <w:pPr>
+        <w:numPr>
+          <w:ilvl w:val="2"/>
+          <w:numId w:val="3"/>
+        </w:numPr>
+      </w:pPr>
+      <w:r>
+        <w:t>Copy it to the destination (Intermediate Zone) S3 bucket.</w:t>
+      </w:r>
+    </w:p>
+    <w:p>
+      <w:pPr>
+        <w:numPr>
+          <w:ilvl w:val="2"/>
+          <w:numId w:val="3"/>
+        </w:numPr>
+      </w:pPr>
+      <w:r>
+        <w:t>Preserve the file name and structure.</w:t>
+      </w:r>
+    </w:p>
+    <w:p>
+      <w:pPr>
+        <w:ind w:left="720"/>
+      </w:pPr>
+    </w:p>
+    <w:p>
+      <w:pPr>
+        <w:spacing w:before="100" w:beforeAutospacing="1" w:after="100" w:afterAutospacing="1"/>
+        <w:ind w:left="360"/>
         <w:rPr>
           <w:rFonts w:ascii="Courier New" w:hAnsi="Courier New" w:cs="Courier New"/>
           <w:b/>
         </w:rPr>
-        <w:t>json</w:t>
-      </w:r>
-      <w:proofErr w:type="spellEnd"/>
+      </w:pPr>
+      <w:r>
+        <w:rPr>
+          <w:b/>
+        </w:rPr>
+        <w:t>9.</w:t>
+      </w:r>
+      <w:r>
+        <w:rPr>
+          <w:b/>
+        </w:rPr>
+        <w:t>2</w:t>
+      </w:r>
+      <w:r>
+        <w:rPr>
+          <w:b/>
+        </w:rPr>
+        <w:t xml:space="preserve"> Function </w:t>
+      </w:r>
+      <w:r>
+        <w:rPr>
+          <w:b/>
+        </w:rPr>
+        <w:t>2</w:t>
+      </w:r>
+      <w:r>
+        <w:rPr>
+          <w:b/>
+        </w:rPr>
+        <w:t xml:space="preserve">: </w:t>
+      </w:r>
       <w:r>
         <w:rPr>
           <w:rFonts w:ascii="Courier New" w:hAnsi="Courier New" w:cs="Courier New"/>
           <w:b/>
         </w:rPr>
-        <w:t>-to-intermediate-bucket</w:t>
-      </w:r>
-    </w:p>
-    <w:p>
-      <w:pPr>
-        <w:numPr>
-          <w:ilvl w:val="0"/>
-          <w:numId w:val="3"/>
-        </w:numPr>
-        <w:tabs>
-          <w:tab w:val="clear" w:pos="720"/>
-          <w:tab w:val="num" w:pos="1080"/>
-        </w:tabs>
-        <w:ind w:left="1080"/>
-      </w:pPr>
-      <w:r>
-        <w:rPr>
+        <w:t>transform-json-to-csv-lambda</w:t>
+      </w:r>
+    </w:p>
+    <w:p>
+      <w:pPr>
+        <w:pStyle w:val="Heading4"/>
+        <w:ind w:left="360"/>
+      </w:pPr>
+      <w:r>
+        <w:rPr>
+          <w:rStyle w:val="Strong"/>
           <w:b/>
           <w:bCs/>
         </w:rPr>
-        <w:t>Create a New Lambda Function:</w:t>
-      </w:r>
-    </w:p>
-    <w:p>
-      <w:pPr>
-        <w:numPr>
-          <w:ilvl w:val="1"/>
-          <w:numId w:val="3"/>
-        </w:numPr>
-        <w:tabs>
-          <w:tab w:val="clear" w:pos="1440"/>
-          <w:tab w:val="num" w:pos="1800"/>
-        </w:tabs>
-        <w:ind w:left="1800"/>
-      </w:pPr>
-      <w:r>
-        <w:t xml:space="preserve">Function name: </w:t>
-      </w:r>
-      <w:r>
-        <w:rPr>
-          <w:rFonts w:ascii="Courier New" w:hAnsi="Courier New" w:cs="Courier New"/>
-        </w:rPr>
-        <w:t>copy-</w:t>
-      </w:r>
-      <w:proofErr w:type="spellStart"/>
-      <w:r>
-        <w:rPr>
-          <w:rFonts w:ascii="Courier New" w:hAnsi="Courier New" w:cs="Courier New"/>
-        </w:rPr>
-        <w:t>json</w:t>
-      </w:r>
-      <w:proofErr w:type="spellEnd"/>
-      <w:r>
-        <w:rPr>
-          <w:rFonts w:ascii="Courier New" w:hAnsi="Courier New" w:cs="Courier New"/>
-        </w:rPr>
-        <w:t>-to-intermediate-bucket</w:t>
-      </w:r>
-      <w:r>
-        <w:t>.</w:t>
-      </w:r>
-    </w:p>
-    <w:p>
-      <w:pPr>
-        <w:numPr>
-          <w:ilvl w:val="1"/>
-          <w:numId w:val="3"/>
-        </w:numPr>
-        <w:tabs>
-          <w:tab w:val="clear" w:pos="1440"/>
-          <w:tab w:val="num" w:pos="1800"/>
-        </w:tabs>
-        <w:ind w:left="1800"/>
-      </w:pPr>
-      <w:r>
-        <w:t xml:space="preserve">Runtime: Select </w:t>
-      </w:r>
-      <w:r>
-        <w:rPr>
-          <w:bCs/>
-        </w:rPr>
-        <w:t>Python 3.12</w:t>
-      </w:r>
-    </w:p>
-    <w:p>
-      <w:pPr>
-        <w:numPr>
-          <w:ilvl w:val="1"/>
-          <w:numId w:val="3"/>
-        </w:numPr>
-        <w:tabs>
-          <w:tab w:val="clear" w:pos="1440"/>
-          <w:tab w:val="num" w:pos="1800"/>
-        </w:tabs>
-        <w:ind w:left="1800"/>
-      </w:pPr>
-      <w:r>
-        <w:rPr>
-          <w:bCs/>
-        </w:rPr>
-        <w:t xml:space="preserve">Create IAM Role </w:t>
-      </w:r>
-      <w:r>
-        <w:rPr>
-          <w:bCs/>
-        </w:rPr>
-        <w:t xml:space="preserve">to attach to </w:t>
-      </w:r>
-      <w:r>
-        <w:rPr>
-          <w:bCs/>
-        </w:rPr>
-        <w:t>Lambda</w:t>
-      </w:r>
-      <w:r>
-        <w:rPr>
-          <w:bCs/>
-        </w:rPr>
-        <w:t xml:space="preserve"> Function with</w:t>
-      </w:r>
-      <w:r>
-        <w:t xml:space="preserve"> permissions:</w:t>
-      </w:r>
-    </w:p>
-    <w:p>
-      <w:pPr>
-        <w:numPr>
-          <w:ilvl w:val="4"/>
-          <w:numId w:val="37"/>
-        </w:numPr>
-        <w:ind w:left="2790"/>
-      </w:pPr>
-      <w:r>
-        <w:rPr>
-          <w:b/>
-          <w:bCs/>
-        </w:rPr>
-        <w:t>AmazonS3FullAccess</w:t>
-      </w:r>
-    </w:p>
-    <w:p>
-      <w:pPr>
-        <w:numPr>
-          <w:ilvl w:val="4"/>
-          <w:numId w:val="37"/>
-        </w:numPr>
-        <w:ind w:left="2790"/>
-      </w:pPr>
-      <w:proofErr w:type="spellStart"/>
-      <w:r>
-        <w:rPr>
-          <w:b/>
-          <w:bCs/>
-        </w:rPr>
-        <w:lastRenderedPageBreak/>
-        <w:t>AWSLambdaBasicExecutionRole</w:t>
-      </w:r>
-      <w:proofErr w:type="spellEnd"/>
-      <w:r>
-        <w:t xml:space="preserve"> (grants access to write logs to CloudWatch)</w:t>
-      </w:r>
-    </w:p>
-    <w:p>
-      <w:pPr>
-        <w:ind w:left="2790"/>
-      </w:pPr>
-    </w:p>
-    <w:p>
-      <w:pPr>
-        <w:numPr>
-          <w:ilvl w:val="0"/>
-          <w:numId w:val="3"/>
-        </w:numPr>
-        <w:tabs>
-          <w:tab w:val="clear" w:pos="720"/>
-          <w:tab w:val="num" w:pos="1080"/>
-        </w:tabs>
-        <w:ind w:left="1080"/>
-      </w:pPr>
-      <w:r>
-        <w:rPr>
-          <w:b/>
-          <w:bCs/>
-        </w:rPr>
-        <w:t>Set up S3 Trigger for Lambda:</w:t>
-      </w:r>
-    </w:p>
-    <w:p>
-      <w:pPr>
-        <w:numPr>
-          <w:ilvl w:val="1"/>
-          <w:numId w:val="3"/>
-        </w:numPr>
-        <w:tabs>
-          <w:tab w:val="clear" w:pos="1440"/>
-          <w:tab w:val="num" w:pos="1800"/>
-        </w:tabs>
-        <w:ind w:left="1800"/>
-      </w:pPr>
-      <w:r>
-        <w:t xml:space="preserve">In the newly created Lambda function, go to </w:t>
-      </w:r>
-      <w:r>
-        <w:rPr>
-          <w:b/>
-          <w:bCs/>
-        </w:rPr>
-        <w:t>Add trigger</w:t>
-      </w:r>
-      <w:r>
-        <w:t>.</w:t>
-      </w:r>
-    </w:p>
-    <w:p>
-      <w:pPr>
-        <w:numPr>
-          <w:ilvl w:val="1"/>
-          <w:numId w:val="3"/>
-        </w:numPr>
-        <w:tabs>
-          <w:tab w:val="clear" w:pos="1440"/>
-          <w:tab w:val="num" w:pos="1800"/>
-        </w:tabs>
-        <w:ind w:left="1800"/>
-      </w:pPr>
-      <w:r>
-        <w:t xml:space="preserve">Choose </w:t>
-      </w:r>
-      <w:r>
-        <w:rPr>
-          <w:b/>
-          <w:bCs/>
-        </w:rPr>
-        <w:t>S3</w:t>
-      </w:r>
-      <w:r>
-        <w:t xml:space="preserve"> as the source.</w:t>
-      </w:r>
-    </w:p>
-    <w:p>
-      <w:pPr>
-        <w:numPr>
-          <w:ilvl w:val="1"/>
-          <w:numId w:val="3"/>
-        </w:numPr>
-        <w:tabs>
-          <w:tab w:val="clear" w:pos="1440"/>
-          <w:tab w:val="num" w:pos="1800"/>
-        </w:tabs>
-        <w:ind w:left="1800"/>
-      </w:pPr>
-      <w:r>
-        <w:t xml:space="preserve">Select the </w:t>
-      </w:r>
-      <w:r>
-        <w:rPr>
-          <w:b/>
-          <w:bCs/>
-        </w:rPr>
-        <w:t>source S3 bucket</w:t>
-      </w:r>
-      <w:r>
-        <w:t xml:space="preserve"> (where the Airflow task places the raw JSON file)</w:t>
-      </w:r>
-    </w:p>
-    <w:p>
-      <w:pPr>
-        <w:numPr>
-          <w:ilvl w:val="1"/>
-          <w:numId w:val="3"/>
-        </w:numPr>
-        <w:tabs>
-          <w:tab w:val="clear" w:pos="1440"/>
-          <w:tab w:val="num" w:pos="1800"/>
-        </w:tabs>
-        <w:ind w:left="1800"/>
-      </w:pPr>
-      <w:r>
-        <w:t xml:space="preserve">Event type: </w:t>
-      </w:r>
-      <w:r>
-        <w:rPr>
-          <w:b/>
-          <w:bCs/>
-        </w:rPr>
-        <w:t>PUT</w:t>
-      </w:r>
-      <w:r>
-        <w:t xml:space="preserve"> (object created).</w:t>
-      </w:r>
-    </w:p>
-    <w:p>
-      <w:pPr>
-        <w:numPr>
-          <w:ilvl w:val="1"/>
-          <w:numId w:val="3"/>
-        </w:numPr>
-        <w:tabs>
-          <w:tab w:val="clear" w:pos="1440"/>
-          <w:tab w:val="num" w:pos="1800"/>
-        </w:tabs>
-        <w:ind w:left="1800"/>
-      </w:pPr>
-      <w:r>
-        <w:t>This means: When a new object is uploaded, trigger this Lambda function.</w:t>
-      </w:r>
-    </w:p>
-    <w:p>
-      <w:pPr>
-        <w:numPr>
-          <w:ilvl w:val="0"/>
-          <w:numId w:val="3"/>
-        </w:numPr>
-        <w:tabs>
-          <w:tab w:val="clear" w:pos="720"/>
-          <w:tab w:val="num" w:pos="1080"/>
-        </w:tabs>
-        <w:ind w:left="1080"/>
-      </w:pPr>
-      <w:r>
-        <w:rPr>
-          <w:b/>
-          <w:bCs/>
-        </w:rPr>
-        <w:t xml:space="preserve">Write Lambda Code </w:t>
-      </w:r>
-    </w:p>
-    <w:p>
-      <w:pPr>
-        <w:pStyle w:val="ListParagraph"/>
-        <w:numPr>
-          <w:ilvl w:val="1"/>
-          <w:numId w:val="38"/>
-        </w:numPr>
-      </w:pPr>
-      <w:r>
-        <w:t xml:space="preserve">Use Python’s </w:t>
-      </w:r>
-      <w:r>
-        <w:rPr>
-          <w:rFonts w:ascii="Courier New" w:hAnsi="Courier New" w:cs="Courier New"/>
-        </w:rPr>
-        <w:t>boto3</w:t>
-      </w:r>
-      <w:r>
-        <w:t xml:space="preserve"> and </w:t>
-      </w:r>
-      <w:proofErr w:type="spellStart"/>
-      <w:r>
-        <w:rPr>
-          <w:rFonts w:ascii="Courier New" w:hAnsi="Courier New" w:cs="Courier New"/>
-        </w:rPr>
-        <w:t>json</w:t>
-      </w:r>
-      <w:proofErr w:type="spellEnd"/>
-      <w:r>
-        <w:t xml:space="preserve"> libraries (pre-installed in Lambda).</w:t>
-      </w:r>
-    </w:p>
-    <w:p>
-      <w:pPr>
-        <w:pStyle w:val="ListParagraph"/>
-        <w:numPr>
-          <w:ilvl w:val="1"/>
-          <w:numId w:val="38"/>
-        </w:numPr>
-      </w:pPr>
-      <w:r>
-        <w:t xml:space="preserve">The function receives two arguments: </w:t>
-      </w:r>
-      <w:r>
-        <w:rPr>
-          <w:rFonts w:ascii="Courier New" w:hAnsi="Courier New" w:cs="Courier New"/>
-        </w:rPr>
-        <w:t>event</w:t>
-      </w:r>
-      <w:r>
-        <w:t xml:space="preserve"> and </w:t>
-      </w:r>
-      <w:r>
-        <w:rPr>
-          <w:rFonts w:ascii="Courier New" w:hAnsi="Courier New" w:cs="Courier New"/>
-        </w:rPr>
-        <w:t>context</w:t>
-      </w:r>
-      <w:r>
-        <w:t xml:space="preserve">. Only </w:t>
-      </w:r>
-      <w:r>
-        <w:rPr>
-          <w:rFonts w:ascii="Courier New" w:hAnsi="Courier New" w:cs="Courier New"/>
-        </w:rPr>
-        <w:t>event</w:t>
-      </w:r>
-      <w:r>
-        <w:t xml:space="preserve"> is used to extract the source bucket and object key. You can see event structure by choosing event type (s3 put in this case) under Test.</w:t>
-      </w:r>
-    </w:p>
-    <w:p>
-      <w:pPr>
-        <w:numPr>
-          <w:ilvl w:val="0"/>
-          <w:numId w:val="4"/>
-        </w:numPr>
-      </w:pPr>
-      <w:r>
-        <w:t>These are accessed from the deeply nested JSON object passed to the function by the S3 trigger.</w:t>
-      </w:r>
-    </w:p>
-    <w:p>
-      <w:pPr>
-        <w:ind w:left="1530"/>
-      </w:pPr>
-    </w:p>
-    <w:p>
-      <w:pPr>
-        <w:pStyle w:val="ListParagraph"/>
-        <w:numPr>
-          <w:ilvl w:val="0"/>
-          <w:numId w:val="3"/>
-        </w:numPr>
-      </w:pPr>
-      <w:r>
-        <w:rPr>
-          <w:b/>
-          <w:bCs/>
-        </w:rPr>
-        <w:t>Set Lambda Timeout and Memory (Important):</w:t>
-      </w:r>
-    </w:p>
-    <w:p>
-      <w:pPr>
-        <w:numPr>
-          <w:ilvl w:val="0"/>
-          <w:numId w:val="39"/>
-        </w:numPr>
-      </w:pPr>
-      <w:r>
-        <w:t xml:space="preserve">In your Lambda function configuration, click </w:t>
-      </w:r>
-      <w:r>
-        <w:rPr>
-          <w:b/>
-          <w:bCs/>
-        </w:rPr>
-        <w:t>Edit</w:t>
-      </w:r>
-      <w:r>
-        <w:t xml:space="preserve"> next to Basic settings.</w:t>
-      </w:r>
-    </w:p>
-    <w:p>
-      <w:pPr>
-        <w:numPr>
-          <w:ilvl w:val="0"/>
-          <w:numId w:val="39"/>
-        </w:numPr>
-      </w:pPr>
-      <w:r>
-        <w:t xml:space="preserve">Increase the </w:t>
-      </w:r>
-      <w:r>
-        <w:rPr>
-          <w:b/>
-          <w:bCs/>
-        </w:rPr>
-        <w:t>Timeout</w:t>
-      </w:r>
-      <w:r>
-        <w:t xml:space="preserve"> to at least </w:t>
-      </w:r>
-      <w:r>
-        <w:rPr>
-          <w:b/>
-          <w:bCs/>
-        </w:rPr>
-        <w:t>1 minute (60 seconds)</w:t>
-      </w:r>
-      <w:r>
-        <w:t xml:space="preserve"> to allow enough time for large file processing.</w:t>
-      </w:r>
-    </w:p>
-    <w:p>
-      <w:pPr>
-        <w:numPr>
-          <w:ilvl w:val="0"/>
-          <w:numId w:val="39"/>
-        </w:numPr>
-      </w:pPr>
-      <w:r>
-        <w:t xml:space="preserve">Optionally increase </w:t>
-      </w:r>
-      <w:r>
-        <w:rPr>
-          <w:b/>
-          <w:bCs/>
-        </w:rPr>
-        <w:t>Memory</w:t>
-      </w:r>
-      <w:r>
-        <w:t xml:space="preserve"> to 256 MB or 512 MB depending on data volume.</w:t>
-      </w:r>
-    </w:p>
-    <w:p>
-      <w:pPr>
-        <w:pStyle w:val="ListParagraph"/>
-        <w:numPr>
-          <w:ilvl w:val="0"/>
-          <w:numId w:val="3"/>
-        </w:numPr>
-      </w:pPr>
-      <w:r>
-        <w:rPr>
-          <w:b/>
-          <w:bCs/>
-        </w:rPr>
-        <w:t>Deploy and Test Lambda Trigger:</w:t>
-      </w:r>
-    </w:p>
-    <w:p>
-      <w:pPr>
-        <w:numPr>
-          <w:ilvl w:val="0"/>
-          <w:numId w:val="4"/>
-        </w:numPr>
-      </w:pPr>
-      <w:r>
-        <w:t xml:space="preserve">Deploy the function using the </w:t>
-      </w:r>
-      <w:r>
-        <w:rPr>
-          <w:b/>
-          <w:bCs/>
-        </w:rPr>
-        <w:t>Deploy</w:t>
-      </w:r>
-      <w:r>
-        <w:t xml:space="preserve"> button.</w:t>
-      </w:r>
-    </w:p>
-    <w:p>
-      <w:pPr>
-        <w:numPr>
-          <w:ilvl w:val="0"/>
-          <w:numId w:val="4"/>
-        </w:numPr>
-      </w:pPr>
-      <w:r>
-        <w:t>Upload a CSV or JSON file into the source S3 bucket.</w:t>
-      </w:r>
-      <w:r>
-        <w:t xml:space="preserve"> </w:t>
-      </w:r>
-      <w:r>
-        <w:t>Lambda function is automatically triggered.</w:t>
-      </w:r>
-      <w:r>
-        <w:t xml:space="preserve"> </w:t>
-      </w:r>
-      <w:r>
-        <w:t xml:space="preserve">The function extracts the source bucket and object key from the </w:t>
-      </w:r>
-      <w:r>
-        <w:rPr>
-          <w:rFonts w:ascii="Courier New" w:hAnsi="Courier New" w:cs="Courier New"/>
-        </w:rPr>
-        <w:t>event</w:t>
-      </w:r>
-      <w:r>
-        <w:t xml:space="preserve"> JSON.</w:t>
-      </w:r>
-    </w:p>
-    <w:p>
-      <w:pPr>
-        <w:numPr>
-          <w:ilvl w:val="0"/>
-          <w:numId w:val="4"/>
-        </w:numPr>
-      </w:pPr>
-      <w:r>
-        <w:t>These values are printed and used to construct a copy operation.</w:t>
-      </w:r>
-    </w:p>
-    <w:p>
-      <w:pPr>
-        <w:numPr>
-          <w:ilvl w:val="0"/>
-          <w:numId w:val="4"/>
-        </w:numPr>
-      </w:pPr>
-      <w:r>
-        <w:t>The function waits until the object fully exists in the bucket (to avoid copying partial files).</w:t>
-      </w:r>
-      <w:r>
-        <w:t xml:space="preserve"> </w:t>
-      </w:r>
-      <w:r>
-        <w:t>Once confirmed, the file is copied to the target S3 bucket.</w:t>
-      </w:r>
-    </w:p>
-    <w:p>
-      <w:pPr>
-        <w:pStyle w:val="ListParagraph"/>
-        <w:numPr>
-          <w:ilvl w:val="0"/>
-          <w:numId w:val="4"/>
-        </w:numPr>
-      </w:pPr>
-      <w:r>
-        <w:t xml:space="preserve">Logs can be reviewed in CloudWatch &gt; Logs because the Lambda function is using an IAM role with the </w:t>
-      </w:r>
-      <w:proofErr w:type="spellStart"/>
-      <w:r>
-        <w:rPr>
-          <w:rFonts w:ascii="Courier New" w:hAnsi="Courier New" w:cs="Courier New"/>
-        </w:rPr>
-        <w:t>AWSLambdaBasicExecutionRole</w:t>
-      </w:r>
-      <w:proofErr w:type="spellEnd"/>
-      <w:r>
-        <w:t xml:space="preserve"> policy, which grants permission to write logs to CloudWatch</w:t>
-      </w:r>
-    </w:p>
-    <w:p>
-      <w:pPr>
-        <w:numPr>
-          <w:ilvl w:val="1"/>
-          <w:numId w:val="3"/>
-        </w:numPr>
-      </w:pPr>
-      <w:r>
-        <w:t>The Lambda function should:</w:t>
-      </w:r>
-    </w:p>
-    <w:p>
-      <w:pPr>
-        <w:numPr>
-          <w:ilvl w:val="2"/>
-          <w:numId w:val="3"/>
-        </w:numPr>
-      </w:pPr>
-      <w:r>
-        <w:t>Read the uploaded JSON file from the source bucket.</w:t>
-      </w:r>
-    </w:p>
-    <w:p>
-      <w:pPr>
-        <w:numPr>
-          <w:ilvl w:val="2"/>
-          <w:numId w:val="3"/>
-        </w:numPr>
-      </w:pPr>
-      <w:r>
-        <w:t>Copy it to the destination (Intermediate Zone) S3 bucket.</w:t>
-      </w:r>
-    </w:p>
-    <w:p>
-      <w:pPr>
-        <w:numPr>
-          <w:ilvl w:val="2"/>
-          <w:numId w:val="3"/>
-        </w:numPr>
-      </w:pPr>
-      <w:r>
-        <w:t>Preserve the file name and structure.</w:t>
-      </w:r>
-    </w:p>
-    <w:p>
-      <w:pPr>
-        <w:ind w:left="720"/>
-      </w:pPr>
-    </w:p>
-    <w:p>
-      <w:pPr>
-        <w:spacing w:before="100" w:beforeAutospacing="1" w:after="100" w:afterAutospacing="1"/>
-        <w:ind w:left="360"/>
-        <w:rPr>
-          <w:rFonts w:ascii="Courier New" w:hAnsi="Courier New" w:cs="Courier New"/>
-          <w:b/>
-        </w:rPr>
-      </w:pPr>
-      <w:r>
-        <w:rPr>
-          <w:b/>
-        </w:rPr>
-        <w:t>9.</w:t>
-      </w:r>
-      <w:r>
-        <w:rPr>
-          <w:b/>
-        </w:rPr>
-        <w:t>2</w:t>
-      </w:r>
-      <w:r>
-        <w:rPr>
-          <w:b/>
-        </w:rPr>
-        <w:t xml:space="preserve"> Function </w:t>
-      </w:r>
-      <w:r>
-        <w:rPr>
-          <w:b/>
-        </w:rPr>
-        <w:t>2</w:t>
-      </w:r>
-      <w:r>
-        <w:rPr>
-          <w:b/>
-        </w:rPr>
-        <w:t xml:space="preserve">: </w:t>
-      </w:r>
-      <w:r>
-        <w:rPr>
-          <w:rFonts w:ascii="Courier New" w:hAnsi="Courier New" w:cs="Courier New"/>
-          <w:b/>
-        </w:rPr>
-        <w:t>transform-</w:t>
-      </w:r>
-      <w:proofErr w:type="spellStart"/>
-      <w:r>
-        <w:rPr>
-          <w:rFonts w:ascii="Courier New" w:hAnsi="Courier New" w:cs="Courier New"/>
-          <w:b/>
-        </w:rPr>
-        <w:t>json</w:t>
-      </w:r>
-      <w:proofErr w:type="spellEnd"/>
-      <w:r>
-        <w:rPr>
-          <w:rFonts w:ascii="Courier New" w:hAnsi="Courier New" w:cs="Courier New"/>
-          <w:b/>
-        </w:rPr>
-        <w:t>-to-csv-lambda</w:t>
-      </w:r>
-    </w:p>
-    <w:p>
-      <w:pPr>
-        <w:pStyle w:val="Heading4"/>
-        <w:ind w:left="360"/>
-      </w:pPr>
-      <w:r>
-        <w:rPr>
-          <w:rStyle w:val="Strong"/>
-          <w:b/>
-          <w:bCs/>
-        </w:rPr>
         <w:t>1. Create Second Lambda Function — Transformation Lambda</w:t>
       </w:r>
     </w:p>
@@ -6871,21 +6142,7 @@
         <w:rPr>
           <w:rStyle w:val="HTMLCode"/>
         </w:rPr>
-        <w:t>transform-</w:t>
-      </w:r>
-      <w:proofErr w:type="spellStart"/>
-      <w:r>
-        <w:rPr>
-          <w:rStyle w:val="HTMLCode"/>
-        </w:rPr>
-        <w:t>json</w:t>
-      </w:r>
-      <w:proofErr w:type="spellEnd"/>
-      <w:r>
-        <w:rPr>
-          <w:rStyle w:val="HTMLCode"/>
-        </w:rPr>
-        <w:t>-to-csv-lambda</w:t>
+        <w:t>transform-json-to-csv-lambda</w:t>
       </w:r>
     </w:p>
     <w:p>
@@ -7055,21 +6312,7 @@
         <w:rPr>
           <w:rStyle w:val="HTMLCode"/>
         </w:rPr>
-        <w:t>copy-of-raw-</w:t>
-      </w:r>
-      <w:proofErr w:type="spellStart"/>
-      <w:r>
-        <w:rPr>
-          <w:rStyle w:val="HTMLCode"/>
-        </w:rPr>
-        <w:t>json</w:t>
-      </w:r>
-      <w:proofErr w:type="spellEnd"/>
-      <w:r>
-        <w:rPr>
-          <w:rStyle w:val="HTMLCode"/>
-        </w:rPr>
-        <w:t>-intermediate-bucket</w:t>
+        <w:t>copy-of-raw-json-intermediate-bucket</w:t>
       </w:r>
       <w:r>
         <w:t xml:space="preserve"> (Intermediate Zone)</w:t>
@@ -7100,21 +6343,7 @@
         <w:rPr>
           <w:rStyle w:val="HTMLCode"/>
         </w:rPr>
-        <w:t xml:space="preserve">All object </w:t>
-      </w:r>
-      <w:proofErr w:type="gramStart"/>
-      <w:r>
-        <w:rPr>
-          <w:rStyle w:val="HTMLCode"/>
-        </w:rPr>
-        <w:t>create</w:t>
-      </w:r>
-      <w:proofErr w:type="gramEnd"/>
-      <w:r>
-        <w:rPr>
-          <w:rStyle w:val="HTMLCode"/>
-        </w:rPr>
-        <w:t xml:space="preserve"> events</w:t>
+        <w:t>All object create events</w:t>
       </w:r>
     </w:p>
     <w:p>
@@ -7188,23 +6417,7 @@
           <w:rStyle w:val="HTMLCode"/>
           <w:b w:val="0"/>
         </w:rPr>
-        <w:t>transformed-</w:t>
-      </w:r>
-      <w:proofErr w:type="spellStart"/>
-      <w:r>
-        <w:rPr>
-          <w:rStyle w:val="HTMLCode"/>
-          <w:b w:val="0"/>
-        </w:rPr>
-        <w:t>json</w:t>
-      </w:r>
-      <w:proofErr w:type="spellEnd"/>
-      <w:r>
-        <w:rPr>
-          <w:rStyle w:val="HTMLCode"/>
-          <w:b w:val="0"/>
-        </w:rPr>
-        <w:t>-data-to-csv-bucket</w:t>
+        <w:t>transformed-json-data-to-csv-bucket</w:t>
       </w:r>
     </w:p>
     <w:p/>
@@ -7247,16 +6460,8 @@
         <w:rPr>
           <w:rStyle w:val="HTMLCode"/>
         </w:rPr>
-        <w:t>.</w:t>
-      </w:r>
-      <w:proofErr w:type="spellStart"/>
-      <w:r>
-        <w:rPr>
-          <w:rStyle w:val="HTMLCode"/>
-        </w:rPr>
-        <w:t>json</w:t>
-      </w:r>
-      <w:proofErr w:type="spellEnd"/>
+        <w:t>.json</w:t>
+      </w:r>
       <w:r>
         <w:t xml:space="preserve"> file from the intermediate bucket</w:t>
       </w:r>
@@ -7305,13 +6510,8 @@
         <w:t>Transform</w:t>
       </w:r>
       <w:r>
-        <w:t xml:space="preserve"> into a pandas </w:t>
-      </w:r>
-      <w:proofErr w:type="spellStart"/>
-      <w:r>
-        <w:t>DataFrame</w:t>
-      </w:r>
-      <w:proofErr w:type="spellEnd"/>
+        <w:t xml:space="preserve"> into a pandas DataFrame</w:t>
+      </w:r>
     </w:p>
     <w:p>
       <w:pPr>
@@ -7343,14 +6543,12 @@
       <w:r>
         <w:t xml:space="preserve">, </w:t>
       </w:r>
-      <w:proofErr w:type="spellStart"/>
       <w:r>
         <w:rPr>
           <w:rStyle w:val="HTMLCode"/>
         </w:rPr>
         <w:t>homeType</w:t>
       </w:r>
-      <w:proofErr w:type="spellEnd"/>
       <w:r>
         <w:t xml:space="preserve">, </w:t>
       </w:r>
@@ -7391,19 +6589,11 @@
       <w:r>
         <w:t xml:space="preserve"> using </w:t>
       </w:r>
-      <w:proofErr w:type="spellStart"/>
       <w:r>
         <w:rPr>
           <w:rStyle w:val="HTMLCode"/>
         </w:rPr>
-        <w:t>to_csv</w:t>
-      </w:r>
-      <w:proofErr w:type="spellEnd"/>
-      <w:r>
-        <w:rPr>
-          <w:rStyle w:val="HTMLCode"/>
-        </w:rPr>
-        <w:t>(index=False)</w:t>
+        <w:t>to_csv(index=False)</w:t>
       </w:r>
     </w:p>
     <w:p>
@@ -7428,21 +6618,7 @@
         <w:rPr>
           <w:rStyle w:val="HTMLCode"/>
         </w:rPr>
-        <w:t>transformed-</w:t>
-      </w:r>
-      <w:proofErr w:type="spellStart"/>
-      <w:r>
-        <w:rPr>
-          <w:rStyle w:val="HTMLCode"/>
-        </w:rPr>
-        <w:t>json</w:t>
-      </w:r>
-      <w:proofErr w:type="spellEnd"/>
-      <w:r>
-        <w:rPr>
-          <w:rStyle w:val="HTMLCode"/>
-        </w:rPr>
-        <w:t>-data-to-csv-bucket</w:t>
+        <w:t>transformed-json-data-to-csv-bucket</w:t>
       </w:r>
     </w:p>
     <w:p>
@@ -7691,21 +6867,7 @@
         <w:rPr>
           <w:rStyle w:val="HTMLCode"/>
         </w:rPr>
-        <w:t xml:space="preserve"> </w:t>
-      </w:r>
-      <w:proofErr w:type="gramStart"/>
-      <w:r>
-        <w:rPr>
-          <w:rStyle w:val="HTMLCode"/>
-        </w:rPr>
-        <w:t>airflow.providers.amazon.aws.sensors</w:t>
-      </w:r>
-      <w:proofErr w:type="gramEnd"/>
-      <w:r>
-        <w:rPr>
-          <w:rStyle w:val="HTMLCode"/>
-        </w:rPr>
-        <w:t xml:space="preserve">.s3_key </w:t>
+        <w:t xml:space="preserve"> airflow.providers.amazon.aws.sensors.s3_key </w:t>
       </w:r>
       <w:r>
         <w:rPr>
@@ -7906,21 +7068,7 @@
         <w:rPr>
           <w:rStyle w:val="HTMLCode"/>
         </w:rPr>
-        <w:t>Amazon Web Services (</w:t>
-      </w:r>
-      <w:proofErr w:type="spellStart"/>
-      <w:r>
-        <w:rPr>
-          <w:rStyle w:val="HTMLCode"/>
-        </w:rPr>
-        <w:t>aws</w:t>
-      </w:r>
-      <w:proofErr w:type="spellEnd"/>
-      <w:r>
-        <w:rPr>
-          <w:rStyle w:val="HTMLCode"/>
-        </w:rPr>
-        <w:t>)</w:t>
+        <w:t>Amazon Web Services (aws)</w:t>
       </w:r>
     </w:p>
     <w:p>
@@ -8114,16 +7262,8 @@
         <w:rPr>
           <w:rStyle w:val="HTMLCode"/>
         </w:rPr>
-        <w:t>.</w:t>
-      </w:r>
-      <w:proofErr w:type="spellStart"/>
-      <w:r>
-        <w:rPr>
-          <w:rStyle w:val="HTMLCode"/>
-        </w:rPr>
-        <w:t>json</w:t>
-      </w:r>
-      <w:proofErr w:type="spellEnd"/>
+        <w:t>.json</w:t>
+      </w:r>
       <w:r>
         <w:t xml:space="preserve"> file is copied into the intermediate bucket.</w:t>
       </w:r>
@@ -8166,21 +7306,7 @@
         <w:rPr>
           <w:rStyle w:val="HTMLCode"/>
         </w:rPr>
-        <w:t>transformed-</w:t>
-      </w:r>
-      <w:proofErr w:type="spellStart"/>
-      <w:r>
-        <w:rPr>
-          <w:rStyle w:val="HTMLCode"/>
-        </w:rPr>
-        <w:t>json</w:t>
-      </w:r>
-      <w:proofErr w:type="spellEnd"/>
-      <w:r>
-        <w:rPr>
-          <w:rStyle w:val="HTMLCode"/>
-        </w:rPr>
-        <w:t>-data-to-csv-bucket</w:t>
+        <w:t>transformed-json-data-to-csv-bucket</w:t>
       </w:r>
       <w:r>
         <w:t>.</w:t>
@@ -8355,19 +7481,11 @@
       <w:r>
         <w:t xml:space="preserve">Cluster identifier: </w:t>
       </w:r>
-      <w:proofErr w:type="spellStart"/>
       <w:r>
         <w:rPr>
           <w:rFonts w:ascii="Courier New" w:hAnsi="Courier New" w:cs="Courier New"/>
         </w:rPr>
-        <w:t>zillow</w:t>
-      </w:r>
-      <w:proofErr w:type="spellEnd"/>
-      <w:r>
-        <w:rPr>
-          <w:rFonts w:ascii="Courier New" w:hAnsi="Courier New" w:cs="Courier New"/>
-        </w:rPr>
-        <w:t>-redshift-cluster</w:t>
+        <w:t>zillow-redshift-cluster</w:t>
       </w:r>
     </w:p>
     <w:p>
@@ -8432,14 +7550,12 @@
       <w:r>
         <w:t xml:space="preserve">Admin username: e.g., </w:t>
       </w:r>
-      <w:proofErr w:type="spellStart"/>
       <w:r>
         <w:rPr>
           <w:rFonts w:ascii="Courier New" w:hAnsi="Courier New" w:cs="Courier New"/>
         </w:rPr>
         <w:t>awsuser</w:t>
       </w:r>
-      <w:proofErr w:type="spellEnd"/>
     </w:p>
     <w:p>
       <w:pPr>
@@ -8475,7 +7591,6 @@
       <w:r>
         <w:t xml:space="preserve">IAM Role: Ensure it has </w:t>
       </w:r>
-      <w:proofErr w:type="spellStart"/>
       <w:r>
         <w:rPr>
           <w:b/>
@@ -8483,7 +7598,6 @@
         </w:rPr>
         <w:t>AmazonRedshiftAllCommandsFullAccess</w:t>
       </w:r>
-      <w:proofErr w:type="spellEnd"/>
       <w:r>
         <w:t>.</w:t>
       </w:r>
@@ -8684,16 +7798,8 @@
         <w:rPr>
           <w:i/>
         </w:rPr>
-        <w:t xml:space="preserve">Scripts/ </w:t>
-      </w:r>
-      <w:proofErr w:type="spellStart"/>
-      <w:r>
-        <w:rPr>
-          <w:i/>
-        </w:rPr>
-        <w:t>create_redshift_zillow_table.sql</w:t>
-      </w:r>
-      <w:proofErr w:type="spellEnd"/>
+        <w:t>Scripts/ create_redshift_zillow_table.sql</w:t>
+      </w:r>
       <w:r>
         <w:rPr>
           <w:i/>
@@ -8750,14 +7856,12 @@
       <w:r>
         <w:t xml:space="preserve">Conn Id: </w:t>
       </w:r>
-      <w:proofErr w:type="spellStart"/>
       <w:r>
         <w:rPr>
           <w:rFonts w:ascii="Courier New" w:hAnsi="Courier New" w:cs="Courier New"/>
         </w:rPr>
         <w:t>redshift_conn_id</w:t>
       </w:r>
-      <w:proofErr w:type="spellEnd"/>
     </w:p>
     <w:p>
       <w:pPr>
@@ -8818,14 +7922,12 @@
       <w:r>
         <w:t xml:space="preserve">Login: </w:t>
       </w:r>
-      <w:proofErr w:type="spellStart"/>
       <w:r>
         <w:rPr>
           <w:rFonts w:ascii="Courier New" w:hAnsi="Courier New" w:cs="Courier New"/>
         </w:rPr>
         <w:t>awsuse</w:t>
       </w:r>
-      <w:proofErr w:type="spellEnd"/>
     </w:p>
     <w:p>
       <w:pPr>
@@ -8873,7 +7975,6 @@
         </w:rPr>
         <w:t xml:space="preserve">. </w:t>
       </w:r>
-      <w:bookmarkStart w:id="0" w:name="_GoBack"/>
       <w:r>
         <w:rPr>
           <w:b/>
@@ -8882,7 +7983,6 @@
         <w:t>Update IAM Role for EC2 (Airflow Host):</w:t>
       </w:r>
     </w:p>
-    <w:bookmarkEnd w:id="0"/>
     <w:p>
       <w:pPr>
         <w:pStyle w:val="ListParagraph"/>
@@ -8948,14 +8048,12 @@
       <w:r>
         <w:t xml:space="preserve">, search and attach </w:t>
       </w:r>
-      <w:proofErr w:type="spellStart"/>
       <w:r>
         <w:rPr>
           <w:rFonts w:ascii="Courier New" w:hAnsi="Courier New" w:cs="Courier New"/>
         </w:rPr>
         <w:t>AmazonRedshiftFullAccess</w:t>
       </w:r>
-      <w:proofErr w:type="spellEnd"/>
       <w:r>
         <w:t>.</w:t>
       </w:r>
@@ -9093,9 +8191,426 @@
     </w:p>
     <w:p>
       <w:pPr>
+        <w:pStyle w:val="ListParagraph"/>
+        <w:numPr>
+          <w:ilvl w:val="1"/>
+          <w:numId w:val="56"/>
+        </w:numPr>
+        <w:spacing w:before="100" w:beforeAutospacing="1" w:after="100" w:afterAutospacing="1"/>
+      </w:pPr>
+      <w:r>
+        <w:rPr>
+          <w:b/>
+          <w:bCs/>
+        </w:rPr>
+        <w:t>Run DAG and Trigger Data Load:</w:t>
+      </w:r>
+    </w:p>
+    <w:p>
+      <w:pPr>
+        <w:numPr>
+          <w:ilvl w:val="0"/>
+          <w:numId w:val="7"/>
+        </w:numPr>
+        <w:spacing w:before="100" w:beforeAutospacing="1" w:after="100" w:afterAutospacing="1"/>
+      </w:pPr>
+      <w:r>
+        <w:t>In Airflow UI, trigger the DAG.</w:t>
+      </w:r>
+    </w:p>
+    <w:p>
+      <w:pPr>
+        <w:numPr>
+          <w:ilvl w:val="0"/>
+          <w:numId w:val="7"/>
+        </w:numPr>
+        <w:spacing w:before="100" w:beforeAutospacing="1" w:after="100" w:afterAutospacing="1"/>
+      </w:pPr>
+      <w:r>
+        <w:rPr>
+          <w:i/>
+          <w:iCs/>
+        </w:rPr>
+        <w:t>The DAG flow should follow:</w:t>
+      </w:r>
+    </w:p>
+    <w:p>
+      <w:pPr>
+        <w:spacing w:before="100" w:beforeAutospacing="1" w:after="100" w:afterAutospacing="1"/>
+        <w:ind w:left="720"/>
+      </w:pPr>
+      <w:r>
+        <w:t>API → S3 (Landing Zone) → Lambda (Transform) → S3 (Cleaned CSV)</w:t>
+      </w:r>
+    </w:p>
+    <w:p>
+      <w:pPr>
+        <w:spacing w:before="100" w:beforeAutospacing="1" w:after="100" w:afterAutospacing="1"/>
+        <w:ind w:left="720"/>
+      </w:pPr>
+      <w:r>
+        <w:lastRenderedPageBreak/>
+        <w:t xml:space="preserve">  → S3KeySensor → S3ToRedshiftOperator → Redshift</w:t>
+      </w:r>
+    </w:p>
+    <w:p>
+      <w:pPr>
+        <w:pStyle w:val="ListParagraph"/>
+        <w:numPr>
+          <w:ilvl w:val="0"/>
+          <w:numId w:val="56"/>
+        </w:numPr>
+        <w:spacing w:before="100" w:beforeAutospacing="1" w:after="100" w:afterAutospacing="1"/>
+      </w:pPr>
+      <w:r>
+        <w:rPr>
+          <w:b/>
+          <w:bCs/>
+        </w:rPr>
+        <w:t>Visualize Data with Amazon QuickSight:</w:t>
+      </w:r>
+    </w:p>
+    <w:p>
+      <w:pPr>
+        <w:numPr>
+          <w:ilvl w:val="0"/>
+          <w:numId w:val="8"/>
+        </w:numPr>
+        <w:spacing w:before="100" w:beforeAutospacing="1" w:after="100" w:afterAutospacing="1"/>
+      </w:pPr>
+      <w:r>
+        <w:t xml:space="preserve">Go to </w:t>
+      </w:r>
+      <w:r>
+        <w:rPr>
+          <w:b/>
+          <w:bCs/>
+        </w:rPr>
+        <w:t>Amazon QuickSight</w:t>
+      </w:r>
+      <w:r>
+        <w:t xml:space="preserve"> in the AWS Console.</w:t>
+      </w:r>
+    </w:p>
+    <w:p>
+      <w:pPr>
+        <w:numPr>
+          <w:ilvl w:val="0"/>
+          <w:numId w:val="8"/>
+        </w:numPr>
+        <w:spacing w:before="100" w:beforeAutospacing="1" w:after="100" w:afterAutospacing="1"/>
+      </w:pPr>
+      <w:r>
+        <w:t xml:space="preserve">Sign up or sign in and choose </w:t>
+      </w:r>
+      <w:r>
+        <w:rPr>
+          <w:b/>
+          <w:bCs/>
+        </w:rPr>
+        <w:t>New Dataset</w:t>
+      </w:r>
+      <w:r>
+        <w:t xml:space="preserve"> &gt; NEW DATASET</w:t>
+      </w:r>
+    </w:p>
+    <w:p>
+      <w:pPr>
+        <w:numPr>
+          <w:ilvl w:val="0"/>
+          <w:numId w:val="8"/>
+        </w:numPr>
+        <w:spacing w:before="100" w:beforeAutospacing="1" w:after="100" w:afterAutospacing="1"/>
+      </w:pPr>
+      <w:r>
+        <w:t xml:space="preserve">Select </w:t>
+      </w:r>
+      <w:r>
+        <w:rPr>
+          <w:b/>
+          <w:bCs/>
+        </w:rPr>
+        <w:t>Redshift</w:t>
+      </w:r>
+      <w:r>
+        <w:t xml:space="preserve"> as data source.</w:t>
+      </w:r>
+    </w:p>
+    <w:p>
+      <w:pPr>
+        <w:numPr>
+          <w:ilvl w:val="0"/>
+          <w:numId w:val="8"/>
+        </w:numPr>
+        <w:spacing w:before="100" w:beforeAutospacing="1" w:after="100" w:afterAutospacing="1"/>
+      </w:pPr>
+      <w:r>
+        <w:t xml:space="preserve">Choose </w:t>
+      </w:r>
+      <w:r>
+        <w:rPr>
+          <w:b/>
+          <w:bCs/>
+        </w:rPr>
+        <w:t>Manuel connect</w:t>
+      </w:r>
+    </w:p>
+    <w:p>
+      <w:pPr>
+        <w:numPr>
+          <w:ilvl w:val="0"/>
+          <w:numId w:val="8"/>
+        </w:numPr>
+        <w:spacing w:before="100" w:beforeAutospacing="1" w:after="100" w:afterAutospacing="1"/>
+      </w:pPr>
+      <w:r>
+        <w:t>Use Redshift cluster endpoint, database name (</w:t>
+      </w:r>
+      <w:r>
+        <w:rPr>
+          <w:rFonts w:ascii="Courier New" w:hAnsi="Courier New" w:cs="Courier New"/>
+        </w:rPr>
+        <w:t>dev</w:t>
+      </w:r>
+      <w:r>
+        <w:t>), username (</w:t>
+      </w:r>
+      <w:r>
+        <w:rPr>
+          <w:rFonts w:ascii="Courier New" w:hAnsi="Courier New" w:cs="Courier New"/>
+        </w:rPr>
+        <w:t>awsuser</w:t>
+      </w:r>
+      <w:r>
+        <w:t>), and password.</w:t>
+      </w:r>
+    </w:p>
+    <w:p>
+      <w:pPr>
+        <w:numPr>
+          <w:ilvl w:val="0"/>
+          <w:numId w:val="8"/>
+        </w:numPr>
+        <w:spacing w:before="100" w:beforeAutospacing="1" w:after="100" w:afterAutospacing="1"/>
+      </w:pPr>
+      <w:r>
+        <w:t xml:space="preserve">Ensure Redshift is </w:t>
+      </w:r>
+      <w:r>
+        <w:rPr>
+          <w:b/>
+          <w:bCs/>
+        </w:rPr>
+        <w:t>publicly accessible</w:t>
+      </w:r>
+      <w:r>
+        <w:t xml:space="preserve"> via Redshift cluster settings.</w:t>
+      </w:r>
+    </w:p>
+    <w:p>
+      <w:pPr>
+        <w:numPr>
+          <w:ilvl w:val="0"/>
+          <w:numId w:val="8"/>
+        </w:numPr>
+        <w:spacing w:before="100" w:beforeAutospacing="1" w:after="100" w:afterAutospacing="1"/>
+      </w:pPr>
+      <w:r>
+        <w:t xml:space="preserve">Select the </w:t>
+      </w:r>
+      <w:r>
+        <w:rPr>
+          <w:rFonts w:ascii="Courier New" w:hAnsi="Courier New" w:cs="Courier New"/>
+        </w:rPr>
+        <w:t>zillowdata</w:t>
+      </w:r>
+      <w:r>
+        <w:t xml:space="preserve"> table and import data (SPICE or direct query).</w:t>
+      </w:r>
+    </w:p>
+    <w:p>
+      <w:pPr>
+        <w:numPr>
+          <w:ilvl w:val="0"/>
+          <w:numId w:val="8"/>
+        </w:numPr>
+        <w:spacing w:before="100" w:beforeAutospacing="1" w:after="100" w:afterAutospacing="1"/>
+      </w:pPr>
+      <w:r>
+        <w:t xml:space="preserve">Click </w:t>
+      </w:r>
+      <w:r>
+        <w:rPr>
+          <w:b/>
+          <w:bCs/>
+        </w:rPr>
+        <w:t>Use in Analysis</w:t>
+      </w:r>
+      <w:r>
+        <w:t xml:space="preserve"> and create a new sheet.</w:t>
+      </w:r>
+    </w:p>
+    <w:p>
+      <w:pPr>
+        <w:numPr>
+          <w:ilvl w:val="0"/>
+          <w:numId w:val="8"/>
+        </w:numPr>
+        <w:spacing w:before="100" w:beforeAutospacing="1" w:after="100" w:afterAutospacing="1"/>
+      </w:pPr>
+      <w:r>
+        <w:t>Build visuals:</w:t>
+      </w:r>
+    </w:p>
+    <w:p>
+      <w:pPr>
+        <w:numPr>
+          <w:ilvl w:val="1"/>
+          <w:numId w:val="8"/>
+        </w:numPr>
+        <w:spacing w:before="100" w:beforeAutospacing="1" w:after="100" w:afterAutospacing="1"/>
+      </w:pPr>
+      <w:r>
+        <w:t xml:space="preserve">Example: Drag </w:t>
+      </w:r>
+      <w:r>
+        <w:rPr>
+          <w:rFonts w:ascii="Courier New" w:hAnsi="Courier New" w:cs="Courier New"/>
+        </w:rPr>
+        <w:t>bedrooms</w:t>
+      </w:r>
+      <w:r>
+        <w:t xml:space="preserve"> to x-axis and </w:t>
+      </w:r>
+      <w:r>
+        <w:rPr>
+          <w:rFonts w:ascii="Courier New" w:hAnsi="Courier New" w:cs="Courier New"/>
+        </w:rPr>
+        <w:t>price</w:t>
+      </w:r>
+      <w:r>
+        <w:t xml:space="preserve"> to y-axis (change aggregation to </w:t>
+      </w:r>
+      <w:r>
+        <w:rPr>
+          <w:rFonts w:ascii="Courier New" w:hAnsi="Courier New" w:cs="Courier New"/>
+        </w:rPr>
+        <w:t>average</w:t>
+      </w:r>
+      <w:r>
+        <w:t xml:space="preserve"> or </w:t>
+      </w:r>
+      <w:r>
+        <w:rPr>
+          <w:rFonts w:ascii="Courier New" w:hAnsi="Courier New" w:cs="Courier New"/>
+        </w:rPr>
+        <w:t>median</w:t>
+      </w:r>
+      <w:r>
+        <w:t>).</w:t>
+      </w:r>
+    </w:p>
+    <w:p>
+      <w:pPr>
+        <w:numPr>
+          <w:ilvl w:val="1"/>
+          <w:numId w:val="8"/>
+        </w:numPr>
+        <w:spacing w:before="100" w:beforeAutospacing="1" w:after="100" w:afterAutospacing="1"/>
+      </w:pPr>
+      <w:r>
+        <w:t xml:space="preserve">Example: Use </w:t>
+      </w:r>
+      <w:r>
+        <w:rPr>
+          <w:rFonts w:ascii="Courier New" w:hAnsi="Courier New" w:cs="Courier New"/>
+        </w:rPr>
+        <w:t>zipcode</w:t>
+      </w:r>
+      <w:r>
+        <w:t xml:space="preserve"> on x-axis with </w:t>
+      </w:r>
+      <w:r>
+        <w:rPr>
+          <w:rFonts w:ascii="Courier New" w:hAnsi="Courier New" w:cs="Courier New"/>
+        </w:rPr>
+        <w:t>median price</w:t>
+      </w:r>
+      <w:r>
+        <w:t xml:space="preserve"> for regional comparison.</w:t>
+      </w:r>
+    </w:p>
+    <w:p>
+      <w:pPr>
+        <w:numPr>
+          <w:ilvl w:val="1"/>
+          <w:numId w:val="8"/>
+        </w:numPr>
+        <w:spacing w:before="100" w:beforeAutospacing="1" w:after="100" w:afterAutospacing="1"/>
+      </w:pPr>
+      <w:r>
+        <w:t xml:space="preserve">Example: Compare </w:t>
+      </w:r>
+      <w:r>
+        <w:rPr>
+          <w:rFonts w:ascii="Courier New" w:hAnsi="Courier New" w:cs="Courier New"/>
+        </w:rPr>
+        <w:t>homeType</w:t>
+      </w:r>
+      <w:r>
+        <w:t xml:space="preserve"> with </w:t>
+      </w:r>
+      <w:r>
+        <w:rPr>
+          <w:rFonts w:ascii="Courier New" w:hAnsi="Courier New" w:cs="Courier New"/>
+        </w:rPr>
+        <w:t>rentZestimate</w:t>
+      </w:r>
+      <w:r>
+        <w:t xml:space="preserve"> using a horizontal bar chart.</w:t>
+      </w:r>
+    </w:p>
+    <w:p>
+      <w:pPr>
+        <w:numPr>
+          <w:ilvl w:val="0"/>
+          <w:numId w:val="8"/>
+        </w:numPr>
+        <w:spacing w:before="100" w:beforeAutospacing="1" w:after="100" w:afterAutospacing="1"/>
+      </w:pPr>
+      <w:r>
+        <w:t>Customize chart types (bar, line, scatter, etc.).</w:t>
+      </w:r>
+    </w:p>
+    <w:p>
+      <w:pPr>
+        <w:pStyle w:val="muitypography-root-573"/>
+        <w:shd w:val="clear" w:color="auto" w:fill="FFFFFF"/>
+        <w:spacing w:before="0" w:beforeAutospacing="0" w:after="120" w:afterAutospacing="0"/>
+        <w:ind w:left="720" w:firstLine="720"/>
+      </w:pPr>
+      <w:r>
+        <w:t>Account name: data-eng</w:t>
+      </w:r>
+    </w:p>
+    <w:p>
+      <w:pPr>
+        <w:pStyle w:val="muitypography-root-573"/>
+        <w:shd w:val="clear" w:color="auto" w:fill="FFFFFF"/>
+        <w:spacing w:before="0" w:beforeAutospacing="0" w:after="480" w:afterAutospacing="0"/>
+        <w:ind w:left="1080" w:firstLine="360"/>
+      </w:pPr>
+      <w:r>
+        <w:t>Username: cansu-data-eng</w:t>
+      </w:r>
+    </w:p>
+    <w:p>
+      <w:pPr>
         <w:pStyle w:val="NormalWeb"/>
         <w:spacing w:before="100" w:beforeAutospacing="1" w:after="100" w:afterAutospacing="1"/>
       </w:pPr>
+      <w:bookmarkStart w:id="0" w:name="_GoBack"/>
+      <w:bookmarkEnd w:id="0"/>
     </w:p>
     <w:sectPr>
       <w:pgSz w:w="11900" w:h="16840"/>

</xml_diff>